<commit_message>
Travail sur le rapport HTML. -Mise-en-page -Glossaire
</commit_message>
<xml_diff>
--- a/Brouillon - Structure code Java - Cas d'utilisation.docx
+++ b/Brouillon - Structure code Java - Cas d'utilisation.docx
@@ -219,12 +219,7 @@
         <w:t xml:space="preserve"> (ou pour le jour même?)</w:t>
       </w:r>
       <w:r>
-        <w:t xml:space="preserve"> de cours et autres services de #GYM. Aucune validation n’est nécessaire à cette </w:t>
-      </w:r>
-      <w:bookmarkStart w:id="0" w:name="_GoBack"/>
-      <w:bookmarkEnd w:id="0"/>
-      <w:r>
-        <w:t>fonction.</w:t>
+        <w:t xml:space="preserve"> de cours et autres services de #GYM. Aucune validation n’est nécessaire à cette fonction.</w:t>
       </w:r>
     </w:p>
     <w:p>
@@ -236,13 +231,8 @@
         </w:numPr>
       </w:pPr>
       <w:r>
-        <w:t xml:space="preserve">Recherche de séance : (Fonction </w:t>
+        <w:t>Recherche de séance : (Fonction search</w:t>
       </w:r>
-      <w:proofErr w:type="spellStart"/>
-      <w:r>
-        <w:t>search</w:t>
-      </w:r>
-      <w:proofErr w:type="spellEnd"/>
       <w:r>
         <w:t xml:space="preserve"> par nom de cours</w:t>
       </w:r>
@@ -259,16 +249,7 @@
         </w:numPr>
       </w:pPr>
       <w:r>
-        <w:t>Le jour même, le membre doit confirmer sa présence</w:t>
-      </w:r>
-      <w:r>
-        <w:t xml:space="preserve"> en fournissant son numéro de membre</w:t>
-      </w:r>
-      <w:r>
-        <w:t>.</w:t>
-      </w:r>
-      <w:r>
-        <w:t xml:space="preserve"> Si son inscription est validée, il a accès au cours.</w:t>
+        <w:t>Le jour même, le membre doit confirmer sa présence en fournissant son numéro de membre. Si son inscription est validée, il a accès au cours.</w:t>
       </w:r>
     </w:p>
     <w:p>
@@ -294,6 +275,21 @@
           </wp:inline>
         </w:drawing>
       </w:r>
+    </w:p>
+    <w:p>
+      <w:pPr>
+        <w:ind w:right="-574" w:hanging="1134"/>
+      </w:pPr>
+    </w:p>
+    <w:p>
+      <w:pPr>
+        <w:ind w:right="-574" w:hanging="1134"/>
+      </w:pPr>
+      <w:r>
+        <w:t>Risque : Est-ce que l’agent du jour est bien formé à utiliser le logiciel?</w:t>
+      </w:r>
+      <w:bookmarkStart w:id="0" w:name="_GoBack"/>
+      <w:bookmarkEnd w:id="0"/>
     </w:p>
     <w:sectPr>
       <w:pgSz w:w="12240" w:h="15840"/>
@@ -1011,6 +1007,7 @@
   <w:style w:type="character" w:default="1" w:styleId="DefaultParagraphFont">
     <w:name w:val="Default Paragraph Font"/>
     <w:uiPriority w:val="1"/>
+    <w:semiHidden/>
     <w:unhideWhenUsed/>
   </w:style>
   <w:style w:type="table" w:default="1" w:styleId="TableNormal">
@@ -2408,10 +2405,24 @@
     <dgm:pt modelId="{4D3C7BFC-F979-4750-A68B-2E093BB141B6}" type="parTrans" cxnId="{FB0FE852-6752-424E-980D-20C1194B5ABA}">
       <dgm:prSet/>
       <dgm:spPr/>
+      <dgm:t>
+        <a:bodyPr/>
+        <a:lstStyle/>
+        <a:p>
+          <a:endParaRPr lang="en-US"/>
+        </a:p>
+      </dgm:t>
     </dgm:pt>
     <dgm:pt modelId="{D3F17709-31E0-4049-9D04-19566900C1B8}" type="sibTrans" cxnId="{FB0FE852-6752-424E-980D-20C1194B5ABA}">
       <dgm:prSet/>
       <dgm:spPr/>
+      <dgm:t>
+        <a:bodyPr/>
+        <a:lstStyle/>
+        <a:p>
+          <a:endParaRPr lang="en-US"/>
+        </a:p>
+      </dgm:t>
     </dgm:pt>
     <dgm:pt modelId="{80140AC1-10CC-4C2C-BE0F-BA22829EF9C6}">
       <dgm:prSet phldrT="[Text]"/>
@@ -2430,10 +2441,24 @@
     <dgm:pt modelId="{F6473A81-4228-4315-BBDC-284FCE078722}" type="parTrans" cxnId="{A0003FDC-6BBF-4BDA-8B1D-18F079FB1E39}">
       <dgm:prSet/>
       <dgm:spPr/>
+      <dgm:t>
+        <a:bodyPr/>
+        <a:lstStyle/>
+        <a:p>
+          <a:endParaRPr lang="en-US"/>
+        </a:p>
+      </dgm:t>
     </dgm:pt>
     <dgm:pt modelId="{D83C40D5-D4EF-4601-BCC1-6DEAF6636347}" type="sibTrans" cxnId="{A0003FDC-6BBF-4BDA-8B1D-18F079FB1E39}">
       <dgm:prSet/>
       <dgm:spPr/>
+      <dgm:t>
+        <a:bodyPr/>
+        <a:lstStyle/>
+        <a:p>
+          <a:endParaRPr lang="en-US"/>
+        </a:p>
+      </dgm:t>
     </dgm:pt>
     <dgm:pt modelId="{28B7CA79-F736-4BE2-AA68-388045ED4A7C}" type="pres">
       <dgm:prSet presAssocID="{C8CCB0B9-F77D-45D7-8065-C780955FB931}" presName="hierChild1" presStyleCnt="0">

</xml_diff>

<commit_message>
-Modifications au CSS du site WEB.
-CU : Inscription au #GYM (voir document Word : Brouillon - Structure et Cas d'utilisation)

-Ajout du CU : Inscription au #GYM au contenu du site web.
</commit_message>
<xml_diff>
--- a/Brouillon - Structure code Java - Cas d'utilisation.docx
+++ b/Brouillon - Structure code Java - Cas d'utilisation.docx
@@ -3,11 +3,18 @@
 <w:document xmlns:wpc="http://schemas.microsoft.com/office/word/2010/wordprocessingCanvas" xmlns:cx="http://schemas.microsoft.com/office/drawing/2014/chartex" xmlns:cx1="http://schemas.microsoft.com/office/drawing/2015/9/8/chartex" xmlns:cx2="http://schemas.microsoft.com/office/drawing/2015/10/21/chartex" xmlns:cx3="http://schemas.microsoft.com/office/drawing/2016/5/9/chartex" xmlns:cx4="http://schemas.microsoft.com/office/drawing/2016/5/10/chartex" xmlns:cx5="http://schemas.microsoft.com/office/drawing/2016/5/11/chartex" xmlns:cx6="http://schemas.microsoft.com/office/drawing/2016/5/12/chartex" xmlns:cx7="http://schemas.microsoft.com/office/drawing/2016/5/13/chartex" xmlns:cx8="http://schemas.microsoft.com/office/drawing/2016/5/14/chartex" xmlns:mc="http://schemas.openxmlformats.org/markup-compatibility/2006" xmlns:aink="http://schemas.microsoft.com/office/drawing/2016/ink" xmlns:am3d="http://schemas.microsoft.com/office/drawing/2017/model3d" xmlns:o="urn:schemas-microsoft-com:office:office" xmlns:r="http://schemas.openxmlformats.org/officeDocument/2006/relationships" xmlns:m="http://schemas.openxmlformats.org/officeDocument/2006/math" xmlns:v="urn:schemas-microsoft-com:vml" xmlns:wp14="http://schemas.microsoft.com/office/word/2010/wordprocessingDrawing" xmlns:wp="http://schemas.openxmlformats.org/drawingml/2006/wordprocessingDrawing" xmlns:w10="urn:schemas-microsoft-com:office:word" xmlns:w="http://schemas.openxmlformats.org/wordprocessingml/2006/main" xmlns:w14="http://schemas.microsoft.com/office/word/2010/wordml" xmlns:w15="http://schemas.microsoft.com/office/word/2012/wordml" xmlns:w16cid="http://schemas.microsoft.com/office/word/2016/wordml/cid" xmlns:w16se="http://schemas.microsoft.com/office/word/2015/wordml/symex" xmlns:wpg="http://schemas.microsoft.com/office/word/2010/wordprocessingGroup" xmlns:wpi="http://schemas.microsoft.com/office/word/2010/wordprocessingInk" xmlns:wne="http://schemas.microsoft.com/office/word/2006/wordml" xmlns:wps="http://schemas.microsoft.com/office/word/2010/wordprocessingShape" mc:Ignorable="w14 w15 w16se w16cid wp14">
   <w:body>
     <w:p>
+      <w:pPr>
+        <w:jc w:val="both"/>
+      </w:pPr>
       <w:r>
         <w:t>Centre de Données #GYM</w:t>
       </w:r>
     </w:p>
-    <w:p/>
+    <w:p>
+      <w:pPr>
+        <w:jc w:val="both"/>
+      </w:pPr>
+    </w:p>
     <w:p>
       <w:pPr>
         <w:pStyle w:val="ListParagraph"/>
@@ -15,6 +22,7 @@
           <w:ilvl w:val="0"/>
           <w:numId w:val="1"/>
         </w:numPr>
+        <w:jc w:val="both"/>
         <w:rPr>
           <w:b/>
           <w:u w:val="single"/>
@@ -29,9 +37,564 @@
       </w:r>
     </w:p>
     <w:p>
+      <w:pPr>
+        <w:jc w:val="both"/>
+      </w:pPr>
       <w:r>
         <w:t>Pour adhérer à #GYM, le client doit se présenter à la réception du centre. L'agent lui demande ses informations personnelles qu'il entre sur son ordinateur, ce qui les enregistre dans un système central: le Centre de Données #GYM. Ceci crée le nouveau membre et lui assigne un numéro unique.</w:t>
       </w:r>
+    </w:p>
+    <w:p>
+      <w:pPr>
+        <w:pStyle w:val="ListParagraph"/>
+        <w:numPr>
+          <w:ilvl w:val="0"/>
+          <w:numId w:val="6"/>
+        </w:numPr>
+        <w:jc w:val="both"/>
+      </w:pPr>
+      <w:r>
+        <w:rPr>
+          <w:b/>
+          <w:bCs/>
+        </w:rPr>
+        <w:t>Cas d'utilisation :</w:t>
+      </w:r>
+      <w:r>
+        <w:t xml:space="preserve"> </w:t>
+      </w:r>
+      <w:r>
+        <w:t>Inscription au #GYM (Membre)</w:t>
+      </w:r>
+    </w:p>
+    <w:p>
+      <w:pPr>
+        <w:pStyle w:val="ListParagraph"/>
+        <w:numPr>
+          <w:ilvl w:val="0"/>
+          <w:numId w:val="6"/>
+        </w:numPr>
+        <w:jc w:val="both"/>
+      </w:pPr>
+      <w:r>
+        <w:rPr>
+          <w:b/>
+          <w:bCs/>
+        </w:rPr>
+        <w:t>But :</w:t>
+      </w:r>
+      <w:r>
+        <w:t xml:space="preserve"> </w:t>
+      </w:r>
+      <w:r>
+        <w:t>Permettre à un client de devenir membre du #GYM</w:t>
+      </w:r>
+      <w:r>
+        <w:t>.</w:t>
+      </w:r>
+    </w:p>
+    <w:p>
+      <w:pPr>
+        <w:pStyle w:val="ListParagraph"/>
+        <w:numPr>
+          <w:ilvl w:val="0"/>
+          <w:numId w:val="6"/>
+        </w:numPr>
+        <w:jc w:val="both"/>
+      </w:pPr>
+      <w:r>
+        <w:rPr>
+          <w:b/>
+          <w:bCs/>
+        </w:rPr>
+        <w:t>Préconditions :</w:t>
+      </w:r>
+      <w:r>
+        <w:t xml:space="preserve"> </w:t>
+      </w:r>
+      <w:r>
+        <w:t xml:space="preserve">Le client doit se présenter en personne devant </w:t>
+      </w:r>
+      <w:r>
+        <w:t>la réception, avec des pièces d’identité.</w:t>
+      </w:r>
+      <w:r>
+        <w:t xml:space="preserve"> </w:t>
+      </w:r>
+    </w:p>
+    <w:p>
+      <w:pPr>
+        <w:pStyle w:val="ListParagraph"/>
+        <w:numPr>
+          <w:ilvl w:val="0"/>
+          <w:numId w:val="6"/>
+        </w:numPr>
+        <w:jc w:val="both"/>
+      </w:pPr>
+      <w:r>
+        <w:rPr>
+          <w:b/>
+          <w:bCs/>
+        </w:rPr>
+        <w:t>Acteurs :</w:t>
+      </w:r>
+      <w:r>
+        <w:t xml:space="preserve"> </w:t>
+      </w:r>
+    </w:p>
+    <w:p>
+      <w:pPr>
+        <w:pStyle w:val="ListParagraph"/>
+        <w:numPr>
+          <w:ilvl w:val="1"/>
+          <w:numId w:val="6"/>
+        </w:numPr>
+        <w:jc w:val="both"/>
+      </w:pPr>
+      <w:r>
+        <w:rPr>
+          <w:b/>
+        </w:rPr>
+        <w:t>Acteur principal</w:t>
+      </w:r>
+      <w:r>
+        <w:t> : Le client.</w:t>
+      </w:r>
+    </w:p>
+    <w:p>
+      <w:pPr>
+        <w:pStyle w:val="ListParagraph"/>
+        <w:numPr>
+          <w:ilvl w:val="1"/>
+          <w:numId w:val="6"/>
+        </w:numPr>
+        <w:jc w:val="both"/>
+      </w:pPr>
+      <w:r>
+        <w:rPr>
+          <w:b/>
+        </w:rPr>
+        <w:t>Acteur secondaire </w:t>
+      </w:r>
+      <w:r>
+        <w:t>: L’agent du centre #GYM.</w:t>
+      </w:r>
+    </w:p>
+    <w:p>
+      <w:pPr>
+        <w:pStyle w:val="ListParagraph"/>
+        <w:numPr>
+          <w:ilvl w:val="0"/>
+          <w:numId w:val="6"/>
+        </w:numPr>
+        <w:jc w:val="both"/>
+      </w:pPr>
+      <w:r>
+        <w:rPr>
+          <w:b/>
+          <w:bCs/>
+        </w:rPr>
+        <w:t>Scénario principal :</w:t>
+      </w:r>
+      <w:r>
+        <w:t xml:space="preserve"> </w:t>
+      </w:r>
+    </w:p>
+    <w:p>
+      <w:pPr>
+        <w:pStyle w:val="ListParagraph"/>
+        <w:numPr>
+          <w:ilvl w:val="0"/>
+          <w:numId w:val="8"/>
+        </w:numPr>
+        <w:jc w:val="both"/>
+      </w:pPr>
+      <w:r>
+        <w:t>Le client doit demander à l’agent de l’aider à s’inscrire au #GYM.</w:t>
+      </w:r>
+    </w:p>
+    <w:p>
+      <w:pPr>
+        <w:pStyle w:val="ListParagraph"/>
+        <w:numPr>
+          <w:ilvl w:val="0"/>
+          <w:numId w:val="8"/>
+        </w:numPr>
+        <w:jc w:val="both"/>
+      </w:pPr>
+      <w:r>
+        <w:t xml:space="preserve">L’Agent </w:t>
+      </w:r>
+      <w:r>
+        <w:t>demande</w:t>
+      </w:r>
+      <w:r>
+        <w:t xml:space="preserve"> au</w:t>
+      </w:r>
+      <w:r>
+        <w:t xml:space="preserve"> client</w:t>
+      </w:r>
+      <w:r>
+        <w:t xml:space="preserve"> </w:t>
+      </w:r>
+      <w:r>
+        <w:t>s’il a besoin d’information supplémentaire avant de débuter le processus d’inscription.</w:t>
+      </w:r>
+    </w:p>
+    <w:p>
+      <w:pPr>
+        <w:pStyle w:val="ListParagraph"/>
+        <w:numPr>
+          <w:ilvl w:val="0"/>
+          <w:numId w:val="8"/>
+        </w:numPr>
+        <w:jc w:val="both"/>
+      </w:pPr>
+      <w:r>
+        <w:t>Le client répond non.</w:t>
+      </w:r>
+    </w:p>
+    <w:p>
+      <w:pPr>
+        <w:pStyle w:val="ListParagraph"/>
+        <w:numPr>
+          <w:ilvl w:val="0"/>
+          <w:numId w:val="8"/>
+        </w:numPr>
+        <w:jc w:val="both"/>
+      </w:pPr>
+      <w:r>
+        <w:t xml:space="preserve">L’agent démarre le logiciel de </w:t>
+      </w:r>
+      <w:r>
+        <w:rPr>
+          <w:i/>
+        </w:rPr>
+        <w:t>Base de données</w:t>
+      </w:r>
+      <w:r>
+        <w:t xml:space="preserve"> et dans </w:t>
+      </w:r>
+      <w:r>
+        <w:rPr>
+          <w:i/>
+        </w:rPr>
+        <w:t>le gestionnaire des membre</w:t>
+      </w:r>
+      <w:r>
+        <w:t>s, il choisit l’option « Nouveau membre ».</w:t>
+      </w:r>
+    </w:p>
+    <w:p>
+      <w:pPr>
+        <w:pStyle w:val="ListParagraph"/>
+        <w:numPr>
+          <w:ilvl w:val="0"/>
+          <w:numId w:val="8"/>
+        </w:numPr>
+        <w:jc w:val="both"/>
+      </w:pPr>
+      <w:r>
+        <w:t>Une fois le programme de création de membre démarrée, l’Agent demande au client de répondre à plusieurs questions.</w:t>
+      </w:r>
+    </w:p>
+    <w:p>
+      <w:pPr>
+        <w:pStyle w:val="ListParagraph"/>
+        <w:numPr>
+          <w:ilvl w:val="1"/>
+          <w:numId w:val="8"/>
+        </w:numPr>
+        <w:jc w:val="both"/>
+      </w:pPr>
+      <w:r>
+        <w:t>Nom de famille et prénom.</w:t>
+      </w:r>
+    </w:p>
+    <w:p>
+      <w:pPr>
+        <w:pStyle w:val="ListParagraph"/>
+        <w:numPr>
+          <w:ilvl w:val="1"/>
+          <w:numId w:val="8"/>
+        </w:numPr>
+        <w:jc w:val="both"/>
+      </w:pPr>
+      <w:r>
+        <w:t>Adresse.</w:t>
+      </w:r>
+    </w:p>
+    <w:p>
+      <w:pPr>
+        <w:pStyle w:val="ListParagraph"/>
+        <w:numPr>
+          <w:ilvl w:val="1"/>
+          <w:numId w:val="8"/>
+        </w:numPr>
+        <w:jc w:val="both"/>
+      </w:pPr>
+      <w:r>
+        <w:t>Date de naissance.</w:t>
+      </w:r>
+    </w:p>
+    <w:p>
+      <w:pPr>
+        <w:pStyle w:val="ListParagraph"/>
+        <w:numPr>
+          <w:ilvl w:val="1"/>
+          <w:numId w:val="8"/>
+        </w:numPr>
+        <w:jc w:val="both"/>
+      </w:pPr>
+      <w:r>
+        <w:t>Numéro de téléphone</w:t>
+      </w:r>
+    </w:p>
+    <w:p>
+      <w:pPr>
+        <w:pStyle w:val="ListParagraph"/>
+        <w:numPr>
+          <w:ilvl w:val="1"/>
+          <w:numId w:val="8"/>
+        </w:numPr>
+        <w:jc w:val="both"/>
+      </w:pPr>
+      <w:r>
+        <w:t>Adresse courriel</w:t>
+      </w:r>
+    </w:p>
+    <w:p>
+      <w:pPr>
+        <w:pStyle w:val="ListParagraph"/>
+        <w:numPr>
+          <w:ilvl w:val="0"/>
+          <w:numId w:val="8"/>
+        </w:numPr>
+        <w:jc w:val="both"/>
+      </w:pPr>
+      <w:r>
+        <w:t>L’Agent</w:t>
+      </w:r>
+      <w:r>
+        <w:t xml:space="preserve"> finalise l’inscription du client avec le système. </w:t>
+      </w:r>
+    </w:p>
+    <w:p>
+      <w:pPr>
+        <w:pStyle w:val="ListParagraph"/>
+        <w:numPr>
+          <w:ilvl w:val="0"/>
+          <w:numId w:val="8"/>
+        </w:numPr>
+        <w:jc w:val="both"/>
+      </w:pPr>
+      <w:r>
+        <w:t>Le Système confirme</w:t>
+      </w:r>
+      <w:r>
+        <w:t xml:space="preserve"> l’enregistrement des données</w:t>
+      </w:r>
+      <w:r>
+        <w:t>.</w:t>
+      </w:r>
+    </w:p>
+    <w:p>
+      <w:pPr>
+        <w:pStyle w:val="ListParagraph"/>
+        <w:numPr>
+          <w:ilvl w:val="0"/>
+          <w:numId w:val="8"/>
+        </w:numPr>
+        <w:jc w:val="both"/>
+      </w:pPr>
+      <w:bookmarkStart w:id="0" w:name="_GoBack"/>
+      <w:bookmarkEnd w:id="0"/>
+      <w:r>
+        <w:t>L’Agent félicite le nouveau Membre et lui remet</w:t>
+      </w:r>
+      <w:r>
+        <w:t xml:space="preserve"> un cahier avec toute l’information pertinente!</w:t>
+      </w:r>
+    </w:p>
+    <w:p>
+      <w:pPr>
+        <w:jc w:val="both"/>
+      </w:pPr>
+    </w:p>
+    <w:p>
+      <w:pPr>
+        <w:pStyle w:val="ListParagraph"/>
+        <w:numPr>
+          <w:ilvl w:val="0"/>
+          <w:numId w:val="6"/>
+        </w:numPr>
+        <w:jc w:val="both"/>
+      </w:pPr>
+      <w:r>
+        <w:rPr>
+          <w:b/>
+          <w:bCs/>
+        </w:rPr>
+        <w:t>Scénarios alternatifs :</w:t>
+      </w:r>
+      <w:r>
+        <w:t xml:space="preserve"> </w:t>
+      </w:r>
+    </w:p>
+    <w:p>
+      <w:pPr>
+        <w:pStyle w:val="ListParagraph"/>
+        <w:ind w:left="690"/>
+        <w:jc w:val="both"/>
+        <w:rPr>
+          <w:bCs/>
+          <w:u w:val="single"/>
+        </w:rPr>
+      </w:pPr>
+      <w:r>
+        <w:rPr>
+          <w:bCs/>
+          <w:u w:val="single"/>
+        </w:rPr>
+        <w:t xml:space="preserve">Scénario alternatif à l’étape </w:t>
+      </w:r>
+      <w:r>
+        <w:rPr>
+          <w:bCs/>
+          <w:u w:val="single"/>
+        </w:rPr>
+        <w:t>III</w:t>
+      </w:r>
+      <w:r>
+        <w:rPr>
+          <w:bCs/>
+          <w:u w:val="single"/>
+        </w:rPr>
+        <w:t> : Le client désire plus d’information</w:t>
+      </w:r>
+    </w:p>
+    <w:p>
+      <w:pPr>
+        <w:pStyle w:val="ListParagraph"/>
+        <w:ind w:left="690"/>
+        <w:jc w:val="both"/>
+      </w:pPr>
+      <w:r>
+        <w:rPr>
+          <w:bCs/>
+        </w:rPr>
+        <w:t>1)</w:t>
+      </w:r>
+      <w:r>
+        <w:rPr>
+          <w:bCs/>
+        </w:rPr>
+        <w:t>Le client répond</w:t>
+      </w:r>
+      <w:r>
+        <w:rPr>
+          <w:bCs/>
+        </w:rPr>
+        <w:t xml:space="preserve"> oui</w:t>
+      </w:r>
+      <w:r>
+        <w:rPr>
+          <w:bCs/>
+        </w:rPr>
+        <w:t xml:space="preserve"> à</w:t>
+      </w:r>
+      <w:r>
+        <w:rPr>
+          <w:bCs/>
+        </w:rPr>
+        <w:t xml:space="preserve"> l’étape III</w:t>
+      </w:r>
+      <w:r>
+        <w:rPr>
+          <w:bCs/>
+        </w:rPr>
+        <w:t> : Il désire plus d’information par rapport au fonctionnement du #GYM, ainsi qu’aux forfaits disponibles.</w:t>
+      </w:r>
+    </w:p>
+    <w:p>
+      <w:pPr>
+        <w:pStyle w:val="ListParagraph"/>
+        <w:ind w:left="690"/>
+        <w:jc w:val="both"/>
+      </w:pPr>
+      <w:r>
+        <w:t>2)</w:t>
+      </w:r>
+      <w:r>
+        <w:t xml:space="preserve">L’Agent prend le temps nécessaire pour lui expliquer les éléments essentiels du #GYM, les différents forfaits, </w:t>
+      </w:r>
+      <w:r>
+        <w:t xml:space="preserve">les règlements du #GYM, </w:t>
+      </w:r>
+      <w:r>
+        <w:t>les modalités de paiement, etc.</w:t>
+      </w:r>
+    </w:p>
+    <w:p>
+      <w:pPr>
+        <w:pStyle w:val="ListParagraph"/>
+        <w:ind w:left="690"/>
+        <w:jc w:val="both"/>
+      </w:pPr>
+      <w:r>
+        <w:t>3)</w:t>
+      </w:r>
+      <w:r>
+        <w:t xml:space="preserve"> L’Agent demande au client s’il est toujours intéressé à s’inscrire au GYM</w:t>
+      </w:r>
+    </w:p>
+    <w:p>
+      <w:pPr>
+        <w:pStyle w:val="ListParagraph"/>
+        <w:ind w:left="690"/>
+        <w:jc w:val="both"/>
+      </w:pPr>
+      <w:r>
+        <w:t xml:space="preserve">4) </w:t>
+      </w:r>
+      <w:r>
+        <w:t>Si le client répond « Oui », retour au scénario principal, étape</w:t>
+      </w:r>
+      <w:r>
+        <w:t xml:space="preserve"> IV.</w:t>
+      </w:r>
+    </w:p>
+    <w:p>
+      <w:pPr>
+        <w:pStyle w:val="ListParagraph"/>
+        <w:ind w:left="690"/>
+        <w:jc w:val="both"/>
+      </w:pPr>
+    </w:p>
+    <w:p>
+      <w:pPr>
+        <w:pStyle w:val="ListParagraph"/>
+        <w:numPr>
+          <w:ilvl w:val="0"/>
+          <w:numId w:val="6"/>
+        </w:numPr>
+        <w:jc w:val="both"/>
+      </w:pPr>
+      <w:r>
+        <w:rPr>
+          <w:b/>
+          <w:bCs/>
+        </w:rPr>
+        <w:t>Postconditions :</w:t>
+      </w:r>
+      <w:r>
+        <w:t xml:space="preserve"> État du système lorsque le scénario principal achève avec succès.</w:t>
+      </w:r>
+    </w:p>
+    <w:p>
+      <w:pPr>
+        <w:jc w:val="both"/>
+      </w:pPr>
     </w:p>
     <w:p>
       <w:pPr>
@@ -40,6 +603,7 @@
           <w:ilvl w:val="0"/>
           <w:numId w:val="1"/>
         </w:numPr>
+        <w:jc w:val="both"/>
         <w:rPr>
           <w:b/>
           <w:u w:val="single"/>
@@ -54,6 +618,9 @@
       </w:r>
     </w:p>
     <w:p>
+      <w:pPr>
+        <w:jc w:val="both"/>
+      </w:pPr>
       <w:r>
         <w:t>À chaque visite, le membre doit se présenter à la réception pour que l'agent lui donne accès. L'agent vérifie le numéro de membre sur le logiciel. Si le numéro est valide, le mot </w:t>
       </w:r>
@@ -95,6 +662,7 @@
           <w:ilvl w:val="1"/>
           <w:numId w:val="1"/>
         </w:numPr>
+        <w:jc w:val="both"/>
       </w:pPr>
       <w:r>
         <w:t>Accéder aux services libres (aucune inscription requise) : Il s’agit uniquement d’authentifier l’identité du membre.</w:t>
@@ -107,6 +675,7 @@
           <w:ilvl w:val="1"/>
           <w:numId w:val="1"/>
         </w:numPr>
+        <w:jc w:val="both"/>
       </w:pPr>
       <w:r>
         <w:t>Inscription à un cours</w:t>
@@ -119,6 +688,7 @@
           <w:ilvl w:val="2"/>
           <w:numId w:val="1"/>
         </w:numPr>
+        <w:jc w:val="both"/>
       </w:pPr>
       <w:r>
         <w:t>Si l’inscription est confirmée, des informations sont envoyées (on peut également envoyer un courriel de confirmation)</w:t>
@@ -131,6 +701,7 @@
           <w:ilvl w:val="1"/>
           <w:numId w:val="1"/>
         </w:numPr>
+        <w:jc w:val="both"/>
       </w:pPr>
       <w:r>
         <w:t>Annuler ou modifier une inscription à un cours : Ce n’est pas spécifié, mais il s’agit certainement d’une fonctionnalité pertinente.</w:t>
@@ -140,6 +711,7 @@
       <w:pPr>
         <w:pStyle w:val="ListParagraph"/>
         <w:ind w:left="0"/>
+        <w:jc w:val="both"/>
       </w:pPr>
       <w:r>
         <w:t>Pour ce qui est des professionnels, une fois son identité validée, il peut :</w:t>
@@ -152,6 +724,7 @@
           <w:ilvl w:val="0"/>
           <w:numId w:val="3"/>
         </w:numPr>
+        <w:jc w:val="both"/>
       </w:pPr>
       <w:r>
         <w:t>Créer une activité en fournissant toute l’information requise. Une fois la création de l’activité, il faut stocker les données dans le centre de données.</w:t>
@@ -164,6 +737,7 @@
           <w:ilvl w:val="0"/>
           <w:numId w:val="3"/>
         </w:numPr>
+        <w:jc w:val="both"/>
       </w:pPr>
       <w:r>
         <w:t>On présuppose qu’une option de modification ou d’annulation est possible pour le professionnel. Dans les deux cas, il pourrait être pertinent d’avertir tous les membres inscrits à l’activité.</w:t>
@@ -176,6 +750,7 @@
           <w:ilvl w:val="0"/>
           <w:numId w:val="3"/>
         </w:numPr>
+        <w:jc w:val="both"/>
       </w:pPr>
       <w:r>
         <w:t>Vérifier le nombre d’inscrits à son cours, et le nombre de personnes qui ont validé leur présence (le professionnel veut peut-être connaître le nombre exact de participants le jour de l’activité)</w:t>
@@ -188,6 +763,7 @@
           <w:ilvl w:val="0"/>
           <w:numId w:val="1"/>
         </w:numPr>
+        <w:jc w:val="both"/>
         <w:rPr>
           <w:b/>
           <w:u w:val="single"/>
@@ -208,6 +784,7 @@
           <w:ilvl w:val="1"/>
           <w:numId w:val="1"/>
         </w:numPr>
+        <w:jc w:val="both"/>
       </w:pPr>
       <w:r>
         <w:t>Affiche l’offre</w:t>
@@ -229,10 +806,16 @@
           <w:ilvl w:val="1"/>
           <w:numId w:val="1"/>
         </w:numPr>
-      </w:pPr>
-      <w:r>
-        <w:t>Recherche de séance : (Fonction search</w:t>
-      </w:r>
+        <w:jc w:val="both"/>
+      </w:pPr>
+      <w:r>
+        <w:t xml:space="preserve">Recherche de séance : (Fonction </w:t>
+      </w:r>
+      <w:proofErr w:type="spellStart"/>
+      <w:r>
+        <w:t>search</w:t>
+      </w:r>
+      <w:proofErr w:type="spellEnd"/>
       <w:r>
         <w:t xml:space="preserve"> par nom de cours</w:t>
       </w:r>
@@ -247,6 +830,7 @@
           <w:ilvl w:val="2"/>
           <w:numId w:val="1"/>
         </w:numPr>
+        <w:jc w:val="both"/>
       </w:pPr>
       <w:r>
         <w:t>Le jour même, le membre doit confirmer sa présence en fournissant son numéro de membre. Si son inscription est validée, il a accès au cours.</w:t>
@@ -255,6 +839,7 @@
     <w:p>
       <w:pPr>
         <w:ind w:right="-574" w:hanging="1134"/>
+        <w:jc w:val="both"/>
       </w:pPr>
       <w:r>
         <w:rPr>
@@ -269,7 +854,7 @@
             <wp:cNvGraphicFramePr/>
             <a:graphic xmlns:a="http://schemas.openxmlformats.org/drawingml/2006/main">
               <a:graphicData uri="http://schemas.openxmlformats.org/drawingml/2006/diagram">
-                <dgm:relIds xmlns:dgm="http://schemas.openxmlformats.org/drawingml/2006/diagram" xmlns:r="http://schemas.openxmlformats.org/officeDocument/2006/relationships" r:dm="rId5" r:lo="rId6" r:qs="rId7" r:cs="rId8"/>
+                <dgm:relIds xmlns:dgm="http://schemas.openxmlformats.org/drawingml/2006/diagram" xmlns:r="http://schemas.openxmlformats.org/officeDocument/2006/relationships" r:dm="rId7" r:lo="rId8" r:qs="rId9" r:cs="rId10"/>
               </a:graphicData>
             </a:graphic>
           </wp:inline>
@@ -279,17 +864,17 @@
     <w:p>
       <w:pPr>
         <w:ind w:right="-574" w:hanging="1134"/>
+        <w:jc w:val="both"/>
       </w:pPr>
     </w:p>
     <w:p>
       <w:pPr>
         <w:ind w:right="-574" w:hanging="1134"/>
+        <w:jc w:val="both"/>
       </w:pPr>
       <w:r>
         <w:t>Risque : Est-ce que l’agent du jour est bien formé à utiliser le logiciel?</w:t>
       </w:r>
-      <w:bookmarkStart w:id="0" w:name="_GoBack"/>
-      <w:bookmarkEnd w:id="0"/>
     </w:p>
     <w:sectPr>
       <w:pgSz w:w="12240" w:h="15840"/>
@@ -301,9 +886,293 @@
 </w:document>
 </file>
 
+<file path=word/endnotes.xml><?xml version="1.0" encoding="utf-8"?>
+<w:endnotes xmlns:wpc="http://schemas.microsoft.com/office/word/2010/wordprocessingCanvas" xmlns:cx="http://schemas.microsoft.com/office/drawing/2014/chartex" xmlns:cx1="http://schemas.microsoft.com/office/drawing/2015/9/8/chartex" xmlns:cx2="http://schemas.microsoft.com/office/drawing/2015/10/21/chartex" xmlns:cx3="http://schemas.microsoft.com/office/drawing/2016/5/9/chartex" xmlns:cx4="http://schemas.microsoft.com/office/drawing/2016/5/10/chartex" xmlns:cx5="http://schemas.microsoft.com/office/drawing/2016/5/11/chartex" xmlns:cx6="http://schemas.microsoft.com/office/drawing/2016/5/12/chartex" xmlns:cx7="http://schemas.microsoft.com/office/drawing/2016/5/13/chartex" xmlns:cx8="http://schemas.microsoft.com/office/drawing/2016/5/14/chartex" xmlns:mc="http://schemas.openxmlformats.org/markup-compatibility/2006" xmlns:aink="http://schemas.microsoft.com/office/drawing/2016/ink" xmlns:am3d="http://schemas.microsoft.com/office/drawing/2017/model3d" xmlns:o="urn:schemas-microsoft-com:office:office" xmlns:r="http://schemas.openxmlformats.org/officeDocument/2006/relationships" xmlns:m="http://schemas.openxmlformats.org/officeDocument/2006/math" xmlns:v="urn:schemas-microsoft-com:vml" xmlns:wp14="http://schemas.microsoft.com/office/word/2010/wordprocessingDrawing" xmlns:wp="http://schemas.openxmlformats.org/drawingml/2006/wordprocessingDrawing" xmlns:w10="urn:schemas-microsoft-com:office:word" xmlns:w="http://schemas.openxmlformats.org/wordprocessingml/2006/main" xmlns:w14="http://schemas.microsoft.com/office/word/2010/wordml" xmlns:w15="http://schemas.microsoft.com/office/word/2012/wordml" xmlns:w16cid="http://schemas.microsoft.com/office/word/2016/wordml/cid" xmlns:w16se="http://schemas.microsoft.com/office/word/2015/wordml/symex" xmlns:wpg="http://schemas.microsoft.com/office/word/2010/wordprocessingGroup" xmlns:wpi="http://schemas.microsoft.com/office/word/2010/wordprocessingInk" xmlns:wne="http://schemas.microsoft.com/office/word/2006/wordml" xmlns:wps="http://schemas.microsoft.com/office/word/2010/wordprocessingShape" mc:Ignorable="w14 w15 w16se w16cid wp14">
+  <w:endnote w:type="separator" w:id="-1">
+    <w:p>
+      <w:pPr>
+        <w:spacing w:after="0" w:line="240" w:lineRule="auto"/>
+      </w:pPr>
+      <w:r>
+        <w:separator/>
+      </w:r>
+    </w:p>
+  </w:endnote>
+  <w:endnote w:type="continuationSeparator" w:id="0">
+    <w:p>
+      <w:pPr>
+        <w:spacing w:after="0" w:line="240" w:lineRule="auto"/>
+      </w:pPr>
+      <w:r>
+        <w:continuationSeparator/>
+      </w:r>
+    </w:p>
+  </w:endnote>
+</w:endnotes>
+</file>
+
+<file path=word/footnotes.xml><?xml version="1.0" encoding="utf-8"?>
+<w:footnotes xmlns:wpc="http://schemas.microsoft.com/office/word/2010/wordprocessingCanvas" xmlns:cx="http://schemas.microsoft.com/office/drawing/2014/chartex" xmlns:cx1="http://schemas.microsoft.com/office/drawing/2015/9/8/chartex" xmlns:cx2="http://schemas.microsoft.com/office/drawing/2015/10/21/chartex" xmlns:cx3="http://schemas.microsoft.com/office/drawing/2016/5/9/chartex" xmlns:cx4="http://schemas.microsoft.com/office/drawing/2016/5/10/chartex" xmlns:cx5="http://schemas.microsoft.com/office/drawing/2016/5/11/chartex" xmlns:cx6="http://schemas.microsoft.com/office/drawing/2016/5/12/chartex" xmlns:cx7="http://schemas.microsoft.com/office/drawing/2016/5/13/chartex" xmlns:cx8="http://schemas.microsoft.com/office/drawing/2016/5/14/chartex" xmlns:mc="http://schemas.openxmlformats.org/markup-compatibility/2006" xmlns:aink="http://schemas.microsoft.com/office/drawing/2016/ink" xmlns:am3d="http://schemas.microsoft.com/office/drawing/2017/model3d" xmlns:o="urn:schemas-microsoft-com:office:office" xmlns:r="http://schemas.openxmlformats.org/officeDocument/2006/relationships" xmlns:m="http://schemas.openxmlformats.org/officeDocument/2006/math" xmlns:v="urn:schemas-microsoft-com:vml" xmlns:wp14="http://schemas.microsoft.com/office/word/2010/wordprocessingDrawing" xmlns:wp="http://schemas.openxmlformats.org/drawingml/2006/wordprocessingDrawing" xmlns:w10="urn:schemas-microsoft-com:office:word" xmlns:w="http://schemas.openxmlformats.org/wordprocessingml/2006/main" xmlns:w14="http://schemas.microsoft.com/office/word/2010/wordml" xmlns:w15="http://schemas.microsoft.com/office/word/2012/wordml" xmlns:w16cid="http://schemas.microsoft.com/office/word/2016/wordml/cid" xmlns:w16se="http://schemas.microsoft.com/office/word/2015/wordml/symex" xmlns:wpg="http://schemas.microsoft.com/office/word/2010/wordprocessingGroup" xmlns:wpi="http://schemas.microsoft.com/office/word/2010/wordprocessingInk" xmlns:wne="http://schemas.microsoft.com/office/word/2006/wordml" xmlns:wps="http://schemas.microsoft.com/office/word/2010/wordprocessingShape" mc:Ignorable="w14 w15 w16se w16cid wp14">
+  <w:footnote w:type="separator" w:id="-1">
+    <w:p>
+      <w:pPr>
+        <w:spacing w:after="0" w:line="240" w:lineRule="auto"/>
+      </w:pPr>
+      <w:r>
+        <w:separator/>
+      </w:r>
+    </w:p>
+  </w:footnote>
+  <w:footnote w:type="continuationSeparator" w:id="0">
+    <w:p>
+      <w:pPr>
+        <w:spacing w:after="0" w:line="240" w:lineRule="auto"/>
+      </w:pPr>
+      <w:r>
+        <w:continuationSeparator/>
+      </w:r>
+    </w:p>
+  </w:footnote>
+</w:footnotes>
+</file>
+
 <file path=word/numbering.xml><?xml version="1.0" encoding="utf-8"?>
 <w:numbering xmlns:wpc="http://schemas.microsoft.com/office/word/2010/wordprocessingCanvas" xmlns:cx="http://schemas.microsoft.com/office/drawing/2014/chartex" xmlns:cx1="http://schemas.microsoft.com/office/drawing/2015/9/8/chartex" xmlns:cx2="http://schemas.microsoft.com/office/drawing/2015/10/21/chartex" xmlns:cx3="http://schemas.microsoft.com/office/drawing/2016/5/9/chartex" xmlns:cx4="http://schemas.microsoft.com/office/drawing/2016/5/10/chartex" xmlns:cx5="http://schemas.microsoft.com/office/drawing/2016/5/11/chartex" xmlns:cx6="http://schemas.microsoft.com/office/drawing/2016/5/12/chartex" xmlns:cx7="http://schemas.microsoft.com/office/drawing/2016/5/13/chartex" xmlns:cx8="http://schemas.microsoft.com/office/drawing/2016/5/14/chartex" xmlns:mc="http://schemas.openxmlformats.org/markup-compatibility/2006" xmlns:aink="http://schemas.microsoft.com/office/drawing/2016/ink" xmlns:am3d="http://schemas.microsoft.com/office/drawing/2017/model3d" xmlns:o="urn:schemas-microsoft-com:office:office" xmlns:r="http://schemas.openxmlformats.org/officeDocument/2006/relationships" xmlns:m="http://schemas.openxmlformats.org/officeDocument/2006/math" xmlns:v="urn:schemas-microsoft-com:vml" xmlns:wp14="http://schemas.microsoft.com/office/word/2010/wordprocessingDrawing" xmlns:wp="http://schemas.openxmlformats.org/drawingml/2006/wordprocessingDrawing" xmlns:w10="urn:schemas-microsoft-com:office:word" xmlns:w="http://schemas.openxmlformats.org/wordprocessingml/2006/main" xmlns:w14="http://schemas.microsoft.com/office/word/2010/wordml" xmlns:w15="http://schemas.microsoft.com/office/word/2012/wordml" xmlns:w16cid="http://schemas.microsoft.com/office/word/2016/wordml/cid" xmlns:w16se="http://schemas.microsoft.com/office/word/2015/wordml/symex" xmlns:wpg="http://schemas.microsoft.com/office/word/2010/wordprocessingGroup" xmlns:wpi="http://schemas.microsoft.com/office/word/2010/wordprocessingInk" xmlns:wne="http://schemas.microsoft.com/office/word/2006/wordml" xmlns:wps="http://schemas.microsoft.com/office/word/2010/wordprocessingShape" mc:Ignorable="w14 w15 w16se w16cid wp14">
   <w:abstractNum w:abstractNumId="0" w15:restartNumberingAfterBreak="0">
+    <w:nsid w:val="029C5204"/>
+    <w:multiLevelType w:val="hybridMultilevel"/>
+    <w:tmpl w:val="3F145152"/>
+    <w:lvl w:ilvl="0" w:tplc="0C0C0001">
+      <w:start w:val="1"/>
+      <w:numFmt w:val="bullet"/>
+      <w:lvlText w:val=""/>
+      <w:lvlJc w:val="left"/>
+      <w:pPr>
+        <w:ind w:left="720" w:hanging="360"/>
+      </w:pPr>
+      <w:rPr>
+        <w:rFonts w:ascii="Symbol" w:hAnsi="Symbol" w:hint="default"/>
+      </w:rPr>
+    </w:lvl>
+    <w:lvl w:ilvl="1" w:tplc="0C0C0003">
+      <w:start w:val="1"/>
+      <w:numFmt w:val="bullet"/>
+      <w:lvlText w:val="o"/>
+      <w:lvlJc w:val="left"/>
+      <w:pPr>
+        <w:ind w:left="1440" w:hanging="360"/>
+      </w:pPr>
+      <w:rPr>
+        <w:rFonts w:ascii="Courier New" w:hAnsi="Courier New" w:cs="Courier New" w:hint="default"/>
+      </w:rPr>
+    </w:lvl>
+    <w:lvl w:ilvl="2" w:tplc="0C0C0005" w:tentative="1">
+      <w:start w:val="1"/>
+      <w:numFmt w:val="bullet"/>
+      <w:lvlText w:val=""/>
+      <w:lvlJc w:val="left"/>
+      <w:pPr>
+        <w:ind w:left="2160" w:hanging="360"/>
+      </w:pPr>
+      <w:rPr>
+        <w:rFonts w:ascii="Wingdings" w:hAnsi="Wingdings" w:hint="default"/>
+      </w:rPr>
+    </w:lvl>
+    <w:lvl w:ilvl="3" w:tplc="0C0C0001" w:tentative="1">
+      <w:start w:val="1"/>
+      <w:numFmt w:val="bullet"/>
+      <w:lvlText w:val=""/>
+      <w:lvlJc w:val="left"/>
+      <w:pPr>
+        <w:ind w:left="2880" w:hanging="360"/>
+      </w:pPr>
+      <w:rPr>
+        <w:rFonts w:ascii="Symbol" w:hAnsi="Symbol" w:hint="default"/>
+      </w:rPr>
+    </w:lvl>
+    <w:lvl w:ilvl="4" w:tplc="0C0C0003" w:tentative="1">
+      <w:start w:val="1"/>
+      <w:numFmt w:val="bullet"/>
+      <w:lvlText w:val="o"/>
+      <w:lvlJc w:val="left"/>
+      <w:pPr>
+        <w:ind w:left="3600" w:hanging="360"/>
+      </w:pPr>
+      <w:rPr>
+        <w:rFonts w:ascii="Courier New" w:hAnsi="Courier New" w:cs="Courier New" w:hint="default"/>
+      </w:rPr>
+    </w:lvl>
+    <w:lvl w:ilvl="5" w:tplc="0C0C0005" w:tentative="1">
+      <w:start w:val="1"/>
+      <w:numFmt w:val="bullet"/>
+      <w:lvlText w:val=""/>
+      <w:lvlJc w:val="left"/>
+      <w:pPr>
+        <w:ind w:left="4320" w:hanging="360"/>
+      </w:pPr>
+      <w:rPr>
+        <w:rFonts w:ascii="Wingdings" w:hAnsi="Wingdings" w:hint="default"/>
+      </w:rPr>
+    </w:lvl>
+    <w:lvl w:ilvl="6" w:tplc="0C0C0001" w:tentative="1">
+      <w:start w:val="1"/>
+      <w:numFmt w:val="bullet"/>
+      <w:lvlText w:val=""/>
+      <w:lvlJc w:val="left"/>
+      <w:pPr>
+        <w:ind w:left="5040" w:hanging="360"/>
+      </w:pPr>
+      <w:rPr>
+        <w:rFonts w:ascii="Symbol" w:hAnsi="Symbol" w:hint="default"/>
+      </w:rPr>
+    </w:lvl>
+    <w:lvl w:ilvl="7" w:tplc="0C0C0003" w:tentative="1">
+      <w:start w:val="1"/>
+      <w:numFmt w:val="bullet"/>
+      <w:lvlText w:val="o"/>
+      <w:lvlJc w:val="left"/>
+      <w:pPr>
+        <w:ind w:left="5760" w:hanging="360"/>
+      </w:pPr>
+      <w:rPr>
+        <w:rFonts w:ascii="Courier New" w:hAnsi="Courier New" w:cs="Courier New" w:hint="default"/>
+      </w:rPr>
+    </w:lvl>
+    <w:lvl w:ilvl="8" w:tplc="0C0C0005" w:tentative="1">
+      <w:start w:val="1"/>
+      <w:numFmt w:val="bullet"/>
+      <w:lvlText w:val=""/>
+      <w:lvlJc w:val="left"/>
+      <w:pPr>
+        <w:ind w:left="6480" w:hanging="360"/>
+      </w:pPr>
+      <w:rPr>
+        <w:rFonts w:ascii="Wingdings" w:hAnsi="Wingdings" w:hint="default"/>
+      </w:rPr>
+    </w:lvl>
+  </w:abstractNum>
+  <w:abstractNum w:abstractNumId="1" w15:restartNumberingAfterBreak="0">
+    <w:nsid w:val="0A5B04E7"/>
+    <w:multiLevelType w:val="multilevel"/>
+    <w:tmpl w:val="94308CCE"/>
+    <w:lvl w:ilvl="0">
+      <w:start w:val="1"/>
+      <w:numFmt w:val="decimal"/>
+      <w:lvlText w:val="%1."/>
+      <w:lvlJc w:val="left"/>
+      <w:pPr>
+        <w:ind w:left="555" w:hanging="360"/>
+      </w:pPr>
+      <w:rPr>
+        <w:rFonts w:hint="default"/>
+      </w:rPr>
+    </w:lvl>
+    <w:lvl w:ilvl="1">
+      <w:start w:val="1"/>
+      <w:numFmt w:val="decimal"/>
+      <w:isLgl/>
+      <w:lvlText w:val="%1.%2."/>
+      <w:lvlJc w:val="left"/>
+      <w:pPr>
+        <w:ind w:left="690" w:hanging="390"/>
+      </w:pPr>
+      <w:rPr>
+        <w:rFonts w:hint="default"/>
+      </w:rPr>
+    </w:lvl>
+    <w:lvl w:ilvl="2">
+      <w:start w:val="1"/>
+      <w:numFmt w:val="decimal"/>
+      <w:isLgl/>
+      <w:lvlText w:val="%1.%2.%3."/>
+      <w:lvlJc w:val="left"/>
+      <w:pPr>
+        <w:ind w:left="1125" w:hanging="720"/>
+      </w:pPr>
+      <w:rPr>
+        <w:rFonts w:hint="default"/>
+      </w:rPr>
+    </w:lvl>
+    <w:lvl w:ilvl="3">
+      <w:start w:val="1"/>
+      <w:numFmt w:val="decimal"/>
+      <w:isLgl/>
+      <w:lvlText w:val="%1.%2.%3.%4."/>
+      <w:lvlJc w:val="left"/>
+      <w:pPr>
+        <w:ind w:left="1230" w:hanging="720"/>
+      </w:pPr>
+      <w:rPr>
+        <w:rFonts w:hint="default"/>
+      </w:rPr>
+    </w:lvl>
+    <w:lvl w:ilvl="4">
+      <w:start w:val="1"/>
+      <w:numFmt w:val="decimal"/>
+      <w:isLgl/>
+      <w:lvlText w:val="%1.%2.%3.%4.%5."/>
+      <w:lvlJc w:val="left"/>
+      <w:pPr>
+        <w:ind w:left="1695" w:hanging="1080"/>
+      </w:pPr>
+      <w:rPr>
+        <w:rFonts w:hint="default"/>
+      </w:rPr>
+    </w:lvl>
+    <w:lvl w:ilvl="5">
+      <w:start w:val="1"/>
+      <w:numFmt w:val="decimal"/>
+      <w:isLgl/>
+      <w:lvlText w:val="%1.%2.%3.%4.%5.%6."/>
+      <w:lvlJc w:val="left"/>
+      <w:pPr>
+        <w:ind w:left="1800" w:hanging="1080"/>
+      </w:pPr>
+      <w:rPr>
+        <w:rFonts w:hint="default"/>
+      </w:rPr>
+    </w:lvl>
+    <w:lvl w:ilvl="6">
+      <w:start w:val="1"/>
+      <w:numFmt w:val="decimal"/>
+      <w:isLgl/>
+      <w:lvlText w:val="%1.%2.%3.%4.%5.%6.%7."/>
+      <w:lvlJc w:val="left"/>
+      <w:pPr>
+        <w:ind w:left="2265" w:hanging="1440"/>
+      </w:pPr>
+      <w:rPr>
+        <w:rFonts w:hint="default"/>
+      </w:rPr>
+    </w:lvl>
+    <w:lvl w:ilvl="7">
+      <w:start w:val="1"/>
+      <w:numFmt w:val="decimal"/>
+      <w:isLgl/>
+      <w:lvlText w:val="%1.%2.%3.%4.%5.%6.%7.%8."/>
+      <w:lvlJc w:val="left"/>
+      <w:pPr>
+        <w:ind w:left="2370" w:hanging="1440"/>
+      </w:pPr>
+      <w:rPr>
+        <w:rFonts w:hint="default"/>
+      </w:rPr>
+    </w:lvl>
+    <w:lvl w:ilvl="8">
+      <w:start w:val="1"/>
+      <w:numFmt w:val="decimal"/>
+      <w:isLgl/>
+      <w:lvlText w:val="%1.%2.%3.%4.%5.%6.%7.%8.%9."/>
+      <w:lvlJc w:val="left"/>
+      <w:pPr>
+        <w:ind w:left="2835" w:hanging="1800"/>
+      </w:pPr>
+      <w:rPr>
+        <w:rFonts w:hint="default"/>
+      </w:rPr>
+    </w:lvl>
+  </w:abstractNum>
+  <w:abstractNum w:abstractNumId="2" w15:restartNumberingAfterBreak="0">
     <w:nsid w:val="0D442067"/>
     <w:multiLevelType w:val="hybridMultilevel"/>
     <w:tmpl w:val="845C1F7E"/>
@@ -416,7 +1285,214 @@
       </w:rPr>
     </w:lvl>
   </w:abstractNum>
-  <w:abstractNum w:abstractNumId="1" w15:restartNumberingAfterBreak="0">
+  <w:abstractNum w:abstractNumId="3" w15:restartNumberingAfterBreak="0">
+    <w:nsid w:val="25A848DC"/>
+    <w:multiLevelType w:val="hybridMultilevel"/>
+    <w:tmpl w:val="E362EB12"/>
+    <w:lvl w:ilvl="0" w:tplc="0C0C0013">
+      <w:start w:val="1"/>
+      <w:numFmt w:val="upperRoman"/>
+      <w:lvlText w:val="%1."/>
+      <w:lvlJc w:val="right"/>
+      <w:pPr>
+        <w:ind w:left="720" w:hanging="360"/>
+      </w:pPr>
+    </w:lvl>
+    <w:lvl w:ilvl="1" w:tplc="0C0C0019">
+      <w:start w:val="1"/>
+      <w:numFmt w:val="lowerLetter"/>
+      <w:lvlText w:val="%2."/>
+      <w:lvlJc w:val="left"/>
+      <w:pPr>
+        <w:ind w:left="1440" w:hanging="360"/>
+      </w:pPr>
+    </w:lvl>
+    <w:lvl w:ilvl="2" w:tplc="0C0C001B" w:tentative="1">
+      <w:start w:val="1"/>
+      <w:numFmt w:val="lowerRoman"/>
+      <w:lvlText w:val="%3."/>
+      <w:lvlJc w:val="right"/>
+      <w:pPr>
+        <w:ind w:left="2160" w:hanging="180"/>
+      </w:pPr>
+    </w:lvl>
+    <w:lvl w:ilvl="3" w:tplc="0C0C000F" w:tentative="1">
+      <w:start w:val="1"/>
+      <w:numFmt w:val="decimal"/>
+      <w:lvlText w:val="%4."/>
+      <w:lvlJc w:val="left"/>
+      <w:pPr>
+        <w:ind w:left="2880" w:hanging="360"/>
+      </w:pPr>
+    </w:lvl>
+    <w:lvl w:ilvl="4" w:tplc="0C0C0019" w:tentative="1">
+      <w:start w:val="1"/>
+      <w:numFmt w:val="lowerLetter"/>
+      <w:lvlText w:val="%5."/>
+      <w:lvlJc w:val="left"/>
+      <w:pPr>
+        <w:ind w:left="3600" w:hanging="360"/>
+      </w:pPr>
+    </w:lvl>
+    <w:lvl w:ilvl="5" w:tplc="0C0C001B" w:tentative="1">
+      <w:start w:val="1"/>
+      <w:numFmt w:val="lowerRoman"/>
+      <w:lvlText w:val="%6."/>
+      <w:lvlJc w:val="right"/>
+      <w:pPr>
+        <w:ind w:left="4320" w:hanging="180"/>
+      </w:pPr>
+    </w:lvl>
+    <w:lvl w:ilvl="6" w:tplc="0C0C000F" w:tentative="1">
+      <w:start w:val="1"/>
+      <w:numFmt w:val="decimal"/>
+      <w:lvlText w:val="%7."/>
+      <w:lvlJc w:val="left"/>
+      <w:pPr>
+        <w:ind w:left="5040" w:hanging="360"/>
+      </w:pPr>
+    </w:lvl>
+    <w:lvl w:ilvl="7" w:tplc="0C0C0019" w:tentative="1">
+      <w:start w:val="1"/>
+      <w:numFmt w:val="lowerLetter"/>
+      <w:lvlText w:val="%8."/>
+      <w:lvlJc w:val="left"/>
+      <w:pPr>
+        <w:ind w:left="5760" w:hanging="360"/>
+      </w:pPr>
+    </w:lvl>
+    <w:lvl w:ilvl="8" w:tplc="0C0C001B" w:tentative="1">
+      <w:start w:val="1"/>
+      <w:numFmt w:val="lowerRoman"/>
+      <w:lvlText w:val="%9."/>
+      <w:lvlJc w:val="right"/>
+      <w:pPr>
+        <w:ind w:left="6480" w:hanging="180"/>
+      </w:pPr>
+    </w:lvl>
+  </w:abstractNum>
+  <w:abstractNum w:abstractNumId="4" w15:restartNumberingAfterBreak="0">
+    <w:nsid w:val="2E7F0CA0"/>
+    <w:multiLevelType w:val="multilevel"/>
+    <w:tmpl w:val="94308CCE"/>
+    <w:lvl w:ilvl="0">
+      <w:start w:val="1"/>
+      <w:numFmt w:val="decimal"/>
+      <w:lvlText w:val="%1."/>
+      <w:lvlJc w:val="left"/>
+      <w:pPr>
+        <w:ind w:left="555" w:hanging="360"/>
+      </w:pPr>
+      <w:rPr>
+        <w:rFonts w:hint="default"/>
+      </w:rPr>
+    </w:lvl>
+    <w:lvl w:ilvl="1">
+      <w:start w:val="1"/>
+      <w:numFmt w:val="decimal"/>
+      <w:isLgl/>
+      <w:lvlText w:val="%1.%2."/>
+      <w:lvlJc w:val="left"/>
+      <w:pPr>
+        <w:ind w:left="690" w:hanging="390"/>
+      </w:pPr>
+      <w:rPr>
+        <w:rFonts w:hint="default"/>
+      </w:rPr>
+    </w:lvl>
+    <w:lvl w:ilvl="2">
+      <w:start w:val="1"/>
+      <w:numFmt w:val="decimal"/>
+      <w:isLgl/>
+      <w:lvlText w:val="%1.%2.%3."/>
+      <w:lvlJc w:val="left"/>
+      <w:pPr>
+        <w:ind w:left="1125" w:hanging="720"/>
+      </w:pPr>
+      <w:rPr>
+        <w:rFonts w:hint="default"/>
+      </w:rPr>
+    </w:lvl>
+    <w:lvl w:ilvl="3">
+      <w:start w:val="1"/>
+      <w:numFmt w:val="decimal"/>
+      <w:isLgl/>
+      <w:lvlText w:val="%1.%2.%3.%4."/>
+      <w:lvlJc w:val="left"/>
+      <w:pPr>
+        <w:ind w:left="1230" w:hanging="720"/>
+      </w:pPr>
+      <w:rPr>
+        <w:rFonts w:hint="default"/>
+      </w:rPr>
+    </w:lvl>
+    <w:lvl w:ilvl="4">
+      <w:start w:val="1"/>
+      <w:numFmt w:val="decimal"/>
+      <w:isLgl/>
+      <w:lvlText w:val="%1.%2.%3.%4.%5."/>
+      <w:lvlJc w:val="left"/>
+      <w:pPr>
+        <w:ind w:left="1695" w:hanging="1080"/>
+      </w:pPr>
+      <w:rPr>
+        <w:rFonts w:hint="default"/>
+      </w:rPr>
+    </w:lvl>
+    <w:lvl w:ilvl="5">
+      <w:start w:val="1"/>
+      <w:numFmt w:val="decimal"/>
+      <w:isLgl/>
+      <w:lvlText w:val="%1.%2.%3.%4.%5.%6."/>
+      <w:lvlJc w:val="left"/>
+      <w:pPr>
+        <w:ind w:left="1800" w:hanging="1080"/>
+      </w:pPr>
+      <w:rPr>
+        <w:rFonts w:hint="default"/>
+      </w:rPr>
+    </w:lvl>
+    <w:lvl w:ilvl="6">
+      <w:start w:val="1"/>
+      <w:numFmt w:val="decimal"/>
+      <w:isLgl/>
+      <w:lvlText w:val="%1.%2.%3.%4.%5.%6.%7."/>
+      <w:lvlJc w:val="left"/>
+      <w:pPr>
+        <w:ind w:left="2265" w:hanging="1440"/>
+      </w:pPr>
+      <w:rPr>
+        <w:rFonts w:hint="default"/>
+      </w:rPr>
+    </w:lvl>
+    <w:lvl w:ilvl="7">
+      <w:start w:val="1"/>
+      <w:numFmt w:val="decimal"/>
+      <w:isLgl/>
+      <w:lvlText w:val="%1.%2.%3.%4.%5.%6.%7.%8."/>
+      <w:lvlJc w:val="left"/>
+      <w:pPr>
+        <w:ind w:left="2370" w:hanging="1440"/>
+      </w:pPr>
+      <w:rPr>
+        <w:rFonts w:hint="default"/>
+      </w:rPr>
+    </w:lvl>
+    <w:lvl w:ilvl="8">
+      <w:start w:val="1"/>
+      <w:numFmt w:val="decimal"/>
+      <w:isLgl/>
+      <w:lvlText w:val="%1.%2.%3.%4.%5.%6.%7.%8.%9."/>
+      <w:lvlJc w:val="left"/>
+      <w:pPr>
+        <w:ind w:left="2835" w:hanging="1800"/>
+      </w:pPr>
+      <w:rPr>
+        <w:rFonts w:hint="default"/>
+      </w:rPr>
+    </w:lvl>
+  </w:abstractNum>
+  <w:abstractNum w:abstractNumId="5" w15:restartNumberingAfterBreak="0">
     <w:nsid w:val="2EB171E9"/>
     <w:multiLevelType w:val="hybridMultilevel"/>
     <w:tmpl w:val="6C9049E8"/>
@@ -508,7 +1584,96 @@
       </w:pPr>
     </w:lvl>
   </w:abstractNum>
-  <w:abstractNum w:abstractNumId="2" w15:restartNumberingAfterBreak="0">
+  <w:abstractNum w:abstractNumId="6" w15:restartNumberingAfterBreak="0">
+    <w:nsid w:val="55684472"/>
+    <w:multiLevelType w:val="hybridMultilevel"/>
+    <w:tmpl w:val="6FC080CA"/>
+    <w:lvl w:ilvl="0" w:tplc="AD9CEB24">
+      <w:start w:val="1"/>
+      <w:numFmt w:val="decimal"/>
+      <w:lvlText w:val="%1)"/>
+      <w:lvlJc w:val="left"/>
+      <w:pPr>
+        <w:ind w:left="915" w:hanging="360"/>
+      </w:pPr>
+      <w:rPr>
+        <w:rFonts w:hint="default"/>
+      </w:rPr>
+    </w:lvl>
+    <w:lvl w:ilvl="1" w:tplc="0C0C0019" w:tentative="1">
+      <w:start w:val="1"/>
+      <w:numFmt w:val="lowerLetter"/>
+      <w:lvlText w:val="%2."/>
+      <w:lvlJc w:val="left"/>
+      <w:pPr>
+        <w:ind w:left="1635" w:hanging="360"/>
+      </w:pPr>
+    </w:lvl>
+    <w:lvl w:ilvl="2" w:tplc="0C0C001B" w:tentative="1">
+      <w:start w:val="1"/>
+      <w:numFmt w:val="lowerRoman"/>
+      <w:lvlText w:val="%3."/>
+      <w:lvlJc w:val="right"/>
+      <w:pPr>
+        <w:ind w:left="2355" w:hanging="180"/>
+      </w:pPr>
+    </w:lvl>
+    <w:lvl w:ilvl="3" w:tplc="0C0C000F" w:tentative="1">
+      <w:start w:val="1"/>
+      <w:numFmt w:val="decimal"/>
+      <w:lvlText w:val="%4."/>
+      <w:lvlJc w:val="left"/>
+      <w:pPr>
+        <w:ind w:left="3075" w:hanging="360"/>
+      </w:pPr>
+    </w:lvl>
+    <w:lvl w:ilvl="4" w:tplc="0C0C0019" w:tentative="1">
+      <w:start w:val="1"/>
+      <w:numFmt w:val="lowerLetter"/>
+      <w:lvlText w:val="%5."/>
+      <w:lvlJc w:val="left"/>
+      <w:pPr>
+        <w:ind w:left="3795" w:hanging="360"/>
+      </w:pPr>
+    </w:lvl>
+    <w:lvl w:ilvl="5" w:tplc="0C0C001B" w:tentative="1">
+      <w:start w:val="1"/>
+      <w:numFmt w:val="lowerRoman"/>
+      <w:lvlText w:val="%6."/>
+      <w:lvlJc w:val="right"/>
+      <w:pPr>
+        <w:ind w:left="4515" w:hanging="180"/>
+      </w:pPr>
+    </w:lvl>
+    <w:lvl w:ilvl="6" w:tplc="0C0C000F" w:tentative="1">
+      <w:start w:val="1"/>
+      <w:numFmt w:val="decimal"/>
+      <w:lvlText w:val="%7."/>
+      <w:lvlJc w:val="left"/>
+      <w:pPr>
+        <w:ind w:left="5235" w:hanging="360"/>
+      </w:pPr>
+    </w:lvl>
+    <w:lvl w:ilvl="7" w:tplc="0C0C0019" w:tentative="1">
+      <w:start w:val="1"/>
+      <w:numFmt w:val="lowerLetter"/>
+      <w:lvlText w:val="%8."/>
+      <w:lvlJc w:val="left"/>
+      <w:pPr>
+        <w:ind w:left="5955" w:hanging="360"/>
+      </w:pPr>
+    </w:lvl>
+    <w:lvl w:ilvl="8" w:tplc="0C0C001B" w:tentative="1">
+      <w:start w:val="1"/>
+      <w:numFmt w:val="lowerRoman"/>
+      <w:lvlText w:val="%9."/>
+      <w:lvlJc w:val="right"/>
+      <w:pPr>
+        <w:ind w:left="6675" w:hanging="180"/>
+      </w:pPr>
+    </w:lvl>
+  </w:abstractNum>
+  <w:abstractNum w:abstractNumId="7" w15:restartNumberingAfterBreak="0">
     <w:nsid w:val="61F6721D"/>
     <w:multiLevelType w:val="hybridMultilevel"/>
     <w:tmpl w:val="3502E8CA"/>
@@ -594,14 +1759,118 @@
       </w:pPr>
     </w:lvl>
   </w:abstractNum>
+  <w:abstractNum w:abstractNumId="8" w15:restartNumberingAfterBreak="0">
+    <w:nsid w:val="6378305C"/>
+    <w:multiLevelType w:val="hybridMultilevel"/>
+    <w:tmpl w:val="CE3ED1A0"/>
+    <w:lvl w:ilvl="0" w:tplc="0C0C001B">
+      <w:start w:val="1"/>
+      <w:numFmt w:val="lowerRoman"/>
+      <w:lvlText w:val="%1."/>
+      <w:lvlJc w:val="right"/>
+      <w:pPr>
+        <w:ind w:left="720" w:hanging="360"/>
+      </w:pPr>
+    </w:lvl>
+    <w:lvl w:ilvl="1" w:tplc="0C0C0019">
+      <w:start w:val="1"/>
+      <w:numFmt w:val="lowerLetter"/>
+      <w:lvlText w:val="%2."/>
+      <w:lvlJc w:val="left"/>
+      <w:pPr>
+        <w:ind w:left="1440" w:hanging="360"/>
+      </w:pPr>
+    </w:lvl>
+    <w:lvl w:ilvl="2" w:tplc="0C0C001B" w:tentative="1">
+      <w:start w:val="1"/>
+      <w:numFmt w:val="lowerRoman"/>
+      <w:lvlText w:val="%3."/>
+      <w:lvlJc w:val="right"/>
+      <w:pPr>
+        <w:ind w:left="2160" w:hanging="180"/>
+      </w:pPr>
+    </w:lvl>
+    <w:lvl w:ilvl="3" w:tplc="0C0C000F" w:tentative="1">
+      <w:start w:val="1"/>
+      <w:numFmt w:val="decimal"/>
+      <w:lvlText w:val="%4."/>
+      <w:lvlJc w:val="left"/>
+      <w:pPr>
+        <w:ind w:left="2880" w:hanging="360"/>
+      </w:pPr>
+    </w:lvl>
+    <w:lvl w:ilvl="4" w:tplc="0C0C0019" w:tentative="1">
+      <w:start w:val="1"/>
+      <w:numFmt w:val="lowerLetter"/>
+      <w:lvlText w:val="%5."/>
+      <w:lvlJc w:val="left"/>
+      <w:pPr>
+        <w:ind w:left="3600" w:hanging="360"/>
+      </w:pPr>
+    </w:lvl>
+    <w:lvl w:ilvl="5" w:tplc="0C0C001B" w:tentative="1">
+      <w:start w:val="1"/>
+      <w:numFmt w:val="lowerRoman"/>
+      <w:lvlText w:val="%6."/>
+      <w:lvlJc w:val="right"/>
+      <w:pPr>
+        <w:ind w:left="4320" w:hanging="180"/>
+      </w:pPr>
+    </w:lvl>
+    <w:lvl w:ilvl="6" w:tplc="0C0C000F" w:tentative="1">
+      <w:start w:val="1"/>
+      <w:numFmt w:val="decimal"/>
+      <w:lvlText w:val="%7."/>
+      <w:lvlJc w:val="left"/>
+      <w:pPr>
+        <w:ind w:left="5040" w:hanging="360"/>
+      </w:pPr>
+    </w:lvl>
+    <w:lvl w:ilvl="7" w:tplc="0C0C0019" w:tentative="1">
+      <w:start w:val="1"/>
+      <w:numFmt w:val="lowerLetter"/>
+      <w:lvlText w:val="%8."/>
+      <w:lvlJc w:val="left"/>
+      <w:pPr>
+        <w:ind w:left="5760" w:hanging="360"/>
+      </w:pPr>
+    </w:lvl>
+    <w:lvl w:ilvl="8" w:tplc="0C0C001B" w:tentative="1">
+      <w:start w:val="1"/>
+      <w:numFmt w:val="lowerRoman"/>
+      <w:lvlText w:val="%9."/>
+      <w:lvlJc w:val="right"/>
+      <w:pPr>
+        <w:ind w:left="6480" w:hanging="180"/>
+      </w:pPr>
+    </w:lvl>
+  </w:abstractNum>
   <w:num w:numId="1">
+    <w:abstractNumId w:val="5"/>
+  </w:num>
+  <w:num w:numId="2">
+    <w:abstractNumId w:val="7"/>
+  </w:num>
+  <w:num w:numId="3">
+    <w:abstractNumId w:val="2"/>
+  </w:num>
+  <w:num w:numId="4">
+    <w:abstractNumId w:val="0"/>
+  </w:num>
+  <w:num w:numId="5">
+    <w:abstractNumId w:val="4"/>
+  </w:num>
+  <w:num w:numId="6">
     <w:abstractNumId w:val="1"/>
   </w:num>
-  <w:num w:numId="2">
-    <w:abstractNumId w:val="2"/>
+  <w:num w:numId="7">
+    <w:abstractNumId w:val="8"/>
   </w:num>
-  <w:num w:numId="3">
-    <w:abstractNumId w:val="0"/>
+  <w:num w:numId="8">
+    <w:abstractNumId w:val="3"/>
+  </w:num>
+  <w:num w:numId="9">
+    <w:abstractNumId w:val="6"/>
   </w:num>
 </w:numbering>
 </file>
@@ -1007,7 +2276,6 @@
   <w:style w:type="character" w:default="1" w:styleId="DefaultParagraphFont">
     <w:name w:val="Default Paragraph Font"/>
     <w:uiPriority w:val="1"/>
-    <w:semiHidden/>
     <w:unhideWhenUsed/>
   </w:style>
   <w:style w:type="table" w:default="1" w:styleId="TableNormal">
@@ -1041,6 +2309,50 @@
       <w:ind w:left="720"/>
       <w:contextualSpacing/>
     </w:pPr>
+  </w:style>
+  <w:style w:type="paragraph" w:styleId="Header">
+    <w:name w:val="header"/>
+    <w:basedOn w:val="Normal"/>
+    <w:link w:val="HeaderChar"/>
+    <w:uiPriority w:val="99"/>
+    <w:unhideWhenUsed/>
+    <w:rsid w:val="00113730"/>
+    <w:pPr>
+      <w:tabs>
+        <w:tab w:val="center" w:pos="4320"/>
+        <w:tab w:val="right" w:pos="8640"/>
+      </w:tabs>
+      <w:spacing w:after="0" w:line="240" w:lineRule="auto"/>
+    </w:pPr>
+  </w:style>
+  <w:style w:type="character" w:customStyle="1" w:styleId="HeaderChar">
+    <w:name w:val="Header Char"/>
+    <w:basedOn w:val="DefaultParagraphFont"/>
+    <w:link w:val="Header"/>
+    <w:uiPriority w:val="99"/>
+    <w:rsid w:val="00113730"/>
+  </w:style>
+  <w:style w:type="paragraph" w:styleId="Footer">
+    <w:name w:val="footer"/>
+    <w:basedOn w:val="Normal"/>
+    <w:link w:val="FooterChar"/>
+    <w:uiPriority w:val="99"/>
+    <w:unhideWhenUsed/>
+    <w:rsid w:val="00113730"/>
+    <w:pPr>
+      <w:tabs>
+        <w:tab w:val="center" w:pos="4320"/>
+        <w:tab w:val="right" w:pos="8640"/>
+      </w:tabs>
+      <w:spacing w:after="0" w:line="240" w:lineRule="auto"/>
+    </w:pPr>
+  </w:style>
+  <w:style w:type="character" w:customStyle="1" w:styleId="FooterChar">
+    <w:name w:val="Footer Char"/>
+    <w:basedOn w:val="DefaultParagraphFont"/>
+    <w:link w:val="Footer"/>
+    <w:uiPriority w:val="99"/>
+    <w:rsid w:val="00113730"/>
   </w:style>
 </w:styles>
 </file>
@@ -3140,7 +4452,7 @@
   <dgm:whole/>
   <dgm:extLst>
     <a:ext uri="http://schemas.microsoft.com/office/drawing/2008/diagram">
-      <dsp:dataModelExt xmlns:dsp="http://schemas.microsoft.com/office/drawing/2008/diagram" relId="rId9" minVer="http://schemas.openxmlformats.org/drawingml/2006/diagram"/>
+      <dsp:dataModelExt xmlns:dsp="http://schemas.microsoft.com/office/drawing/2008/diagram" relId="rId11" minVer="http://schemas.openxmlformats.org/drawingml/2006/diagram"/>
     </a:ext>
   </dgm:extLst>
 </dgm:dataModel>

</xml_diff>

<commit_message>
Création du deuxième CU : Inscription d'un nouveau Professionnel au #GYM.
J'ai mis à jour le Document Word : Brouillon

J'ai également ajouté le CU à la Tâche 3 dans Exigences.html (on devrait peut-être renommer le fichier à rapport.html!)

J'ai modifié le CSS pour rendre la page plus uniforme (pour ce qui est des indentations, styles, etc.)
</commit_message>
<xml_diff>
--- a/Brouillon - Structure code Java - Cas d'utilisation.docx
+++ b/Brouillon - Structure code Java - Cas d'utilisation.docx
@@ -223,22 +223,7 @@
         <w:jc w:val="both"/>
       </w:pPr>
       <w:r>
-        <w:t xml:space="preserve">L’Agent </w:t>
-      </w:r>
-      <w:r>
-        <w:t>demande</w:t>
-      </w:r>
-      <w:r>
-        <w:t xml:space="preserve"> au</w:t>
-      </w:r>
-      <w:r>
-        <w:t xml:space="preserve"> client</w:t>
-      </w:r>
-      <w:r>
-        <w:t xml:space="preserve"> </w:t>
-      </w:r>
-      <w:r>
-        <w:t>s’il a besoin d’information supplémentaire avant de débuter le processus d’inscription.</w:t>
+        <w:t>L’Agent demande au client s’il a besoin d’information supplémentaire avant de débuter le processus d’inscription.</w:t>
       </w:r>
     </w:p>
     <w:p>
@@ -407,8 +392,6 @@
         </w:numPr>
         <w:jc w:val="both"/>
       </w:pPr>
-      <w:bookmarkStart w:id="0" w:name="_GoBack"/>
-      <w:bookmarkEnd w:id="0"/>
       <w:r>
         <w:t>L’Agent félicite le nouveau Membre et lui remet</w:t>
       </w:r>
@@ -614,45 +597,378 @@
           <w:b/>
           <w:u w:val="single"/>
         </w:rPr>
-        <w:t>Valider l’identité</w:t>
+        <w:t>Création de comptes (professionnels)</w:t>
       </w:r>
     </w:p>
     <w:p>
       <w:pPr>
+        <w:ind w:left="360"/>
+        <w:contextualSpacing/>
         <w:jc w:val="both"/>
       </w:pPr>
       <w:r>
-        <w:t>À chaque visite, le membre doit se présenter à la réception pour que l'agent lui donne accès. L'agent vérifie le numéro de membre sur le logiciel. Si le numéro est valide, le mot </w:t>
+        <w:rPr>
+          <w:b/>
+          <w:bCs/>
+        </w:rPr>
+        <w:t>Cas d'utilisation :</w:t>
+      </w:r>
+      <w:r>
+        <w:t xml:space="preserve"> Inscription au #GYM (</w:t>
+      </w:r>
+      <w:r>
+        <w:t>Professionnel</w:t>
+      </w:r>
+      <w:r>
+        <w:t>)</w:t>
+      </w:r>
+    </w:p>
+    <w:p>
+      <w:pPr>
+        <w:ind w:left="360"/>
+        <w:contextualSpacing/>
+        <w:jc w:val="both"/>
+      </w:pPr>
+      <w:r>
+        <w:rPr>
+          <w:b/>
+          <w:bCs/>
+        </w:rPr>
+        <w:t>But :</w:t>
+      </w:r>
+      <w:r>
+        <w:t xml:space="preserve"> Permettre à un </w:t>
+      </w:r>
+      <w:r>
+        <w:t xml:space="preserve">professionnel </w:t>
+      </w:r>
+      <w:r>
+        <w:t>d</w:t>
+      </w:r>
+      <w:r>
+        <w:t>’offrir ses services au</w:t>
+      </w:r>
+      <w:r>
+        <w:t xml:space="preserve"> #GYM.</w:t>
+      </w:r>
+    </w:p>
+    <w:p>
+      <w:pPr>
+        <w:ind w:left="360"/>
+        <w:contextualSpacing/>
+        <w:jc w:val="both"/>
+      </w:pPr>
+      <w:r>
+        <w:rPr>
+          <w:b/>
+          <w:bCs/>
+        </w:rPr>
+        <w:t>Préconditions :</w:t>
+      </w:r>
+      <w:r>
+        <w:t xml:space="preserve"> Le</w:t>
+      </w:r>
+      <w:r>
+        <w:t xml:space="preserve"> professionnel</w:t>
+      </w:r>
+      <w:r>
+        <w:t xml:space="preserve"> doit se présenter en personne devant la réception, avec des pièces d’identité.</w:t>
+      </w:r>
+    </w:p>
+    <w:p>
+      <w:pPr>
+        <w:ind w:left="360"/>
+        <w:contextualSpacing/>
+        <w:jc w:val="both"/>
+      </w:pPr>
+      <w:r>
+        <w:t>Le Professionnel</w:t>
+      </w:r>
+      <w:r>
+        <w:t xml:space="preserve"> </w:t>
+      </w:r>
+      <w:r>
+        <w:t xml:space="preserve">désireux de pratiquer au #GYM doit apporter avec lui ses certificats ou diplômes, une lettre de présentation ainsi que des références professionnelles. </w:t>
+      </w:r>
+    </w:p>
+    <w:p>
+      <w:pPr>
+        <w:ind w:left="360"/>
+        <w:contextualSpacing/>
+        <w:jc w:val="both"/>
+      </w:pPr>
+      <w:r>
+        <w:t>Le Professionnel doit avoir, au préalable, lu les termes contractuels et les conditions de pratique (Disponibles sur le Site Web du Centre sportif).</w:t>
+      </w:r>
+    </w:p>
+    <w:p>
+      <w:pPr>
+        <w:ind w:left="360"/>
+        <w:contextualSpacing/>
+        <w:jc w:val="both"/>
+        <w:rPr>
+          <w:bCs/>
+        </w:rPr>
+      </w:pPr>
+      <w:r>
+        <w:rPr>
+          <w:bCs/>
+        </w:rPr>
+        <w:t>Le Professionnel doit attendre qu’un Agent soit disponible pour le servir.</w:t>
+      </w:r>
+    </w:p>
+    <w:p>
+      <w:pPr>
+        <w:ind w:left="360"/>
+        <w:contextualSpacing/>
+        <w:jc w:val="both"/>
+      </w:pPr>
+      <w:r>
+        <w:t>Le système informatique doit être opérationnel.</w:t>
+      </w:r>
+    </w:p>
+    <w:p>
+      <w:pPr>
+        <w:ind w:left="360"/>
+        <w:contextualSpacing/>
+        <w:jc w:val="both"/>
+      </w:pPr>
+      <w:r>
+        <w:rPr>
+          <w:b/>
+          <w:bCs/>
+        </w:rPr>
+        <w:t>Acteurs :</w:t>
+      </w:r>
+      <w:r>
+        <w:t xml:space="preserve"> </w:t>
+      </w:r>
+    </w:p>
+    <w:p>
+      <w:pPr>
+        <w:ind w:left="360" w:firstLine="348"/>
+        <w:contextualSpacing/>
+        <w:jc w:val="both"/>
+      </w:pPr>
+      <w:r>
+        <w:rPr>
+          <w:b/>
+        </w:rPr>
+        <w:t>Acteur principal</w:t>
+      </w:r>
+      <w:r>
+        <w:t> : Le</w:t>
+      </w:r>
+      <w:r>
+        <w:t xml:space="preserve"> professionnel</w:t>
+      </w:r>
+      <w:r>
+        <w:t>.</w:t>
+      </w:r>
+    </w:p>
+    <w:p>
+      <w:pPr>
+        <w:ind w:left="360" w:firstLine="348"/>
+        <w:contextualSpacing/>
+        <w:jc w:val="both"/>
+      </w:pPr>
+      <w:r>
+        <w:rPr>
+          <w:b/>
+        </w:rPr>
+        <w:t>Acteur secondaire </w:t>
+      </w:r>
+      <w:r>
+        <w:t>: L’agent du centre #GYM.</w:t>
+      </w:r>
+    </w:p>
+    <w:p>
+      <w:pPr>
+        <w:ind w:left="360"/>
+        <w:contextualSpacing/>
+        <w:jc w:val="both"/>
+      </w:pPr>
+      <w:r>
+        <w:rPr>
+          <w:b/>
+          <w:bCs/>
+        </w:rPr>
+        <w:t>Scénario principal :</w:t>
+      </w:r>
+      <w:r>
+        <w:t xml:space="preserve"> </w:t>
+      </w:r>
+    </w:p>
+    <w:p>
+      <w:pPr>
+        <w:pStyle w:val="ListParagraph"/>
+        <w:numPr>
+          <w:ilvl w:val="0"/>
+          <w:numId w:val="10"/>
+        </w:numPr>
+        <w:jc w:val="both"/>
+      </w:pPr>
+      <w:r>
+        <w:t>Le</w:t>
+      </w:r>
+      <w:r>
+        <w:t xml:space="preserve"> Professionnel</w:t>
+      </w:r>
+      <w:r>
+        <w:t xml:space="preserve"> doit demander à l’</w:t>
+      </w:r>
+      <w:r>
+        <w:t>A</w:t>
+      </w:r>
+      <w:r>
+        <w:t>gent de l’aider à s’inscrire au #GYM.</w:t>
+      </w:r>
+    </w:p>
+    <w:p>
+      <w:pPr>
+        <w:pStyle w:val="ListParagraph"/>
+        <w:numPr>
+          <w:ilvl w:val="0"/>
+          <w:numId w:val="10"/>
+        </w:numPr>
+        <w:jc w:val="both"/>
+      </w:pPr>
+      <w:r>
+        <w:t>L’Agent demande au Professionnel s’il a tous les documents nécessaires avant de débuter le processus.</w:t>
+      </w:r>
+    </w:p>
+    <w:p>
+      <w:pPr>
+        <w:pStyle w:val="ListParagraph"/>
+        <w:numPr>
+          <w:ilvl w:val="0"/>
+          <w:numId w:val="10"/>
+        </w:numPr>
+        <w:jc w:val="both"/>
+      </w:pPr>
+      <w:r>
+        <w:t xml:space="preserve">Le </w:t>
+      </w:r>
+      <w:r>
+        <w:t>Professionnel</w:t>
+      </w:r>
+      <w:r>
+        <w:t xml:space="preserve"> répond </w:t>
+      </w:r>
+      <w:r>
+        <w:t>oui</w:t>
+      </w:r>
+      <w:r>
+        <w:t>.</w:t>
+      </w:r>
+    </w:p>
+    <w:p>
+      <w:pPr>
+        <w:pStyle w:val="ListParagraph"/>
+        <w:numPr>
+          <w:ilvl w:val="0"/>
+          <w:numId w:val="10"/>
+        </w:numPr>
+        <w:jc w:val="both"/>
+      </w:pPr>
+      <w:r>
+        <w:t>Le Professionnel remet ses documents à l’Agent.</w:t>
+      </w:r>
+    </w:p>
+    <w:p>
+      <w:pPr>
+        <w:pStyle w:val="ListParagraph"/>
+        <w:numPr>
+          <w:ilvl w:val="0"/>
+          <w:numId w:val="10"/>
+        </w:numPr>
+        <w:jc w:val="both"/>
+      </w:pPr>
+      <w:r>
+        <w:t>L’Agent vérifie rapidement que tous les documents demandés sont présents.</w:t>
+      </w:r>
+    </w:p>
+    <w:p>
+      <w:pPr>
+        <w:pStyle w:val="ListParagraph"/>
+        <w:numPr>
+          <w:ilvl w:val="0"/>
+          <w:numId w:val="10"/>
+        </w:numPr>
+        <w:jc w:val="both"/>
+      </w:pPr>
+      <w:r>
+        <w:t xml:space="preserve">L’agent démarre le logiciel de </w:t>
       </w:r>
       <w:r>
         <w:rPr>
           <w:i/>
-          <w:iCs/>
         </w:rPr>
-        <w:t>Validé</w:t>
-      </w:r>
-      <w:r>
-        <w:t> apparait sur l'écran. Si le numéro est invalide, la raison est affichée, tel que </w:t>
+        <w:t>Base de données</w:t>
+      </w:r>
+      <w:r>
+        <w:t xml:space="preserve"> et dans </w:t>
       </w:r>
       <w:r>
         <w:rPr>
           <w:i/>
-          <w:iCs/>
         </w:rPr>
-        <w:t>« Numéro invalide »</w:t>
-      </w:r>
-      <w:r>
-        <w:t> ou </w:t>
+        <w:t xml:space="preserve">le gestionnaire </w:t>
       </w:r>
       <w:r>
         <w:rPr>
           <w:i/>
-          <w:iCs/>
         </w:rPr>
-        <w:t>« Membre suspendu »</w:t>
-      </w:r>
-      <w:r>
-        <w:t>. Lorsque valide, l'agent lui ouvre le tourniquet du centre pour lui permettre l'accès</w:t>
+        <w:t>des</w:t>
+      </w:r>
+      <w:r>
+        <w:rPr>
+          <w:i/>
+        </w:rPr>
+        <w:t xml:space="preserve"> professionnels</w:t>
+      </w:r>
+      <w:r>
+        <w:t>, il choisit l’option « Nouveau</w:t>
+      </w:r>
+      <w:r>
+        <w:t xml:space="preserve"> </w:t>
+      </w:r>
+      <w:r>
+        <w:t>professionnel</w:t>
+      </w:r>
+      <w:r>
+        <w:t xml:space="preserve"> »</w:t>
+      </w:r>
+      <w:r>
+        <w:t>.</w:t>
+      </w:r>
+    </w:p>
+    <w:p>
+      <w:pPr>
+        <w:pStyle w:val="ListParagraph"/>
+        <w:numPr>
+          <w:ilvl w:val="0"/>
+          <w:numId w:val="10"/>
+        </w:numPr>
+        <w:jc w:val="both"/>
+      </w:pPr>
+      <w:r>
+        <w:t>Une fois le programme de création de</w:t>
+      </w:r>
+      <w:r>
+        <w:t xml:space="preserve"> </w:t>
+      </w:r>
+      <w:r>
+        <w:t>Professionnel</w:t>
+      </w:r>
+      <w:r>
+        <w:t xml:space="preserve"> démarrée, l’Agent demande </w:t>
+      </w:r>
+      <w:r>
+        <w:t xml:space="preserve">à l’individu </w:t>
+      </w:r>
+      <w:r>
+        <w:t>de répondre à plusieurs questions.</w:t>
       </w:r>
     </w:p>
     <w:p>
@@ -660,12 +976,12 @@
         <w:pStyle w:val="ListParagraph"/>
         <w:numPr>
           <w:ilvl w:val="1"/>
-          <w:numId w:val="1"/>
+          <w:numId w:val="10"/>
         </w:numPr>
         <w:jc w:val="both"/>
       </w:pPr>
       <w:r>
-        <w:t>Accéder aux services libres (aucune inscription requise) : Il s’agit uniquement d’authentifier l’identité du membre.</w:t>
+        <w:t>Nom de famille et prénom.</w:t>
       </w:r>
     </w:p>
     <w:p>
@@ -673,12 +989,254 @@
         <w:pStyle w:val="ListParagraph"/>
         <w:numPr>
           <w:ilvl w:val="1"/>
-          <w:numId w:val="1"/>
+          <w:numId w:val="10"/>
         </w:numPr>
         <w:jc w:val="both"/>
       </w:pPr>
       <w:r>
-        <w:t>Inscription à un cours</w:t>
+        <w:t>Spécialisations ou expertises.</w:t>
+      </w:r>
+    </w:p>
+    <w:p>
+      <w:pPr>
+        <w:pStyle w:val="ListParagraph"/>
+        <w:numPr>
+          <w:ilvl w:val="1"/>
+          <w:numId w:val="10"/>
+        </w:numPr>
+        <w:jc w:val="both"/>
+      </w:pPr>
+      <w:r>
+        <w:t>Adresse.</w:t>
+      </w:r>
+    </w:p>
+    <w:p>
+      <w:pPr>
+        <w:pStyle w:val="ListParagraph"/>
+        <w:numPr>
+          <w:ilvl w:val="1"/>
+          <w:numId w:val="10"/>
+        </w:numPr>
+        <w:jc w:val="both"/>
+      </w:pPr>
+      <w:r>
+        <w:t>Date de naissance.</w:t>
+      </w:r>
+    </w:p>
+    <w:p>
+      <w:pPr>
+        <w:pStyle w:val="ListParagraph"/>
+        <w:numPr>
+          <w:ilvl w:val="1"/>
+          <w:numId w:val="10"/>
+        </w:numPr>
+        <w:jc w:val="both"/>
+      </w:pPr>
+      <w:r>
+        <w:t>Numéro de téléphone</w:t>
+      </w:r>
+    </w:p>
+    <w:p>
+      <w:pPr>
+        <w:pStyle w:val="ListParagraph"/>
+        <w:numPr>
+          <w:ilvl w:val="1"/>
+          <w:numId w:val="10"/>
+        </w:numPr>
+        <w:jc w:val="both"/>
+      </w:pPr>
+      <w:r>
+        <w:t>Adresse courriel</w:t>
+      </w:r>
+    </w:p>
+    <w:p>
+      <w:pPr>
+        <w:pStyle w:val="ListParagraph"/>
+        <w:numPr>
+          <w:ilvl w:val="0"/>
+          <w:numId w:val="10"/>
+        </w:numPr>
+        <w:jc w:val="both"/>
+      </w:pPr>
+      <w:r>
+        <w:t>L’Agent</w:t>
+      </w:r>
+      <w:r>
+        <w:t xml:space="preserve"> numérise les documents du Professionnel</w:t>
+      </w:r>
+      <w:r>
+        <w:t>.</w:t>
+      </w:r>
+    </w:p>
+    <w:p>
+      <w:pPr>
+        <w:pStyle w:val="ListParagraph"/>
+        <w:numPr>
+          <w:ilvl w:val="0"/>
+          <w:numId w:val="10"/>
+        </w:numPr>
+        <w:jc w:val="both"/>
+      </w:pPr>
+      <w:r>
+        <w:t xml:space="preserve">Le Système enregistre les données et crée le dossier du professionnel. </w:t>
+      </w:r>
+    </w:p>
+    <w:p>
+      <w:pPr>
+        <w:pStyle w:val="ListParagraph"/>
+        <w:numPr>
+          <w:ilvl w:val="0"/>
+          <w:numId w:val="10"/>
+        </w:numPr>
+        <w:jc w:val="both"/>
+      </w:pPr>
+      <w:r>
+        <w:t>L’Agent remet les documents originaux au Professionnel.</w:t>
+      </w:r>
+    </w:p>
+    <w:p>
+      <w:pPr>
+        <w:pStyle w:val="ListParagraph"/>
+        <w:numPr>
+          <w:ilvl w:val="0"/>
+          <w:numId w:val="10"/>
+        </w:numPr>
+        <w:jc w:val="both"/>
+      </w:pPr>
+      <w:r>
+        <w:t xml:space="preserve">L’Agent remet la carte de membre professionnel </w:t>
+      </w:r>
+      <w:r>
+        <w:t xml:space="preserve">(numéro à 9 chiffres générés par le Système) </w:t>
+      </w:r>
+      <w:r>
+        <w:t>à l’individu.</w:t>
+      </w:r>
+    </w:p>
+    <w:p>
+      <w:pPr>
+        <w:pStyle w:val="ListParagraph"/>
+        <w:numPr>
+          <w:ilvl w:val="0"/>
+          <w:numId w:val="10"/>
+        </w:numPr>
+        <w:jc w:val="both"/>
+      </w:pPr>
+      <w:r>
+        <w:t>L’Agent rappelle au Professionnel</w:t>
+      </w:r>
+      <w:r>
+        <w:t xml:space="preserve"> que #GYM va procéder à la vérification</w:t>
+      </w:r>
+      <w:r>
+        <w:t xml:space="preserve"> des documents (Diplômes, références, etc.). </w:t>
+      </w:r>
+      <w:r>
+        <w:t xml:space="preserve">Entre-temps, le Professionnel est considéré comme un </w:t>
+      </w:r>
+      <w:r>
+        <w:lastRenderedPageBreak/>
+        <w:t xml:space="preserve">Membre et peut accéder aux services offerts par le #GYM. </w:t>
+      </w:r>
+      <w:r>
+        <w:t>C</w:t>
+      </w:r>
+      <w:r>
+        <w:t>ependant</w:t>
+      </w:r>
+      <w:r>
+        <w:t>, son statut de Professionnel n’est pas actif : il ne peut pas offrir ses services.</w:t>
+      </w:r>
+    </w:p>
+    <w:p>
+      <w:pPr>
+        <w:numPr>
+          <w:ilvl w:val="0"/>
+          <w:numId w:val="6"/>
+        </w:numPr>
+        <w:contextualSpacing/>
+        <w:jc w:val="both"/>
+      </w:pPr>
+      <w:r>
+        <w:rPr>
+          <w:b/>
+          <w:bCs/>
+        </w:rPr>
+        <w:t>Scénarios alternatifs :</w:t>
+      </w:r>
+      <w:r>
+        <w:t xml:space="preserve"> </w:t>
+      </w:r>
+    </w:p>
+    <w:p>
+      <w:pPr>
+        <w:ind w:left="690"/>
+        <w:contextualSpacing/>
+        <w:jc w:val="both"/>
+        <w:rPr>
+          <w:bCs/>
+          <w:u w:val="single"/>
+        </w:rPr>
+      </w:pPr>
+      <w:r>
+        <w:rPr>
+          <w:bCs/>
+          <w:u w:val="single"/>
+        </w:rPr>
+        <w:t xml:space="preserve">Scénario alternatif à l’étape </w:t>
+      </w:r>
+      <w:r>
+        <w:rPr>
+          <w:bCs/>
+          <w:u w:val="single"/>
+        </w:rPr>
+        <w:t>5</w:t>
+      </w:r>
+      <w:r>
+        <w:rPr>
+          <w:bCs/>
+          <w:u w:val="single"/>
+        </w:rPr>
+        <w:t xml:space="preserve"> : Le </w:t>
+      </w:r>
+      <w:r>
+        <w:rPr>
+          <w:bCs/>
+          <w:u w:val="single"/>
+        </w:rPr>
+        <w:t>professionnel n’a pas tous les documents requis.</w:t>
+      </w:r>
+    </w:p>
+    <w:p>
+      <w:pPr>
+        <w:pStyle w:val="ListParagraph"/>
+        <w:numPr>
+          <w:ilvl w:val="0"/>
+          <w:numId w:val="11"/>
+        </w:numPr>
+        <w:jc w:val="both"/>
+      </w:pPr>
+      <w:r>
+        <w:t xml:space="preserve">L’Agent prévient le Professionnel qu’il manque certains documents. </w:t>
+      </w:r>
+    </w:p>
+    <w:p>
+      <w:pPr>
+        <w:pStyle w:val="ListParagraph"/>
+        <w:numPr>
+          <w:ilvl w:val="1"/>
+          <w:numId w:val="11"/>
+        </w:numPr>
+        <w:jc w:val="both"/>
+      </w:pPr>
+      <w:r>
+        <w:t>Si le Professionnel n’a pas les documents avec lui, l’Agent rend les documents</w:t>
+      </w:r>
+      <w:r>
+        <w:t xml:space="preserve"> qu’il a reçus</w:t>
+      </w:r>
+      <w:r>
+        <w:t>.</w:t>
       </w:r>
     </w:p>
     <w:p>
@@ -686,12 +1244,33 @@
         <w:pStyle w:val="ListParagraph"/>
         <w:numPr>
           <w:ilvl w:val="2"/>
-          <w:numId w:val="1"/>
+          <w:numId w:val="11"/>
         </w:numPr>
         <w:jc w:val="both"/>
       </w:pPr>
       <w:r>
-        <w:t>Si l’inscription est confirmée, des informations sont envoyées (on peut également envoyer un courriel de confirmation)</w:t>
+        <w:t>La procédure d’inscription est avortée. (On ne retourne pas au scénario principal)</w:t>
+      </w:r>
+    </w:p>
+    <w:p>
+      <w:pPr>
+        <w:pStyle w:val="ListParagraph"/>
+        <w:numPr>
+          <w:ilvl w:val="2"/>
+          <w:numId w:val="11"/>
+        </w:numPr>
+        <w:jc w:val="both"/>
+      </w:pPr>
+      <w:r>
+        <w:t xml:space="preserve">Le Professionnel doit quitter et revenir quand son dossier sera </w:t>
+      </w:r>
+      <w:bookmarkStart w:id="0" w:name="_GoBack"/>
+      <w:r>
+        <w:t>complet</w:t>
+      </w:r>
+      <w:bookmarkEnd w:id="0"/>
+      <w:r>
+        <w:t>.</w:t>
       </w:r>
     </w:p>
     <w:p>
@@ -699,61 +1278,57 @@
         <w:pStyle w:val="ListParagraph"/>
         <w:numPr>
           <w:ilvl w:val="1"/>
-          <w:numId w:val="1"/>
+          <w:numId w:val="11"/>
         </w:numPr>
         <w:jc w:val="both"/>
       </w:pPr>
       <w:r>
-        <w:t>Annuler ou modifier une inscription à un cours : Ce n’est pas spécifié, mais il s’agit certainement d’une fonctionnalité pertinente.</w:t>
+        <w:t>Si le Professionnel a les documents manquants avec lui, il doit les donner à l’Agent</w:t>
       </w:r>
     </w:p>
     <w:p>
       <w:pPr>
         <w:pStyle w:val="ListParagraph"/>
-        <w:ind w:left="0"/>
+        <w:numPr>
+          <w:ilvl w:val="2"/>
+          <w:numId w:val="11"/>
+        </w:numPr>
         <w:jc w:val="both"/>
       </w:pPr>
       <w:r>
-        <w:t>Pour ce qui est des professionnels, une fois son identité validée, il peut :</w:t>
+        <w:t>On retourne à l’étape 5 du scénario principal</w:t>
       </w:r>
     </w:p>
     <w:p>
       <w:pPr>
-        <w:pStyle w:val="ListParagraph"/>
-        <w:numPr>
-          <w:ilvl w:val="0"/>
-          <w:numId w:val="3"/>
-        </w:numPr>
+        <w:ind w:left="690"/>
+        <w:contextualSpacing/>
         <w:jc w:val="both"/>
       </w:pPr>
-      <w:r>
-        <w:t>Créer une activité en fournissant toute l’information requise. Une fois la création de l’activité, il faut stocker les données dans le centre de données.</w:t>
-      </w:r>
     </w:p>
     <w:p>
       <w:pPr>
-        <w:pStyle w:val="ListParagraph"/>
-        <w:numPr>
-          <w:ilvl w:val="0"/>
-          <w:numId w:val="3"/>
-        </w:numPr>
         <w:jc w:val="both"/>
-      </w:pPr>
-      <w:r>
-        <w:t>On présuppose qu’une option de modification ou d’annulation est possible pour le professionnel. Dans les deux cas, il pourrait être pertinent d’avertir tous les membres inscrits à l’activité.</w:t>
-      </w:r>
-    </w:p>
-    <w:p>
-      <w:pPr>
-        <w:pStyle w:val="ListParagraph"/>
-        <w:numPr>
-          <w:ilvl w:val="0"/>
-          <w:numId w:val="3"/>
-        </w:numPr>
-        <w:jc w:val="both"/>
-      </w:pPr>
-      <w:r>
-        <w:t>Vérifier le nombre d’inscrits à son cours, et le nombre de personnes qui ont validé leur présence (le professionnel veut peut-être connaître le nombre exact de participants le jour de l’activité)</w:t>
+        <w:rPr>
+          <w:b/>
+          <w:u w:val="single"/>
+        </w:rPr>
+      </w:pPr>
+      <w:r>
+        <w:rPr>
+          <w:b/>
+          <w:bCs/>
+        </w:rPr>
+        <w:t>Postconditions :</w:t>
+      </w:r>
+      <w:r>
+        <w:t xml:space="preserve"> </w:t>
+      </w:r>
+      <w:r>
+        <w:t>Une fois l</w:t>
+      </w:r>
+      <w:r>
+        <w:t>e traitement du dossier terminé, l’Agent ferme la session active et retourne au menu principal du Logiciel. Il est prêt à servir un autre client.</w:t>
       </w:r>
     </w:p>
     <w:p>
@@ -774,7 +1349,45 @@
           <w:b/>
           <w:u w:val="single"/>
         </w:rPr>
-        <w:t>Répertoire des cours</w:t>
+        <w:t>Valider l’identité</w:t>
+      </w:r>
+    </w:p>
+    <w:p>
+      <w:pPr>
+        <w:jc w:val="both"/>
+      </w:pPr>
+      <w:r>
+        <w:t>À chaque visite, le membre doit se présenter à la réception pour que l'agent lui donne accès. L'agent vérifie le numéro de membre sur le logiciel. Si le numéro est valide, le mot </w:t>
+      </w:r>
+      <w:r>
+        <w:rPr>
+          <w:i/>
+          <w:iCs/>
+        </w:rPr>
+        <w:t>Validé</w:t>
+      </w:r>
+      <w:r>
+        <w:t> apparait sur l'écran. Si le numéro est invalide, la raison est affichée, tel que </w:t>
+      </w:r>
+      <w:r>
+        <w:rPr>
+          <w:i/>
+          <w:iCs/>
+        </w:rPr>
+        <w:t>« Numéro invalide »</w:t>
+      </w:r>
+      <w:r>
+        <w:t> ou </w:t>
+      </w:r>
+      <w:r>
+        <w:rPr>
+          <w:i/>
+          <w:iCs/>
+        </w:rPr>
+        <w:t>« Membre suspendu »</w:t>
+      </w:r>
+      <w:r>
+        <w:t>. Lorsque valide, l'agent lui ouvre le tourniquet du centre pour lui permettre l'accès</w:t>
       </w:r>
     </w:p>
     <w:p>
@@ -787,16 +1400,7 @@
         <w:jc w:val="both"/>
       </w:pPr>
       <w:r>
-        <w:t>Affiche l’offre</w:t>
-      </w:r>
-      <w:r>
-        <w:t xml:space="preserve"> totale</w:t>
-      </w:r>
-      <w:r>
-        <w:t xml:space="preserve"> (ou pour le jour même?)</w:t>
-      </w:r>
-      <w:r>
-        <w:t xml:space="preserve"> de cours et autres services de #GYM. Aucune validation n’est nécessaire à cette fonction.</w:t>
+        <w:t>Accéder aux services libres (aucune inscription requise) : Il s’agit uniquement d’authentifier l’identité du membre.</w:t>
       </w:r>
     </w:p>
     <w:p>
@@ -809,18 +1413,7 @@
         <w:jc w:val="both"/>
       </w:pPr>
       <w:r>
-        <w:t xml:space="preserve">Recherche de séance : (Fonction </w:t>
-      </w:r>
-      <w:proofErr w:type="spellStart"/>
-      <w:r>
-        <w:t>search</w:t>
-      </w:r>
-      <w:proofErr w:type="spellEnd"/>
-      <w:r>
-        <w:t xml:space="preserve"> par nom de cours</w:t>
-      </w:r>
-      <w:r>
-        <w:t>) – L’employé entre le nom du cours, ce qui affiche toute l’information nécessaire.</w:t>
+        <w:t>Inscription à un cours</w:t>
       </w:r>
     </w:p>
     <w:p>
@@ -833,6 +1426,149 @@
         <w:jc w:val="both"/>
       </w:pPr>
       <w:r>
+        <w:t>Si l’inscription est confirmée, des informations sont envoyées (on peut également envoyer un courriel de confirmation)</w:t>
+      </w:r>
+    </w:p>
+    <w:p>
+      <w:pPr>
+        <w:pStyle w:val="ListParagraph"/>
+        <w:numPr>
+          <w:ilvl w:val="1"/>
+          <w:numId w:val="1"/>
+        </w:numPr>
+        <w:jc w:val="both"/>
+      </w:pPr>
+      <w:r>
+        <w:t>Annuler ou modifier une inscription à un cours : Ce n’est pas spécifié, mais il s’agit certainement d’une fonctionnalité pertinente.</w:t>
+      </w:r>
+    </w:p>
+    <w:p>
+      <w:pPr>
+        <w:pStyle w:val="ListParagraph"/>
+        <w:ind w:left="0"/>
+        <w:jc w:val="both"/>
+      </w:pPr>
+      <w:r>
+        <w:t>Pour ce qui est des professionnels, une fois son identité validée, il peut :</w:t>
+      </w:r>
+    </w:p>
+    <w:p>
+      <w:pPr>
+        <w:pStyle w:val="ListParagraph"/>
+        <w:numPr>
+          <w:ilvl w:val="0"/>
+          <w:numId w:val="3"/>
+        </w:numPr>
+        <w:jc w:val="both"/>
+      </w:pPr>
+      <w:r>
+        <w:t>Créer une activité en fournissant toute l’information requise. Une fois la création de l’activité, il faut stocker les données dans le centre de données.</w:t>
+      </w:r>
+    </w:p>
+    <w:p>
+      <w:pPr>
+        <w:pStyle w:val="ListParagraph"/>
+        <w:numPr>
+          <w:ilvl w:val="0"/>
+          <w:numId w:val="3"/>
+        </w:numPr>
+        <w:jc w:val="both"/>
+      </w:pPr>
+      <w:r>
+        <w:t>On présuppose qu’une option de modification ou d’annulation est possible pour le professionnel. Dans les deux cas, il pourrait être pertinent d’avertir tous les membres inscrits à l’activité.</w:t>
+      </w:r>
+    </w:p>
+    <w:p>
+      <w:pPr>
+        <w:pStyle w:val="ListParagraph"/>
+        <w:numPr>
+          <w:ilvl w:val="0"/>
+          <w:numId w:val="3"/>
+        </w:numPr>
+        <w:jc w:val="both"/>
+      </w:pPr>
+      <w:r>
+        <w:t>Vérifier le nombre d’inscrits à son cours, et le nombre de personnes qui ont validé leur présence (le professionnel veut peut-être connaître le nombre exact de participants le jour de l’activité)</w:t>
+      </w:r>
+    </w:p>
+    <w:p>
+      <w:pPr>
+        <w:pStyle w:val="ListParagraph"/>
+        <w:numPr>
+          <w:ilvl w:val="0"/>
+          <w:numId w:val="1"/>
+        </w:numPr>
+        <w:jc w:val="both"/>
+        <w:rPr>
+          <w:b/>
+          <w:u w:val="single"/>
+        </w:rPr>
+      </w:pPr>
+      <w:r>
+        <w:rPr>
+          <w:b/>
+          <w:u w:val="single"/>
+        </w:rPr>
+        <w:t>Répertoire des cours</w:t>
+      </w:r>
+    </w:p>
+    <w:p>
+      <w:pPr>
+        <w:pStyle w:val="ListParagraph"/>
+        <w:numPr>
+          <w:ilvl w:val="1"/>
+          <w:numId w:val="1"/>
+        </w:numPr>
+        <w:jc w:val="both"/>
+      </w:pPr>
+      <w:r>
+        <w:lastRenderedPageBreak/>
+        <w:t>Affiche l’offre</w:t>
+      </w:r>
+      <w:r>
+        <w:t xml:space="preserve"> totale</w:t>
+      </w:r>
+      <w:r>
+        <w:t xml:space="preserve"> (ou pour le jour même?)</w:t>
+      </w:r>
+      <w:r>
+        <w:t xml:space="preserve"> de cours et autres services de #GYM. Aucune validation n’est nécessaire à cette fonction.</w:t>
+      </w:r>
+    </w:p>
+    <w:p>
+      <w:pPr>
+        <w:pStyle w:val="ListParagraph"/>
+        <w:numPr>
+          <w:ilvl w:val="1"/>
+          <w:numId w:val="1"/>
+        </w:numPr>
+        <w:jc w:val="both"/>
+      </w:pPr>
+      <w:r>
+        <w:t xml:space="preserve">Recherche de séance : (Fonction </w:t>
+      </w:r>
+      <w:proofErr w:type="spellStart"/>
+      <w:r>
+        <w:t>search</w:t>
+      </w:r>
+      <w:proofErr w:type="spellEnd"/>
+      <w:r>
+        <w:t xml:space="preserve"> par nom de cours</w:t>
+      </w:r>
+      <w:r>
+        <w:t>) – L’employé entre le nom du cours, ce qui affiche toute l’information nécessaire.</w:t>
+      </w:r>
+    </w:p>
+    <w:p>
+      <w:pPr>
+        <w:pStyle w:val="ListParagraph"/>
+        <w:numPr>
+          <w:ilvl w:val="2"/>
+          <w:numId w:val="1"/>
+        </w:numPr>
+        <w:jc w:val="both"/>
+      </w:pPr>
+      <w:r>
         <w:t>Le jour même, le membre doit confirmer sa présence en fournissant son numéro de membre. Si son inscription est validée, il a accès au cours.</w:t>
       </w:r>
     </w:p>
@@ -845,7 +1581,6 @@
         <w:rPr>
           <w:noProof/>
         </w:rPr>
-        <w:lastRenderedPageBreak/>
         <w:drawing>
           <wp:inline distT="0" distB="0" distL="0" distR="0">
             <wp:extent cx="6983895" cy="4216400"/>
@@ -1495,7 +2230,7 @@
   <w:abstractNum w:abstractNumId="5" w15:restartNumberingAfterBreak="0">
     <w:nsid w:val="2EB171E9"/>
     <w:multiLevelType w:val="hybridMultilevel"/>
-    <w:tmpl w:val="6C9049E8"/>
+    <w:tmpl w:val="0DE67E5A"/>
     <w:lvl w:ilvl="0" w:tplc="0C0C000F">
       <w:start w:val="1"/>
       <w:numFmt w:val="decimal"/>
@@ -1585,6 +2320,95 @@
     </w:lvl>
   </w:abstractNum>
   <w:abstractNum w:abstractNumId="6" w15:restartNumberingAfterBreak="0">
+    <w:nsid w:val="48BC29AC"/>
+    <w:multiLevelType w:val="hybridMultilevel"/>
+    <w:tmpl w:val="9BBA9A6E"/>
+    <w:lvl w:ilvl="0" w:tplc="A67A0DFA">
+      <w:start w:val="1"/>
+      <w:numFmt w:val="decimal"/>
+      <w:lvlText w:val="%1)"/>
+      <w:lvlJc w:val="left"/>
+      <w:pPr>
+        <w:ind w:left="1050" w:hanging="360"/>
+      </w:pPr>
+      <w:rPr>
+        <w:rFonts w:hint="default"/>
+      </w:rPr>
+    </w:lvl>
+    <w:lvl w:ilvl="1" w:tplc="0C0C0019">
+      <w:start w:val="1"/>
+      <w:numFmt w:val="lowerLetter"/>
+      <w:lvlText w:val="%2."/>
+      <w:lvlJc w:val="left"/>
+      <w:pPr>
+        <w:ind w:left="1770" w:hanging="360"/>
+      </w:pPr>
+    </w:lvl>
+    <w:lvl w:ilvl="2" w:tplc="0C0C001B">
+      <w:start w:val="1"/>
+      <w:numFmt w:val="lowerRoman"/>
+      <w:lvlText w:val="%3."/>
+      <w:lvlJc w:val="right"/>
+      <w:pPr>
+        <w:ind w:left="2490" w:hanging="180"/>
+      </w:pPr>
+    </w:lvl>
+    <w:lvl w:ilvl="3" w:tplc="0C0C000F" w:tentative="1">
+      <w:start w:val="1"/>
+      <w:numFmt w:val="decimal"/>
+      <w:lvlText w:val="%4."/>
+      <w:lvlJc w:val="left"/>
+      <w:pPr>
+        <w:ind w:left="3210" w:hanging="360"/>
+      </w:pPr>
+    </w:lvl>
+    <w:lvl w:ilvl="4" w:tplc="0C0C0019" w:tentative="1">
+      <w:start w:val="1"/>
+      <w:numFmt w:val="lowerLetter"/>
+      <w:lvlText w:val="%5."/>
+      <w:lvlJc w:val="left"/>
+      <w:pPr>
+        <w:ind w:left="3930" w:hanging="360"/>
+      </w:pPr>
+    </w:lvl>
+    <w:lvl w:ilvl="5" w:tplc="0C0C001B" w:tentative="1">
+      <w:start w:val="1"/>
+      <w:numFmt w:val="lowerRoman"/>
+      <w:lvlText w:val="%6."/>
+      <w:lvlJc w:val="right"/>
+      <w:pPr>
+        <w:ind w:left="4650" w:hanging="180"/>
+      </w:pPr>
+    </w:lvl>
+    <w:lvl w:ilvl="6" w:tplc="0C0C000F" w:tentative="1">
+      <w:start w:val="1"/>
+      <w:numFmt w:val="decimal"/>
+      <w:lvlText w:val="%7."/>
+      <w:lvlJc w:val="left"/>
+      <w:pPr>
+        <w:ind w:left="5370" w:hanging="360"/>
+      </w:pPr>
+    </w:lvl>
+    <w:lvl w:ilvl="7" w:tplc="0C0C0019" w:tentative="1">
+      <w:start w:val="1"/>
+      <w:numFmt w:val="lowerLetter"/>
+      <w:lvlText w:val="%8."/>
+      <w:lvlJc w:val="left"/>
+      <w:pPr>
+        <w:ind w:left="6090" w:hanging="360"/>
+      </w:pPr>
+    </w:lvl>
+    <w:lvl w:ilvl="8" w:tplc="0C0C001B" w:tentative="1">
+      <w:start w:val="1"/>
+      <w:numFmt w:val="lowerRoman"/>
+      <w:lvlText w:val="%9."/>
+      <w:lvlJc w:val="right"/>
+      <w:pPr>
+        <w:ind w:left="6810" w:hanging="180"/>
+      </w:pPr>
+    </w:lvl>
+  </w:abstractNum>
+  <w:abstractNum w:abstractNumId="7" w15:restartNumberingAfterBreak="0">
     <w:nsid w:val="55684472"/>
     <w:multiLevelType w:val="hybridMultilevel"/>
     <w:tmpl w:val="6FC080CA"/>
@@ -1673,7 +2497,99 @@
       </w:pPr>
     </w:lvl>
   </w:abstractNum>
-  <w:abstractNum w:abstractNumId="7" w15:restartNumberingAfterBreak="0">
+  <w:abstractNum w:abstractNumId="8" w15:restartNumberingAfterBreak="0">
+    <w:nsid w:val="5B7D0EB8"/>
+    <w:multiLevelType w:val="hybridMultilevel"/>
+    <w:tmpl w:val="AACE52A4"/>
+    <w:lvl w:ilvl="0" w:tplc="2CB22084">
+      <w:start w:val="1"/>
+      <w:numFmt w:val="decimal"/>
+      <w:lvlText w:val="%1."/>
+      <w:lvlJc w:val="left"/>
+      <w:pPr>
+        <w:ind w:left="720" w:hanging="360"/>
+      </w:pPr>
+      <w:rPr>
+        <w:rFonts w:hint="default"/>
+      </w:rPr>
+    </w:lvl>
+    <w:lvl w:ilvl="1" w:tplc="0C0C001B">
+      <w:start w:val="1"/>
+      <w:numFmt w:val="lowerRoman"/>
+      <w:lvlText w:val="%2."/>
+      <w:lvlJc w:val="right"/>
+      <w:pPr>
+        <w:ind w:left="1440" w:hanging="360"/>
+      </w:pPr>
+    </w:lvl>
+    <w:lvl w:ilvl="2" w:tplc="0C0C0001">
+      <w:start w:val="1"/>
+      <w:numFmt w:val="bullet"/>
+      <w:lvlText w:val=""/>
+      <w:lvlJc w:val="left"/>
+      <w:pPr>
+        <w:ind w:left="2160" w:hanging="180"/>
+      </w:pPr>
+      <w:rPr>
+        <w:rFonts w:ascii="Symbol" w:hAnsi="Symbol" w:hint="default"/>
+      </w:rPr>
+    </w:lvl>
+    <w:lvl w:ilvl="3" w:tplc="0C0C000F" w:tentative="1">
+      <w:start w:val="1"/>
+      <w:numFmt w:val="decimal"/>
+      <w:lvlText w:val="%4."/>
+      <w:lvlJc w:val="left"/>
+      <w:pPr>
+        <w:ind w:left="2880" w:hanging="360"/>
+      </w:pPr>
+    </w:lvl>
+    <w:lvl w:ilvl="4" w:tplc="0C0C0019" w:tentative="1">
+      <w:start w:val="1"/>
+      <w:numFmt w:val="lowerLetter"/>
+      <w:lvlText w:val="%5."/>
+      <w:lvlJc w:val="left"/>
+      <w:pPr>
+        <w:ind w:left="3600" w:hanging="360"/>
+      </w:pPr>
+    </w:lvl>
+    <w:lvl w:ilvl="5" w:tplc="0C0C001B" w:tentative="1">
+      <w:start w:val="1"/>
+      <w:numFmt w:val="lowerRoman"/>
+      <w:lvlText w:val="%6."/>
+      <w:lvlJc w:val="right"/>
+      <w:pPr>
+        <w:ind w:left="4320" w:hanging="180"/>
+      </w:pPr>
+    </w:lvl>
+    <w:lvl w:ilvl="6" w:tplc="0C0C000F" w:tentative="1">
+      <w:start w:val="1"/>
+      <w:numFmt w:val="decimal"/>
+      <w:lvlText w:val="%7."/>
+      <w:lvlJc w:val="left"/>
+      <w:pPr>
+        <w:ind w:left="5040" w:hanging="360"/>
+      </w:pPr>
+    </w:lvl>
+    <w:lvl w:ilvl="7" w:tplc="0C0C0019" w:tentative="1">
+      <w:start w:val="1"/>
+      <w:numFmt w:val="lowerLetter"/>
+      <w:lvlText w:val="%8."/>
+      <w:lvlJc w:val="left"/>
+      <w:pPr>
+        <w:ind w:left="5760" w:hanging="360"/>
+      </w:pPr>
+    </w:lvl>
+    <w:lvl w:ilvl="8" w:tplc="0C0C001B" w:tentative="1">
+      <w:start w:val="1"/>
+      <w:numFmt w:val="lowerRoman"/>
+      <w:lvlText w:val="%9."/>
+      <w:lvlJc w:val="right"/>
+      <w:pPr>
+        <w:ind w:left="6480" w:hanging="180"/>
+      </w:pPr>
+    </w:lvl>
+  </w:abstractNum>
+  <w:abstractNum w:abstractNumId="9" w15:restartNumberingAfterBreak="0">
     <w:nsid w:val="61F6721D"/>
     <w:multiLevelType w:val="hybridMultilevel"/>
     <w:tmpl w:val="3502E8CA"/>
@@ -1759,7 +2675,7 @@
       </w:pPr>
     </w:lvl>
   </w:abstractNum>
-  <w:abstractNum w:abstractNumId="8" w15:restartNumberingAfterBreak="0">
+  <w:abstractNum w:abstractNumId="10" w15:restartNumberingAfterBreak="0">
     <w:nsid w:val="6378305C"/>
     <w:multiLevelType w:val="hybridMultilevel"/>
     <w:tmpl w:val="CE3ED1A0"/>
@@ -1849,7 +2765,7 @@
     <w:abstractNumId w:val="5"/>
   </w:num>
   <w:num w:numId="2">
-    <w:abstractNumId w:val="7"/>
+    <w:abstractNumId w:val="9"/>
   </w:num>
   <w:num w:numId="3">
     <w:abstractNumId w:val="2"/>
@@ -1864,12 +2780,18 @@
     <w:abstractNumId w:val="1"/>
   </w:num>
   <w:num w:numId="7">
-    <w:abstractNumId w:val="8"/>
+    <w:abstractNumId w:val="10"/>
   </w:num>
   <w:num w:numId="8">
     <w:abstractNumId w:val="3"/>
   </w:num>
   <w:num w:numId="9">
+    <w:abstractNumId w:val="7"/>
+  </w:num>
+  <w:num w:numId="10">
+    <w:abstractNumId w:val="8"/>
+  </w:num>
+  <w:num w:numId="11">
     <w:abstractNumId w:val="6"/>
   </w:num>
 </w:numbering>
@@ -2276,6 +3198,7 @@
   <w:style w:type="character" w:default="1" w:styleId="DefaultParagraphFont">
     <w:name w:val="Default Paragraph Font"/>
     <w:uiPriority w:val="1"/>
+    <w:semiHidden/>
     <w:unhideWhenUsed/>
   </w:style>
   <w:style w:type="table" w:default="1" w:styleId="TableNormal">

</xml_diff>

<commit_message>
Corrections de quelques fautes dans le HTML.
</commit_message>
<xml_diff>
--- a/Brouillon - Structure code Java - Cas d'utilisation.docx
+++ b/Brouillon - Structure code Java - Cas d'utilisation.docx
@@ -561,6 +561,9 @@
           <w:ilvl w:val="0"/>
           <w:numId w:val="6"/>
         </w:numPr>
+        <w:pBdr>
+          <w:bottom w:val="single" w:sz="6" w:space="1" w:color="auto"/>
+        </w:pBdr>
         <w:jc w:val="both"/>
       </w:pPr>
       <w:r>
@@ -1262,15 +1265,7 @@
         <w:jc w:val="both"/>
       </w:pPr>
       <w:r>
-        <w:t xml:space="preserve">Le Professionnel doit quitter et revenir quand son dossier sera </w:t>
-      </w:r>
-      <w:bookmarkStart w:id="0" w:name="_GoBack"/>
-      <w:r>
-        <w:t>complet</w:t>
-      </w:r>
-      <w:bookmarkEnd w:id="0"/>
-      <w:r>
-        <w:t>.</w:t>
+        <w:t>Le Professionnel doit quitter et revenir quand son dossier sera complet.</w:t>
       </w:r>
     </w:p>
     <w:p>
@@ -1308,28 +1303,36 @@
     </w:p>
     <w:p>
       <w:pPr>
+        <w:pBdr>
+          <w:bottom w:val="single" w:sz="6" w:space="1" w:color="auto"/>
+        </w:pBdr>
+        <w:jc w:val="both"/>
+      </w:pPr>
+      <w:r>
+        <w:rPr>
+          <w:b/>
+          <w:bCs/>
+        </w:rPr>
+        <w:t>Postconditions :</w:t>
+      </w:r>
+      <w:r>
+        <w:t xml:space="preserve"> </w:t>
+      </w:r>
+      <w:r>
+        <w:t>Une fois l</w:t>
+      </w:r>
+      <w:r>
+        <w:t>e traitement du dossier terminé, l’Agent ferme la session active et retourne au menu principal du Logiciel. Il est prêt à servir un autre client.</w:t>
+      </w:r>
+    </w:p>
+    <w:p>
+      <w:pPr>
         <w:jc w:val="both"/>
         <w:rPr>
           <w:b/>
           <w:u w:val="single"/>
         </w:rPr>
       </w:pPr>
-      <w:r>
-        <w:rPr>
-          <w:b/>
-          <w:bCs/>
-        </w:rPr>
-        <w:t>Postconditions :</w:t>
-      </w:r>
-      <w:r>
-        <w:t xml:space="preserve"> </w:t>
-      </w:r>
-      <w:r>
-        <w:t>Une fois l</w:t>
-      </w:r>
-      <w:r>
-        <w:t>e traitement du dossier terminé, l’Agent ferme la session active et retourne au menu principal du Logiciel. Il est prêt à servir un autre client.</w:t>
-      </w:r>
     </w:p>
     <w:p>
       <w:pPr>
@@ -1400,7 +1403,12 @@
         <w:jc w:val="both"/>
       </w:pPr>
       <w:r>
-        <w:t>Accéder aux services libres (aucune inscription requise) : Il s’agit uniquement d’authentifier l’identité du membre.</w:t>
+        <w:t>Accéder aux services libres (aucune inscription requise) :</w:t>
+      </w:r>
+      <w:bookmarkStart w:id="0" w:name="_GoBack"/>
+      <w:bookmarkEnd w:id="0"/>
+      <w:r>
+        <w:t xml:space="preserve"> Il s’agit uniquement d’authentifier l’identité du membre.</w:t>
       </w:r>
     </w:p>
     <w:p>
@@ -1509,6 +1517,7 @@
           <w:b/>
           <w:u w:val="single"/>
         </w:rPr>
+        <w:lastRenderedPageBreak/>
         <w:t>Répertoire des cours</w:t>
       </w:r>
     </w:p>
@@ -1522,7 +1531,6 @@
         <w:jc w:val="both"/>
       </w:pPr>
       <w:r>
-        <w:lastRenderedPageBreak/>
         <w:t>Affiche l’offre</w:t>
       </w:r>
       <w:r>

</xml_diff>

<commit_message>
Modifications apportées au Diagramme des cas d'utilisation
Plutôt que de modifier le diagramme original de Marc, j'ai décidé d'en faire un nouveau en m'inspirant de ce qui a été fait. De ce façon, on peut toujours reprendre des éléments de Marc ou revenir en arrière!

J'ai ajouté quelques relations qui me semblaient nécessaires (je crois que pratiquement tous les cas d'utilisation doivent avoir un "include" avec Identification de l'utilisateur (membre ou professionnel).

Il y a quelque chose sur laquelle j'ai des doutes : Puisque l'Agent intervient dans le processus d'authentification, est-ce que nous devons également faire un lien depuis l'Agent vers les autres CU? (Plusieurs CU ont un include vers l'Identification. Ces mêmes CU ont parfois un lien avec l'Agent ; est-ce que c'est redondant?)
</commit_message>
<xml_diff>
--- a/Brouillon - Structure code Java - Cas d'utilisation.docx
+++ b/Brouillon - Structure code Java - Cas d'utilisation.docx
@@ -1360,7 +1360,13 @@
         <w:jc w:val="both"/>
       </w:pPr>
       <w:r>
-        <w:t>À chaque visite, le membre doit se présenter à la réception pour que l'agent lui donne accès. L'agent vérifie le numéro de membre sur le logiciel. Si le numéro est valide, le mot </w:t>
+        <w:t>À chaque visite, le membre</w:t>
+      </w:r>
+      <w:r>
+        <w:t xml:space="preserve"> ou professionnel</w:t>
+      </w:r>
+      <w:r>
+        <w:t xml:space="preserve"> doit se présenter à la réception pour que l'agent lui donne accès. L'agent vérifie le numéro de membre sur le logiciel. Si le numéro est valide, le mot </w:t>
       </w:r>
       <w:r>
         <w:rPr>
@@ -1370,7 +1376,12 @@
         <w:t>Validé</w:t>
       </w:r>
       <w:r>
-        <w:t> apparait sur l'écran. Si le numéro est invalide, la raison est affichée, tel que </w:t>
+        <w:t> appar</w:t>
+      </w:r>
+      <w:bookmarkStart w:id="0" w:name="_GoBack"/>
+      <w:bookmarkEnd w:id="0"/>
+      <w:r>
+        <w:t>ait sur l'écran. Si le numéro est invalide, la raison est affichée, tel que </w:t>
       </w:r>
       <w:r>
         <w:rPr>
@@ -1403,12 +1414,7 @@
         <w:jc w:val="both"/>
       </w:pPr>
       <w:r>
-        <w:t>Accéder aux services libres (aucune inscription requise) :</w:t>
-      </w:r>
-      <w:bookmarkStart w:id="0" w:name="_GoBack"/>
-      <w:bookmarkEnd w:id="0"/>
-      <w:r>
-        <w:t xml:space="preserve"> Il s’agit uniquement d’authentifier l’identité du membre.</w:t>
+        <w:t>Accéder aux services libres (aucune inscription requise) : Il s’agit uniquement d’authentifier l’identité du membre.</w:t>
       </w:r>
     </w:p>
     <w:p>

</xml_diff>

<commit_message>
Création du 3e CU : L'authentification du Client. (C'est probablement le CU qui sera le plus utilisé, puisqu'il est inclus dans la plupart des autres).
J'ai mis à jour le document Word (Brouillon), ainsi que le Site Web.

J'ai ajouté une capture d'écran pour la Tâche #2 - Diagramme des cas d'utilisation. On la modifiera au besoin.
</commit_message>
<xml_diff>
--- a/Brouillon - Structure code Java - Cas d'utilisation.docx
+++ b/Brouillon - Structure code Java - Cas d'utilisation.docx
@@ -609,6 +609,7 @@
         <w:contextualSpacing/>
         <w:jc w:val="both"/>
       </w:pPr>
+      <w:bookmarkStart w:id="0" w:name="_Hlk515721723"/>
       <w:r>
         <w:rPr>
           <w:b/>
@@ -802,6 +803,7 @@
         <w:t xml:space="preserve"> </w:t>
       </w:r>
     </w:p>
+    <w:bookmarkEnd w:id="0"/>
     <w:p>
       <w:pPr>
         <w:pStyle w:val="ListParagraph"/>
@@ -1376,12 +1378,7 @@
         <w:t>Validé</w:t>
       </w:r>
       <w:r>
-        <w:t> appar</w:t>
-      </w:r>
-      <w:bookmarkStart w:id="0" w:name="_GoBack"/>
-      <w:bookmarkEnd w:id="0"/>
-      <w:r>
-        <w:t>ait sur l'écran. Si le numéro est invalide, la raison est affichée, tel que </w:t>
+        <w:t> apparait sur l'écran. Si le numéro est invalide, la raison est affichée, tel que </w:t>
       </w:r>
       <w:r>
         <w:rPr>
@@ -1537,16 +1534,7 @@
         <w:jc w:val="both"/>
       </w:pPr>
       <w:r>
-        <w:t>Affiche l’offre</w:t>
-      </w:r>
-      <w:r>
-        <w:t xml:space="preserve"> totale</w:t>
-      </w:r>
-      <w:r>
-        <w:t xml:space="preserve"> (ou pour le jour même?)</w:t>
-      </w:r>
-      <w:r>
-        <w:t xml:space="preserve"> de cours et autres services de #GYM. Aucune validation n’est nécessaire à cette fonction.</w:t>
+        <w:t>Affiche l’offre totale (ou pour le jour même?) de cours et autres services de #GYM. Aucune validation n’est nécessaire à cette fonction.</w:t>
       </w:r>
     </w:p>
     <w:p>
@@ -1567,10 +1555,7 @@
       </w:r>
       <w:proofErr w:type="spellEnd"/>
       <w:r>
-        <w:t xml:space="preserve"> par nom de cours</w:t>
-      </w:r>
-      <w:r>
-        <w:t>) – L’employé entre le nom du cours, ce qui affiche toute l’information nécessaire.</w:t>
+        <w:t xml:space="preserve"> par nom de cours) – L’employé entre le nom du cours, ce qui affiche toute l’information nécessaire.</w:t>
       </w:r>
     </w:p>
     <w:p>
@@ -1588,6 +1573,533 @@
     </w:p>
     <w:p>
       <w:pPr>
+        <w:jc w:val="both"/>
+        <w:rPr>
+          <w:b/>
+          <w:u w:val="single"/>
+        </w:rPr>
+      </w:pPr>
+    </w:p>
+    <w:p>
+      <w:pPr>
+        <w:jc w:val="both"/>
+      </w:pPr>
+      <w:r>
+        <w:rPr>
+          <w:b/>
+        </w:rPr>
+        <w:t>Cas d'utilisation</w:t>
+      </w:r>
+      <w:r>
+        <w:t xml:space="preserve"> :</w:t>
+      </w:r>
+      <w:r>
+        <w:t xml:space="preserve"> Valider l’identité du membre ou du professionnel</w:t>
+      </w:r>
+      <w:r>
+        <w:t xml:space="preserve"> </w:t>
+      </w:r>
+    </w:p>
+    <w:p>
+      <w:pPr>
+        <w:jc w:val="both"/>
+      </w:pPr>
+      <w:r>
+        <w:rPr>
+          <w:b/>
+        </w:rPr>
+        <w:t>But</w:t>
+      </w:r>
+      <w:r>
+        <w:t xml:space="preserve"> : </w:t>
+      </w:r>
+      <w:r>
+        <w:t xml:space="preserve">Identifier </w:t>
+      </w:r>
+      <w:r>
+        <w:t>le client</w:t>
+      </w:r>
+      <w:r>
+        <w:t>.</w:t>
+      </w:r>
+    </w:p>
+    <w:p>
+      <w:pPr>
+        <w:jc w:val="both"/>
+      </w:pPr>
+      <w:r>
+        <w:rPr>
+          <w:b/>
+        </w:rPr>
+        <w:t>Préconditions</w:t>
+      </w:r>
+      <w:r>
+        <w:t xml:space="preserve"> : </w:t>
+      </w:r>
+    </w:p>
+    <w:p>
+      <w:pPr>
+        <w:jc w:val="both"/>
+      </w:pPr>
+      <w:r>
+        <w:t>Le Membre ou le Professionnel</w:t>
+      </w:r>
+      <w:r>
+        <w:t xml:space="preserve"> (appelé Client)</w:t>
+      </w:r>
+      <w:r>
+        <w:t xml:space="preserve"> doit avoir sa carte du centre sportif #GYM avec lui.</w:t>
+      </w:r>
+    </w:p>
+    <w:p>
+      <w:pPr>
+        <w:jc w:val="both"/>
+      </w:pPr>
+      <w:r>
+        <w:t xml:space="preserve">Le </w:t>
+      </w:r>
+      <w:r>
+        <w:t xml:space="preserve">Client </w:t>
+      </w:r>
+      <w:r>
+        <w:t>doit attendre qu’un Agent soit disponible pour le servir.</w:t>
+      </w:r>
+    </w:p>
+    <w:p>
+      <w:pPr>
+        <w:jc w:val="both"/>
+      </w:pPr>
+      <w:r>
+        <w:t>Le système informatique doit être opérationnel.</w:t>
+      </w:r>
+    </w:p>
+    <w:p>
+      <w:pPr>
+        <w:jc w:val="both"/>
+      </w:pPr>
+      <w:r>
+        <w:rPr>
+          <w:b/>
+        </w:rPr>
+        <w:t>Acteurs</w:t>
+      </w:r>
+      <w:r>
+        <w:t xml:space="preserve"> : </w:t>
+      </w:r>
+    </w:p>
+    <w:p>
+      <w:pPr>
+        <w:jc w:val="both"/>
+      </w:pPr>
+      <w:r>
+        <w:t>Acteur principal :</w:t>
+      </w:r>
+      <w:r>
+        <w:t xml:space="preserve"> Le</w:t>
+      </w:r>
+      <w:r>
+        <w:t xml:space="preserve"> Client</w:t>
+      </w:r>
+      <w:r>
+        <w:t>.</w:t>
+      </w:r>
+    </w:p>
+    <w:p>
+      <w:pPr>
+        <w:jc w:val="both"/>
+      </w:pPr>
+      <w:r>
+        <w:t>Acteur secondaire : L’agent du centre #GYM.</w:t>
+      </w:r>
+    </w:p>
+    <w:p>
+      <w:pPr>
+        <w:jc w:val="both"/>
+      </w:pPr>
+      <w:r>
+        <w:rPr>
+          <w:b/>
+        </w:rPr>
+        <w:t>Scénario principal</w:t>
+      </w:r>
+      <w:r>
+        <w:t xml:space="preserve"> :</w:t>
+      </w:r>
+    </w:p>
+    <w:p>
+      <w:pPr>
+        <w:numPr>
+          <w:ilvl w:val="0"/>
+          <w:numId w:val="13"/>
+        </w:numPr>
+        <w:jc w:val="both"/>
+      </w:pPr>
+      <w:r>
+        <w:t>Le Client donne sa carte à l’Agent.</w:t>
+      </w:r>
+    </w:p>
+    <w:p>
+      <w:pPr>
+        <w:numPr>
+          <w:ilvl w:val="0"/>
+          <w:numId w:val="13"/>
+        </w:numPr>
+        <w:jc w:val="both"/>
+      </w:pPr>
+      <w:r>
+        <w:t>L’Agent prend la carte et entre le numéro à 9 chiffres dans le système.</w:t>
+      </w:r>
+    </w:p>
+    <w:p>
+      <w:pPr>
+        <w:numPr>
+          <w:ilvl w:val="0"/>
+          <w:numId w:val="13"/>
+        </w:numPr>
+        <w:jc w:val="both"/>
+      </w:pPr>
+      <w:r>
+        <w:t>Le système effectue une recherche et affiche « Validé ».</w:t>
+      </w:r>
+    </w:p>
+    <w:p>
+      <w:pPr>
+        <w:numPr>
+          <w:ilvl w:val="0"/>
+          <w:numId w:val="13"/>
+        </w:numPr>
+        <w:jc w:val="both"/>
+      </w:pPr>
+      <w:r>
+        <w:t>Le dossier du Client s’ouvre.</w:t>
+      </w:r>
+    </w:p>
+    <w:p>
+      <w:pPr>
+        <w:numPr>
+          <w:ilvl w:val="0"/>
+          <w:numId w:val="13"/>
+        </w:numPr>
+        <w:jc w:val="both"/>
+      </w:pPr>
+      <w:r>
+        <w:t>L’Agent rend la carte au Client.</w:t>
+      </w:r>
+    </w:p>
+    <w:p>
+      <w:pPr>
+        <w:jc w:val="both"/>
+        <w:rPr>
+          <w:b/>
+        </w:rPr>
+      </w:pPr>
+      <w:r>
+        <w:rPr>
+          <w:b/>
+        </w:rPr>
+        <w:t>Scénarios alternatifs</w:t>
+      </w:r>
+      <w:r>
+        <w:rPr>
+          <w:b/>
+        </w:rPr>
+        <w:t> :</w:t>
+      </w:r>
+    </w:p>
+    <w:p>
+      <w:pPr>
+        <w:jc w:val="both"/>
+      </w:pPr>
+      <w:r>
+        <w:t xml:space="preserve">Étape </w:t>
+      </w:r>
+      <w:r>
+        <w:t>3</w:t>
+      </w:r>
+      <w:bookmarkStart w:id="1" w:name="_GoBack"/>
+      <w:bookmarkEnd w:id="1"/>
+      <w:r>
+        <w:t xml:space="preserve"> : </w:t>
+      </w:r>
+      <w:r>
+        <w:t>Le système effectue une recherche et affiche « Numéro invalide »</w:t>
+      </w:r>
+    </w:p>
+    <w:p>
+      <w:pPr>
+        <w:jc w:val="both"/>
+      </w:pPr>
+      <w:r>
+        <w:t xml:space="preserve">1 </w:t>
+      </w:r>
+      <w:r>
+        <w:t>L’Agent relit le numéro de la carte et entre les 9 chiffres dans le Système.</w:t>
+      </w:r>
+    </w:p>
+    <w:p>
+      <w:pPr>
+        <w:ind w:firstLine="708"/>
+        <w:jc w:val="both"/>
+      </w:pPr>
+      <w:r>
+        <w:t>a)</w:t>
+      </w:r>
+      <w:r>
+        <w:t xml:space="preserve"> Le système affiche « Validé »</w:t>
+      </w:r>
+    </w:p>
+    <w:p>
+      <w:pPr>
+        <w:ind w:firstLine="708"/>
+        <w:jc w:val="both"/>
+      </w:pPr>
+      <w:r>
+        <w:t>Retour au scénario principal, étape 4.</w:t>
+      </w:r>
+    </w:p>
+    <w:p>
+      <w:pPr>
+        <w:ind w:firstLine="708"/>
+        <w:jc w:val="both"/>
+      </w:pPr>
+    </w:p>
+    <w:p>
+      <w:pPr>
+        <w:jc w:val="both"/>
+      </w:pPr>
+      <w:r>
+        <w:tab/>
+        <w:t>b) Le système affiche à nouveau « Numéro invalide »</w:t>
+      </w:r>
+    </w:p>
+    <w:p>
+      <w:pPr>
+        <w:pStyle w:val="ListParagraph"/>
+        <w:numPr>
+          <w:ilvl w:val="1"/>
+          <w:numId w:val="14"/>
+        </w:numPr>
+        <w:jc w:val="both"/>
+      </w:pPr>
+      <w:r>
+        <w:t>L’Agent s’excuse auprès du Client et lui explique que la carte ne marche pas.</w:t>
+      </w:r>
+    </w:p>
+    <w:p>
+      <w:pPr>
+        <w:pStyle w:val="ListParagraph"/>
+        <w:numPr>
+          <w:ilvl w:val="1"/>
+          <w:numId w:val="14"/>
+        </w:numPr>
+        <w:jc w:val="both"/>
+      </w:pPr>
+      <w:r>
+        <w:lastRenderedPageBreak/>
+        <w:t>L’Agent demande au Client une carte d’identité afin de faire une recherche par nom.</w:t>
+      </w:r>
+    </w:p>
+    <w:p>
+      <w:pPr>
+        <w:pStyle w:val="ListParagraph"/>
+        <w:numPr>
+          <w:ilvl w:val="1"/>
+          <w:numId w:val="14"/>
+        </w:numPr>
+        <w:jc w:val="both"/>
+      </w:pPr>
+      <w:r>
+        <w:t>Le Client donne une carte d’identité à l’Agent.</w:t>
+      </w:r>
+    </w:p>
+    <w:p>
+      <w:pPr>
+        <w:pStyle w:val="ListParagraph"/>
+        <w:numPr>
+          <w:ilvl w:val="1"/>
+          <w:numId w:val="14"/>
+        </w:numPr>
+        <w:jc w:val="both"/>
+      </w:pPr>
+      <w:r>
+        <w:t>L’Agent choisit l’option « Recherche par nom ».</w:t>
+      </w:r>
+    </w:p>
+    <w:p>
+      <w:pPr>
+        <w:pStyle w:val="ListParagraph"/>
+        <w:numPr>
+          <w:ilvl w:val="1"/>
+          <w:numId w:val="14"/>
+        </w:numPr>
+        <w:jc w:val="both"/>
+      </w:pPr>
+      <w:r>
+        <w:t>L’Agent entre le nom de famille du Client dans le Système. Au besoin, il entre également le prénom.</w:t>
+      </w:r>
+    </w:p>
+    <w:p>
+      <w:pPr>
+        <w:pStyle w:val="ListParagraph"/>
+        <w:numPr>
+          <w:ilvl w:val="1"/>
+          <w:numId w:val="14"/>
+        </w:numPr>
+        <w:jc w:val="both"/>
+      </w:pPr>
+      <w:r>
+        <w:t>Si le Système trouve le Client, l’Agent vérifie le numéro à 9 chiffres avec celui qui est imprimé sur la carte. Si le numéro est le même, l’Agent écrit une note lui rappelant de contacter les TI pour régler la situation!</w:t>
+      </w:r>
+    </w:p>
+    <w:p>
+      <w:pPr>
+        <w:pStyle w:val="ListParagraph"/>
+        <w:numPr>
+          <w:ilvl w:val="2"/>
+          <w:numId w:val="14"/>
+        </w:numPr>
+        <w:jc w:val="both"/>
+      </w:pPr>
+      <w:r>
+        <w:t>Si le numéro est différent, l’Agent vérifie le numéro de téléphone et la date de naissance. Au besoin, il imprime une nouvelle carte au Client avec le bon numéro.</w:t>
+      </w:r>
+    </w:p>
+    <w:p>
+      <w:pPr>
+        <w:pStyle w:val="ListParagraph"/>
+        <w:numPr>
+          <w:ilvl w:val="1"/>
+          <w:numId w:val="14"/>
+        </w:numPr>
+        <w:jc w:val="both"/>
+      </w:pPr>
+      <w:r>
+        <w:t>Retour au scénario principal, étape 4.</w:t>
+      </w:r>
+    </w:p>
+    <w:p>
+      <w:pPr>
+        <w:ind w:left="1080"/>
+        <w:jc w:val="both"/>
+      </w:pPr>
+      <w:r>
+        <w:t>*Si le Système ne trouve pas le Client, l’Agent doit référer le Client au comptoir du Service à la Clientèle pour approfondir la situation.</w:t>
+      </w:r>
+    </w:p>
+    <w:p>
+      <w:pPr>
+        <w:ind w:left="1080"/>
+        <w:jc w:val="both"/>
+      </w:pPr>
+      <w:r>
+        <w:t>*</w:t>
+      </w:r>
+      <w:r>
+        <w:t>L’Agent ferme la présente session.</w:t>
+      </w:r>
+    </w:p>
+    <w:p>
+      <w:pPr>
+        <w:ind w:firstLine="708"/>
+        <w:jc w:val="both"/>
+      </w:pPr>
+      <w:r>
+        <w:t>c) Le Système affiche « Membre suspendu ».</w:t>
+      </w:r>
+    </w:p>
+    <w:p>
+      <w:pPr>
+        <w:pStyle w:val="ListParagraph"/>
+        <w:numPr>
+          <w:ilvl w:val="0"/>
+          <w:numId w:val="15"/>
+        </w:numPr>
+        <w:jc w:val="both"/>
+      </w:pPr>
+      <w:r>
+        <w:t xml:space="preserve">L’Agent prend en note </w:t>
+      </w:r>
+      <w:proofErr w:type="spellStart"/>
+      <w:r>
+        <w:t>la</w:t>
+      </w:r>
+      <w:proofErr w:type="spellEnd"/>
+      <w:r>
+        <w:t xml:space="preserve"> durée de la suspension.</w:t>
+      </w:r>
+    </w:p>
+    <w:p>
+      <w:pPr>
+        <w:pStyle w:val="ListParagraph"/>
+        <w:numPr>
+          <w:ilvl w:val="0"/>
+          <w:numId w:val="15"/>
+        </w:numPr>
+        <w:jc w:val="both"/>
+      </w:pPr>
+      <w:r>
+        <w:t>L’Agent explique au Client que ses privilèges ont été suspendus pour une certaine durée.</w:t>
+      </w:r>
+    </w:p>
+    <w:p>
+      <w:pPr>
+        <w:pStyle w:val="ListParagraph"/>
+        <w:numPr>
+          <w:ilvl w:val="0"/>
+          <w:numId w:val="15"/>
+        </w:numPr>
+        <w:jc w:val="both"/>
+      </w:pPr>
+      <w:r>
+        <w:t>L’Agent remet la carte au Client.</w:t>
+      </w:r>
+    </w:p>
+    <w:p>
+      <w:pPr>
+        <w:pStyle w:val="ListParagraph"/>
+        <w:numPr>
+          <w:ilvl w:val="0"/>
+          <w:numId w:val="15"/>
+        </w:numPr>
+        <w:jc w:val="both"/>
+      </w:pPr>
+      <w:r>
+        <w:t>L’Agent ferme la présente session.</w:t>
+      </w:r>
+    </w:p>
+    <w:p>
+      <w:pPr>
+        <w:jc w:val="both"/>
+      </w:pPr>
+    </w:p>
+    <w:p>
+      <w:pPr>
+        <w:pBdr>
+          <w:bottom w:val="single" w:sz="6" w:space="1" w:color="auto"/>
+        </w:pBdr>
+        <w:jc w:val="both"/>
+      </w:pPr>
+      <w:r>
+        <w:rPr>
+          <w:b/>
+          <w:bCs/>
+        </w:rPr>
+        <w:t>Postconditions :</w:t>
+      </w:r>
+      <w:r>
+        <w:t xml:space="preserve"> </w:t>
+      </w:r>
+      <w:r>
+        <w:t>Une fois le traitement du dossier terminé, l’Agent ferme la session active et retourne au menu principal du Logiciel. Il est prêt à servir un autre client.</w:t>
+      </w:r>
+    </w:p>
+    <w:p>
+      <w:pPr>
+        <w:jc w:val="both"/>
+      </w:pPr>
+    </w:p>
+    <w:p>
+      <w:pPr>
         <w:ind w:right="-574" w:hanging="1134"/>
         <w:jc w:val="both"/>
       </w:pPr>
@@ -1595,6 +2107,7 @@
         <w:rPr>
           <w:noProof/>
         </w:rPr>
+        <w:lastRenderedPageBreak/>
         <w:drawing>
           <wp:inline distT="0" distB="0" distL="0" distR="0">
             <wp:extent cx="6983895" cy="4216400"/>
@@ -2035,6 +2548,119 @@
     </w:lvl>
   </w:abstractNum>
   <w:abstractNum w:abstractNumId="3" w15:restartNumberingAfterBreak="0">
+    <w:nsid w:val="24B858E8"/>
+    <w:multiLevelType w:val="multilevel"/>
+    <w:tmpl w:val="07F252F4"/>
+    <w:lvl w:ilvl="0">
+      <w:start w:val="1"/>
+      <w:numFmt w:val="decimal"/>
+      <w:lvlText w:val="%1."/>
+      <w:lvlJc w:val="left"/>
+      <w:pPr>
+        <w:tabs>
+          <w:tab w:val="num" w:pos="720"/>
+        </w:tabs>
+        <w:ind w:left="720" w:hanging="360"/>
+      </w:pPr>
+    </w:lvl>
+    <w:lvl w:ilvl="1" w:tentative="1">
+      <w:start w:val="1"/>
+      <w:numFmt w:val="decimal"/>
+      <w:lvlText w:val="%2."/>
+      <w:lvlJc w:val="left"/>
+      <w:pPr>
+        <w:tabs>
+          <w:tab w:val="num" w:pos="1440"/>
+        </w:tabs>
+        <w:ind w:left="1440" w:hanging="360"/>
+      </w:pPr>
+    </w:lvl>
+    <w:lvl w:ilvl="2" w:tentative="1">
+      <w:start w:val="1"/>
+      <w:numFmt w:val="decimal"/>
+      <w:lvlText w:val="%3."/>
+      <w:lvlJc w:val="left"/>
+      <w:pPr>
+        <w:tabs>
+          <w:tab w:val="num" w:pos="2160"/>
+        </w:tabs>
+        <w:ind w:left="2160" w:hanging="360"/>
+      </w:pPr>
+    </w:lvl>
+    <w:lvl w:ilvl="3" w:tentative="1">
+      <w:start w:val="1"/>
+      <w:numFmt w:val="decimal"/>
+      <w:lvlText w:val="%4."/>
+      <w:lvlJc w:val="left"/>
+      <w:pPr>
+        <w:tabs>
+          <w:tab w:val="num" w:pos="2880"/>
+        </w:tabs>
+        <w:ind w:left="2880" w:hanging="360"/>
+      </w:pPr>
+    </w:lvl>
+    <w:lvl w:ilvl="4" w:tentative="1">
+      <w:start w:val="1"/>
+      <w:numFmt w:val="decimal"/>
+      <w:lvlText w:val="%5."/>
+      <w:lvlJc w:val="left"/>
+      <w:pPr>
+        <w:tabs>
+          <w:tab w:val="num" w:pos="3600"/>
+        </w:tabs>
+        <w:ind w:left="3600" w:hanging="360"/>
+      </w:pPr>
+    </w:lvl>
+    <w:lvl w:ilvl="5" w:tentative="1">
+      <w:start w:val="1"/>
+      <w:numFmt w:val="decimal"/>
+      <w:lvlText w:val="%6."/>
+      <w:lvlJc w:val="left"/>
+      <w:pPr>
+        <w:tabs>
+          <w:tab w:val="num" w:pos="4320"/>
+        </w:tabs>
+        <w:ind w:left="4320" w:hanging="360"/>
+      </w:pPr>
+    </w:lvl>
+    <w:lvl w:ilvl="6" w:tentative="1">
+      <w:start w:val="1"/>
+      <w:numFmt w:val="decimal"/>
+      <w:lvlText w:val="%7."/>
+      <w:lvlJc w:val="left"/>
+      <w:pPr>
+        <w:tabs>
+          <w:tab w:val="num" w:pos="5040"/>
+        </w:tabs>
+        <w:ind w:left="5040" w:hanging="360"/>
+      </w:pPr>
+    </w:lvl>
+    <w:lvl w:ilvl="7" w:tentative="1">
+      <w:start w:val="1"/>
+      <w:numFmt w:val="decimal"/>
+      <w:lvlText w:val="%8."/>
+      <w:lvlJc w:val="left"/>
+      <w:pPr>
+        <w:tabs>
+          <w:tab w:val="num" w:pos="5760"/>
+        </w:tabs>
+        <w:ind w:left="5760" w:hanging="360"/>
+      </w:pPr>
+    </w:lvl>
+    <w:lvl w:ilvl="8" w:tentative="1">
+      <w:start w:val="1"/>
+      <w:numFmt w:val="decimal"/>
+      <w:lvlText w:val="%9."/>
+      <w:lvlJc w:val="left"/>
+      <w:pPr>
+        <w:tabs>
+          <w:tab w:val="num" w:pos="6480"/>
+        </w:tabs>
+        <w:ind w:left="6480" w:hanging="360"/>
+      </w:pPr>
+    </w:lvl>
+  </w:abstractNum>
+  <w:abstractNum w:abstractNumId="4" w15:restartNumberingAfterBreak="0">
     <w:nsid w:val="25A848DC"/>
     <w:multiLevelType w:val="hybridMultilevel"/>
     <w:tmpl w:val="E362EB12"/>
@@ -2120,7 +2746,7 @@
       </w:pPr>
     </w:lvl>
   </w:abstractNum>
-  <w:abstractNum w:abstractNumId="4" w15:restartNumberingAfterBreak="0">
+  <w:abstractNum w:abstractNumId="5" w15:restartNumberingAfterBreak="0">
     <w:nsid w:val="2E7F0CA0"/>
     <w:multiLevelType w:val="multilevel"/>
     <w:tmpl w:val="94308CCE"/>
@@ -2241,10 +2867,10 @@
       </w:rPr>
     </w:lvl>
   </w:abstractNum>
-  <w:abstractNum w:abstractNumId="5" w15:restartNumberingAfterBreak="0">
+  <w:abstractNum w:abstractNumId="6" w15:restartNumberingAfterBreak="0">
     <w:nsid w:val="2EB171E9"/>
     <w:multiLevelType w:val="hybridMultilevel"/>
-    <w:tmpl w:val="0DE67E5A"/>
+    <w:tmpl w:val="F7E4AD08"/>
     <w:lvl w:ilvl="0" w:tplc="0C0C000F">
       <w:start w:val="1"/>
       <w:numFmt w:val="decimal"/>
@@ -2333,7 +2959,233 @@
       </w:pPr>
     </w:lvl>
   </w:abstractNum>
-  <w:abstractNum w:abstractNumId="6" w15:restartNumberingAfterBreak="0">
+  <w:abstractNum w:abstractNumId="7" w15:restartNumberingAfterBreak="0">
+    <w:nsid w:val="35A37557"/>
+    <w:multiLevelType w:val="hybridMultilevel"/>
+    <w:tmpl w:val="BE60D812"/>
+    <w:lvl w:ilvl="0" w:tplc="0C0C0001">
+      <w:start w:val="1"/>
+      <w:numFmt w:val="bullet"/>
+      <w:lvlText w:val=""/>
+      <w:lvlJc w:val="left"/>
+      <w:pPr>
+        <w:ind w:left="1428" w:hanging="360"/>
+      </w:pPr>
+      <w:rPr>
+        <w:rFonts w:ascii="Symbol" w:hAnsi="Symbol" w:hint="default"/>
+      </w:rPr>
+    </w:lvl>
+    <w:lvl w:ilvl="1" w:tplc="0C0C0003" w:tentative="1">
+      <w:start w:val="1"/>
+      <w:numFmt w:val="bullet"/>
+      <w:lvlText w:val="o"/>
+      <w:lvlJc w:val="left"/>
+      <w:pPr>
+        <w:ind w:left="2148" w:hanging="360"/>
+      </w:pPr>
+      <w:rPr>
+        <w:rFonts w:ascii="Courier New" w:hAnsi="Courier New" w:cs="Courier New" w:hint="default"/>
+      </w:rPr>
+    </w:lvl>
+    <w:lvl w:ilvl="2" w:tplc="0C0C0005" w:tentative="1">
+      <w:start w:val="1"/>
+      <w:numFmt w:val="bullet"/>
+      <w:lvlText w:val=""/>
+      <w:lvlJc w:val="left"/>
+      <w:pPr>
+        <w:ind w:left="2868" w:hanging="360"/>
+      </w:pPr>
+      <w:rPr>
+        <w:rFonts w:ascii="Wingdings" w:hAnsi="Wingdings" w:hint="default"/>
+      </w:rPr>
+    </w:lvl>
+    <w:lvl w:ilvl="3" w:tplc="0C0C0001" w:tentative="1">
+      <w:start w:val="1"/>
+      <w:numFmt w:val="bullet"/>
+      <w:lvlText w:val=""/>
+      <w:lvlJc w:val="left"/>
+      <w:pPr>
+        <w:ind w:left="3588" w:hanging="360"/>
+      </w:pPr>
+      <w:rPr>
+        <w:rFonts w:ascii="Symbol" w:hAnsi="Symbol" w:hint="default"/>
+      </w:rPr>
+    </w:lvl>
+    <w:lvl w:ilvl="4" w:tplc="0C0C0003" w:tentative="1">
+      <w:start w:val="1"/>
+      <w:numFmt w:val="bullet"/>
+      <w:lvlText w:val="o"/>
+      <w:lvlJc w:val="left"/>
+      <w:pPr>
+        <w:ind w:left="4308" w:hanging="360"/>
+      </w:pPr>
+      <w:rPr>
+        <w:rFonts w:ascii="Courier New" w:hAnsi="Courier New" w:cs="Courier New" w:hint="default"/>
+      </w:rPr>
+    </w:lvl>
+    <w:lvl w:ilvl="5" w:tplc="0C0C0005" w:tentative="1">
+      <w:start w:val="1"/>
+      <w:numFmt w:val="bullet"/>
+      <w:lvlText w:val=""/>
+      <w:lvlJc w:val="left"/>
+      <w:pPr>
+        <w:ind w:left="5028" w:hanging="360"/>
+      </w:pPr>
+      <w:rPr>
+        <w:rFonts w:ascii="Wingdings" w:hAnsi="Wingdings" w:hint="default"/>
+      </w:rPr>
+    </w:lvl>
+    <w:lvl w:ilvl="6" w:tplc="0C0C0001" w:tentative="1">
+      <w:start w:val="1"/>
+      <w:numFmt w:val="bullet"/>
+      <w:lvlText w:val=""/>
+      <w:lvlJc w:val="left"/>
+      <w:pPr>
+        <w:ind w:left="5748" w:hanging="360"/>
+      </w:pPr>
+      <w:rPr>
+        <w:rFonts w:ascii="Symbol" w:hAnsi="Symbol" w:hint="default"/>
+      </w:rPr>
+    </w:lvl>
+    <w:lvl w:ilvl="7" w:tplc="0C0C0003" w:tentative="1">
+      <w:start w:val="1"/>
+      <w:numFmt w:val="bullet"/>
+      <w:lvlText w:val="o"/>
+      <w:lvlJc w:val="left"/>
+      <w:pPr>
+        <w:ind w:left="6468" w:hanging="360"/>
+      </w:pPr>
+      <w:rPr>
+        <w:rFonts w:ascii="Courier New" w:hAnsi="Courier New" w:cs="Courier New" w:hint="default"/>
+      </w:rPr>
+    </w:lvl>
+    <w:lvl w:ilvl="8" w:tplc="0C0C0005" w:tentative="1">
+      <w:start w:val="1"/>
+      <w:numFmt w:val="bullet"/>
+      <w:lvlText w:val=""/>
+      <w:lvlJc w:val="left"/>
+      <w:pPr>
+        <w:ind w:left="7188" w:hanging="360"/>
+      </w:pPr>
+      <w:rPr>
+        <w:rFonts w:ascii="Wingdings" w:hAnsi="Wingdings" w:hint="default"/>
+      </w:rPr>
+    </w:lvl>
+  </w:abstractNum>
+  <w:abstractNum w:abstractNumId="8" w15:restartNumberingAfterBreak="0">
+    <w:nsid w:val="459821BC"/>
+    <w:multiLevelType w:val="hybridMultilevel"/>
+    <w:tmpl w:val="A4C0D19E"/>
+    <w:lvl w:ilvl="0" w:tplc="0C0C0001">
+      <w:start w:val="1"/>
+      <w:numFmt w:val="bullet"/>
+      <w:lvlText w:val=""/>
+      <w:lvlJc w:val="left"/>
+      <w:pPr>
+        <w:ind w:left="720" w:hanging="360"/>
+      </w:pPr>
+      <w:rPr>
+        <w:rFonts w:ascii="Symbol" w:hAnsi="Symbol" w:hint="default"/>
+      </w:rPr>
+    </w:lvl>
+    <w:lvl w:ilvl="1" w:tplc="0C0C0003">
+      <w:start w:val="1"/>
+      <w:numFmt w:val="bullet"/>
+      <w:lvlText w:val="o"/>
+      <w:lvlJc w:val="left"/>
+      <w:pPr>
+        <w:ind w:left="1440" w:hanging="360"/>
+      </w:pPr>
+      <w:rPr>
+        <w:rFonts w:ascii="Courier New" w:hAnsi="Courier New" w:cs="Courier New" w:hint="default"/>
+      </w:rPr>
+    </w:lvl>
+    <w:lvl w:ilvl="2" w:tplc="0C0C0005">
+      <w:start w:val="1"/>
+      <w:numFmt w:val="bullet"/>
+      <w:lvlText w:val=""/>
+      <w:lvlJc w:val="left"/>
+      <w:pPr>
+        <w:ind w:left="2160" w:hanging="360"/>
+      </w:pPr>
+      <w:rPr>
+        <w:rFonts w:ascii="Wingdings" w:hAnsi="Wingdings" w:hint="default"/>
+      </w:rPr>
+    </w:lvl>
+    <w:lvl w:ilvl="3" w:tplc="0C0C0001">
+      <w:start w:val="1"/>
+      <w:numFmt w:val="bullet"/>
+      <w:lvlText w:val=""/>
+      <w:lvlJc w:val="left"/>
+      <w:pPr>
+        <w:ind w:left="2880" w:hanging="360"/>
+      </w:pPr>
+      <w:rPr>
+        <w:rFonts w:ascii="Symbol" w:hAnsi="Symbol" w:hint="default"/>
+      </w:rPr>
+    </w:lvl>
+    <w:lvl w:ilvl="4" w:tplc="0C0C0003" w:tentative="1">
+      <w:start w:val="1"/>
+      <w:numFmt w:val="bullet"/>
+      <w:lvlText w:val="o"/>
+      <w:lvlJc w:val="left"/>
+      <w:pPr>
+        <w:ind w:left="3600" w:hanging="360"/>
+      </w:pPr>
+      <w:rPr>
+        <w:rFonts w:ascii="Courier New" w:hAnsi="Courier New" w:cs="Courier New" w:hint="default"/>
+      </w:rPr>
+    </w:lvl>
+    <w:lvl w:ilvl="5" w:tplc="0C0C0005" w:tentative="1">
+      <w:start w:val="1"/>
+      <w:numFmt w:val="bullet"/>
+      <w:lvlText w:val=""/>
+      <w:lvlJc w:val="left"/>
+      <w:pPr>
+        <w:ind w:left="4320" w:hanging="360"/>
+      </w:pPr>
+      <w:rPr>
+        <w:rFonts w:ascii="Wingdings" w:hAnsi="Wingdings" w:hint="default"/>
+      </w:rPr>
+    </w:lvl>
+    <w:lvl w:ilvl="6" w:tplc="0C0C0001" w:tentative="1">
+      <w:start w:val="1"/>
+      <w:numFmt w:val="bullet"/>
+      <w:lvlText w:val=""/>
+      <w:lvlJc w:val="left"/>
+      <w:pPr>
+        <w:ind w:left="5040" w:hanging="360"/>
+      </w:pPr>
+      <w:rPr>
+        <w:rFonts w:ascii="Symbol" w:hAnsi="Symbol" w:hint="default"/>
+      </w:rPr>
+    </w:lvl>
+    <w:lvl w:ilvl="7" w:tplc="0C0C0003" w:tentative="1">
+      <w:start w:val="1"/>
+      <w:numFmt w:val="bullet"/>
+      <w:lvlText w:val="o"/>
+      <w:lvlJc w:val="left"/>
+      <w:pPr>
+        <w:ind w:left="5760" w:hanging="360"/>
+      </w:pPr>
+      <w:rPr>
+        <w:rFonts w:ascii="Courier New" w:hAnsi="Courier New" w:cs="Courier New" w:hint="default"/>
+      </w:rPr>
+    </w:lvl>
+    <w:lvl w:ilvl="8" w:tplc="0C0C0005" w:tentative="1">
+      <w:start w:val="1"/>
+      <w:numFmt w:val="bullet"/>
+      <w:lvlText w:val=""/>
+      <w:lvlJc w:val="left"/>
+      <w:pPr>
+        <w:ind w:left="6480" w:hanging="360"/>
+      </w:pPr>
+      <w:rPr>
+        <w:rFonts w:ascii="Wingdings" w:hAnsi="Wingdings" w:hint="default"/>
+      </w:rPr>
+    </w:lvl>
+  </w:abstractNum>
+  <w:abstractNum w:abstractNumId="9" w15:restartNumberingAfterBreak="0">
     <w:nsid w:val="48BC29AC"/>
     <w:multiLevelType w:val="hybridMultilevel"/>
     <w:tmpl w:val="9BBA9A6E"/>
@@ -2422,7 +3274,99 @@
       </w:pPr>
     </w:lvl>
   </w:abstractNum>
-  <w:abstractNum w:abstractNumId="7" w15:restartNumberingAfterBreak="0">
+  <w:abstractNum w:abstractNumId="10" w15:restartNumberingAfterBreak="0">
+    <w:nsid w:val="53D96CDD"/>
+    <w:multiLevelType w:val="hybridMultilevel"/>
+    <w:tmpl w:val="4A9CD6EA"/>
+    <w:lvl w:ilvl="0" w:tplc="B2726A12">
+      <w:start w:val="1"/>
+      <w:numFmt w:val="decimal"/>
+      <w:lvlText w:val="%1."/>
+      <w:lvlJc w:val="left"/>
+      <w:pPr>
+        <w:ind w:left="720" w:hanging="360"/>
+      </w:pPr>
+      <w:rPr>
+        <w:rFonts w:hint="default"/>
+      </w:rPr>
+    </w:lvl>
+    <w:lvl w:ilvl="1" w:tplc="0C0C001B">
+      <w:start w:val="1"/>
+      <w:numFmt w:val="lowerRoman"/>
+      <w:lvlText w:val="%2."/>
+      <w:lvlJc w:val="right"/>
+      <w:pPr>
+        <w:ind w:left="1440" w:hanging="360"/>
+      </w:pPr>
+    </w:lvl>
+    <w:lvl w:ilvl="2" w:tplc="0C0C0001">
+      <w:start w:val="1"/>
+      <w:numFmt w:val="bullet"/>
+      <w:lvlText w:val=""/>
+      <w:lvlJc w:val="left"/>
+      <w:pPr>
+        <w:ind w:left="2160" w:hanging="180"/>
+      </w:pPr>
+      <w:rPr>
+        <w:rFonts w:ascii="Symbol" w:hAnsi="Symbol" w:hint="default"/>
+      </w:rPr>
+    </w:lvl>
+    <w:lvl w:ilvl="3" w:tplc="0C0C000F" w:tentative="1">
+      <w:start w:val="1"/>
+      <w:numFmt w:val="decimal"/>
+      <w:lvlText w:val="%4."/>
+      <w:lvlJc w:val="left"/>
+      <w:pPr>
+        <w:ind w:left="2880" w:hanging="360"/>
+      </w:pPr>
+    </w:lvl>
+    <w:lvl w:ilvl="4" w:tplc="0C0C0019" w:tentative="1">
+      <w:start w:val="1"/>
+      <w:numFmt w:val="lowerLetter"/>
+      <w:lvlText w:val="%5."/>
+      <w:lvlJc w:val="left"/>
+      <w:pPr>
+        <w:ind w:left="3600" w:hanging="360"/>
+      </w:pPr>
+    </w:lvl>
+    <w:lvl w:ilvl="5" w:tplc="0C0C001B" w:tentative="1">
+      <w:start w:val="1"/>
+      <w:numFmt w:val="lowerRoman"/>
+      <w:lvlText w:val="%6."/>
+      <w:lvlJc w:val="right"/>
+      <w:pPr>
+        <w:ind w:left="4320" w:hanging="180"/>
+      </w:pPr>
+    </w:lvl>
+    <w:lvl w:ilvl="6" w:tplc="0C0C000F" w:tentative="1">
+      <w:start w:val="1"/>
+      <w:numFmt w:val="decimal"/>
+      <w:lvlText w:val="%7."/>
+      <w:lvlJc w:val="left"/>
+      <w:pPr>
+        <w:ind w:left="5040" w:hanging="360"/>
+      </w:pPr>
+    </w:lvl>
+    <w:lvl w:ilvl="7" w:tplc="0C0C0019" w:tentative="1">
+      <w:start w:val="1"/>
+      <w:numFmt w:val="lowerLetter"/>
+      <w:lvlText w:val="%8."/>
+      <w:lvlJc w:val="left"/>
+      <w:pPr>
+        <w:ind w:left="5760" w:hanging="360"/>
+      </w:pPr>
+    </w:lvl>
+    <w:lvl w:ilvl="8" w:tplc="0C0C001B" w:tentative="1">
+      <w:start w:val="1"/>
+      <w:numFmt w:val="lowerRoman"/>
+      <w:lvlText w:val="%9."/>
+      <w:lvlJc w:val="right"/>
+      <w:pPr>
+        <w:ind w:left="6480" w:hanging="180"/>
+      </w:pPr>
+    </w:lvl>
+  </w:abstractNum>
+  <w:abstractNum w:abstractNumId="11" w15:restartNumberingAfterBreak="0">
     <w:nsid w:val="55684472"/>
     <w:multiLevelType w:val="hybridMultilevel"/>
     <w:tmpl w:val="6FC080CA"/>
@@ -2511,7 +3455,7 @@
       </w:pPr>
     </w:lvl>
   </w:abstractNum>
-  <w:abstractNum w:abstractNumId="8" w15:restartNumberingAfterBreak="0">
+  <w:abstractNum w:abstractNumId="12" w15:restartNumberingAfterBreak="0">
     <w:nsid w:val="5B7D0EB8"/>
     <w:multiLevelType w:val="hybridMultilevel"/>
     <w:tmpl w:val="AACE52A4"/>
@@ -2603,7 +3547,7 @@
       </w:pPr>
     </w:lvl>
   </w:abstractNum>
-  <w:abstractNum w:abstractNumId="9" w15:restartNumberingAfterBreak="0">
+  <w:abstractNum w:abstractNumId="13" w15:restartNumberingAfterBreak="0">
     <w:nsid w:val="61F6721D"/>
     <w:multiLevelType w:val="hybridMultilevel"/>
     <w:tmpl w:val="3502E8CA"/>
@@ -2689,7 +3633,7 @@
       </w:pPr>
     </w:lvl>
   </w:abstractNum>
-  <w:abstractNum w:abstractNumId="10" w15:restartNumberingAfterBreak="0">
+  <w:abstractNum w:abstractNumId="14" w15:restartNumberingAfterBreak="0">
     <w:nsid w:val="6378305C"/>
     <w:multiLevelType w:val="hybridMultilevel"/>
     <w:tmpl w:val="CE3ED1A0"/>
@@ -2776,10 +3720,10 @@
     </w:lvl>
   </w:abstractNum>
   <w:num w:numId="1">
-    <w:abstractNumId w:val="5"/>
+    <w:abstractNumId w:val="6"/>
   </w:num>
   <w:num w:numId="2">
-    <w:abstractNumId w:val="9"/>
+    <w:abstractNumId w:val="13"/>
   </w:num>
   <w:num w:numId="3">
     <w:abstractNumId w:val="2"/>
@@ -2788,25 +3732,37 @@
     <w:abstractNumId w:val="0"/>
   </w:num>
   <w:num w:numId="5">
-    <w:abstractNumId w:val="4"/>
+    <w:abstractNumId w:val="5"/>
   </w:num>
   <w:num w:numId="6">
     <w:abstractNumId w:val="1"/>
   </w:num>
   <w:num w:numId="7">
+    <w:abstractNumId w:val="14"/>
+  </w:num>
+  <w:num w:numId="8">
+    <w:abstractNumId w:val="4"/>
+  </w:num>
+  <w:num w:numId="9">
+    <w:abstractNumId w:val="11"/>
+  </w:num>
+  <w:num w:numId="10">
+    <w:abstractNumId w:val="12"/>
+  </w:num>
+  <w:num w:numId="11">
+    <w:abstractNumId w:val="9"/>
+  </w:num>
+  <w:num w:numId="12">
     <w:abstractNumId w:val="10"/>
   </w:num>
-  <w:num w:numId="8">
+  <w:num w:numId="13">
     <w:abstractNumId w:val="3"/>
   </w:num>
-  <w:num w:numId="9">
-    <w:abstractNumId w:val="7"/>
-  </w:num>
-  <w:num w:numId="10">
+  <w:num w:numId="14">
     <w:abstractNumId w:val="8"/>
   </w:num>
-  <w:num w:numId="11">
-    <w:abstractNumId w:val="6"/>
+  <w:num w:numId="15">
+    <w:abstractNumId w:val="7"/>
   </w:num>
 </w:numbering>
 </file>
@@ -3212,7 +4168,6 @@
   <w:style w:type="character" w:default="1" w:styleId="DefaultParagraphFont">
     <w:name w:val="Default Paragraph Font"/>
     <w:uiPriority w:val="1"/>
-    <w:semiHidden/>
     <w:unhideWhenUsed/>
   </w:style>
   <w:style w:type="table" w:default="1" w:styleId="TableNormal">

</xml_diff>

<commit_message>
Création du CU #4 : Accéder aux activités physiques (J'ai séparé, précédemment, les services du Centre en 2 catégories : Les activités physiques et le cours/consultations) J'ai mis à jour le document Word, ainsi que le HTML
</commit_message>
<xml_diff>
--- a/Brouillon - Structure code Java - Cas d'utilisation.docx
+++ b/Brouillon - Structure code Java - Cas d'utilisation.docx
@@ -17,10 +17,170 @@
     </w:p>
     <w:p>
       <w:pPr>
+        <w:jc w:val="both"/>
+      </w:pPr>
+      <w:r>
+        <w:t>À chaque visite, le membre</w:t>
+      </w:r>
+      <w:r>
+        <w:t xml:space="preserve"> ou professionnel</w:t>
+      </w:r>
+      <w:r>
+        <w:t xml:space="preserve"> doit se présenter à la réception pour que l'agent lui donne accès. L'agent vérifie le numéro de membre sur le logiciel. Si le numéro est valide, le mot </w:t>
+      </w:r>
+      <w:r>
+        <w:rPr>
+          <w:i/>
+          <w:iCs/>
+        </w:rPr>
+        <w:t>Validé</w:t>
+      </w:r>
+      <w:r>
+        <w:t> apparait sur l'écran. Si le numéro est invalide, la raison est affichée, tel que </w:t>
+      </w:r>
+      <w:r>
+        <w:rPr>
+          <w:i/>
+          <w:iCs/>
+        </w:rPr>
+        <w:t>« Numéro invalide »</w:t>
+      </w:r>
+      <w:r>
+        <w:t> ou </w:t>
+      </w:r>
+      <w:r>
+        <w:rPr>
+          <w:i/>
+          <w:iCs/>
+        </w:rPr>
+        <w:t>« Membre suspendu »</w:t>
+      </w:r>
+      <w:r>
+        <w:t>. Lorsque valide, l'agent lui ouvre le tourniquet du centre pour lui permettre l'accès</w:t>
+      </w:r>
+    </w:p>
+    <w:p>
+      <w:pPr>
+        <w:pStyle w:val="ListParagraph"/>
+        <w:numPr>
+          <w:ilvl w:val="1"/>
+          <w:numId w:val="1"/>
+        </w:numPr>
+        <w:jc w:val="both"/>
+      </w:pPr>
+      <w:r>
+        <w:t>Accéder aux services libres (aucune inscription requise) : Il s’agit uniquement d’authentifier l’identité du membre.</w:t>
+      </w:r>
+    </w:p>
+    <w:p>
+      <w:pPr>
+        <w:pStyle w:val="ListParagraph"/>
+        <w:numPr>
+          <w:ilvl w:val="1"/>
+          <w:numId w:val="1"/>
+        </w:numPr>
+        <w:jc w:val="both"/>
+      </w:pPr>
+      <w:r>
+        <w:t>Inscription à un cours</w:t>
+      </w:r>
+    </w:p>
+    <w:p>
+      <w:pPr>
+        <w:pStyle w:val="ListParagraph"/>
+        <w:numPr>
+          <w:ilvl w:val="2"/>
+          <w:numId w:val="1"/>
+        </w:numPr>
+        <w:jc w:val="both"/>
+      </w:pPr>
+      <w:r>
+        <w:t>Si l’inscription est confirmée, des informations sont envoyées (on peut également envoyer un courriel de confirmation)</w:t>
+      </w:r>
+    </w:p>
+    <w:p>
+      <w:pPr>
+        <w:pStyle w:val="ListParagraph"/>
+        <w:numPr>
+          <w:ilvl w:val="1"/>
+          <w:numId w:val="1"/>
+        </w:numPr>
+        <w:jc w:val="both"/>
+      </w:pPr>
+      <w:r>
+        <w:t>Annuler ou modifier une inscription à un cours : Ce n’est pas spécifié, mais il s’agit certainement d’une fonctionnalité pertinente.</w:t>
+      </w:r>
+    </w:p>
+    <w:p>
+      <w:pPr>
+        <w:pStyle w:val="ListParagraph"/>
+        <w:ind w:left="0"/>
+        <w:jc w:val="both"/>
+      </w:pPr>
+      <w:r>
+        <w:t>Pour ce qui est des professionnels, une fois son identité validée, il peut :</w:t>
+      </w:r>
+    </w:p>
+    <w:p>
+      <w:pPr>
         <w:pStyle w:val="ListParagraph"/>
         <w:numPr>
           <w:ilvl w:val="0"/>
-          <w:numId w:val="1"/>
+          <w:numId w:val="3"/>
+        </w:numPr>
+        <w:jc w:val="both"/>
+      </w:pPr>
+      <w:r>
+        <w:t>Créer une activité en fournissant toute l’information requise. Une fois la création de l’activité, il faut stocker les données dans le centre de données.</w:t>
+      </w:r>
+    </w:p>
+    <w:p>
+      <w:pPr>
+        <w:pStyle w:val="ListParagraph"/>
+        <w:numPr>
+          <w:ilvl w:val="0"/>
+          <w:numId w:val="3"/>
+        </w:numPr>
+        <w:jc w:val="both"/>
+      </w:pPr>
+      <w:r>
+        <w:t>On présuppose qu’une option de modification ou d’annulation est possible pour le professionnel. Dans les deux cas, il pourrait être pertinent d’avertir tous les membres inscrits à l’activité.</w:t>
+      </w:r>
+    </w:p>
+    <w:p>
+      <w:pPr>
+        <w:pStyle w:val="ListParagraph"/>
+        <w:numPr>
+          <w:ilvl w:val="0"/>
+          <w:numId w:val="3"/>
+        </w:numPr>
+        <w:jc w:val="both"/>
+      </w:pPr>
+      <w:r>
+        <w:t>Vérifier le nombre d’inscrits à son cours, et le nombre de personnes qui ont validé leur présence (le professionnel veut peut-être connaître le nombre exact de participants le jour de l’activité)</w:t>
+      </w:r>
+    </w:p>
+    <w:p>
+      <w:pPr>
+        <w:jc w:val="both"/>
+      </w:pPr>
+    </w:p>
+    <w:p>
+      <w:pPr>
+        <w:jc w:val="both"/>
+      </w:pPr>
+    </w:p>
+    <w:p>
+      <w:pPr>
+        <w:jc w:val="both"/>
+      </w:pPr>
+    </w:p>
+    <w:p>
+      <w:pPr>
+        <w:pStyle w:val="ListParagraph"/>
+        <w:numPr>
+          <w:ilvl w:val="0"/>
+          <w:numId w:val="16"/>
         </w:numPr>
         <w:jc w:val="both"/>
         <w:rPr>
@@ -210,6 +370,7 @@
         <w:jc w:val="both"/>
       </w:pPr>
       <w:r>
+        <w:lastRenderedPageBreak/>
         <w:t>Le client doit demander à l’agent de l’aider à s’inscrire au #GYM.</w:t>
       </w:r>
     </w:p>
@@ -758,6 +919,7 @@
         <w:rPr>
           <w:b/>
         </w:rPr>
+        <w:lastRenderedPageBreak/>
         <w:t>Acteur principal</w:t>
       </w:r>
       <w:r>
@@ -1137,11 +1299,7 @@
         <w:t xml:space="preserve"> des documents (Diplômes, références, etc.). </w:t>
       </w:r>
       <w:r>
-        <w:t xml:space="preserve">Entre-temps, le Professionnel est considéré comme un </w:t>
-      </w:r>
-      <w:r>
-        <w:lastRenderedPageBreak/>
-        <w:t xml:space="preserve">Membre et peut accéder aux services offerts par le #GYM. </w:t>
+        <w:t xml:space="preserve">Entre-temps, le Professionnel est considéré comme un Membre et peut accéder aux services offerts par le #GYM. </w:t>
       </w:r>
       <w:r>
         <w:t>C</w:t>
@@ -1315,6 +1473,7 @@
           <w:b/>
           <w:bCs/>
         </w:rPr>
+        <w:lastRenderedPageBreak/>
         <w:t>Postconditions :</w:t>
       </w:r>
       <w:r>
@@ -1362,43 +1521,788 @@
         <w:jc w:val="both"/>
       </w:pPr>
       <w:r>
-        <w:t>À chaque visite, le membre</w:t>
-      </w:r>
-      <w:r>
-        <w:t xml:space="preserve"> ou professionnel</w:t>
-      </w:r>
-      <w:r>
-        <w:t xml:space="preserve"> doit se présenter à la réception pour que l'agent lui donne accès. L'agent vérifie le numéro de membre sur le logiciel. Si le numéro est valide, le mot </w:t>
+        <w:rPr>
+          <w:b/>
+        </w:rPr>
+        <w:t>Cas d'utilisation</w:t>
+      </w:r>
+      <w:r>
+        <w:t xml:space="preserve"> : Valider l’identité du membre ou du professionnel </w:t>
+      </w:r>
+    </w:p>
+    <w:p>
+      <w:pPr>
+        <w:jc w:val="both"/>
+      </w:pPr>
+      <w:r>
+        <w:rPr>
+          <w:b/>
+        </w:rPr>
+        <w:t>But</w:t>
+      </w:r>
+      <w:r>
+        <w:t xml:space="preserve"> : Identifier </w:t>
+      </w:r>
+      <w:r>
+        <w:t>le client</w:t>
+      </w:r>
+      <w:r>
+        <w:t>.</w:t>
+      </w:r>
+    </w:p>
+    <w:p>
+      <w:pPr>
+        <w:jc w:val="both"/>
+      </w:pPr>
+      <w:r>
+        <w:rPr>
+          <w:b/>
+        </w:rPr>
+        <w:t>Préconditions</w:t>
+      </w:r>
+      <w:r>
+        <w:t xml:space="preserve"> : </w:t>
+      </w:r>
+    </w:p>
+    <w:p>
+      <w:pPr>
+        <w:jc w:val="both"/>
+      </w:pPr>
+      <w:r>
+        <w:t>Le Membre ou le Professionnel</w:t>
+      </w:r>
+      <w:r>
+        <w:t xml:space="preserve"> (appelé Client)</w:t>
+      </w:r>
+      <w:r>
+        <w:t xml:space="preserve"> doit avoir sa carte du centre sportif #GYM avec lui.</w:t>
+      </w:r>
+    </w:p>
+    <w:p>
+      <w:pPr>
+        <w:jc w:val="both"/>
+      </w:pPr>
+      <w:r>
+        <w:t xml:space="preserve">Le </w:t>
+      </w:r>
+      <w:r>
+        <w:t xml:space="preserve">Client </w:t>
+      </w:r>
+      <w:r>
+        <w:t>doit attendre qu’un Agent soit disponible pour le servir.</w:t>
+      </w:r>
+    </w:p>
+    <w:p>
+      <w:pPr>
+        <w:jc w:val="both"/>
+      </w:pPr>
+      <w:r>
+        <w:t>Le système informatique doit être opérationnel.</w:t>
+      </w:r>
+    </w:p>
+    <w:p>
+      <w:pPr>
+        <w:jc w:val="both"/>
+      </w:pPr>
+      <w:r>
+        <w:rPr>
+          <w:b/>
+        </w:rPr>
+        <w:t>Acteurs</w:t>
+      </w:r>
+      <w:r>
+        <w:t xml:space="preserve"> : </w:t>
+      </w:r>
+    </w:p>
+    <w:p>
+      <w:pPr>
+        <w:jc w:val="both"/>
+      </w:pPr>
+      <w:r>
+        <w:t>Acteur principal : Le</w:t>
+      </w:r>
+      <w:r>
+        <w:t xml:space="preserve"> Client</w:t>
+      </w:r>
+      <w:r>
+        <w:t>.</w:t>
+      </w:r>
+    </w:p>
+    <w:p>
+      <w:pPr>
+        <w:jc w:val="both"/>
+      </w:pPr>
+      <w:r>
+        <w:t>Acteur secondaire : L’agent du centre #GYM.</w:t>
+      </w:r>
+    </w:p>
+    <w:p>
+      <w:pPr>
+        <w:jc w:val="both"/>
+      </w:pPr>
+      <w:r>
+        <w:rPr>
+          <w:b/>
+        </w:rPr>
+        <w:t>Scénario principal</w:t>
+      </w:r>
+      <w:r>
+        <w:t xml:space="preserve"> :</w:t>
+      </w:r>
+    </w:p>
+    <w:p>
+      <w:pPr>
+        <w:numPr>
+          <w:ilvl w:val="0"/>
+          <w:numId w:val="13"/>
+        </w:numPr>
+        <w:jc w:val="both"/>
+      </w:pPr>
+      <w:r>
+        <w:t>Le Client donne sa carte à l’Agent.</w:t>
+      </w:r>
+    </w:p>
+    <w:p>
+      <w:pPr>
+        <w:numPr>
+          <w:ilvl w:val="0"/>
+          <w:numId w:val="13"/>
+        </w:numPr>
+        <w:jc w:val="both"/>
+      </w:pPr>
+      <w:r>
+        <w:t>L’Agent prend la carte et entre le numéro à 9 chiffres dans le système.</w:t>
+      </w:r>
+    </w:p>
+    <w:p>
+      <w:pPr>
+        <w:numPr>
+          <w:ilvl w:val="0"/>
+          <w:numId w:val="13"/>
+        </w:numPr>
+        <w:jc w:val="both"/>
+      </w:pPr>
+      <w:r>
+        <w:t>Le système effectue une recherche et affiche « Validé ».</w:t>
+      </w:r>
+    </w:p>
+    <w:p>
+      <w:pPr>
+        <w:numPr>
+          <w:ilvl w:val="0"/>
+          <w:numId w:val="13"/>
+        </w:numPr>
+        <w:jc w:val="both"/>
+      </w:pPr>
+      <w:r>
+        <w:t>Le dossier du Client s’ouvre.</w:t>
+      </w:r>
+    </w:p>
+    <w:p>
+      <w:pPr>
+        <w:numPr>
+          <w:ilvl w:val="0"/>
+          <w:numId w:val="13"/>
+        </w:numPr>
+        <w:jc w:val="both"/>
+      </w:pPr>
+      <w:r>
+        <w:t>L’Agent rend la carte au Client.</w:t>
+      </w:r>
+    </w:p>
+    <w:p>
+      <w:pPr>
+        <w:jc w:val="both"/>
+        <w:rPr>
+          <w:b/>
+        </w:rPr>
+      </w:pPr>
+      <w:r>
+        <w:rPr>
+          <w:b/>
+        </w:rPr>
+        <w:t>Scénarios alternatifs</w:t>
+      </w:r>
+      <w:r>
+        <w:rPr>
+          <w:b/>
+        </w:rPr>
+        <w:t> :</w:t>
+      </w:r>
+    </w:p>
+    <w:p>
+      <w:pPr>
+        <w:jc w:val="both"/>
+      </w:pPr>
+      <w:r>
+        <w:t xml:space="preserve">Étape </w:t>
+      </w:r>
+      <w:r>
+        <w:t>3</w:t>
+      </w:r>
+      <w:r>
+        <w:t xml:space="preserve"> : </w:t>
+      </w:r>
+      <w:r>
+        <w:t>Le système effectue une recherche et affiche « Numéro invalide »</w:t>
+      </w:r>
+    </w:p>
+    <w:p>
+      <w:pPr>
+        <w:jc w:val="both"/>
+      </w:pPr>
+      <w:r>
+        <w:t xml:space="preserve">1 </w:t>
+      </w:r>
+      <w:r>
+        <w:t>L’Agent relit le numéro de la carte et entre les 9 chiffres dans le Système.</w:t>
+      </w:r>
+    </w:p>
+    <w:p>
+      <w:pPr>
+        <w:ind w:firstLine="708"/>
+        <w:jc w:val="both"/>
+      </w:pPr>
+      <w:r>
+        <w:t>a)</w:t>
+      </w:r>
+      <w:r>
+        <w:t xml:space="preserve"> Le système affiche « Validé »</w:t>
+      </w:r>
+    </w:p>
+    <w:p>
+      <w:pPr>
+        <w:ind w:firstLine="708"/>
+        <w:jc w:val="both"/>
+      </w:pPr>
+      <w:r>
+        <w:t>Retour au scénario principal, étape 4.</w:t>
+      </w:r>
+    </w:p>
+    <w:p>
+      <w:pPr>
+        <w:ind w:firstLine="708"/>
+        <w:jc w:val="both"/>
+      </w:pPr>
+    </w:p>
+    <w:p>
+      <w:pPr>
+        <w:jc w:val="both"/>
+      </w:pPr>
+      <w:r>
+        <w:tab/>
+        <w:t>b) Le système affiche à nouveau « Numéro invalide »</w:t>
+      </w:r>
+    </w:p>
+    <w:p>
+      <w:pPr>
+        <w:pStyle w:val="ListParagraph"/>
+        <w:numPr>
+          <w:ilvl w:val="1"/>
+          <w:numId w:val="14"/>
+        </w:numPr>
+        <w:jc w:val="both"/>
+      </w:pPr>
+      <w:r>
+        <w:t>L’Agent s’excuse auprès du Client et lui explique que la carte ne marche pas.</w:t>
+      </w:r>
+    </w:p>
+    <w:p>
+      <w:pPr>
+        <w:pStyle w:val="ListParagraph"/>
+        <w:numPr>
+          <w:ilvl w:val="1"/>
+          <w:numId w:val="14"/>
+        </w:numPr>
+        <w:jc w:val="both"/>
+      </w:pPr>
+      <w:r>
+        <w:t>L’Agent demande au Client une carte d’identité afin de faire une recherche par nom.</w:t>
+      </w:r>
+    </w:p>
+    <w:p>
+      <w:pPr>
+        <w:pStyle w:val="ListParagraph"/>
+        <w:numPr>
+          <w:ilvl w:val="1"/>
+          <w:numId w:val="14"/>
+        </w:numPr>
+        <w:jc w:val="both"/>
+      </w:pPr>
+      <w:r>
+        <w:t>Le Client donne une carte d’identité à l’Agent.</w:t>
+      </w:r>
+    </w:p>
+    <w:p>
+      <w:pPr>
+        <w:pStyle w:val="ListParagraph"/>
+        <w:numPr>
+          <w:ilvl w:val="1"/>
+          <w:numId w:val="14"/>
+        </w:numPr>
+        <w:jc w:val="both"/>
+      </w:pPr>
+      <w:r>
+        <w:lastRenderedPageBreak/>
+        <w:t>L’Agent choisit l’option « Recherche par nom ».</w:t>
+      </w:r>
+    </w:p>
+    <w:p>
+      <w:pPr>
+        <w:pStyle w:val="ListParagraph"/>
+        <w:numPr>
+          <w:ilvl w:val="1"/>
+          <w:numId w:val="14"/>
+        </w:numPr>
+        <w:jc w:val="both"/>
+      </w:pPr>
+      <w:r>
+        <w:t>L’Agent entre le nom de famille du Client dans le Système. Au besoin, il entre également le prénom.</w:t>
+      </w:r>
+    </w:p>
+    <w:p>
+      <w:pPr>
+        <w:pStyle w:val="ListParagraph"/>
+        <w:numPr>
+          <w:ilvl w:val="1"/>
+          <w:numId w:val="14"/>
+        </w:numPr>
+        <w:jc w:val="both"/>
+      </w:pPr>
+      <w:r>
+        <w:t>Si le Système trouve le Client, l’Agent vérifie le numéro à 9 chiffres avec celui qui est imprimé sur la carte. Si le numéro est le même, l’Agent écrit une note lui rappelant de contacter les TI pour régler la situation!</w:t>
+      </w:r>
+    </w:p>
+    <w:p>
+      <w:pPr>
+        <w:pStyle w:val="ListParagraph"/>
+        <w:numPr>
+          <w:ilvl w:val="2"/>
+          <w:numId w:val="14"/>
+        </w:numPr>
+        <w:jc w:val="both"/>
+      </w:pPr>
+      <w:r>
+        <w:t>Si le numéro est différent, l’Agent vérifie le numéro de téléphone et la date de naissance. Au besoin, il imprime une nouvelle carte au Client avec le bon numéro.</w:t>
+      </w:r>
+    </w:p>
+    <w:p>
+      <w:pPr>
+        <w:pStyle w:val="ListParagraph"/>
+        <w:numPr>
+          <w:ilvl w:val="1"/>
+          <w:numId w:val="14"/>
+        </w:numPr>
+        <w:jc w:val="both"/>
+      </w:pPr>
+      <w:r>
+        <w:t>Retour au scénario principal, étape 4.</w:t>
+      </w:r>
+    </w:p>
+    <w:p>
+      <w:pPr>
+        <w:ind w:left="1080"/>
+        <w:jc w:val="both"/>
+      </w:pPr>
+      <w:r>
+        <w:t>*Si le Système ne trouve pas le Client, l’Agent doit référer le Client au comptoir du Service à la Clientèle pour approfondir la situation.</w:t>
+      </w:r>
+    </w:p>
+    <w:p>
+      <w:pPr>
+        <w:ind w:left="1080"/>
+        <w:jc w:val="both"/>
+      </w:pPr>
+      <w:r>
+        <w:t>*</w:t>
+      </w:r>
+      <w:r>
+        <w:t>L’Agent ferme la présente session.</w:t>
+      </w:r>
+    </w:p>
+    <w:p>
+      <w:pPr>
+        <w:ind w:firstLine="708"/>
+        <w:jc w:val="both"/>
+      </w:pPr>
+      <w:r>
+        <w:t>c) Le Système affiche « Membre suspendu ».</w:t>
+      </w:r>
+    </w:p>
+    <w:p>
+      <w:pPr>
+        <w:pStyle w:val="ListParagraph"/>
+        <w:numPr>
+          <w:ilvl w:val="0"/>
+          <w:numId w:val="15"/>
+        </w:numPr>
+        <w:jc w:val="both"/>
+      </w:pPr>
+      <w:r>
+        <w:t>L’Agent prend en note la durée de la suspension.</w:t>
+      </w:r>
+    </w:p>
+    <w:p>
+      <w:pPr>
+        <w:pStyle w:val="ListParagraph"/>
+        <w:numPr>
+          <w:ilvl w:val="0"/>
+          <w:numId w:val="15"/>
+        </w:numPr>
+        <w:jc w:val="both"/>
+      </w:pPr>
+      <w:r>
+        <w:t>L’Agent explique au Client que ses privilèges ont été suspendus pour une certaine durée.</w:t>
+      </w:r>
+    </w:p>
+    <w:p>
+      <w:pPr>
+        <w:pStyle w:val="ListParagraph"/>
+        <w:numPr>
+          <w:ilvl w:val="0"/>
+          <w:numId w:val="15"/>
+        </w:numPr>
+        <w:jc w:val="both"/>
+      </w:pPr>
+      <w:r>
+        <w:t>L’Agent remet la carte au Client.</w:t>
+      </w:r>
+    </w:p>
+    <w:p>
+      <w:pPr>
+        <w:pStyle w:val="ListParagraph"/>
+        <w:numPr>
+          <w:ilvl w:val="0"/>
+          <w:numId w:val="15"/>
+        </w:numPr>
+        <w:jc w:val="both"/>
+      </w:pPr>
+      <w:r>
+        <w:t>L’Agent ferme la présente session.</w:t>
+      </w:r>
+    </w:p>
+    <w:p>
+      <w:pPr>
+        <w:jc w:val="both"/>
+      </w:pPr>
+    </w:p>
+    <w:p>
+      <w:pPr>
+        <w:pBdr>
+          <w:bottom w:val="single" w:sz="6" w:space="1" w:color="auto"/>
+        </w:pBdr>
+        <w:jc w:val="both"/>
+      </w:pPr>
+      <w:r>
+        <w:rPr>
+          <w:b/>
+          <w:bCs/>
+        </w:rPr>
+        <w:t>Postconditions :</w:t>
+      </w:r>
+      <w:r>
+        <w:t xml:space="preserve"> </w:t>
+      </w:r>
+      <w:r>
+        <w:t>Une fois le traitement du dossier terminé, l’Agent ferme la session active et retourne au menu principal du Logiciel. Il est prêt à servir un autre client.</w:t>
+      </w:r>
+    </w:p>
+    <w:p>
+      <w:pPr>
+        <w:jc w:val="both"/>
+      </w:pPr>
+    </w:p>
+    <w:p>
+      <w:pPr>
+        <w:pStyle w:val="ListParagraph"/>
+        <w:numPr>
+          <w:ilvl w:val="0"/>
+          <w:numId w:val="1"/>
+        </w:numPr>
+        <w:jc w:val="both"/>
+        <w:rPr>
+          <w:b/>
+        </w:rPr>
+      </w:pPr>
+      <w:r>
+        <w:rPr>
+          <w:b/>
+        </w:rPr>
+        <w:t>Accéder aux activités physiques (Salle d'entraînement, piscine, salles multisport)</w:t>
+      </w:r>
+    </w:p>
+    <w:p>
+      <w:pPr>
+        <w:jc w:val="both"/>
+      </w:pPr>
+      <w:r>
+        <w:rPr>
+          <w:b/>
+        </w:rPr>
+        <w:t>Cas d'utilisation</w:t>
+      </w:r>
+      <w:r>
+        <w:t xml:space="preserve"> : </w:t>
+      </w:r>
+      <w:r>
+        <w:t>Accéder aux activités physiques (Salle d’entraînement, piscine, salles multisport) (</w:t>
+      </w:r>
+      <w:proofErr w:type="spellStart"/>
+      <w:r>
+        <w:t>include</w:t>
+      </w:r>
+      <w:proofErr w:type="spellEnd"/>
+      <w:r>
+        <w:t xml:space="preserve"> CU #3 : Valider l’identité)</w:t>
+      </w:r>
+    </w:p>
+    <w:p>
+      <w:pPr>
+        <w:jc w:val="both"/>
+      </w:pPr>
+      <w:r>
+        <w:rPr>
+          <w:b/>
+        </w:rPr>
+        <w:t>But</w:t>
+      </w:r>
+      <w:r>
+        <w:t xml:space="preserve"> : </w:t>
+      </w:r>
+      <w:r>
+        <w:t>Permettre au Membre de profiter de ses privilèges en tant que Membre du centre sportif #GYM.</w:t>
+      </w:r>
+    </w:p>
+    <w:p>
+      <w:pPr>
+        <w:jc w:val="both"/>
+      </w:pPr>
+      <w:r>
+        <w:rPr>
+          <w:b/>
+        </w:rPr>
+        <w:t>Préconditions</w:t>
+      </w:r>
+      <w:r>
+        <w:t xml:space="preserve"> : </w:t>
+      </w:r>
+    </w:p>
+    <w:p>
+      <w:pPr>
+        <w:jc w:val="both"/>
+      </w:pPr>
+      <w:r>
+        <w:t>Le Membre doit avoir sa carte du centre sportif #GYM avec lui.</w:t>
+      </w:r>
+    </w:p>
+    <w:p>
+      <w:pPr>
+        <w:jc w:val="both"/>
+      </w:pPr>
+      <w:r>
+        <w:t>Le Client doit attendre qu’un Agent soit disponible pour le servir.</w:t>
+      </w:r>
+    </w:p>
+    <w:p>
+      <w:pPr>
+        <w:jc w:val="both"/>
+      </w:pPr>
+      <w:r>
+        <w:t>Le système informatique doit être opérationnel.</w:t>
+      </w:r>
+    </w:p>
+    <w:p>
+      <w:pPr>
+        <w:jc w:val="both"/>
+      </w:pPr>
+      <w:r>
+        <w:rPr>
+          <w:b/>
+        </w:rPr>
+        <w:t>Acteurs</w:t>
+      </w:r>
+      <w:r>
+        <w:t xml:space="preserve"> : </w:t>
+      </w:r>
+    </w:p>
+    <w:p>
+      <w:pPr>
+        <w:jc w:val="both"/>
+      </w:pPr>
+      <w:r>
+        <w:t>Acteur principal : Le</w:t>
+      </w:r>
+      <w:r>
+        <w:t xml:space="preserve"> Membre</w:t>
+      </w:r>
+      <w:r>
+        <w:t>.</w:t>
+      </w:r>
+    </w:p>
+    <w:p>
+      <w:pPr>
+        <w:jc w:val="both"/>
+      </w:pPr>
+      <w:r>
+        <w:t>Acteur secondaire : L’agent du centre #GYM.</w:t>
+      </w:r>
+    </w:p>
+    <w:p>
+      <w:pPr>
+        <w:jc w:val="both"/>
+      </w:pPr>
+      <w:r>
+        <w:rPr>
+          <w:b/>
+        </w:rPr>
+        <w:lastRenderedPageBreak/>
+        <w:t>Scénario principal</w:t>
+      </w:r>
+      <w:r>
+        <w:t xml:space="preserve"> :</w:t>
+      </w:r>
+    </w:p>
+    <w:p>
+      <w:pPr>
+        <w:ind w:left="360"/>
+        <w:jc w:val="both"/>
+      </w:pPr>
+      <w:r>
+        <w:t>Le</w:t>
+      </w:r>
+      <w:r>
+        <w:t xml:space="preserve"> Membre</w:t>
+      </w:r>
+      <w:r>
+        <w:t xml:space="preserve"> </w:t>
+      </w:r>
+      <w:r>
+        <w:t>doit s’être identifié avec le cas d’utilisation « </w:t>
       </w:r>
       <w:r>
         <w:rPr>
           <w:i/>
-          <w:iCs/>
         </w:rPr>
-        <w:t>Validé</w:t>
-      </w:r>
-      <w:r>
-        <w:t> apparait sur l'écran. Si le numéro est invalide, la raison est affichée, tel que </w:t>
-      </w:r>
+        <w:t>Valider l’identité du Membre ou du Professionnel </w:t>
+      </w:r>
+      <w:r>
+        <w:t>»</w:t>
+      </w:r>
+    </w:p>
+    <w:p>
+      <w:pPr>
+        <w:ind w:left="360"/>
+        <w:jc w:val="both"/>
+      </w:pPr>
+      <w:r>
+        <w:t xml:space="preserve">L’Agent </w:t>
+      </w:r>
+      <w:r>
+        <w:t>débloque les tourniquets</w:t>
+      </w:r>
+      <w:r>
+        <w:t xml:space="preserve"> (mécanisme indépendant du Système informatique)</w:t>
+      </w:r>
+      <w:r>
+        <w:t>.</w:t>
+      </w:r>
+    </w:p>
+    <w:p>
+      <w:pPr>
+        <w:ind w:left="360"/>
+        <w:jc w:val="both"/>
+      </w:pPr>
+      <w:r>
+        <w:t>Le Membre franchit les tourniquets.</w:t>
+      </w:r>
+    </w:p>
+    <w:p>
+      <w:pPr>
+        <w:ind w:left="360"/>
+        <w:jc w:val="both"/>
+      </w:pPr>
+      <w:r>
+        <w:t xml:space="preserve">L’Agent </w:t>
+      </w:r>
+      <w:r>
+        <w:t>bloque les tourniquets</w:t>
+      </w:r>
+      <w:r>
+        <w:t>.</w:t>
+      </w:r>
+    </w:p>
+    <w:p>
+      <w:pPr>
+        <w:jc w:val="both"/>
+      </w:pPr>
       <w:r>
         <w:rPr>
-          <w:i/>
-          <w:iCs/>
+          <w:b/>
         </w:rPr>
-        <w:t>« Numéro invalide »</w:t>
-      </w:r>
-      <w:r>
-        <w:t> ou </w:t>
+        <w:t>Scénarios alternatifs</w:t>
       </w:r>
       <w:r>
         <w:rPr>
-          <w:i/>
-          <w:iCs/>
+          <w:b/>
         </w:rPr>
-        <w:t>« Membre suspendu »</w:t>
-      </w:r>
-      <w:r>
-        <w:t>. Lorsque valide, l'agent lui ouvre le tourniquet du centre pour lui permettre l'accès</w:t>
+        <w:t> :</w:t>
+      </w:r>
+      <w:r>
+        <w:rPr>
+          <w:b/>
+        </w:rPr>
+        <w:t xml:space="preserve"> </w:t>
+      </w:r>
+      <w:r>
+        <w:t>Aucun scénario alternatif.</w:t>
+      </w:r>
+    </w:p>
+    <w:p>
+      <w:pPr>
+        <w:pBdr>
+          <w:bottom w:val="single" w:sz="12" w:space="1" w:color="auto"/>
+        </w:pBdr>
+        <w:jc w:val="both"/>
+      </w:pPr>
+      <w:r>
+        <w:rPr>
+          <w:b/>
+        </w:rPr>
+        <w:t>Postconditions</w:t>
+      </w:r>
+      <w:r>
+        <w:t xml:space="preserve"> : </w:t>
+      </w:r>
+      <w:bookmarkStart w:id="1" w:name="_GoBack"/>
+      <w:r>
+        <w:t>L’Agent doit s’assurer de verrouiller les tourniquets une fois que le Client authentifié est bien entré dans le centre. L’Agent est prêt à recevoir un autre Client.</w:t>
+      </w:r>
+      <w:bookmarkEnd w:id="1"/>
+    </w:p>
+    <w:p>
+      <w:pPr>
+        <w:jc w:val="both"/>
+      </w:pPr>
+    </w:p>
+    <w:p>
+      <w:pPr>
+        <w:pStyle w:val="ListParagraph"/>
+        <w:numPr>
+          <w:ilvl w:val="0"/>
+          <w:numId w:val="1"/>
+        </w:numPr>
+        <w:jc w:val="both"/>
+        <w:rPr>
+          <w:b/>
+          <w:u w:val="single"/>
+        </w:rPr>
+      </w:pPr>
+      <w:r>
+        <w:rPr>
+          <w:b/>
+          <w:u w:val="single"/>
+        </w:rPr>
+        <w:t>Répertoire des cours</w:t>
       </w:r>
     </w:p>
     <w:p>
@@ -1411,7 +2315,7 @@
         <w:jc w:val="both"/>
       </w:pPr>
       <w:r>
-        <w:t>Accéder aux services libres (aucune inscription requise) : Il s’agit uniquement d’authentifier l’identité du membre.</w:t>
+        <w:t>Affiche l’offre totale (ou pour le jour même?) de cours et autres services de #GYM. Aucune validation n’est nécessaire à cette fonction.</w:t>
       </w:r>
     </w:p>
     <w:p>
@@ -1424,7 +2328,15 @@
         <w:jc w:val="both"/>
       </w:pPr>
       <w:r>
-        <w:t>Inscription à un cours</w:t>
+        <w:t xml:space="preserve">Recherche de séance : (Fonction </w:t>
+      </w:r>
+      <w:proofErr w:type="spellStart"/>
+      <w:r>
+        <w:t>search</w:t>
+      </w:r>
+      <w:proofErr w:type="spellEnd"/>
+      <w:r>
+        <w:t xml:space="preserve"> par nom de cours) – L’employé entre le nom du cours, ce qui affiche toute l’information nécessaire.</w:t>
       </w:r>
     </w:p>
     <w:p>
@@ -1437,664 +2349,12 @@
         <w:jc w:val="both"/>
       </w:pPr>
       <w:r>
-        <w:t>Si l’inscription est confirmée, des informations sont envoyées (on peut également envoyer un courriel de confirmation)</w:t>
+        <w:t>Le jour même, le membre doit confirmer sa présence en fournissant son numéro de membre. Si son inscription est validée, il a accès au cours.</w:t>
       </w:r>
     </w:p>
     <w:p>
       <w:pPr>
         <w:pStyle w:val="ListParagraph"/>
-        <w:numPr>
-          <w:ilvl w:val="1"/>
-          <w:numId w:val="1"/>
-        </w:numPr>
-        <w:jc w:val="both"/>
-      </w:pPr>
-      <w:r>
-        <w:t>Annuler ou modifier une inscription à un cours : Ce n’est pas spécifié, mais il s’agit certainement d’une fonctionnalité pertinente.</w:t>
-      </w:r>
-    </w:p>
-    <w:p>
-      <w:pPr>
-        <w:pStyle w:val="ListParagraph"/>
-        <w:ind w:left="0"/>
-        <w:jc w:val="both"/>
-      </w:pPr>
-      <w:r>
-        <w:t>Pour ce qui est des professionnels, une fois son identité validée, il peut :</w:t>
-      </w:r>
-    </w:p>
-    <w:p>
-      <w:pPr>
-        <w:pStyle w:val="ListParagraph"/>
-        <w:numPr>
-          <w:ilvl w:val="0"/>
-          <w:numId w:val="3"/>
-        </w:numPr>
-        <w:jc w:val="both"/>
-      </w:pPr>
-      <w:r>
-        <w:t>Créer une activité en fournissant toute l’information requise. Une fois la création de l’activité, il faut stocker les données dans le centre de données.</w:t>
-      </w:r>
-    </w:p>
-    <w:p>
-      <w:pPr>
-        <w:pStyle w:val="ListParagraph"/>
-        <w:numPr>
-          <w:ilvl w:val="0"/>
-          <w:numId w:val="3"/>
-        </w:numPr>
-        <w:jc w:val="both"/>
-      </w:pPr>
-      <w:r>
-        <w:t>On présuppose qu’une option de modification ou d’annulation est possible pour le professionnel. Dans les deux cas, il pourrait être pertinent d’avertir tous les membres inscrits à l’activité.</w:t>
-      </w:r>
-    </w:p>
-    <w:p>
-      <w:pPr>
-        <w:pStyle w:val="ListParagraph"/>
-        <w:numPr>
-          <w:ilvl w:val="0"/>
-          <w:numId w:val="3"/>
-        </w:numPr>
-        <w:jc w:val="both"/>
-      </w:pPr>
-      <w:r>
-        <w:t>Vérifier le nombre d’inscrits à son cours, et le nombre de personnes qui ont validé leur présence (le professionnel veut peut-être connaître le nombre exact de participants le jour de l’activité)</w:t>
-      </w:r>
-    </w:p>
-    <w:p>
-      <w:pPr>
-        <w:pStyle w:val="ListParagraph"/>
-        <w:numPr>
-          <w:ilvl w:val="0"/>
-          <w:numId w:val="1"/>
-        </w:numPr>
-        <w:jc w:val="both"/>
-        <w:rPr>
-          <w:b/>
-          <w:u w:val="single"/>
-        </w:rPr>
-      </w:pPr>
-      <w:r>
-        <w:rPr>
-          <w:b/>
-          <w:u w:val="single"/>
-        </w:rPr>
-        <w:lastRenderedPageBreak/>
-        <w:t>Répertoire des cours</w:t>
-      </w:r>
-    </w:p>
-    <w:p>
-      <w:pPr>
-        <w:pStyle w:val="ListParagraph"/>
-        <w:numPr>
-          <w:ilvl w:val="1"/>
-          <w:numId w:val="1"/>
-        </w:numPr>
-        <w:jc w:val="both"/>
-      </w:pPr>
-      <w:r>
-        <w:t>Affiche l’offre totale (ou pour le jour même?) de cours et autres services de #GYM. Aucune validation n’est nécessaire à cette fonction.</w:t>
-      </w:r>
-    </w:p>
-    <w:p>
-      <w:pPr>
-        <w:pStyle w:val="ListParagraph"/>
-        <w:numPr>
-          <w:ilvl w:val="1"/>
-          <w:numId w:val="1"/>
-        </w:numPr>
-        <w:jc w:val="both"/>
-      </w:pPr>
-      <w:r>
-        <w:t xml:space="preserve">Recherche de séance : (Fonction </w:t>
-      </w:r>
-      <w:proofErr w:type="spellStart"/>
-      <w:r>
-        <w:t>search</w:t>
-      </w:r>
-      <w:proofErr w:type="spellEnd"/>
-      <w:r>
-        <w:t xml:space="preserve"> par nom de cours) – L’employé entre le nom du cours, ce qui affiche toute l’information nécessaire.</w:t>
-      </w:r>
-    </w:p>
-    <w:p>
-      <w:pPr>
-        <w:pStyle w:val="ListParagraph"/>
-        <w:numPr>
-          <w:ilvl w:val="2"/>
-          <w:numId w:val="1"/>
-        </w:numPr>
-        <w:jc w:val="both"/>
-      </w:pPr>
-      <w:r>
-        <w:t>Le jour même, le membre doit confirmer sa présence en fournissant son numéro de membre. Si son inscription est validée, il a accès au cours.</w:t>
-      </w:r>
-    </w:p>
-    <w:p>
-      <w:pPr>
-        <w:jc w:val="both"/>
-        <w:rPr>
-          <w:b/>
-          <w:u w:val="single"/>
-        </w:rPr>
-      </w:pPr>
-    </w:p>
-    <w:p>
-      <w:pPr>
-        <w:jc w:val="both"/>
-      </w:pPr>
-      <w:r>
-        <w:rPr>
-          <w:b/>
-        </w:rPr>
-        <w:t>Cas d'utilisation</w:t>
-      </w:r>
-      <w:r>
-        <w:t xml:space="preserve"> :</w:t>
-      </w:r>
-      <w:r>
-        <w:t xml:space="preserve"> Valider l’identité du membre ou du professionnel</w:t>
-      </w:r>
-      <w:r>
-        <w:t xml:space="preserve"> </w:t>
-      </w:r>
-    </w:p>
-    <w:p>
-      <w:pPr>
-        <w:jc w:val="both"/>
-      </w:pPr>
-      <w:r>
-        <w:rPr>
-          <w:b/>
-        </w:rPr>
-        <w:t>But</w:t>
-      </w:r>
-      <w:r>
-        <w:t xml:space="preserve"> : </w:t>
-      </w:r>
-      <w:r>
-        <w:t xml:space="preserve">Identifier </w:t>
-      </w:r>
-      <w:r>
-        <w:t>le client</w:t>
-      </w:r>
-      <w:r>
-        <w:t>.</w:t>
-      </w:r>
-    </w:p>
-    <w:p>
-      <w:pPr>
-        <w:jc w:val="both"/>
-      </w:pPr>
-      <w:r>
-        <w:rPr>
-          <w:b/>
-        </w:rPr>
-        <w:t>Préconditions</w:t>
-      </w:r>
-      <w:r>
-        <w:t xml:space="preserve"> : </w:t>
-      </w:r>
-    </w:p>
-    <w:p>
-      <w:pPr>
-        <w:jc w:val="both"/>
-      </w:pPr>
-      <w:r>
-        <w:t>Le Membre ou le Professionnel</w:t>
-      </w:r>
-      <w:r>
-        <w:t xml:space="preserve"> (appelé Client)</w:t>
-      </w:r>
-      <w:r>
-        <w:t xml:space="preserve"> doit avoir sa carte du centre sportif #GYM avec lui.</w:t>
-      </w:r>
-    </w:p>
-    <w:p>
-      <w:pPr>
-        <w:jc w:val="both"/>
-      </w:pPr>
-      <w:r>
-        <w:t xml:space="preserve">Le </w:t>
-      </w:r>
-      <w:r>
-        <w:t xml:space="preserve">Client </w:t>
-      </w:r>
-      <w:r>
-        <w:t>doit attendre qu’un Agent soit disponible pour le servir.</w:t>
-      </w:r>
-    </w:p>
-    <w:p>
-      <w:pPr>
-        <w:jc w:val="both"/>
-      </w:pPr>
-      <w:r>
-        <w:t>Le système informatique doit être opérationnel.</w:t>
-      </w:r>
-    </w:p>
-    <w:p>
-      <w:pPr>
-        <w:jc w:val="both"/>
-      </w:pPr>
-      <w:r>
-        <w:rPr>
-          <w:b/>
-        </w:rPr>
-        <w:t>Acteurs</w:t>
-      </w:r>
-      <w:r>
-        <w:t xml:space="preserve"> : </w:t>
-      </w:r>
-    </w:p>
-    <w:p>
-      <w:pPr>
-        <w:jc w:val="both"/>
-      </w:pPr>
-      <w:r>
-        <w:t>Acteur principal :</w:t>
-      </w:r>
-      <w:r>
-        <w:t xml:space="preserve"> Le</w:t>
-      </w:r>
-      <w:r>
-        <w:t xml:space="preserve"> Client</w:t>
-      </w:r>
-      <w:r>
-        <w:t>.</w:t>
-      </w:r>
-    </w:p>
-    <w:p>
-      <w:pPr>
-        <w:jc w:val="both"/>
-      </w:pPr>
-      <w:r>
-        <w:t>Acteur secondaire : L’agent du centre #GYM.</w:t>
-      </w:r>
-    </w:p>
-    <w:p>
-      <w:pPr>
-        <w:jc w:val="both"/>
-      </w:pPr>
-      <w:r>
-        <w:rPr>
-          <w:b/>
-        </w:rPr>
-        <w:t>Scénario principal</w:t>
-      </w:r>
-      <w:r>
-        <w:t xml:space="preserve"> :</w:t>
-      </w:r>
-    </w:p>
-    <w:p>
-      <w:pPr>
-        <w:numPr>
-          <w:ilvl w:val="0"/>
-          <w:numId w:val="13"/>
-        </w:numPr>
-        <w:jc w:val="both"/>
-      </w:pPr>
-      <w:r>
-        <w:t>Le Client donne sa carte à l’Agent.</w:t>
-      </w:r>
-    </w:p>
-    <w:p>
-      <w:pPr>
-        <w:numPr>
-          <w:ilvl w:val="0"/>
-          <w:numId w:val="13"/>
-        </w:numPr>
-        <w:jc w:val="both"/>
-      </w:pPr>
-      <w:r>
-        <w:t>L’Agent prend la carte et entre le numéro à 9 chiffres dans le système.</w:t>
-      </w:r>
-    </w:p>
-    <w:p>
-      <w:pPr>
-        <w:numPr>
-          <w:ilvl w:val="0"/>
-          <w:numId w:val="13"/>
-        </w:numPr>
-        <w:jc w:val="both"/>
-      </w:pPr>
-      <w:r>
-        <w:t>Le système effectue une recherche et affiche « Validé ».</w:t>
-      </w:r>
-    </w:p>
-    <w:p>
-      <w:pPr>
-        <w:numPr>
-          <w:ilvl w:val="0"/>
-          <w:numId w:val="13"/>
-        </w:numPr>
-        <w:jc w:val="both"/>
-      </w:pPr>
-      <w:r>
-        <w:t>Le dossier du Client s’ouvre.</w:t>
-      </w:r>
-    </w:p>
-    <w:p>
-      <w:pPr>
-        <w:numPr>
-          <w:ilvl w:val="0"/>
-          <w:numId w:val="13"/>
-        </w:numPr>
-        <w:jc w:val="both"/>
-      </w:pPr>
-      <w:r>
-        <w:t>L’Agent rend la carte au Client.</w:t>
-      </w:r>
-    </w:p>
-    <w:p>
-      <w:pPr>
-        <w:jc w:val="both"/>
-        <w:rPr>
-          <w:b/>
-        </w:rPr>
-      </w:pPr>
-      <w:r>
-        <w:rPr>
-          <w:b/>
-        </w:rPr>
-        <w:t>Scénarios alternatifs</w:t>
-      </w:r>
-      <w:r>
-        <w:rPr>
-          <w:b/>
-        </w:rPr>
-        <w:t> :</w:t>
-      </w:r>
-    </w:p>
-    <w:p>
-      <w:pPr>
-        <w:jc w:val="both"/>
-      </w:pPr>
-      <w:r>
-        <w:t xml:space="preserve">Étape </w:t>
-      </w:r>
-      <w:r>
-        <w:t>3</w:t>
-      </w:r>
-      <w:bookmarkStart w:id="1" w:name="_GoBack"/>
-      <w:bookmarkEnd w:id="1"/>
-      <w:r>
-        <w:t xml:space="preserve"> : </w:t>
-      </w:r>
-      <w:r>
-        <w:t>Le système effectue une recherche et affiche « Numéro invalide »</w:t>
-      </w:r>
-    </w:p>
-    <w:p>
-      <w:pPr>
-        <w:jc w:val="both"/>
-      </w:pPr>
-      <w:r>
-        <w:t xml:space="preserve">1 </w:t>
-      </w:r>
-      <w:r>
-        <w:t>L’Agent relit le numéro de la carte et entre les 9 chiffres dans le Système.</w:t>
-      </w:r>
-    </w:p>
-    <w:p>
-      <w:pPr>
-        <w:ind w:firstLine="708"/>
-        <w:jc w:val="both"/>
-      </w:pPr>
-      <w:r>
-        <w:t>a)</w:t>
-      </w:r>
-      <w:r>
-        <w:t xml:space="preserve"> Le système affiche « Validé »</w:t>
-      </w:r>
-    </w:p>
-    <w:p>
-      <w:pPr>
-        <w:ind w:firstLine="708"/>
-        <w:jc w:val="both"/>
-      </w:pPr>
-      <w:r>
-        <w:t>Retour au scénario principal, étape 4.</w:t>
-      </w:r>
-    </w:p>
-    <w:p>
-      <w:pPr>
-        <w:ind w:firstLine="708"/>
-        <w:jc w:val="both"/>
-      </w:pPr>
-    </w:p>
-    <w:p>
-      <w:pPr>
-        <w:jc w:val="both"/>
-      </w:pPr>
-      <w:r>
-        <w:tab/>
-        <w:t>b) Le système affiche à nouveau « Numéro invalide »</w:t>
-      </w:r>
-    </w:p>
-    <w:p>
-      <w:pPr>
-        <w:pStyle w:val="ListParagraph"/>
-        <w:numPr>
-          <w:ilvl w:val="1"/>
-          <w:numId w:val="14"/>
-        </w:numPr>
-        <w:jc w:val="both"/>
-      </w:pPr>
-      <w:r>
-        <w:t>L’Agent s’excuse auprès du Client et lui explique que la carte ne marche pas.</w:t>
-      </w:r>
-    </w:p>
-    <w:p>
-      <w:pPr>
-        <w:pStyle w:val="ListParagraph"/>
-        <w:numPr>
-          <w:ilvl w:val="1"/>
-          <w:numId w:val="14"/>
-        </w:numPr>
-        <w:jc w:val="both"/>
-      </w:pPr>
-      <w:r>
-        <w:lastRenderedPageBreak/>
-        <w:t>L’Agent demande au Client une carte d’identité afin de faire une recherche par nom.</w:t>
-      </w:r>
-    </w:p>
-    <w:p>
-      <w:pPr>
-        <w:pStyle w:val="ListParagraph"/>
-        <w:numPr>
-          <w:ilvl w:val="1"/>
-          <w:numId w:val="14"/>
-        </w:numPr>
-        <w:jc w:val="both"/>
-      </w:pPr>
-      <w:r>
-        <w:t>Le Client donne une carte d’identité à l’Agent.</w:t>
-      </w:r>
-    </w:p>
-    <w:p>
-      <w:pPr>
-        <w:pStyle w:val="ListParagraph"/>
-        <w:numPr>
-          <w:ilvl w:val="1"/>
-          <w:numId w:val="14"/>
-        </w:numPr>
-        <w:jc w:val="both"/>
-      </w:pPr>
-      <w:r>
-        <w:t>L’Agent choisit l’option « Recherche par nom ».</w:t>
-      </w:r>
-    </w:p>
-    <w:p>
-      <w:pPr>
-        <w:pStyle w:val="ListParagraph"/>
-        <w:numPr>
-          <w:ilvl w:val="1"/>
-          <w:numId w:val="14"/>
-        </w:numPr>
-        <w:jc w:val="both"/>
-      </w:pPr>
-      <w:r>
-        <w:t>L’Agent entre le nom de famille du Client dans le Système. Au besoin, il entre également le prénom.</w:t>
-      </w:r>
-    </w:p>
-    <w:p>
-      <w:pPr>
-        <w:pStyle w:val="ListParagraph"/>
-        <w:numPr>
-          <w:ilvl w:val="1"/>
-          <w:numId w:val="14"/>
-        </w:numPr>
-        <w:jc w:val="both"/>
-      </w:pPr>
-      <w:r>
-        <w:t>Si le Système trouve le Client, l’Agent vérifie le numéro à 9 chiffres avec celui qui est imprimé sur la carte. Si le numéro est le même, l’Agent écrit une note lui rappelant de contacter les TI pour régler la situation!</w:t>
-      </w:r>
-    </w:p>
-    <w:p>
-      <w:pPr>
-        <w:pStyle w:val="ListParagraph"/>
-        <w:numPr>
-          <w:ilvl w:val="2"/>
-          <w:numId w:val="14"/>
-        </w:numPr>
-        <w:jc w:val="both"/>
-      </w:pPr>
-      <w:r>
-        <w:t>Si le numéro est différent, l’Agent vérifie le numéro de téléphone et la date de naissance. Au besoin, il imprime une nouvelle carte au Client avec le bon numéro.</w:t>
-      </w:r>
-    </w:p>
-    <w:p>
-      <w:pPr>
-        <w:pStyle w:val="ListParagraph"/>
-        <w:numPr>
-          <w:ilvl w:val="1"/>
-          <w:numId w:val="14"/>
-        </w:numPr>
-        <w:jc w:val="both"/>
-      </w:pPr>
-      <w:r>
-        <w:t>Retour au scénario principal, étape 4.</w:t>
-      </w:r>
-    </w:p>
-    <w:p>
-      <w:pPr>
-        <w:ind w:left="1080"/>
-        <w:jc w:val="both"/>
-      </w:pPr>
-      <w:r>
-        <w:t>*Si le Système ne trouve pas le Client, l’Agent doit référer le Client au comptoir du Service à la Clientèle pour approfondir la situation.</w:t>
-      </w:r>
-    </w:p>
-    <w:p>
-      <w:pPr>
-        <w:ind w:left="1080"/>
-        <w:jc w:val="both"/>
-      </w:pPr>
-      <w:r>
-        <w:t>*</w:t>
-      </w:r>
-      <w:r>
-        <w:t>L’Agent ferme la présente session.</w:t>
-      </w:r>
-    </w:p>
-    <w:p>
-      <w:pPr>
-        <w:ind w:firstLine="708"/>
-        <w:jc w:val="both"/>
-      </w:pPr>
-      <w:r>
-        <w:t>c) Le Système affiche « Membre suspendu ».</w:t>
-      </w:r>
-    </w:p>
-    <w:p>
-      <w:pPr>
-        <w:pStyle w:val="ListParagraph"/>
-        <w:numPr>
-          <w:ilvl w:val="0"/>
-          <w:numId w:val="15"/>
-        </w:numPr>
-        <w:jc w:val="both"/>
-      </w:pPr>
-      <w:r>
-        <w:t xml:space="preserve">L’Agent prend en note </w:t>
-      </w:r>
-      <w:proofErr w:type="spellStart"/>
-      <w:r>
-        <w:t>la</w:t>
-      </w:r>
-      <w:proofErr w:type="spellEnd"/>
-      <w:r>
-        <w:t xml:space="preserve"> durée de la suspension.</w:t>
-      </w:r>
-    </w:p>
-    <w:p>
-      <w:pPr>
-        <w:pStyle w:val="ListParagraph"/>
-        <w:numPr>
-          <w:ilvl w:val="0"/>
-          <w:numId w:val="15"/>
-        </w:numPr>
-        <w:jc w:val="both"/>
-      </w:pPr>
-      <w:r>
-        <w:t>L’Agent explique au Client que ses privilèges ont été suspendus pour une certaine durée.</w:t>
-      </w:r>
-    </w:p>
-    <w:p>
-      <w:pPr>
-        <w:pStyle w:val="ListParagraph"/>
-        <w:numPr>
-          <w:ilvl w:val="0"/>
-          <w:numId w:val="15"/>
-        </w:numPr>
-        <w:jc w:val="both"/>
-      </w:pPr>
-      <w:r>
-        <w:t>L’Agent remet la carte au Client.</w:t>
-      </w:r>
-    </w:p>
-    <w:p>
-      <w:pPr>
-        <w:pStyle w:val="ListParagraph"/>
-        <w:numPr>
-          <w:ilvl w:val="0"/>
-          <w:numId w:val="15"/>
-        </w:numPr>
-        <w:jc w:val="both"/>
-      </w:pPr>
-      <w:r>
-        <w:t>L’Agent ferme la présente session.</w:t>
-      </w:r>
-    </w:p>
-    <w:p>
-      <w:pPr>
-        <w:jc w:val="both"/>
-      </w:pPr>
-    </w:p>
-    <w:p>
-      <w:pPr>
-        <w:pBdr>
-          <w:bottom w:val="single" w:sz="6" w:space="1" w:color="auto"/>
-        </w:pBdr>
-        <w:jc w:val="both"/>
-      </w:pPr>
-      <w:r>
-        <w:rPr>
-          <w:b/>
-          <w:bCs/>
-        </w:rPr>
-        <w:t>Postconditions :</w:t>
-      </w:r>
-      <w:r>
-        <w:t xml:space="preserve"> </w:t>
-      </w:r>
-      <w:r>
-        <w:t>Une fois le traitement du dossier terminé, l’Agent ferme la session active et retourne au menu principal du Logiciel. Il est prêt à servir un autre client.</w:t>
-      </w:r>
-    </w:p>
-    <w:p>
-      <w:pPr>
         <w:jc w:val="both"/>
       </w:pPr>
     </w:p>
@@ -2868,6 +3128,92 @@
     </w:lvl>
   </w:abstractNum>
   <w:abstractNum w:abstractNumId="6" w15:restartNumberingAfterBreak="0">
+    <w:nsid w:val="2E9E1DAF"/>
+    <w:multiLevelType w:val="hybridMultilevel"/>
+    <w:tmpl w:val="D1EE1DA8"/>
+    <w:lvl w:ilvl="0" w:tplc="0C0C000F">
+      <w:start w:val="1"/>
+      <w:numFmt w:val="decimal"/>
+      <w:lvlText w:val="%1."/>
+      <w:lvlJc w:val="left"/>
+      <w:pPr>
+        <w:ind w:left="1080" w:hanging="360"/>
+      </w:pPr>
+    </w:lvl>
+    <w:lvl w:ilvl="1" w:tplc="0C0C0019" w:tentative="1">
+      <w:start w:val="1"/>
+      <w:numFmt w:val="lowerLetter"/>
+      <w:lvlText w:val="%2."/>
+      <w:lvlJc w:val="left"/>
+      <w:pPr>
+        <w:ind w:left="1800" w:hanging="360"/>
+      </w:pPr>
+    </w:lvl>
+    <w:lvl w:ilvl="2" w:tplc="0C0C001B" w:tentative="1">
+      <w:start w:val="1"/>
+      <w:numFmt w:val="lowerRoman"/>
+      <w:lvlText w:val="%3."/>
+      <w:lvlJc w:val="right"/>
+      <w:pPr>
+        <w:ind w:left="2520" w:hanging="180"/>
+      </w:pPr>
+    </w:lvl>
+    <w:lvl w:ilvl="3" w:tplc="0C0C000F" w:tentative="1">
+      <w:start w:val="1"/>
+      <w:numFmt w:val="decimal"/>
+      <w:lvlText w:val="%4."/>
+      <w:lvlJc w:val="left"/>
+      <w:pPr>
+        <w:ind w:left="3240" w:hanging="360"/>
+      </w:pPr>
+    </w:lvl>
+    <w:lvl w:ilvl="4" w:tplc="0C0C0019" w:tentative="1">
+      <w:start w:val="1"/>
+      <w:numFmt w:val="lowerLetter"/>
+      <w:lvlText w:val="%5."/>
+      <w:lvlJc w:val="left"/>
+      <w:pPr>
+        <w:ind w:left="3960" w:hanging="360"/>
+      </w:pPr>
+    </w:lvl>
+    <w:lvl w:ilvl="5" w:tplc="0C0C001B" w:tentative="1">
+      <w:start w:val="1"/>
+      <w:numFmt w:val="lowerRoman"/>
+      <w:lvlText w:val="%6."/>
+      <w:lvlJc w:val="right"/>
+      <w:pPr>
+        <w:ind w:left="4680" w:hanging="180"/>
+      </w:pPr>
+    </w:lvl>
+    <w:lvl w:ilvl="6" w:tplc="0C0C000F" w:tentative="1">
+      <w:start w:val="1"/>
+      <w:numFmt w:val="decimal"/>
+      <w:lvlText w:val="%7."/>
+      <w:lvlJc w:val="left"/>
+      <w:pPr>
+        <w:ind w:left="5400" w:hanging="360"/>
+      </w:pPr>
+    </w:lvl>
+    <w:lvl w:ilvl="7" w:tplc="0C0C0019" w:tentative="1">
+      <w:start w:val="1"/>
+      <w:numFmt w:val="lowerLetter"/>
+      <w:lvlText w:val="%8."/>
+      <w:lvlJc w:val="left"/>
+      <w:pPr>
+        <w:ind w:left="6120" w:hanging="360"/>
+      </w:pPr>
+    </w:lvl>
+    <w:lvl w:ilvl="8" w:tplc="0C0C001B" w:tentative="1">
+      <w:start w:val="1"/>
+      <w:numFmt w:val="lowerRoman"/>
+      <w:lvlText w:val="%9."/>
+      <w:lvlJc w:val="right"/>
+      <w:pPr>
+        <w:ind w:left="6840" w:hanging="180"/>
+      </w:pPr>
+    </w:lvl>
+  </w:abstractNum>
+  <w:abstractNum w:abstractNumId="7" w15:restartNumberingAfterBreak="0">
     <w:nsid w:val="2EB171E9"/>
     <w:multiLevelType w:val="hybridMultilevel"/>
     <w:tmpl w:val="F7E4AD08"/>
@@ -2959,7 +3305,7 @@
       </w:pPr>
     </w:lvl>
   </w:abstractNum>
-  <w:abstractNum w:abstractNumId="7" w15:restartNumberingAfterBreak="0">
+  <w:abstractNum w:abstractNumId="8" w15:restartNumberingAfterBreak="0">
     <w:nsid w:val="35A37557"/>
     <w:multiLevelType w:val="hybridMultilevel"/>
     <w:tmpl w:val="BE60D812"/>
@@ -3072,7 +3418,7 @@
       </w:rPr>
     </w:lvl>
   </w:abstractNum>
-  <w:abstractNum w:abstractNumId="8" w15:restartNumberingAfterBreak="0">
+  <w:abstractNum w:abstractNumId="9" w15:restartNumberingAfterBreak="0">
     <w:nsid w:val="459821BC"/>
     <w:multiLevelType w:val="hybridMultilevel"/>
     <w:tmpl w:val="A4C0D19E"/>
@@ -3185,7 +3531,7 @@
       </w:rPr>
     </w:lvl>
   </w:abstractNum>
-  <w:abstractNum w:abstractNumId="9" w15:restartNumberingAfterBreak="0">
+  <w:abstractNum w:abstractNumId="10" w15:restartNumberingAfterBreak="0">
     <w:nsid w:val="48BC29AC"/>
     <w:multiLevelType w:val="hybridMultilevel"/>
     <w:tmpl w:val="9BBA9A6E"/>
@@ -3274,7 +3620,7 @@
       </w:pPr>
     </w:lvl>
   </w:abstractNum>
-  <w:abstractNum w:abstractNumId="10" w15:restartNumberingAfterBreak="0">
+  <w:abstractNum w:abstractNumId="11" w15:restartNumberingAfterBreak="0">
     <w:nsid w:val="53D96CDD"/>
     <w:multiLevelType w:val="hybridMultilevel"/>
     <w:tmpl w:val="4A9CD6EA"/>
@@ -3366,7 +3712,7 @@
       </w:pPr>
     </w:lvl>
   </w:abstractNum>
-  <w:abstractNum w:abstractNumId="11" w15:restartNumberingAfterBreak="0">
+  <w:abstractNum w:abstractNumId="12" w15:restartNumberingAfterBreak="0">
     <w:nsid w:val="55684472"/>
     <w:multiLevelType w:val="hybridMultilevel"/>
     <w:tmpl w:val="6FC080CA"/>
@@ -3455,7 +3801,7 @@
       </w:pPr>
     </w:lvl>
   </w:abstractNum>
-  <w:abstractNum w:abstractNumId="12" w15:restartNumberingAfterBreak="0">
+  <w:abstractNum w:abstractNumId="13" w15:restartNumberingAfterBreak="0">
     <w:nsid w:val="5B7D0EB8"/>
     <w:multiLevelType w:val="hybridMultilevel"/>
     <w:tmpl w:val="AACE52A4"/>
@@ -3547,7 +3893,7 @@
       </w:pPr>
     </w:lvl>
   </w:abstractNum>
-  <w:abstractNum w:abstractNumId="13" w15:restartNumberingAfterBreak="0">
+  <w:abstractNum w:abstractNumId="14" w15:restartNumberingAfterBreak="0">
     <w:nsid w:val="61F6721D"/>
     <w:multiLevelType w:val="hybridMultilevel"/>
     <w:tmpl w:val="3502E8CA"/>
@@ -3633,7 +3979,7 @@
       </w:pPr>
     </w:lvl>
   </w:abstractNum>
-  <w:abstractNum w:abstractNumId="14" w15:restartNumberingAfterBreak="0">
+  <w:abstractNum w:abstractNumId="15" w15:restartNumberingAfterBreak="0">
     <w:nsid w:val="6378305C"/>
     <w:multiLevelType w:val="hybridMultilevel"/>
     <w:tmpl w:val="CE3ED1A0"/>
@@ -3720,10 +4066,10 @@
     </w:lvl>
   </w:abstractNum>
   <w:num w:numId="1">
-    <w:abstractNumId w:val="6"/>
+    <w:abstractNumId w:val="7"/>
   </w:num>
   <w:num w:numId="2">
-    <w:abstractNumId w:val="13"/>
+    <w:abstractNumId w:val="14"/>
   </w:num>
   <w:num w:numId="3">
     <w:abstractNumId w:val="2"/>
@@ -3738,31 +4084,34 @@
     <w:abstractNumId w:val="1"/>
   </w:num>
   <w:num w:numId="7">
-    <w:abstractNumId w:val="14"/>
+    <w:abstractNumId w:val="15"/>
   </w:num>
   <w:num w:numId="8">
     <w:abstractNumId w:val="4"/>
   </w:num>
   <w:num w:numId="9">
-    <w:abstractNumId w:val="11"/>
+    <w:abstractNumId w:val="12"/>
   </w:num>
   <w:num w:numId="10">
-    <w:abstractNumId w:val="12"/>
+    <w:abstractNumId w:val="13"/>
   </w:num>
   <w:num w:numId="11">
-    <w:abstractNumId w:val="9"/>
+    <w:abstractNumId w:val="10"/>
   </w:num>
   <w:num w:numId="12">
-    <w:abstractNumId w:val="10"/>
+    <w:abstractNumId w:val="11"/>
   </w:num>
   <w:num w:numId="13">
     <w:abstractNumId w:val="3"/>
   </w:num>
   <w:num w:numId="14">
+    <w:abstractNumId w:val="9"/>
+  </w:num>
+  <w:num w:numId="15">
     <w:abstractNumId w:val="8"/>
   </w:num>
-  <w:num w:numId="15">
-    <w:abstractNumId w:val="7"/>
+  <w:num w:numId="16">
+    <w:abstractNumId w:val="6"/>
   </w:num>
 </w:numbering>
 </file>
@@ -4168,6 +4517,7 @@
   <w:style w:type="character" w:default="1" w:styleId="DefaultParagraphFont">
     <w:name w:val="Default Paragraph Font"/>
     <w:uiPriority w:val="1"/>
+    <w:semiHidden/>
     <w:unhideWhenUsed/>
   </w:style>
   <w:style w:type="table" w:default="1" w:styleId="TableNormal">
@@ -6365,8 +6715,8 @@
       </dsp:nvSpPr>
       <dsp:spPr>
         <a:xfrm>
-          <a:off x="6099185" y="1630874"/>
-          <a:ext cx="441224" cy="209982"/>
+          <a:off x="6099041" y="1630886"/>
+          <a:ext cx="441214" cy="209978"/>
         </a:xfrm>
         <a:custGeom>
           <a:avLst/>
@@ -6380,13 +6730,13 @@
                 <a:pt x="0" y="0"/>
               </a:moveTo>
               <a:lnTo>
-                <a:pt x="0" y="143097"/>
+                <a:pt x="0" y="143093"/>
               </a:lnTo>
               <a:lnTo>
-                <a:pt x="441224" y="143097"/>
+                <a:pt x="441214" y="143093"/>
               </a:lnTo>
               <a:lnTo>
-                <a:pt x="441224" y="209982"/>
+                <a:pt x="441214" y="209978"/>
               </a:lnTo>
             </a:path>
           </a:pathLst>
@@ -6427,8 +6777,8 @@
       </dsp:nvSpPr>
       <dsp:spPr>
         <a:xfrm>
-          <a:off x="5657960" y="1630874"/>
-          <a:ext cx="441224" cy="209982"/>
+          <a:off x="5657827" y="1630886"/>
+          <a:ext cx="441214" cy="209978"/>
         </a:xfrm>
         <a:custGeom>
           <a:avLst/>
@@ -6439,16 +6789,16 @@
           <a:pathLst>
             <a:path>
               <a:moveTo>
-                <a:pt x="441224" y="0"/>
+                <a:pt x="441214" y="0"/>
               </a:moveTo>
               <a:lnTo>
-                <a:pt x="441224" y="143097"/>
+                <a:pt x="441214" y="143093"/>
               </a:lnTo>
               <a:lnTo>
-                <a:pt x="0" y="143097"/>
+                <a:pt x="0" y="143093"/>
               </a:lnTo>
               <a:lnTo>
-                <a:pt x="0" y="209982"/>
+                <a:pt x="0" y="209978"/>
               </a:lnTo>
             </a:path>
           </a:pathLst>
@@ -6489,8 +6839,8 @@
       </dsp:nvSpPr>
       <dsp:spPr>
         <a:xfrm>
-          <a:off x="3451836" y="962419"/>
-          <a:ext cx="2647349" cy="209982"/>
+          <a:off x="3451754" y="962446"/>
+          <a:ext cx="2647287" cy="209978"/>
         </a:xfrm>
         <a:custGeom>
           <a:avLst/>
@@ -6504,13 +6854,13 @@
                 <a:pt x="0" y="0"/>
               </a:moveTo>
               <a:lnTo>
-                <a:pt x="0" y="143097"/>
+                <a:pt x="0" y="143093"/>
               </a:lnTo>
               <a:lnTo>
-                <a:pt x="2647349" y="143097"/>
+                <a:pt x="2647287" y="143093"/>
               </a:lnTo>
               <a:lnTo>
-                <a:pt x="2647349" y="209982"/>
+                <a:pt x="2647287" y="209978"/>
               </a:lnTo>
             </a:path>
           </a:pathLst>
@@ -6551,8 +6901,8 @@
       </dsp:nvSpPr>
       <dsp:spPr>
         <a:xfrm>
-          <a:off x="4775511" y="2299330"/>
-          <a:ext cx="882449" cy="209982"/>
+          <a:off x="4775398" y="2299326"/>
+          <a:ext cx="882429" cy="209978"/>
         </a:xfrm>
         <a:custGeom>
           <a:avLst/>
@@ -6566,13 +6916,13 @@
                 <a:pt x="0" y="0"/>
               </a:moveTo>
               <a:lnTo>
-                <a:pt x="0" y="143097"/>
+                <a:pt x="0" y="143093"/>
               </a:lnTo>
               <a:lnTo>
-                <a:pt x="882449" y="143097"/>
+                <a:pt x="882429" y="143093"/>
               </a:lnTo>
               <a:lnTo>
-                <a:pt x="882449" y="209982"/>
+                <a:pt x="882429" y="209978"/>
               </a:lnTo>
             </a:path>
           </a:pathLst>
@@ -6613,8 +6963,8 @@
       </dsp:nvSpPr>
       <dsp:spPr>
         <a:xfrm>
-          <a:off x="4729791" y="2967786"/>
-          <a:ext cx="91440" cy="209982"/>
+          <a:off x="4729678" y="2967766"/>
+          <a:ext cx="91440" cy="209978"/>
         </a:xfrm>
         <a:custGeom>
           <a:avLst/>
@@ -6628,7 +6978,7 @@
                 <a:pt x="45720" y="0"/>
               </a:moveTo>
               <a:lnTo>
-                <a:pt x="45720" y="209982"/>
+                <a:pt x="45720" y="209978"/>
               </a:lnTo>
             </a:path>
           </a:pathLst>
@@ -6669,8 +7019,8 @@
       </dsp:nvSpPr>
       <dsp:spPr>
         <a:xfrm>
-          <a:off x="4729791" y="2299330"/>
-          <a:ext cx="91440" cy="209982"/>
+          <a:off x="4729678" y="2299326"/>
+          <a:ext cx="91440" cy="209978"/>
         </a:xfrm>
         <a:custGeom>
           <a:avLst/>
@@ -6684,7 +7034,7 @@
                 <a:pt x="45720" y="0"/>
               </a:moveTo>
               <a:lnTo>
-                <a:pt x="45720" y="209982"/>
+                <a:pt x="45720" y="209978"/>
               </a:lnTo>
             </a:path>
           </a:pathLst>
@@ -6725,8 +7075,8 @@
       </dsp:nvSpPr>
       <dsp:spPr>
         <a:xfrm>
-          <a:off x="3847341" y="2967786"/>
-          <a:ext cx="91440" cy="209982"/>
+          <a:off x="3847249" y="2967766"/>
+          <a:ext cx="91440" cy="209978"/>
         </a:xfrm>
         <a:custGeom>
           <a:avLst/>
@@ -6740,7 +7090,7 @@
                 <a:pt x="45720" y="0"/>
               </a:moveTo>
               <a:lnTo>
-                <a:pt x="45720" y="209982"/>
+                <a:pt x="45720" y="209978"/>
               </a:lnTo>
             </a:path>
           </a:pathLst>
@@ -6781,8 +7131,8 @@
       </dsp:nvSpPr>
       <dsp:spPr>
         <a:xfrm>
-          <a:off x="3893061" y="2299330"/>
-          <a:ext cx="882449" cy="209982"/>
+          <a:off x="3892969" y="2299326"/>
+          <a:ext cx="882429" cy="209978"/>
         </a:xfrm>
         <a:custGeom>
           <a:avLst/>
@@ -6793,16 +7143,16 @@
           <a:pathLst>
             <a:path>
               <a:moveTo>
-                <a:pt x="882449" y="0"/>
+                <a:pt x="882429" y="0"/>
               </a:moveTo>
               <a:lnTo>
-                <a:pt x="882449" y="143097"/>
+                <a:pt x="882429" y="143093"/>
               </a:lnTo>
               <a:lnTo>
-                <a:pt x="0" y="143097"/>
+                <a:pt x="0" y="143093"/>
               </a:lnTo>
               <a:lnTo>
-                <a:pt x="0" y="209982"/>
+                <a:pt x="0" y="209978"/>
               </a:lnTo>
             </a:path>
           </a:pathLst>
@@ -6843,8 +7193,8 @@
       </dsp:nvSpPr>
       <dsp:spPr>
         <a:xfrm>
-          <a:off x="3385765" y="1633634"/>
-          <a:ext cx="1389745" cy="207222"/>
+          <a:off x="3385685" y="1633646"/>
+          <a:ext cx="1389712" cy="207218"/>
         </a:xfrm>
         <a:custGeom>
           <a:avLst/>
@@ -6858,13 +7208,13 @@
                 <a:pt x="0" y="0"/>
               </a:moveTo>
               <a:lnTo>
-                <a:pt x="0" y="140337"/>
+                <a:pt x="0" y="140333"/>
               </a:lnTo>
               <a:lnTo>
-                <a:pt x="1389745" y="140337"/>
+                <a:pt x="1389712" y="140333"/>
               </a:lnTo>
               <a:lnTo>
-                <a:pt x="1389745" y="207222"/>
+                <a:pt x="1389712" y="207218"/>
               </a:lnTo>
             </a:path>
           </a:pathLst>
@@ -6905,8 +7255,8 @@
       </dsp:nvSpPr>
       <dsp:spPr>
         <a:xfrm>
-          <a:off x="2128161" y="2299330"/>
-          <a:ext cx="882449" cy="209982"/>
+          <a:off x="2128110" y="2299326"/>
+          <a:ext cx="882429" cy="209978"/>
         </a:xfrm>
         <a:custGeom>
           <a:avLst/>
@@ -6920,13 +7270,13 @@
                 <a:pt x="0" y="0"/>
               </a:moveTo>
               <a:lnTo>
-                <a:pt x="0" y="143097"/>
+                <a:pt x="0" y="143093"/>
               </a:lnTo>
               <a:lnTo>
-                <a:pt x="882449" y="143097"/>
+                <a:pt x="882429" y="143093"/>
               </a:lnTo>
               <a:lnTo>
-                <a:pt x="882449" y="209982"/>
+                <a:pt x="882429" y="209978"/>
               </a:lnTo>
             </a:path>
           </a:pathLst>
@@ -6967,8 +7317,8 @@
       </dsp:nvSpPr>
       <dsp:spPr>
         <a:xfrm>
-          <a:off x="2082441" y="2299330"/>
-          <a:ext cx="91440" cy="209982"/>
+          <a:off x="2082390" y="2299326"/>
+          <a:ext cx="91440" cy="209978"/>
         </a:xfrm>
         <a:custGeom>
           <a:avLst/>
@@ -6982,7 +7332,7 @@
                 <a:pt x="45720" y="0"/>
               </a:moveTo>
               <a:lnTo>
-                <a:pt x="45720" y="209982"/>
+                <a:pt x="45720" y="209978"/>
               </a:lnTo>
             </a:path>
           </a:pathLst>
@@ -7023,8 +7373,8 @@
       </dsp:nvSpPr>
       <dsp:spPr>
         <a:xfrm>
-          <a:off x="1245711" y="2299330"/>
-          <a:ext cx="882449" cy="209982"/>
+          <a:off x="1245681" y="2299326"/>
+          <a:ext cx="882429" cy="209978"/>
         </a:xfrm>
         <a:custGeom>
           <a:avLst/>
@@ -7035,16 +7385,16 @@
           <a:pathLst>
             <a:path>
               <a:moveTo>
-                <a:pt x="882449" y="0"/>
+                <a:pt x="882429" y="0"/>
               </a:moveTo>
               <a:lnTo>
-                <a:pt x="882449" y="143097"/>
+                <a:pt x="882429" y="143093"/>
               </a:lnTo>
               <a:lnTo>
-                <a:pt x="0" y="143097"/>
+                <a:pt x="0" y="143093"/>
               </a:lnTo>
               <a:lnTo>
-                <a:pt x="0" y="209982"/>
+                <a:pt x="0" y="209978"/>
               </a:lnTo>
             </a:path>
           </a:pathLst>
@@ -7085,8 +7435,8 @@
       </dsp:nvSpPr>
       <dsp:spPr>
         <a:xfrm>
-          <a:off x="2128161" y="1633634"/>
-          <a:ext cx="1257604" cy="207222"/>
+          <a:off x="2128110" y="1633646"/>
+          <a:ext cx="1257574" cy="207218"/>
         </a:xfrm>
         <a:custGeom>
           <a:avLst/>
@@ -7097,16 +7447,16 @@
           <a:pathLst>
             <a:path>
               <a:moveTo>
-                <a:pt x="1257604" y="0"/>
+                <a:pt x="1257574" y="0"/>
               </a:moveTo>
               <a:lnTo>
-                <a:pt x="1257604" y="140337"/>
+                <a:pt x="1257574" y="140333"/>
               </a:lnTo>
               <a:lnTo>
-                <a:pt x="0" y="140337"/>
+                <a:pt x="0" y="140333"/>
               </a:lnTo>
               <a:lnTo>
-                <a:pt x="0" y="207222"/>
+                <a:pt x="0" y="207218"/>
               </a:lnTo>
             </a:path>
           </a:pathLst>
@@ -7147,8 +7497,8 @@
       </dsp:nvSpPr>
       <dsp:spPr>
         <a:xfrm>
-          <a:off x="3340045" y="962419"/>
-          <a:ext cx="91440" cy="212742"/>
+          <a:off x="3339965" y="962446"/>
+          <a:ext cx="91440" cy="212737"/>
         </a:xfrm>
         <a:custGeom>
           <a:avLst/>
@@ -7159,16 +7509,16 @@
           <a:pathLst>
             <a:path>
               <a:moveTo>
-                <a:pt x="111790" y="0"/>
+                <a:pt x="111789" y="0"/>
               </a:moveTo>
               <a:lnTo>
-                <a:pt x="111790" y="145857"/>
+                <a:pt x="111789" y="145853"/>
               </a:lnTo>
               <a:lnTo>
-                <a:pt x="45720" y="145857"/>
+                <a:pt x="45720" y="145853"/>
               </a:lnTo>
               <a:lnTo>
-                <a:pt x="45720" y="212742"/>
+                <a:pt x="45720" y="212737"/>
               </a:lnTo>
             </a:path>
           </a:pathLst>
@@ -7209,8 +7559,8 @@
       </dsp:nvSpPr>
       <dsp:spPr>
         <a:xfrm>
-          <a:off x="804486" y="1630874"/>
-          <a:ext cx="441224" cy="209982"/>
+          <a:off x="804467" y="1630886"/>
+          <a:ext cx="441214" cy="209978"/>
         </a:xfrm>
         <a:custGeom>
           <a:avLst/>
@@ -7224,13 +7574,13 @@
                 <a:pt x="0" y="0"/>
               </a:moveTo>
               <a:lnTo>
-                <a:pt x="0" y="143097"/>
+                <a:pt x="0" y="143093"/>
               </a:lnTo>
               <a:lnTo>
-                <a:pt x="441224" y="143097"/>
+                <a:pt x="441214" y="143093"/>
               </a:lnTo>
               <a:lnTo>
-                <a:pt x="441224" y="209982"/>
+                <a:pt x="441214" y="209978"/>
               </a:lnTo>
             </a:path>
           </a:pathLst>
@@ -7271,8 +7621,8 @@
       </dsp:nvSpPr>
       <dsp:spPr>
         <a:xfrm>
-          <a:off x="363261" y="1630874"/>
-          <a:ext cx="441224" cy="209982"/>
+          <a:off x="363252" y="1630886"/>
+          <a:ext cx="441214" cy="209978"/>
         </a:xfrm>
         <a:custGeom>
           <a:avLst/>
@@ -7283,16 +7633,16 @@
           <a:pathLst>
             <a:path>
               <a:moveTo>
-                <a:pt x="441224" y="0"/>
+                <a:pt x="441214" y="0"/>
               </a:moveTo>
               <a:lnTo>
-                <a:pt x="441224" y="143097"/>
+                <a:pt x="441214" y="143093"/>
               </a:lnTo>
               <a:lnTo>
-                <a:pt x="0" y="143097"/>
+                <a:pt x="0" y="143093"/>
               </a:lnTo>
               <a:lnTo>
-                <a:pt x="0" y="209982"/>
+                <a:pt x="0" y="209978"/>
               </a:lnTo>
             </a:path>
           </a:pathLst>
@@ -7333,8 +7683,8 @@
       </dsp:nvSpPr>
       <dsp:spPr>
         <a:xfrm>
-          <a:off x="804486" y="962419"/>
-          <a:ext cx="2647349" cy="209982"/>
+          <a:off x="804467" y="962446"/>
+          <a:ext cx="2647287" cy="209978"/>
         </a:xfrm>
         <a:custGeom>
           <a:avLst/>
@@ -7345,16 +7695,16 @@
           <a:pathLst>
             <a:path>
               <a:moveTo>
-                <a:pt x="2647349" y="0"/>
+                <a:pt x="2647287" y="0"/>
               </a:moveTo>
               <a:lnTo>
-                <a:pt x="2647349" y="143097"/>
+                <a:pt x="2647287" y="143093"/>
               </a:lnTo>
               <a:lnTo>
-                <a:pt x="0" y="143097"/>
+                <a:pt x="0" y="143093"/>
               </a:lnTo>
               <a:lnTo>
-                <a:pt x="0" y="209982"/>
+                <a:pt x="0" y="209978"/>
               </a:lnTo>
             </a:path>
           </a:pathLst>
@@ -7395,8 +7745,8 @@
       </dsp:nvSpPr>
       <dsp:spPr>
         <a:xfrm>
-          <a:off x="2130979" y="503946"/>
-          <a:ext cx="2641713" cy="458472"/>
+          <a:off x="2130929" y="503984"/>
+          <a:ext cx="2641650" cy="458462"/>
         </a:xfrm>
         <a:prstGeom prst="roundRect">
           <a:avLst>
@@ -7447,8 +7797,8 @@
       </dsp:nvSpPr>
       <dsp:spPr>
         <a:xfrm>
-          <a:off x="2211202" y="580157"/>
-          <a:ext cx="2641713" cy="458472"/>
+          <a:off x="2211149" y="580193"/>
+          <a:ext cx="2641650" cy="458462"/>
         </a:xfrm>
         <a:prstGeom prst="roundRect">
           <a:avLst>
@@ -7533,8 +7883,8 @@
         </a:p>
       </dsp:txBody>
       <dsp:txXfrm>
-        <a:off x="2224630" y="593585"/>
-        <a:ext cx="2614857" cy="431616"/>
+        <a:off x="2224577" y="593621"/>
+        <a:ext cx="2614794" cy="431606"/>
       </dsp:txXfrm>
     </dsp:sp>
     <dsp:sp modelId="{3CF2F56B-6FFB-4FF7-BC51-E974640D49EE}">
@@ -7544,8 +7894,8 @@
       </dsp:nvSpPr>
       <dsp:spPr>
         <a:xfrm>
-          <a:off x="443484" y="1172401"/>
-          <a:ext cx="722004" cy="458472"/>
+          <a:off x="443473" y="1172424"/>
+          <a:ext cx="721987" cy="458462"/>
         </a:xfrm>
         <a:prstGeom prst="roundRect">
           <a:avLst>
@@ -7596,8 +7946,8 @@
       </dsp:nvSpPr>
       <dsp:spPr>
         <a:xfrm>
-          <a:off x="523706" y="1248613"/>
-          <a:ext cx="722004" cy="458472"/>
+          <a:off x="523694" y="1248633"/>
+          <a:ext cx="721987" cy="458462"/>
         </a:xfrm>
         <a:prstGeom prst="roundRect">
           <a:avLst>
@@ -7664,8 +8014,8 @@
         </a:p>
       </dsp:txBody>
       <dsp:txXfrm>
-        <a:off x="537134" y="1262041"/>
-        <a:ext cx="695148" cy="431616"/>
+        <a:off x="537122" y="1262061"/>
+        <a:ext cx="695131" cy="431606"/>
       </dsp:txXfrm>
     </dsp:sp>
     <dsp:sp modelId="{C1717161-1415-45F8-831D-3B73AF61E98B}">
@@ -7675,8 +8025,8 @@
       </dsp:nvSpPr>
       <dsp:spPr>
         <a:xfrm>
-          <a:off x="2259" y="1840857"/>
-          <a:ext cx="722004" cy="458472"/>
+          <a:off x="2259" y="1840864"/>
+          <a:ext cx="721987" cy="458462"/>
         </a:xfrm>
         <a:prstGeom prst="roundRect">
           <a:avLst>
@@ -7727,8 +8077,8 @@
       </dsp:nvSpPr>
       <dsp:spPr>
         <a:xfrm>
-          <a:off x="82481" y="1917069"/>
-          <a:ext cx="722004" cy="458472"/>
+          <a:off x="82479" y="1917073"/>
+          <a:ext cx="721987" cy="458462"/>
         </a:xfrm>
         <a:prstGeom prst="roundRect">
           <a:avLst>
@@ -7795,8 +8145,8 @@
         </a:p>
       </dsp:txBody>
       <dsp:txXfrm>
-        <a:off x="95909" y="1930497"/>
-        <a:ext cx="695148" cy="431616"/>
+        <a:off x="95907" y="1930501"/>
+        <a:ext cx="695131" cy="431606"/>
       </dsp:txXfrm>
     </dsp:sp>
     <dsp:sp modelId="{6250C62D-0562-492D-9501-A0B5CC642580}">
@@ -7806,8 +8156,8 @@
       </dsp:nvSpPr>
       <dsp:spPr>
         <a:xfrm>
-          <a:off x="884709" y="1840857"/>
-          <a:ext cx="722004" cy="458472"/>
+          <a:off x="884688" y="1840864"/>
+          <a:ext cx="721987" cy="458462"/>
         </a:xfrm>
         <a:prstGeom prst="roundRect">
           <a:avLst>
@@ -7858,8 +8208,8 @@
       </dsp:nvSpPr>
       <dsp:spPr>
         <a:xfrm>
-          <a:off x="964931" y="1917069"/>
-          <a:ext cx="722004" cy="458472"/>
+          <a:off x="964909" y="1917073"/>
+          <a:ext cx="721987" cy="458462"/>
         </a:xfrm>
         <a:prstGeom prst="roundRect">
           <a:avLst>
@@ -7926,8 +8276,8 @@
         </a:p>
       </dsp:txBody>
       <dsp:txXfrm>
-        <a:off x="978359" y="1930497"/>
-        <a:ext cx="695148" cy="431616"/>
+        <a:off x="978337" y="1930501"/>
+        <a:ext cx="695131" cy="431606"/>
       </dsp:txXfrm>
     </dsp:sp>
     <dsp:sp modelId="{A7E031F8-891E-4B9B-8A90-1959ED43E10E}">
@@ -7937,8 +8287,8 @@
       </dsp:nvSpPr>
       <dsp:spPr>
         <a:xfrm>
-          <a:off x="2884784" y="1175161"/>
-          <a:ext cx="1001961" cy="458472"/>
+          <a:off x="2884716" y="1175184"/>
+          <a:ext cx="1001938" cy="458462"/>
         </a:xfrm>
         <a:prstGeom prst="roundRect">
           <a:avLst>
@@ -7989,8 +8339,8 @@
       </dsp:nvSpPr>
       <dsp:spPr>
         <a:xfrm>
-          <a:off x="2965007" y="1251373"/>
-          <a:ext cx="1001961" cy="458472"/>
+          <a:off x="2964937" y="1251393"/>
+          <a:ext cx="1001938" cy="458462"/>
         </a:xfrm>
         <a:prstGeom prst="roundRect">
           <a:avLst>
@@ -8057,8 +8407,8 @@
         </a:p>
       </dsp:txBody>
       <dsp:txXfrm>
-        <a:off x="2978435" y="1264801"/>
-        <a:ext cx="975105" cy="431616"/>
+        <a:off x="2978365" y="1264821"/>
+        <a:ext cx="975082" cy="431606"/>
       </dsp:txXfrm>
     </dsp:sp>
     <dsp:sp modelId="{22B7C132-CE54-4D1E-B3BA-937466EF6559}">
@@ -8068,8 +8418,8 @@
       </dsp:nvSpPr>
       <dsp:spPr>
         <a:xfrm>
-          <a:off x="1767159" y="1840857"/>
-          <a:ext cx="722004" cy="458472"/>
+          <a:off x="1767117" y="1840864"/>
+          <a:ext cx="721987" cy="458462"/>
         </a:xfrm>
         <a:prstGeom prst="roundRect">
           <a:avLst>
@@ -8120,8 +8470,8 @@
       </dsp:nvSpPr>
       <dsp:spPr>
         <a:xfrm>
-          <a:off x="1847381" y="1917069"/>
-          <a:ext cx="722004" cy="458472"/>
+          <a:off x="1847338" y="1917073"/>
+          <a:ext cx="721987" cy="458462"/>
         </a:xfrm>
         <a:prstGeom prst="roundRect">
           <a:avLst>
@@ -8188,8 +8538,8 @@
         </a:p>
       </dsp:txBody>
       <dsp:txXfrm>
-        <a:off x="1860809" y="1930497"/>
-        <a:ext cx="695148" cy="431616"/>
+        <a:off x="1860766" y="1930501"/>
+        <a:ext cx="695131" cy="431606"/>
       </dsp:txXfrm>
     </dsp:sp>
     <dsp:sp modelId="{C520D1EC-EDC4-415F-9D29-F935986A085F}">
@@ -8199,8 +8549,8 @@
       </dsp:nvSpPr>
       <dsp:spPr>
         <a:xfrm>
-          <a:off x="884709" y="2509313"/>
-          <a:ext cx="722004" cy="458472"/>
+          <a:off x="884688" y="2509304"/>
+          <a:ext cx="721987" cy="458462"/>
         </a:xfrm>
         <a:prstGeom prst="roundRect">
           <a:avLst>
@@ -8251,8 +8601,8 @@
       </dsp:nvSpPr>
       <dsp:spPr>
         <a:xfrm>
-          <a:off x="964931" y="2585525"/>
-          <a:ext cx="722004" cy="458472"/>
+          <a:off x="964909" y="2585513"/>
+          <a:ext cx="721987" cy="458462"/>
         </a:xfrm>
         <a:prstGeom prst="roundRect">
           <a:avLst>
@@ -8319,8 +8669,8 @@
         </a:p>
       </dsp:txBody>
       <dsp:txXfrm>
-        <a:off x="978359" y="2598953"/>
-        <a:ext cx="695148" cy="431616"/>
+        <a:off x="978337" y="2598941"/>
+        <a:ext cx="695131" cy="431606"/>
       </dsp:txXfrm>
     </dsp:sp>
     <dsp:sp modelId="{4D233E0F-0A15-471C-9FFF-9C2AF635F6BA}">
@@ -8330,8 +8680,8 @@
       </dsp:nvSpPr>
       <dsp:spPr>
         <a:xfrm>
-          <a:off x="1767159" y="2509313"/>
-          <a:ext cx="722004" cy="458472"/>
+          <a:off x="1767117" y="2509304"/>
+          <a:ext cx="721987" cy="458462"/>
         </a:xfrm>
         <a:prstGeom prst="roundRect">
           <a:avLst>
@@ -8382,8 +8732,8 @@
       </dsp:nvSpPr>
       <dsp:spPr>
         <a:xfrm>
-          <a:off x="1847381" y="2585525"/>
-          <a:ext cx="722004" cy="458472"/>
+          <a:off x="1847338" y="2585513"/>
+          <a:ext cx="721987" cy="458462"/>
         </a:xfrm>
         <a:prstGeom prst="roundRect">
           <a:avLst>
@@ -8450,8 +8800,8 @@
         </a:p>
       </dsp:txBody>
       <dsp:txXfrm>
-        <a:off x="1860809" y="2598953"/>
-        <a:ext cx="695148" cy="431616"/>
+        <a:off x="1860766" y="2598941"/>
+        <a:ext cx="695131" cy="431606"/>
       </dsp:txXfrm>
     </dsp:sp>
     <dsp:sp modelId="{3D7C13D6-0A24-4CDF-9DAA-64511AAAA34E}">
@@ -8461,8 +8811,8 @@
       </dsp:nvSpPr>
       <dsp:spPr>
         <a:xfrm>
-          <a:off x="2649608" y="2509313"/>
-          <a:ext cx="722004" cy="458472"/>
+          <a:off x="2649546" y="2509304"/>
+          <a:ext cx="721987" cy="458462"/>
         </a:xfrm>
         <a:prstGeom prst="roundRect">
           <a:avLst>
@@ -8513,8 +8863,8 @@
       </dsp:nvSpPr>
       <dsp:spPr>
         <a:xfrm>
-          <a:off x="2729831" y="2585525"/>
-          <a:ext cx="722004" cy="458472"/>
+          <a:off x="2729767" y="2585513"/>
+          <a:ext cx="721987" cy="458462"/>
         </a:xfrm>
         <a:prstGeom prst="roundRect">
           <a:avLst>
@@ -8581,8 +8931,8 @@
         </a:p>
       </dsp:txBody>
       <dsp:txXfrm>
-        <a:off x="2743259" y="2598953"/>
-        <a:ext cx="695148" cy="431616"/>
+        <a:off x="2743195" y="2598941"/>
+        <a:ext cx="695131" cy="431606"/>
       </dsp:txXfrm>
     </dsp:sp>
     <dsp:sp modelId="{1C99B306-7E79-4906-9283-A5C3C4AE1EF5}">
@@ -8592,8 +8942,8 @@
       </dsp:nvSpPr>
       <dsp:spPr>
         <a:xfrm>
-          <a:off x="4414508" y="1840857"/>
-          <a:ext cx="722004" cy="458472"/>
+          <a:off x="4414404" y="1840864"/>
+          <a:ext cx="721987" cy="458462"/>
         </a:xfrm>
         <a:prstGeom prst="roundRect">
           <a:avLst>
@@ -8644,8 +8994,8 @@
       </dsp:nvSpPr>
       <dsp:spPr>
         <a:xfrm>
-          <a:off x="4494731" y="1917069"/>
-          <a:ext cx="722004" cy="458472"/>
+          <a:off x="4494625" y="1917073"/>
+          <a:ext cx="721987" cy="458462"/>
         </a:xfrm>
         <a:prstGeom prst="roundRect">
           <a:avLst>
@@ -8712,8 +9062,8 @@
         </a:p>
       </dsp:txBody>
       <dsp:txXfrm>
-        <a:off x="4508159" y="1930497"/>
-        <a:ext cx="695148" cy="431616"/>
+        <a:off x="4508053" y="1930501"/>
+        <a:ext cx="695131" cy="431606"/>
       </dsp:txXfrm>
     </dsp:sp>
     <dsp:sp modelId="{397BFF34-A5DE-4FD9-8F71-52D81A856CA9}">
@@ -8723,8 +9073,8 @@
       </dsp:nvSpPr>
       <dsp:spPr>
         <a:xfrm>
-          <a:off x="3532058" y="2509313"/>
-          <a:ext cx="722004" cy="458472"/>
+          <a:off x="3531975" y="2509304"/>
+          <a:ext cx="721987" cy="458462"/>
         </a:xfrm>
         <a:prstGeom prst="roundRect">
           <a:avLst>
@@ -8775,8 +9125,8 @@
       </dsp:nvSpPr>
       <dsp:spPr>
         <a:xfrm>
-          <a:off x="3612281" y="2585525"/>
-          <a:ext cx="722004" cy="458472"/>
+          <a:off x="3612196" y="2585513"/>
+          <a:ext cx="721987" cy="458462"/>
         </a:xfrm>
         <a:prstGeom prst="roundRect">
           <a:avLst>
@@ -8843,8 +9193,8 @@
         </a:p>
       </dsp:txBody>
       <dsp:txXfrm>
-        <a:off x="3625709" y="2598953"/>
-        <a:ext cx="695148" cy="431616"/>
+        <a:off x="3625624" y="2598941"/>
+        <a:ext cx="695131" cy="431606"/>
       </dsp:txXfrm>
     </dsp:sp>
     <dsp:sp modelId="{067CD781-B3E9-40FD-8885-84DEB11389DB}">
@@ -8854,8 +9204,8 @@
       </dsp:nvSpPr>
       <dsp:spPr>
         <a:xfrm>
-          <a:off x="3532058" y="3177769"/>
-          <a:ext cx="722004" cy="458472"/>
+          <a:off x="3531975" y="3177744"/>
+          <a:ext cx="721987" cy="458462"/>
         </a:xfrm>
         <a:prstGeom prst="roundRect">
           <a:avLst>
@@ -8906,8 +9256,8 @@
       </dsp:nvSpPr>
       <dsp:spPr>
         <a:xfrm>
-          <a:off x="3612281" y="3253980"/>
-          <a:ext cx="722004" cy="458472"/>
+          <a:off x="3612196" y="3253953"/>
+          <a:ext cx="721987" cy="458462"/>
         </a:xfrm>
         <a:prstGeom prst="roundRect">
           <a:avLst>
@@ -8974,8 +9324,8 @@
         </a:p>
       </dsp:txBody>
       <dsp:txXfrm>
-        <a:off x="3625709" y="3267408"/>
-        <a:ext cx="695148" cy="431616"/>
+        <a:off x="3625624" y="3267381"/>
+        <a:ext cx="695131" cy="431606"/>
       </dsp:txXfrm>
     </dsp:sp>
     <dsp:sp modelId="{3B781A0E-CF22-4544-BE5B-2135F587846B}">
@@ -8985,8 +9335,8 @@
       </dsp:nvSpPr>
       <dsp:spPr>
         <a:xfrm>
-          <a:off x="4414508" y="2509313"/>
-          <a:ext cx="722004" cy="458472"/>
+          <a:off x="4414404" y="2509304"/>
+          <a:ext cx="721987" cy="458462"/>
         </a:xfrm>
         <a:prstGeom prst="roundRect">
           <a:avLst>
@@ -9037,8 +9387,8 @@
       </dsp:nvSpPr>
       <dsp:spPr>
         <a:xfrm>
-          <a:off x="4494731" y="2585525"/>
-          <a:ext cx="722004" cy="458472"/>
+          <a:off x="4494625" y="2585513"/>
+          <a:ext cx="721987" cy="458462"/>
         </a:xfrm>
         <a:prstGeom prst="roundRect">
           <a:avLst>
@@ -9105,8 +9455,8 @@
         </a:p>
       </dsp:txBody>
       <dsp:txXfrm>
-        <a:off x="4508159" y="2598953"/>
-        <a:ext cx="695148" cy="431616"/>
+        <a:off x="4508053" y="2598941"/>
+        <a:ext cx="695131" cy="431606"/>
       </dsp:txXfrm>
     </dsp:sp>
     <dsp:sp modelId="{0D5F6ACE-4F3B-4461-8143-CD357D6B7A2B}">
@@ -9116,8 +9466,8 @@
       </dsp:nvSpPr>
       <dsp:spPr>
         <a:xfrm>
-          <a:off x="4414508" y="3177769"/>
-          <a:ext cx="722004" cy="458472"/>
+          <a:off x="4414404" y="3177744"/>
+          <a:ext cx="721987" cy="458462"/>
         </a:xfrm>
         <a:prstGeom prst="roundRect">
           <a:avLst>
@@ -9168,8 +9518,8 @@
       </dsp:nvSpPr>
       <dsp:spPr>
         <a:xfrm>
-          <a:off x="4494731" y="3253980"/>
-          <a:ext cx="722004" cy="458472"/>
+          <a:off x="4494625" y="3253953"/>
+          <a:ext cx="721987" cy="458462"/>
         </a:xfrm>
         <a:prstGeom prst="roundRect">
           <a:avLst>
@@ -9236,8 +9586,8 @@
         </a:p>
       </dsp:txBody>
       <dsp:txXfrm>
-        <a:off x="4508159" y="3267408"/>
-        <a:ext cx="695148" cy="431616"/>
+        <a:off x="4508053" y="3267381"/>
+        <a:ext cx="695131" cy="431606"/>
       </dsp:txXfrm>
     </dsp:sp>
     <dsp:sp modelId="{76A8F55D-A6E5-4E79-B561-B036017813F2}">
@@ -9247,8 +9597,8 @@
       </dsp:nvSpPr>
       <dsp:spPr>
         <a:xfrm>
-          <a:off x="5296958" y="2509313"/>
-          <a:ext cx="722004" cy="458472"/>
+          <a:off x="5296833" y="2509304"/>
+          <a:ext cx="721987" cy="458462"/>
         </a:xfrm>
         <a:prstGeom prst="roundRect">
           <a:avLst>
@@ -9299,8 +9649,8 @@
       </dsp:nvSpPr>
       <dsp:spPr>
         <a:xfrm>
-          <a:off x="5377181" y="2585525"/>
-          <a:ext cx="722004" cy="458472"/>
+          <a:off x="5377054" y="2585513"/>
+          <a:ext cx="721987" cy="458462"/>
         </a:xfrm>
         <a:prstGeom prst="roundRect">
           <a:avLst>
@@ -9367,8 +9717,8 @@
         </a:p>
       </dsp:txBody>
       <dsp:txXfrm>
-        <a:off x="5390609" y="2598953"/>
-        <a:ext cx="695148" cy="431616"/>
+        <a:off x="5390482" y="2598941"/>
+        <a:ext cx="695131" cy="431606"/>
       </dsp:txXfrm>
     </dsp:sp>
     <dsp:sp modelId="{7551041A-ED71-4D10-AE92-26F19E23F1BE}">
@@ -9378,8 +9728,8 @@
       </dsp:nvSpPr>
       <dsp:spPr>
         <a:xfrm>
-          <a:off x="5738183" y="1172401"/>
-          <a:ext cx="722004" cy="458472"/>
+          <a:off x="5738048" y="1172424"/>
+          <a:ext cx="721987" cy="458462"/>
         </a:xfrm>
         <a:prstGeom prst="roundRect">
           <a:avLst>
@@ -9430,8 +9780,8 @@
       </dsp:nvSpPr>
       <dsp:spPr>
         <a:xfrm>
-          <a:off x="5818406" y="1248613"/>
-          <a:ext cx="722004" cy="458472"/>
+          <a:off x="5818268" y="1248633"/>
+          <a:ext cx="721987" cy="458462"/>
         </a:xfrm>
         <a:prstGeom prst="roundRect">
           <a:avLst>
@@ -9498,8 +9848,8 @@
         </a:p>
       </dsp:txBody>
       <dsp:txXfrm>
-        <a:off x="5831834" y="1262041"/>
-        <a:ext cx="695148" cy="431616"/>
+        <a:off x="5831696" y="1262061"/>
+        <a:ext cx="695131" cy="431606"/>
       </dsp:txXfrm>
     </dsp:sp>
     <dsp:sp modelId="{E11949C2-E516-41D5-8840-492165451202}">
@@ -9509,8 +9859,8 @@
       </dsp:nvSpPr>
       <dsp:spPr>
         <a:xfrm>
-          <a:off x="5296958" y="1840857"/>
-          <a:ext cx="722004" cy="458472"/>
+          <a:off x="5296833" y="1840864"/>
+          <a:ext cx="721987" cy="458462"/>
         </a:xfrm>
         <a:prstGeom prst="roundRect">
           <a:avLst>
@@ -9561,8 +9911,8 @@
       </dsp:nvSpPr>
       <dsp:spPr>
         <a:xfrm>
-          <a:off x="5377181" y="1917069"/>
-          <a:ext cx="722004" cy="458472"/>
+          <a:off x="5377054" y="1917073"/>
+          <a:ext cx="721987" cy="458462"/>
         </a:xfrm>
         <a:prstGeom prst="roundRect">
           <a:avLst>
@@ -9629,8 +9979,8 @@
         </a:p>
       </dsp:txBody>
       <dsp:txXfrm>
-        <a:off x="5390609" y="1930497"/>
-        <a:ext cx="695148" cy="431616"/>
+        <a:off x="5390482" y="1930501"/>
+        <a:ext cx="695131" cy="431606"/>
       </dsp:txXfrm>
     </dsp:sp>
     <dsp:sp modelId="{B24D92A1-EFB8-46EF-BCF1-483FACC6CAB4}">
@@ -9640,8 +9990,8 @@
       </dsp:nvSpPr>
       <dsp:spPr>
         <a:xfrm>
-          <a:off x="6179408" y="1840857"/>
-          <a:ext cx="722004" cy="458472"/>
+          <a:off x="6179262" y="1840864"/>
+          <a:ext cx="721987" cy="458462"/>
         </a:xfrm>
         <a:prstGeom prst="roundRect">
           <a:avLst>
@@ -9692,8 +10042,8 @@
       </dsp:nvSpPr>
       <dsp:spPr>
         <a:xfrm>
-          <a:off x="6259631" y="1917069"/>
-          <a:ext cx="722004" cy="458472"/>
+          <a:off x="6259483" y="1917073"/>
+          <a:ext cx="721987" cy="458462"/>
         </a:xfrm>
         <a:prstGeom prst="roundRect">
           <a:avLst>
@@ -9760,8 +10110,8 @@
         </a:p>
       </dsp:txBody>
       <dsp:txXfrm>
-        <a:off x="6273059" y="1930497"/>
-        <a:ext cx="695148" cy="431616"/>
+        <a:off x="6272911" y="1930501"/>
+        <a:ext cx="695131" cy="431606"/>
       </dsp:txXfrm>
     </dsp:sp>
   </dsp:spTree>

</xml_diff>

<commit_message>
J'ai créé le 5e et 6e CU - Consulter l'ensemble des services et s'inscrire à un cours. J'ai mis à jour le document Word, ainsi que le HTML!
Si c'est possible, vérifier l'utilisation de INCLUDE/EXTEND!
</commit_message>
<xml_diff>
--- a/Brouillon - Structure code Java - Cas d'utilisation.docx
+++ b/Brouillon - Structure code Java - Cas d'utilisation.docx
@@ -2035,6 +2035,7 @@
       <w:pPr>
         <w:jc w:val="both"/>
       </w:pPr>
+      <w:bookmarkStart w:id="1" w:name="_Hlk515792587"/>
       <w:r>
         <w:rPr>
           <w:b/>
@@ -2045,15 +2046,19 @@
         <w:t xml:space="preserve"> : </w:t>
       </w:r>
       <w:r>
-        <w:t>Accéder aux activités physiques (Salle d’entraînement, piscine, salles multisport) (</w:t>
-      </w:r>
-      <w:proofErr w:type="spellStart"/>
-      <w:r>
-        <w:t>include</w:t>
-      </w:r>
-      <w:proofErr w:type="spellEnd"/>
-      <w:r>
-        <w:t xml:space="preserve"> CU #3 : Valider l’identité)</w:t>
+        <w:t xml:space="preserve">Accéder aux activités physiques (Salle d’entraînement, piscine, salles multisport) </w:t>
+      </w:r>
+      <w:r>
+        <w:t xml:space="preserve">INCLUDE </w:t>
+      </w:r>
+      <w:r>
+        <w:rPr>
+          <w:i/>
+        </w:rPr>
+        <w:t>Valider l’identité</w:t>
+      </w:r>
+      <w:r>
+        <w:t>.</w:t>
       </w:r>
     </w:p>
     <w:p>
@@ -2162,6 +2167,7 @@
         <w:t xml:space="preserve"> :</w:t>
       </w:r>
     </w:p>
+    <w:bookmarkEnd w:id="1"/>
     <w:p>
       <w:pPr>
         <w:ind w:left="360"/>
@@ -2271,18 +2277,867 @@
         <w:t>Postconditions</w:t>
       </w:r>
       <w:r>
-        <w:t xml:space="preserve"> : </w:t>
-      </w:r>
-      <w:bookmarkStart w:id="1" w:name="_GoBack"/>
-      <w:r>
-        <w:t>L’Agent doit s’assurer de verrouiller les tourniquets une fois que le Client authentifié est bien entré dans le centre. L’Agent est prêt à recevoir un autre Client.</w:t>
-      </w:r>
-      <w:bookmarkEnd w:id="1"/>
-    </w:p>
-    <w:p>
-      <w:pPr>
-        <w:jc w:val="both"/>
-      </w:pPr>
+        <w:t> : L’Agent doit s’assurer de verrouiller les tourniquets une fois que le Client authentifié est bien entré dans le centre. L’Agent est prêt à recevoir un autre Client.</w:t>
+      </w:r>
+    </w:p>
+    <w:p>
+      <w:pPr>
+        <w:jc w:val="both"/>
+      </w:pPr>
+    </w:p>
+    <w:p>
+      <w:pPr>
+        <w:pStyle w:val="ListParagraph"/>
+        <w:numPr>
+          <w:ilvl w:val="0"/>
+          <w:numId w:val="1"/>
+        </w:numPr>
+        <w:jc w:val="both"/>
+        <w:rPr>
+          <w:b/>
+          <w:u w:val="single"/>
+        </w:rPr>
+      </w:pPr>
+      <w:r>
+        <w:rPr>
+          <w:b/>
+          <w:u w:val="single"/>
+        </w:rPr>
+        <w:t>Consulter l’ensemble des services</w:t>
+      </w:r>
+    </w:p>
+    <w:p>
+      <w:pPr>
+        <w:jc w:val="both"/>
+      </w:pPr>
+      <w:r>
+        <w:rPr>
+          <w:b/>
+        </w:rPr>
+        <w:t>Cas d'utilisation</w:t>
+      </w:r>
+      <w:r>
+        <w:t xml:space="preserve"> : </w:t>
+      </w:r>
+      <w:r>
+        <w:t>Consulter l’ensemble des services.</w:t>
+      </w:r>
+    </w:p>
+    <w:p>
+      <w:pPr>
+        <w:jc w:val="both"/>
+      </w:pPr>
+      <w:r>
+        <w:rPr>
+          <w:b/>
+        </w:rPr>
+        <w:t>But</w:t>
+      </w:r>
+      <w:r>
+        <w:t xml:space="preserve"> : Permettre au Membre </w:t>
+      </w:r>
+      <w:r>
+        <w:t>de connaître l’ensemble des services</w:t>
+      </w:r>
+      <w:r>
+        <w:t xml:space="preserve"> du centre sportif #GYM.</w:t>
+      </w:r>
+    </w:p>
+    <w:p>
+      <w:pPr>
+        <w:jc w:val="both"/>
+      </w:pPr>
+      <w:r>
+        <w:rPr>
+          <w:b/>
+        </w:rPr>
+        <w:t>Préconditions</w:t>
+      </w:r>
+      <w:r>
+        <w:t xml:space="preserve"> : </w:t>
+      </w:r>
+    </w:p>
+    <w:p>
+      <w:pPr>
+        <w:jc w:val="both"/>
+      </w:pPr>
+      <w:r>
+        <w:t>Le Client doit attendre qu’un Agent soit disponible pour le servir.</w:t>
+      </w:r>
+    </w:p>
+    <w:p>
+      <w:pPr>
+        <w:jc w:val="both"/>
+      </w:pPr>
+      <w:r>
+        <w:t>Le système informatique doit être opérationnel.</w:t>
+      </w:r>
+    </w:p>
+    <w:p>
+      <w:pPr>
+        <w:jc w:val="both"/>
+      </w:pPr>
+      <w:r>
+        <w:rPr>
+          <w:b/>
+        </w:rPr>
+        <w:t>Acteurs</w:t>
+      </w:r>
+      <w:r>
+        <w:t xml:space="preserve"> : </w:t>
+      </w:r>
+    </w:p>
+    <w:p>
+      <w:pPr>
+        <w:jc w:val="both"/>
+      </w:pPr>
+      <w:r>
+        <w:t>Acteur principal : Le Membre.</w:t>
+      </w:r>
+    </w:p>
+    <w:p>
+      <w:pPr>
+        <w:jc w:val="both"/>
+      </w:pPr>
+      <w:r>
+        <w:t>Acteur secondaire : L’agent du centre #GYM.</w:t>
+      </w:r>
+    </w:p>
+    <w:p>
+      <w:pPr>
+        <w:jc w:val="both"/>
+      </w:pPr>
+      <w:r>
+        <w:rPr>
+          <w:b/>
+        </w:rPr>
+        <w:t>Scénario principal</w:t>
+      </w:r>
+      <w:r>
+        <w:t xml:space="preserve"> :</w:t>
+      </w:r>
+    </w:p>
+    <w:p>
+      <w:pPr>
+        <w:jc w:val="both"/>
+      </w:pPr>
+      <w:r>
+        <w:t>Le Membre demande à l’Agent de lui donner l’horaire des cours et consultations du #GYM.</w:t>
+      </w:r>
+    </w:p>
+    <w:p>
+      <w:pPr>
+        <w:jc w:val="both"/>
+      </w:pPr>
+      <w:r>
+        <w:t>L’Agent démarre le Répertoire des Services.</w:t>
+      </w:r>
+    </w:p>
+    <w:p>
+      <w:pPr>
+        <w:jc w:val="both"/>
+      </w:pPr>
+      <w:r>
+        <w:t>L’Agent choisi</w:t>
+      </w:r>
+      <w:r>
+        <w:t>t</w:t>
+      </w:r>
+      <w:r>
+        <w:t xml:space="preserve"> l’option : « Horaire de la journée »</w:t>
+      </w:r>
+    </w:p>
+    <w:p>
+      <w:pPr>
+        <w:jc w:val="both"/>
+      </w:pPr>
+      <w:r>
+        <w:t>L’Agent présente au Membre l’horaire des séances de cours et des consultations pour la journée.</w:t>
+      </w:r>
+    </w:p>
+    <w:p>
+      <w:pPr>
+        <w:jc w:val="both"/>
+      </w:pPr>
+      <w:r>
+        <w:t>L’Agent demande au Membre s’il peut l’aider avec autre chose.</w:t>
+      </w:r>
+    </w:p>
+    <w:p>
+      <w:pPr>
+        <w:jc w:val="both"/>
+      </w:pPr>
+      <w:r>
+        <w:t>Le Membre répond non.</w:t>
+      </w:r>
+    </w:p>
+    <w:p>
+      <w:pPr>
+        <w:jc w:val="both"/>
+      </w:pPr>
+      <w:r>
+        <w:t xml:space="preserve">L’Agent ferme la séance de recherche et retourne au menu principal. </w:t>
+      </w:r>
+    </w:p>
+    <w:p>
+      <w:pPr>
+        <w:jc w:val="both"/>
+        <w:rPr>
+          <w:b/>
+        </w:rPr>
+      </w:pPr>
+      <w:r>
+        <w:rPr>
+          <w:b/>
+        </w:rPr>
+        <w:t>Scénarios alternatifs :</w:t>
+      </w:r>
+    </w:p>
+    <w:p>
+      <w:pPr>
+        <w:jc w:val="both"/>
+      </w:pPr>
+      <w:r>
+        <w:rPr>
+          <w:b/>
+        </w:rPr>
+        <w:t xml:space="preserve">Postconditions : </w:t>
+      </w:r>
+      <w:r>
+        <w:t>La session active est fermée et l’Agent est prêt à servir un autre Client.</w:t>
+      </w:r>
+    </w:p>
+    <w:p>
+      <w:pPr>
+        <w:jc w:val="both"/>
+        <w:rPr>
+          <w:b/>
+        </w:rPr>
+      </w:pPr>
+    </w:p>
+    <w:p>
+      <w:pPr>
+        <w:pStyle w:val="ListParagraph"/>
+        <w:numPr>
+          <w:ilvl w:val="0"/>
+          <w:numId w:val="1"/>
+        </w:numPr>
+        <w:jc w:val="both"/>
+        <w:rPr>
+          <w:b/>
+          <w:u w:val="single"/>
+        </w:rPr>
+      </w:pPr>
+      <w:r>
+        <w:rPr>
+          <w:b/>
+          <w:u w:val="single"/>
+        </w:rPr>
+        <w:t>S’inscrire à un cours ou à une consultation</w:t>
+      </w:r>
+    </w:p>
+    <w:p>
+      <w:pPr>
+        <w:jc w:val="both"/>
+      </w:pPr>
+      <w:r>
+        <w:rPr>
+          <w:b/>
+        </w:rPr>
+        <w:t>Cas d'utilisation</w:t>
+      </w:r>
+      <w:r>
+        <w:t xml:space="preserve"> : </w:t>
+      </w:r>
+      <w:r>
+        <w:t xml:space="preserve">S’inscrire à un cours ou à une consultation EXTENDS </w:t>
+      </w:r>
+      <w:r>
+        <w:rPr>
+          <w:i/>
+        </w:rPr>
+        <w:t>consulter l’ensemble des services</w:t>
+      </w:r>
+      <w:r>
+        <w:t xml:space="preserve"> INCLUDES </w:t>
+      </w:r>
+      <w:r>
+        <w:rPr>
+          <w:i/>
+        </w:rPr>
+        <w:t>valider l’identité du Membre</w:t>
+      </w:r>
+      <w:r>
+        <w:t>.</w:t>
+      </w:r>
+    </w:p>
+    <w:p>
+      <w:pPr>
+        <w:jc w:val="both"/>
+      </w:pPr>
+      <w:r>
+        <w:rPr>
+          <w:b/>
+        </w:rPr>
+        <w:t>But</w:t>
+      </w:r>
+      <w:r>
+        <w:t xml:space="preserve"> : Permettre au Membre </w:t>
+      </w:r>
+      <w:r>
+        <w:t>de s’inscrire à un cours ou à une consultation avec un Professionnel</w:t>
+      </w:r>
+      <w:r>
+        <w:t>.</w:t>
+      </w:r>
+    </w:p>
+    <w:p>
+      <w:pPr>
+        <w:jc w:val="both"/>
+      </w:pPr>
+      <w:r>
+        <w:rPr>
+          <w:b/>
+        </w:rPr>
+        <w:t>Préconditions</w:t>
+      </w:r>
+      <w:r>
+        <w:t xml:space="preserve"> : </w:t>
+      </w:r>
+    </w:p>
+    <w:p>
+      <w:pPr>
+        <w:jc w:val="both"/>
+      </w:pPr>
+      <w:r>
+        <w:t>Le Membre doit avoir sa carte du centre sportif #GYM avec lui.</w:t>
+      </w:r>
+    </w:p>
+    <w:p>
+      <w:pPr>
+        <w:jc w:val="both"/>
+      </w:pPr>
+      <w:r>
+        <w:t>Le Client doit attendre qu’un Agent soit disponible pour le servir.</w:t>
+      </w:r>
+    </w:p>
+    <w:p>
+      <w:pPr>
+        <w:jc w:val="both"/>
+      </w:pPr>
+      <w:r>
+        <w:t>Le système informatique doit être opérationnel.</w:t>
+      </w:r>
+    </w:p>
+    <w:p>
+      <w:pPr>
+        <w:jc w:val="both"/>
+      </w:pPr>
+      <w:r>
+        <w:rPr>
+          <w:b/>
+        </w:rPr>
+        <w:t>Acteurs</w:t>
+      </w:r>
+      <w:r>
+        <w:t xml:space="preserve"> : </w:t>
+      </w:r>
+    </w:p>
+    <w:p>
+      <w:pPr>
+        <w:jc w:val="both"/>
+      </w:pPr>
+      <w:r>
+        <w:t>Acteur principal : Le Membre.</w:t>
+      </w:r>
+    </w:p>
+    <w:p>
+      <w:pPr>
+        <w:jc w:val="both"/>
+      </w:pPr>
+      <w:r>
+        <w:t>Acteur secondaire : L’agent du centre #GYM.</w:t>
+      </w:r>
+    </w:p>
+    <w:p>
+      <w:pPr>
+        <w:jc w:val="both"/>
+      </w:pPr>
+      <w:r>
+        <w:rPr>
+          <w:b/>
+        </w:rPr>
+        <w:t>Scénario principal</w:t>
+      </w:r>
+      <w:r>
+        <w:t xml:space="preserve"> :</w:t>
+      </w:r>
+      <w:r>
+        <w:t xml:space="preserve"> Remplace l’étape 6 du cas de base (consulter l’offre de services).</w:t>
+      </w:r>
+    </w:p>
+    <w:p>
+      <w:pPr>
+        <w:jc w:val="both"/>
+      </w:pPr>
+      <w:r>
+        <w:t>Le Membre signale à l’Agent son intérêt de s’inscrire à un cours ou à une consultation.</w:t>
+      </w:r>
+    </w:p>
+    <w:p>
+      <w:pPr>
+        <w:jc w:val="both"/>
+      </w:pPr>
+      <w:r>
+        <w:t>Le</w:t>
+      </w:r>
+      <w:r>
+        <w:t xml:space="preserve"> Membre</w:t>
+      </w:r>
+      <w:r>
+        <w:t xml:space="preserve"> </w:t>
+      </w:r>
+      <w:r>
+        <w:t>doit s</w:t>
+      </w:r>
+      <w:r>
+        <w:t>’</w:t>
+      </w:r>
+      <w:r>
+        <w:t>identifi</w:t>
+      </w:r>
+      <w:r>
+        <w:t>er</w:t>
+      </w:r>
+      <w:r>
+        <w:t xml:space="preserve"> avec le cas d’utilisation « </w:t>
+      </w:r>
+      <w:r>
+        <w:rPr>
+          <w:i/>
+        </w:rPr>
+        <w:t>Valider l’identité du Membre ou du Professionnel </w:t>
+      </w:r>
+      <w:r>
+        <w:t>»</w:t>
+      </w:r>
+    </w:p>
+    <w:p>
+      <w:pPr>
+        <w:jc w:val="both"/>
+      </w:pPr>
+      <w:r>
+        <w:t xml:space="preserve">L’Agent sélectionne le cours ou </w:t>
+      </w:r>
+      <w:proofErr w:type="spellStart"/>
+      <w:r>
+        <w:t>la</w:t>
+      </w:r>
+      <w:proofErr w:type="spellEnd"/>
+      <w:r>
+        <w:t xml:space="preserve"> consultation qui intéresse le Membre.</w:t>
+      </w:r>
+    </w:p>
+    <w:p>
+      <w:pPr>
+        <w:jc w:val="both"/>
+      </w:pPr>
+      <w:r>
+        <w:t>L’Agent sélectionne l’option « </w:t>
+      </w:r>
+      <w:r>
+        <w:t xml:space="preserve">Inscription à la séance </w:t>
+      </w:r>
+      <w:r>
+        <w:t>»</w:t>
+      </w:r>
+    </w:p>
+    <w:p>
+      <w:pPr>
+        <w:jc w:val="both"/>
+      </w:pPr>
+      <w:r>
+        <w:t>L’Agent demande au Membre s’il a des restrictions particulières (santé, allergies, etc.).</w:t>
+      </w:r>
+    </w:p>
+    <w:p>
+      <w:pPr>
+        <w:jc w:val="both"/>
+      </w:pPr>
+      <w:r>
+        <w:t>Le Membre répond non.</w:t>
+      </w:r>
+    </w:p>
+    <w:p>
+      <w:pPr>
+        <w:jc w:val="both"/>
+      </w:pPr>
+      <w:r>
+        <w:t>L’Agent entre l’information dans le Système :</w:t>
+      </w:r>
+    </w:p>
+    <w:p>
+      <w:pPr>
+        <w:tabs>
+          <w:tab w:val="left" w:pos="916"/>
+          <w:tab w:val="left" w:pos="1832"/>
+          <w:tab w:val="left" w:pos="2748"/>
+          <w:tab w:val="left" w:pos="3664"/>
+          <w:tab w:val="left" w:pos="4580"/>
+          <w:tab w:val="left" w:pos="5496"/>
+          <w:tab w:val="left" w:pos="6412"/>
+          <w:tab w:val="left" w:pos="7328"/>
+          <w:tab w:val="left" w:pos="8244"/>
+          <w:tab w:val="left" w:pos="9160"/>
+          <w:tab w:val="left" w:pos="10076"/>
+          <w:tab w:val="left" w:pos="10992"/>
+          <w:tab w:val="left" w:pos="11908"/>
+          <w:tab w:val="left" w:pos="12824"/>
+          <w:tab w:val="left" w:pos="13740"/>
+          <w:tab w:val="left" w:pos="14656"/>
+        </w:tabs>
+        <w:spacing w:after="0" w:line="240" w:lineRule="auto"/>
+        <w:jc w:val="both"/>
+        <w:rPr>
+          <w:rFonts w:ascii="Courier New" w:eastAsia="Times New Roman" w:hAnsi="Courier New" w:cs="Courier New"/>
+          <w:color w:val="000000"/>
+          <w:sz w:val="20"/>
+          <w:szCs w:val="20"/>
+        </w:rPr>
+      </w:pPr>
+      <w:r>
+        <w:rPr>
+          <w:rFonts w:ascii="Courier New" w:eastAsia="Times New Roman" w:hAnsi="Courier New" w:cs="Courier New"/>
+          <w:color w:val="000000"/>
+          <w:sz w:val="20"/>
+          <w:szCs w:val="20"/>
+        </w:rPr>
+        <w:t xml:space="preserve">    Numéro du membre</w:t>
+      </w:r>
+    </w:p>
+    <w:p>
+      <w:pPr>
+        <w:tabs>
+          <w:tab w:val="left" w:pos="916"/>
+          <w:tab w:val="left" w:pos="1832"/>
+          <w:tab w:val="left" w:pos="2748"/>
+          <w:tab w:val="left" w:pos="3664"/>
+          <w:tab w:val="left" w:pos="4580"/>
+          <w:tab w:val="left" w:pos="5496"/>
+          <w:tab w:val="left" w:pos="6412"/>
+          <w:tab w:val="left" w:pos="7328"/>
+          <w:tab w:val="left" w:pos="8244"/>
+          <w:tab w:val="left" w:pos="9160"/>
+          <w:tab w:val="left" w:pos="10076"/>
+          <w:tab w:val="left" w:pos="10992"/>
+          <w:tab w:val="left" w:pos="11908"/>
+          <w:tab w:val="left" w:pos="12824"/>
+          <w:tab w:val="left" w:pos="13740"/>
+          <w:tab w:val="left" w:pos="14656"/>
+        </w:tabs>
+        <w:spacing w:after="0" w:line="240" w:lineRule="auto"/>
+        <w:jc w:val="both"/>
+        <w:rPr>
+          <w:rFonts w:ascii="Courier New" w:eastAsia="Times New Roman" w:hAnsi="Courier New" w:cs="Courier New"/>
+          <w:color w:val="000000"/>
+          <w:sz w:val="20"/>
+          <w:szCs w:val="20"/>
+        </w:rPr>
+      </w:pPr>
+      <w:r>
+        <w:rPr>
+          <w:rFonts w:ascii="Courier New" w:eastAsia="Times New Roman" w:hAnsi="Courier New" w:cs="Courier New"/>
+          <w:color w:val="000000"/>
+          <w:sz w:val="20"/>
+          <w:szCs w:val="20"/>
+        </w:rPr>
+        <w:t xml:space="preserve">    Commentaires (facultatif).</w:t>
+      </w:r>
+    </w:p>
+    <w:p>
+      <w:pPr>
+        <w:jc w:val="both"/>
+      </w:pPr>
+      <w:r>
+        <w:t>L’Agent imprime une confirmation d’inscription</w:t>
+      </w:r>
+      <w:r>
+        <w:t xml:space="preserve"> (nom du service, numéro du professionnel, date et heure, code du service, etc</w:t>
+      </w:r>
+      <w:r>
+        <w:t>.</w:t>
+      </w:r>
+      <w:r>
+        <w:t>)</w:t>
+      </w:r>
+      <w:r>
+        <w:t xml:space="preserve"> et la remet au Membre.</w:t>
+      </w:r>
+    </w:p>
+    <w:p>
+      <w:pPr>
+        <w:jc w:val="both"/>
+      </w:pPr>
+      <w:r>
+        <w:t>L’Agent remercie le membre de son intérêt et lui rappelle l’importance de venir confirmer sa présence avant le début du cours ou de la consultation.</w:t>
+      </w:r>
+    </w:p>
+    <w:p>
+      <w:pPr>
+        <w:jc w:val="both"/>
+        <w:rPr>
+          <w:b/>
+        </w:rPr>
+      </w:pPr>
+      <w:r>
+        <w:rPr>
+          <w:b/>
+        </w:rPr>
+        <w:t>Scénarios alternatifs :</w:t>
+      </w:r>
+    </w:p>
+    <w:p>
+      <w:pPr>
+        <w:jc w:val="both"/>
+      </w:pPr>
+      <w:r>
+        <w:t>Remplace l’é</w:t>
+      </w:r>
+      <w:r>
+        <w:t xml:space="preserve">tape </w:t>
+      </w:r>
+      <w:r>
+        <w:t>7</w:t>
+      </w:r>
+      <w:r>
+        <w:t xml:space="preserve"> du scénario principal</w:t>
+      </w:r>
+      <w:r>
+        <w:t> : Le Membre répond oui.</w:t>
+      </w:r>
+    </w:p>
+    <w:p>
+      <w:pPr>
+        <w:jc w:val="both"/>
+      </w:pPr>
+      <w:r>
+        <w:t>L’Agent demande au Membre de donner des précisions sur sa situation.</w:t>
+      </w:r>
+    </w:p>
+    <w:p>
+      <w:pPr>
+        <w:jc w:val="both"/>
+      </w:pPr>
+      <w:r>
+        <w:t>Le Membre donne des précisions sur sa situation.</w:t>
+      </w:r>
+    </w:p>
+    <w:p>
+      <w:pPr>
+        <w:jc w:val="both"/>
+      </w:pPr>
+      <w:r>
+        <w:lastRenderedPageBreak/>
+        <w:t>L’Agent laisse un commentaire dans le Système.</w:t>
+      </w:r>
+    </w:p>
+    <w:p>
+      <w:pPr>
+        <w:jc w:val="both"/>
+      </w:pPr>
+      <w:r>
+        <w:t>Retour à l’étape 8</w:t>
+      </w:r>
+      <w:r>
+        <w:t xml:space="preserve"> du scénario principal</w:t>
+      </w:r>
+    </w:p>
+    <w:p>
+      <w:pPr>
+        <w:jc w:val="both"/>
+        <w:rPr>
+          <w:b/>
+        </w:rPr>
+      </w:pPr>
+      <w:r>
+        <w:rPr>
+          <w:b/>
+        </w:rPr>
+        <w:t>Postconditions :</w:t>
+      </w:r>
+    </w:p>
+    <w:p>
+      <w:pPr>
+        <w:jc w:val="both"/>
+      </w:pPr>
+      <w:r>
+        <w:t>L</w:t>
+      </w:r>
+      <w:r>
+        <w:t>e logiciel crée un enregistrement sur le disque qui contient les champs suivants.</w:t>
+      </w:r>
+    </w:p>
+    <w:p>
+      <w:pPr>
+        <w:jc w:val="both"/>
+      </w:pPr>
+      <w:r>
+        <w:t>&lt;</w:t>
+      </w:r>
+      <w:proofErr w:type="spellStart"/>
+      <w:proofErr w:type="gramStart"/>
+      <w:r>
+        <w:t>pre</w:t>
+      </w:r>
+      <w:proofErr w:type="spellEnd"/>
+      <w:proofErr w:type="gramEnd"/>
+      <w:r>
+        <w:t>&gt;</w:t>
+      </w:r>
+    </w:p>
+    <w:p>
+      <w:pPr>
+        <w:jc w:val="both"/>
+      </w:pPr>
+      <w:r>
+        <w:t xml:space="preserve">    Date et heure actuelles</w:t>
+      </w:r>
+      <w:proofErr w:type="gramStart"/>
+      <w:r>
+        <w:t>&lt;!--</w:t>
+      </w:r>
+      <w:proofErr w:type="gramEnd"/>
+      <w:r>
+        <w:t xml:space="preserve"> (JJ-MM-AAAA HH:MM:SS)--&gt;</w:t>
+      </w:r>
+    </w:p>
+    <w:p>
+      <w:pPr>
+        <w:jc w:val="both"/>
+      </w:pPr>
+      <w:r>
+        <w:t xml:space="preserve">    Date à laquelle du service qui sera fourni</w:t>
+      </w:r>
+      <w:proofErr w:type="gramStart"/>
+      <w:r>
+        <w:t>&lt;!--</w:t>
+      </w:r>
+      <w:proofErr w:type="gramEnd"/>
+      <w:r>
+        <w:t xml:space="preserve"> (JJ-MM-AAAA)--&gt;</w:t>
+      </w:r>
+    </w:p>
+    <w:p>
+      <w:pPr>
+        <w:jc w:val="both"/>
+      </w:pPr>
+      <w:r>
+        <w:t xml:space="preserve">    Numéro du professionnel</w:t>
+      </w:r>
+      <w:proofErr w:type="gramStart"/>
+      <w:r>
+        <w:t>&lt;!--</w:t>
+      </w:r>
+      <w:proofErr w:type="gramEnd"/>
+      <w:r>
+        <w:t xml:space="preserve"> (9 chiffres)--&gt;</w:t>
+      </w:r>
+    </w:p>
+    <w:p>
+      <w:pPr>
+        <w:jc w:val="both"/>
+      </w:pPr>
+      <w:r>
+        <w:t xml:space="preserve">    Numéro du membre</w:t>
+      </w:r>
+      <w:proofErr w:type="gramStart"/>
+      <w:r>
+        <w:t>&lt;!--</w:t>
+      </w:r>
+      <w:proofErr w:type="gramEnd"/>
+      <w:r>
+        <w:t xml:space="preserve"> (9 chiffres)--&gt;</w:t>
+      </w:r>
+    </w:p>
+    <w:p>
+      <w:pPr>
+        <w:jc w:val="both"/>
+      </w:pPr>
+      <w:r>
+        <w:t xml:space="preserve">    Code du service</w:t>
+      </w:r>
+      <w:proofErr w:type="gramStart"/>
+      <w:r>
+        <w:t>&lt;!--</w:t>
+      </w:r>
+      <w:proofErr w:type="gramEnd"/>
+      <w:r>
+        <w:t xml:space="preserve"> (7 chiffres)--&gt;</w:t>
+      </w:r>
+    </w:p>
+    <w:p>
+      <w:pPr>
+        <w:jc w:val="both"/>
+      </w:pPr>
+      <w:r>
+        <w:t xml:space="preserve">    Commentaires</w:t>
+      </w:r>
+      <w:proofErr w:type="gramStart"/>
+      <w:r>
+        <w:t>&lt;!--</w:t>
+      </w:r>
+      <w:proofErr w:type="gramEnd"/>
+      <w:r>
+        <w:t xml:space="preserve"> (100 caractères)--&gt; (facultatif).</w:t>
+      </w:r>
+    </w:p>
+    <w:p>
+      <w:pPr>
+        <w:jc w:val="both"/>
+      </w:pPr>
+      <w:r>
+        <w:t>&lt;/</w:t>
+      </w:r>
+      <w:proofErr w:type="spellStart"/>
+      <w:r>
+        <w:t>pre</w:t>
+      </w:r>
+      <w:proofErr w:type="spellEnd"/>
+      <w:r>
+        <w:t>&gt;</w:t>
+      </w:r>
+    </w:p>
+    <w:p>
+      <w:pPr>
+        <w:jc w:val="both"/>
+      </w:pPr>
+      <w:r>
+        <w:t>L’Agent</w:t>
+      </w:r>
+      <w:r>
+        <w:t xml:space="preserve"> ferme la session active et</w:t>
+      </w:r>
+      <w:r>
+        <w:t xml:space="preserve"> retourne au menu principal. Il</w:t>
+      </w:r>
+      <w:r>
+        <w:t xml:space="preserve"> est prêt à servir le prochain Client.</w:t>
+      </w:r>
+    </w:p>
+    <w:p>
+      <w:pPr>
+        <w:pBdr>
+          <w:bottom w:val="single" w:sz="12" w:space="1" w:color="auto"/>
+        </w:pBdr>
+        <w:jc w:val="both"/>
+      </w:pPr>
+    </w:p>
+    <w:p>
+      <w:pPr>
+        <w:jc w:val="both"/>
+      </w:pPr>
+      <w:bookmarkStart w:id="2" w:name="_GoBack"/>
+      <w:bookmarkEnd w:id="2"/>
     </w:p>
     <w:p>
       <w:pPr>
@@ -4513,11 +5368,11 @@
   <w:style w:type="paragraph" w:default="1" w:styleId="Normal">
     <w:name w:val="Normal"/>
     <w:qFormat/>
+    <w:rsid w:val="000B40B3"/>
   </w:style>
   <w:style w:type="character" w:default="1" w:styleId="DefaultParagraphFont">
     <w:name w:val="Default Paragraph Font"/>
     <w:uiPriority w:val="1"/>
-    <w:semiHidden/>
     <w:unhideWhenUsed/>
   </w:style>
   <w:style w:type="table" w:default="1" w:styleId="TableNormal">
@@ -4595,6 +5450,54 @@
     <w:link w:val="Footer"/>
     <w:uiPriority w:val="99"/>
     <w:rsid w:val="00113730"/>
+  </w:style>
+  <w:style w:type="paragraph" w:styleId="HTMLPreformatted">
+    <w:name w:val="HTML Preformatted"/>
+    <w:basedOn w:val="Normal"/>
+    <w:link w:val="HTMLPreformattedChar"/>
+    <w:uiPriority w:val="99"/>
+    <w:semiHidden/>
+    <w:unhideWhenUsed/>
+    <w:rsid w:val="00166360"/>
+    <w:pPr>
+      <w:tabs>
+        <w:tab w:val="left" w:pos="916"/>
+        <w:tab w:val="left" w:pos="1832"/>
+        <w:tab w:val="left" w:pos="2748"/>
+        <w:tab w:val="left" w:pos="3664"/>
+        <w:tab w:val="left" w:pos="4580"/>
+        <w:tab w:val="left" w:pos="5496"/>
+        <w:tab w:val="left" w:pos="6412"/>
+        <w:tab w:val="left" w:pos="7328"/>
+        <w:tab w:val="left" w:pos="8244"/>
+        <w:tab w:val="left" w:pos="9160"/>
+        <w:tab w:val="left" w:pos="10076"/>
+        <w:tab w:val="left" w:pos="10992"/>
+        <w:tab w:val="left" w:pos="11908"/>
+        <w:tab w:val="left" w:pos="12824"/>
+        <w:tab w:val="left" w:pos="13740"/>
+        <w:tab w:val="left" w:pos="14656"/>
+      </w:tabs>
+      <w:spacing w:after="0" w:line="240" w:lineRule="auto"/>
+    </w:pPr>
+    <w:rPr>
+      <w:rFonts w:ascii="Courier New" w:eastAsia="Times New Roman" w:hAnsi="Courier New" w:cs="Courier New"/>
+      <w:sz w:val="20"/>
+      <w:szCs w:val="20"/>
+    </w:rPr>
+  </w:style>
+  <w:style w:type="character" w:customStyle="1" w:styleId="HTMLPreformattedChar">
+    <w:name w:val="HTML Preformatted Char"/>
+    <w:basedOn w:val="DefaultParagraphFont"/>
+    <w:link w:val="HTMLPreformatted"/>
+    <w:uiPriority w:val="99"/>
+    <w:semiHidden/>
+    <w:rsid w:val="00166360"/>
+    <w:rPr>
+      <w:rFonts w:ascii="Courier New" w:eastAsia="Times New Roman" w:hAnsi="Courier New" w:cs="Courier New"/>
+      <w:sz w:val="20"/>
+      <w:szCs w:val="20"/>
+    </w:rPr>
   </w:style>
 </w:styles>
 </file>
@@ -6715,8 +7618,8 @@
       </dsp:nvSpPr>
       <dsp:spPr>
         <a:xfrm>
-          <a:off x="6099041" y="1630886"/>
-          <a:ext cx="441214" cy="209978"/>
+          <a:off x="6099185" y="1630874"/>
+          <a:ext cx="441224" cy="209982"/>
         </a:xfrm>
         <a:custGeom>
           <a:avLst/>
@@ -6730,13 +7633,13 @@
                 <a:pt x="0" y="0"/>
               </a:moveTo>
               <a:lnTo>
-                <a:pt x="0" y="143093"/>
+                <a:pt x="0" y="143097"/>
               </a:lnTo>
               <a:lnTo>
-                <a:pt x="441214" y="143093"/>
+                <a:pt x="441224" y="143097"/>
               </a:lnTo>
               <a:lnTo>
-                <a:pt x="441214" y="209978"/>
+                <a:pt x="441224" y="209982"/>
               </a:lnTo>
             </a:path>
           </a:pathLst>
@@ -6777,8 +7680,8 @@
       </dsp:nvSpPr>
       <dsp:spPr>
         <a:xfrm>
-          <a:off x="5657827" y="1630886"/>
-          <a:ext cx="441214" cy="209978"/>
+          <a:off x="5657960" y="1630874"/>
+          <a:ext cx="441224" cy="209982"/>
         </a:xfrm>
         <a:custGeom>
           <a:avLst/>
@@ -6789,16 +7692,16 @@
           <a:pathLst>
             <a:path>
               <a:moveTo>
-                <a:pt x="441214" y="0"/>
+                <a:pt x="441224" y="0"/>
               </a:moveTo>
               <a:lnTo>
-                <a:pt x="441214" y="143093"/>
+                <a:pt x="441224" y="143097"/>
               </a:lnTo>
               <a:lnTo>
-                <a:pt x="0" y="143093"/>
+                <a:pt x="0" y="143097"/>
               </a:lnTo>
               <a:lnTo>
-                <a:pt x="0" y="209978"/>
+                <a:pt x="0" y="209982"/>
               </a:lnTo>
             </a:path>
           </a:pathLst>
@@ -6839,8 +7742,8 @@
       </dsp:nvSpPr>
       <dsp:spPr>
         <a:xfrm>
-          <a:off x="3451754" y="962446"/>
-          <a:ext cx="2647287" cy="209978"/>
+          <a:off x="3451836" y="962419"/>
+          <a:ext cx="2647349" cy="209982"/>
         </a:xfrm>
         <a:custGeom>
           <a:avLst/>
@@ -6854,13 +7757,13 @@
                 <a:pt x="0" y="0"/>
               </a:moveTo>
               <a:lnTo>
-                <a:pt x="0" y="143093"/>
+                <a:pt x="0" y="143097"/>
               </a:lnTo>
               <a:lnTo>
-                <a:pt x="2647287" y="143093"/>
+                <a:pt x="2647349" y="143097"/>
               </a:lnTo>
               <a:lnTo>
-                <a:pt x="2647287" y="209978"/>
+                <a:pt x="2647349" y="209982"/>
               </a:lnTo>
             </a:path>
           </a:pathLst>
@@ -6901,8 +7804,8 @@
       </dsp:nvSpPr>
       <dsp:spPr>
         <a:xfrm>
-          <a:off x="4775398" y="2299326"/>
-          <a:ext cx="882429" cy="209978"/>
+          <a:off x="4775511" y="2299330"/>
+          <a:ext cx="882449" cy="209982"/>
         </a:xfrm>
         <a:custGeom>
           <a:avLst/>
@@ -6916,13 +7819,13 @@
                 <a:pt x="0" y="0"/>
               </a:moveTo>
               <a:lnTo>
-                <a:pt x="0" y="143093"/>
+                <a:pt x="0" y="143097"/>
               </a:lnTo>
               <a:lnTo>
-                <a:pt x="882429" y="143093"/>
+                <a:pt x="882449" y="143097"/>
               </a:lnTo>
               <a:lnTo>
-                <a:pt x="882429" y="209978"/>
+                <a:pt x="882449" y="209982"/>
               </a:lnTo>
             </a:path>
           </a:pathLst>
@@ -6963,8 +7866,8 @@
       </dsp:nvSpPr>
       <dsp:spPr>
         <a:xfrm>
-          <a:off x="4729678" y="2967766"/>
-          <a:ext cx="91440" cy="209978"/>
+          <a:off x="4729791" y="2967786"/>
+          <a:ext cx="91440" cy="209982"/>
         </a:xfrm>
         <a:custGeom>
           <a:avLst/>
@@ -6978,7 +7881,7 @@
                 <a:pt x="45720" y="0"/>
               </a:moveTo>
               <a:lnTo>
-                <a:pt x="45720" y="209978"/>
+                <a:pt x="45720" y="209982"/>
               </a:lnTo>
             </a:path>
           </a:pathLst>
@@ -7019,8 +7922,8 @@
       </dsp:nvSpPr>
       <dsp:spPr>
         <a:xfrm>
-          <a:off x="4729678" y="2299326"/>
-          <a:ext cx="91440" cy="209978"/>
+          <a:off x="4729791" y="2299330"/>
+          <a:ext cx="91440" cy="209982"/>
         </a:xfrm>
         <a:custGeom>
           <a:avLst/>
@@ -7034,7 +7937,7 @@
                 <a:pt x="45720" y="0"/>
               </a:moveTo>
               <a:lnTo>
-                <a:pt x="45720" y="209978"/>
+                <a:pt x="45720" y="209982"/>
               </a:lnTo>
             </a:path>
           </a:pathLst>
@@ -7075,8 +7978,8 @@
       </dsp:nvSpPr>
       <dsp:spPr>
         <a:xfrm>
-          <a:off x="3847249" y="2967766"/>
-          <a:ext cx="91440" cy="209978"/>
+          <a:off x="3847341" y="2967786"/>
+          <a:ext cx="91440" cy="209982"/>
         </a:xfrm>
         <a:custGeom>
           <a:avLst/>
@@ -7090,7 +7993,7 @@
                 <a:pt x="45720" y="0"/>
               </a:moveTo>
               <a:lnTo>
-                <a:pt x="45720" y="209978"/>
+                <a:pt x="45720" y="209982"/>
               </a:lnTo>
             </a:path>
           </a:pathLst>
@@ -7131,8 +8034,8 @@
       </dsp:nvSpPr>
       <dsp:spPr>
         <a:xfrm>
-          <a:off x="3892969" y="2299326"/>
-          <a:ext cx="882429" cy="209978"/>
+          <a:off x="3893061" y="2299330"/>
+          <a:ext cx="882449" cy="209982"/>
         </a:xfrm>
         <a:custGeom>
           <a:avLst/>
@@ -7143,16 +8046,16 @@
           <a:pathLst>
             <a:path>
               <a:moveTo>
-                <a:pt x="882429" y="0"/>
+                <a:pt x="882449" y="0"/>
               </a:moveTo>
               <a:lnTo>
-                <a:pt x="882429" y="143093"/>
+                <a:pt x="882449" y="143097"/>
               </a:lnTo>
               <a:lnTo>
-                <a:pt x="0" y="143093"/>
+                <a:pt x="0" y="143097"/>
               </a:lnTo>
               <a:lnTo>
-                <a:pt x="0" y="209978"/>
+                <a:pt x="0" y="209982"/>
               </a:lnTo>
             </a:path>
           </a:pathLst>
@@ -7193,8 +8096,8 @@
       </dsp:nvSpPr>
       <dsp:spPr>
         <a:xfrm>
-          <a:off x="3385685" y="1633646"/>
-          <a:ext cx="1389712" cy="207218"/>
+          <a:off x="3385765" y="1633634"/>
+          <a:ext cx="1389745" cy="207222"/>
         </a:xfrm>
         <a:custGeom>
           <a:avLst/>
@@ -7208,13 +8111,13 @@
                 <a:pt x="0" y="0"/>
               </a:moveTo>
               <a:lnTo>
-                <a:pt x="0" y="140333"/>
+                <a:pt x="0" y="140337"/>
               </a:lnTo>
               <a:lnTo>
-                <a:pt x="1389712" y="140333"/>
+                <a:pt x="1389745" y="140337"/>
               </a:lnTo>
               <a:lnTo>
-                <a:pt x="1389712" y="207218"/>
+                <a:pt x="1389745" y="207222"/>
               </a:lnTo>
             </a:path>
           </a:pathLst>
@@ -7255,8 +8158,8 @@
       </dsp:nvSpPr>
       <dsp:spPr>
         <a:xfrm>
-          <a:off x="2128110" y="2299326"/>
-          <a:ext cx="882429" cy="209978"/>
+          <a:off x="2128161" y="2299330"/>
+          <a:ext cx="882449" cy="209982"/>
         </a:xfrm>
         <a:custGeom>
           <a:avLst/>
@@ -7270,13 +8173,13 @@
                 <a:pt x="0" y="0"/>
               </a:moveTo>
               <a:lnTo>
-                <a:pt x="0" y="143093"/>
+                <a:pt x="0" y="143097"/>
               </a:lnTo>
               <a:lnTo>
-                <a:pt x="882429" y="143093"/>
+                <a:pt x="882449" y="143097"/>
               </a:lnTo>
               <a:lnTo>
-                <a:pt x="882429" y="209978"/>
+                <a:pt x="882449" y="209982"/>
               </a:lnTo>
             </a:path>
           </a:pathLst>
@@ -7317,8 +8220,8 @@
       </dsp:nvSpPr>
       <dsp:spPr>
         <a:xfrm>
-          <a:off x="2082390" y="2299326"/>
-          <a:ext cx="91440" cy="209978"/>
+          <a:off x="2082441" y="2299330"/>
+          <a:ext cx="91440" cy="209982"/>
         </a:xfrm>
         <a:custGeom>
           <a:avLst/>
@@ -7332,7 +8235,7 @@
                 <a:pt x="45720" y="0"/>
               </a:moveTo>
               <a:lnTo>
-                <a:pt x="45720" y="209978"/>
+                <a:pt x="45720" y="209982"/>
               </a:lnTo>
             </a:path>
           </a:pathLst>
@@ -7373,8 +8276,8 @@
       </dsp:nvSpPr>
       <dsp:spPr>
         <a:xfrm>
-          <a:off x="1245681" y="2299326"/>
-          <a:ext cx="882429" cy="209978"/>
+          <a:off x="1245711" y="2299330"/>
+          <a:ext cx="882449" cy="209982"/>
         </a:xfrm>
         <a:custGeom>
           <a:avLst/>
@@ -7385,16 +8288,16 @@
           <a:pathLst>
             <a:path>
               <a:moveTo>
-                <a:pt x="882429" y="0"/>
+                <a:pt x="882449" y="0"/>
               </a:moveTo>
               <a:lnTo>
-                <a:pt x="882429" y="143093"/>
+                <a:pt x="882449" y="143097"/>
               </a:lnTo>
               <a:lnTo>
-                <a:pt x="0" y="143093"/>
+                <a:pt x="0" y="143097"/>
               </a:lnTo>
               <a:lnTo>
-                <a:pt x="0" y="209978"/>
+                <a:pt x="0" y="209982"/>
               </a:lnTo>
             </a:path>
           </a:pathLst>
@@ -7435,8 +8338,8 @@
       </dsp:nvSpPr>
       <dsp:spPr>
         <a:xfrm>
-          <a:off x="2128110" y="1633646"/>
-          <a:ext cx="1257574" cy="207218"/>
+          <a:off x="2128161" y="1633634"/>
+          <a:ext cx="1257604" cy="207222"/>
         </a:xfrm>
         <a:custGeom>
           <a:avLst/>
@@ -7447,16 +8350,16 @@
           <a:pathLst>
             <a:path>
               <a:moveTo>
-                <a:pt x="1257574" y="0"/>
+                <a:pt x="1257604" y="0"/>
               </a:moveTo>
               <a:lnTo>
-                <a:pt x="1257574" y="140333"/>
+                <a:pt x="1257604" y="140337"/>
               </a:lnTo>
               <a:lnTo>
-                <a:pt x="0" y="140333"/>
+                <a:pt x="0" y="140337"/>
               </a:lnTo>
               <a:lnTo>
-                <a:pt x="0" y="207218"/>
+                <a:pt x="0" y="207222"/>
               </a:lnTo>
             </a:path>
           </a:pathLst>
@@ -7497,8 +8400,8 @@
       </dsp:nvSpPr>
       <dsp:spPr>
         <a:xfrm>
-          <a:off x="3339965" y="962446"/>
-          <a:ext cx="91440" cy="212737"/>
+          <a:off x="3340045" y="962419"/>
+          <a:ext cx="91440" cy="212742"/>
         </a:xfrm>
         <a:custGeom>
           <a:avLst/>
@@ -7509,16 +8412,16 @@
           <a:pathLst>
             <a:path>
               <a:moveTo>
-                <a:pt x="111789" y="0"/>
+                <a:pt x="111790" y="0"/>
               </a:moveTo>
               <a:lnTo>
-                <a:pt x="111789" y="145853"/>
+                <a:pt x="111790" y="145857"/>
               </a:lnTo>
               <a:lnTo>
-                <a:pt x="45720" y="145853"/>
+                <a:pt x="45720" y="145857"/>
               </a:lnTo>
               <a:lnTo>
-                <a:pt x="45720" y="212737"/>
+                <a:pt x="45720" y="212742"/>
               </a:lnTo>
             </a:path>
           </a:pathLst>
@@ -7559,8 +8462,8 @@
       </dsp:nvSpPr>
       <dsp:spPr>
         <a:xfrm>
-          <a:off x="804467" y="1630886"/>
-          <a:ext cx="441214" cy="209978"/>
+          <a:off x="804486" y="1630874"/>
+          <a:ext cx="441224" cy="209982"/>
         </a:xfrm>
         <a:custGeom>
           <a:avLst/>
@@ -7574,13 +8477,13 @@
                 <a:pt x="0" y="0"/>
               </a:moveTo>
               <a:lnTo>
-                <a:pt x="0" y="143093"/>
+                <a:pt x="0" y="143097"/>
               </a:lnTo>
               <a:lnTo>
-                <a:pt x="441214" y="143093"/>
+                <a:pt x="441224" y="143097"/>
               </a:lnTo>
               <a:lnTo>
-                <a:pt x="441214" y="209978"/>
+                <a:pt x="441224" y="209982"/>
               </a:lnTo>
             </a:path>
           </a:pathLst>
@@ -7621,8 +8524,8 @@
       </dsp:nvSpPr>
       <dsp:spPr>
         <a:xfrm>
-          <a:off x="363252" y="1630886"/>
-          <a:ext cx="441214" cy="209978"/>
+          <a:off x="363261" y="1630874"/>
+          <a:ext cx="441224" cy="209982"/>
         </a:xfrm>
         <a:custGeom>
           <a:avLst/>
@@ -7633,16 +8536,16 @@
           <a:pathLst>
             <a:path>
               <a:moveTo>
-                <a:pt x="441214" y="0"/>
+                <a:pt x="441224" y="0"/>
               </a:moveTo>
               <a:lnTo>
-                <a:pt x="441214" y="143093"/>
+                <a:pt x="441224" y="143097"/>
               </a:lnTo>
               <a:lnTo>
-                <a:pt x="0" y="143093"/>
+                <a:pt x="0" y="143097"/>
               </a:lnTo>
               <a:lnTo>
-                <a:pt x="0" y="209978"/>
+                <a:pt x="0" y="209982"/>
               </a:lnTo>
             </a:path>
           </a:pathLst>
@@ -7683,8 +8586,8 @@
       </dsp:nvSpPr>
       <dsp:spPr>
         <a:xfrm>
-          <a:off x="804467" y="962446"/>
-          <a:ext cx="2647287" cy="209978"/>
+          <a:off x="804486" y="962419"/>
+          <a:ext cx="2647349" cy="209982"/>
         </a:xfrm>
         <a:custGeom>
           <a:avLst/>
@@ -7695,16 +8598,16 @@
           <a:pathLst>
             <a:path>
               <a:moveTo>
-                <a:pt x="2647287" y="0"/>
+                <a:pt x="2647349" y="0"/>
               </a:moveTo>
               <a:lnTo>
-                <a:pt x="2647287" y="143093"/>
+                <a:pt x="2647349" y="143097"/>
               </a:lnTo>
               <a:lnTo>
-                <a:pt x="0" y="143093"/>
+                <a:pt x="0" y="143097"/>
               </a:lnTo>
               <a:lnTo>
-                <a:pt x="0" y="209978"/>
+                <a:pt x="0" y="209982"/>
               </a:lnTo>
             </a:path>
           </a:pathLst>
@@ -7745,8 +8648,8 @@
       </dsp:nvSpPr>
       <dsp:spPr>
         <a:xfrm>
-          <a:off x="2130929" y="503984"/>
-          <a:ext cx="2641650" cy="458462"/>
+          <a:off x="2130979" y="503946"/>
+          <a:ext cx="2641713" cy="458472"/>
         </a:xfrm>
         <a:prstGeom prst="roundRect">
           <a:avLst>
@@ -7797,8 +8700,8 @@
       </dsp:nvSpPr>
       <dsp:spPr>
         <a:xfrm>
-          <a:off x="2211149" y="580193"/>
-          <a:ext cx="2641650" cy="458462"/>
+          <a:off x="2211202" y="580157"/>
+          <a:ext cx="2641713" cy="458472"/>
         </a:xfrm>
         <a:prstGeom prst="roundRect">
           <a:avLst>
@@ -7883,8 +8786,8 @@
         </a:p>
       </dsp:txBody>
       <dsp:txXfrm>
-        <a:off x="2224577" y="593621"/>
-        <a:ext cx="2614794" cy="431606"/>
+        <a:off x="2224630" y="593585"/>
+        <a:ext cx="2614857" cy="431616"/>
       </dsp:txXfrm>
     </dsp:sp>
     <dsp:sp modelId="{3CF2F56B-6FFB-4FF7-BC51-E974640D49EE}">
@@ -7894,8 +8797,8 @@
       </dsp:nvSpPr>
       <dsp:spPr>
         <a:xfrm>
-          <a:off x="443473" y="1172424"/>
-          <a:ext cx="721987" cy="458462"/>
+          <a:off x="443484" y="1172401"/>
+          <a:ext cx="722004" cy="458472"/>
         </a:xfrm>
         <a:prstGeom prst="roundRect">
           <a:avLst>
@@ -7946,8 +8849,8 @@
       </dsp:nvSpPr>
       <dsp:spPr>
         <a:xfrm>
-          <a:off x="523694" y="1248633"/>
-          <a:ext cx="721987" cy="458462"/>
+          <a:off x="523706" y="1248613"/>
+          <a:ext cx="722004" cy="458472"/>
         </a:xfrm>
         <a:prstGeom prst="roundRect">
           <a:avLst>
@@ -8014,8 +8917,8 @@
         </a:p>
       </dsp:txBody>
       <dsp:txXfrm>
-        <a:off x="537122" y="1262061"/>
-        <a:ext cx="695131" cy="431606"/>
+        <a:off x="537134" y="1262041"/>
+        <a:ext cx="695148" cy="431616"/>
       </dsp:txXfrm>
     </dsp:sp>
     <dsp:sp modelId="{C1717161-1415-45F8-831D-3B73AF61E98B}">
@@ -8025,8 +8928,8 @@
       </dsp:nvSpPr>
       <dsp:spPr>
         <a:xfrm>
-          <a:off x="2259" y="1840864"/>
-          <a:ext cx="721987" cy="458462"/>
+          <a:off x="2259" y="1840857"/>
+          <a:ext cx="722004" cy="458472"/>
         </a:xfrm>
         <a:prstGeom prst="roundRect">
           <a:avLst>
@@ -8077,8 +8980,8 @@
       </dsp:nvSpPr>
       <dsp:spPr>
         <a:xfrm>
-          <a:off x="82479" y="1917073"/>
-          <a:ext cx="721987" cy="458462"/>
+          <a:off x="82481" y="1917069"/>
+          <a:ext cx="722004" cy="458472"/>
         </a:xfrm>
         <a:prstGeom prst="roundRect">
           <a:avLst>
@@ -8145,8 +9048,8 @@
         </a:p>
       </dsp:txBody>
       <dsp:txXfrm>
-        <a:off x="95907" y="1930501"/>
-        <a:ext cx="695131" cy="431606"/>
+        <a:off x="95909" y="1930497"/>
+        <a:ext cx="695148" cy="431616"/>
       </dsp:txXfrm>
     </dsp:sp>
     <dsp:sp modelId="{6250C62D-0562-492D-9501-A0B5CC642580}">
@@ -8156,8 +9059,8 @@
       </dsp:nvSpPr>
       <dsp:spPr>
         <a:xfrm>
-          <a:off x="884688" y="1840864"/>
-          <a:ext cx="721987" cy="458462"/>
+          <a:off x="884709" y="1840857"/>
+          <a:ext cx="722004" cy="458472"/>
         </a:xfrm>
         <a:prstGeom prst="roundRect">
           <a:avLst>
@@ -8208,8 +9111,8 @@
       </dsp:nvSpPr>
       <dsp:spPr>
         <a:xfrm>
-          <a:off x="964909" y="1917073"/>
-          <a:ext cx="721987" cy="458462"/>
+          <a:off x="964931" y="1917069"/>
+          <a:ext cx="722004" cy="458472"/>
         </a:xfrm>
         <a:prstGeom prst="roundRect">
           <a:avLst>
@@ -8276,8 +9179,8 @@
         </a:p>
       </dsp:txBody>
       <dsp:txXfrm>
-        <a:off x="978337" y="1930501"/>
-        <a:ext cx="695131" cy="431606"/>
+        <a:off x="978359" y="1930497"/>
+        <a:ext cx="695148" cy="431616"/>
       </dsp:txXfrm>
     </dsp:sp>
     <dsp:sp modelId="{A7E031F8-891E-4B9B-8A90-1959ED43E10E}">
@@ -8287,8 +9190,8 @@
       </dsp:nvSpPr>
       <dsp:spPr>
         <a:xfrm>
-          <a:off x="2884716" y="1175184"/>
-          <a:ext cx="1001938" cy="458462"/>
+          <a:off x="2884784" y="1175161"/>
+          <a:ext cx="1001961" cy="458472"/>
         </a:xfrm>
         <a:prstGeom prst="roundRect">
           <a:avLst>
@@ -8339,8 +9242,8 @@
       </dsp:nvSpPr>
       <dsp:spPr>
         <a:xfrm>
-          <a:off x="2964937" y="1251393"/>
-          <a:ext cx="1001938" cy="458462"/>
+          <a:off x="2965007" y="1251373"/>
+          <a:ext cx="1001961" cy="458472"/>
         </a:xfrm>
         <a:prstGeom prst="roundRect">
           <a:avLst>
@@ -8407,8 +9310,8 @@
         </a:p>
       </dsp:txBody>
       <dsp:txXfrm>
-        <a:off x="2978365" y="1264821"/>
-        <a:ext cx="975082" cy="431606"/>
+        <a:off x="2978435" y="1264801"/>
+        <a:ext cx="975105" cy="431616"/>
       </dsp:txXfrm>
     </dsp:sp>
     <dsp:sp modelId="{22B7C132-CE54-4D1E-B3BA-937466EF6559}">
@@ -8418,8 +9321,8 @@
       </dsp:nvSpPr>
       <dsp:spPr>
         <a:xfrm>
-          <a:off x="1767117" y="1840864"/>
-          <a:ext cx="721987" cy="458462"/>
+          <a:off x="1767159" y="1840857"/>
+          <a:ext cx="722004" cy="458472"/>
         </a:xfrm>
         <a:prstGeom prst="roundRect">
           <a:avLst>
@@ -8470,8 +9373,8 @@
       </dsp:nvSpPr>
       <dsp:spPr>
         <a:xfrm>
-          <a:off x="1847338" y="1917073"/>
-          <a:ext cx="721987" cy="458462"/>
+          <a:off x="1847381" y="1917069"/>
+          <a:ext cx="722004" cy="458472"/>
         </a:xfrm>
         <a:prstGeom prst="roundRect">
           <a:avLst>
@@ -8538,8 +9441,8 @@
         </a:p>
       </dsp:txBody>
       <dsp:txXfrm>
-        <a:off x="1860766" y="1930501"/>
-        <a:ext cx="695131" cy="431606"/>
+        <a:off x="1860809" y="1930497"/>
+        <a:ext cx="695148" cy="431616"/>
       </dsp:txXfrm>
     </dsp:sp>
     <dsp:sp modelId="{C520D1EC-EDC4-415F-9D29-F935986A085F}">
@@ -8549,8 +9452,8 @@
       </dsp:nvSpPr>
       <dsp:spPr>
         <a:xfrm>
-          <a:off x="884688" y="2509304"/>
-          <a:ext cx="721987" cy="458462"/>
+          <a:off x="884709" y="2509313"/>
+          <a:ext cx="722004" cy="458472"/>
         </a:xfrm>
         <a:prstGeom prst="roundRect">
           <a:avLst>
@@ -8601,8 +9504,8 @@
       </dsp:nvSpPr>
       <dsp:spPr>
         <a:xfrm>
-          <a:off x="964909" y="2585513"/>
-          <a:ext cx="721987" cy="458462"/>
+          <a:off x="964931" y="2585525"/>
+          <a:ext cx="722004" cy="458472"/>
         </a:xfrm>
         <a:prstGeom prst="roundRect">
           <a:avLst>
@@ -8669,8 +9572,8 @@
         </a:p>
       </dsp:txBody>
       <dsp:txXfrm>
-        <a:off x="978337" y="2598941"/>
-        <a:ext cx="695131" cy="431606"/>
+        <a:off x="978359" y="2598953"/>
+        <a:ext cx="695148" cy="431616"/>
       </dsp:txXfrm>
     </dsp:sp>
     <dsp:sp modelId="{4D233E0F-0A15-471C-9FFF-9C2AF635F6BA}">
@@ -8680,8 +9583,8 @@
       </dsp:nvSpPr>
       <dsp:spPr>
         <a:xfrm>
-          <a:off x="1767117" y="2509304"/>
-          <a:ext cx="721987" cy="458462"/>
+          <a:off x="1767159" y="2509313"/>
+          <a:ext cx="722004" cy="458472"/>
         </a:xfrm>
         <a:prstGeom prst="roundRect">
           <a:avLst>
@@ -8732,8 +9635,8 @@
       </dsp:nvSpPr>
       <dsp:spPr>
         <a:xfrm>
-          <a:off x="1847338" y="2585513"/>
-          <a:ext cx="721987" cy="458462"/>
+          <a:off x="1847381" y="2585525"/>
+          <a:ext cx="722004" cy="458472"/>
         </a:xfrm>
         <a:prstGeom prst="roundRect">
           <a:avLst>
@@ -8800,8 +9703,8 @@
         </a:p>
       </dsp:txBody>
       <dsp:txXfrm>
-        <a:off x="1860766" y="2598941"/>
-        <a:ext cx="695131" cy="431606"/>
+        <a:off x="1860809" y="2598953"/>
+        <a:ext cx="695148" cy="431616"/>
       </dsp:txXfrm>
     </dsp:sp>
     <dsp:sp modelId="{3D7C13D6-0A24-4CDF-9DAA-64511AAAA34E}">
@@ -8811,8 +9714,8 @@
       </dsp:nvSpPr>
       <dsp:spPr>
         <a:xfrm>
-          <a:off x="2649546" y="2509304"/>
-          <a:ext cx="721987" cy="458462"/>
+          <a:off x="2649608" y="2509313"/>
+          <a:ext cx="722004" cy="458472"/>
         </a:xfrm>
         <a:prstGeom prst="roundRect">
           <a:avLst>
@@ -8863,8 +9766,8 @@
       </dsp:nvSpPr>
       <dsp:spPr>
         <a:xfrm>
-          <a:off x="2729767" y="2585513"/>
-          <a:ext cx="721987" cy="458462"/>
+          <a:off x="2729831" y="2585525"/>
+          <a:ext cx="722004" cy="458472"/>
         </a:xfrm>
         <a:prstGeom prst="roundRect">
           <a:avLst>
@@ -8931,8 +9834,8 @@
         </a:p>
       </dsp:txBody>
       <dsp:txXfrm>
-        <a:off x="2743195" y="2598941"/>
-        <a:ext cx="695131" cy="431606"/>
+        <a:off x="2743259" y="2598953"/>
+        <a:ext cx="695148" cy="431616"/>
       </dsp:txXfrm>
     </dsp:sp>
     <dsp:sp modelId="{1C99B306-7E79-4906-9283-A5C3C4AE1EF5}">
@@ -8942,8 +9845,8 @@
       </dsp:nvSpPr>
       <dsp:spPr>
         <a:xfrm>
-          <a:off x="4414404" y="1840864"/>
-          <a:ext cx="721987" cy="458462"/>
+          <a:off x="4414508" y="1840857"/>
+          <a:ext cx="722004" cy="458472"/>
         </a:xfrm>
         <a:prstGeom prst="roundRect">
           <a:avLst>
@@ -8994,8 +9897,8 @@
       </dsp:nvSpPr>
       <dsp:spPr>
         <a:xfrm>
-          <a:off x="4494625" y="1917073"/>
-          <a:ext cx="721987" cy="458462"/>
+          <a:off x="4494731" y="1917069"/>
+          <a:ext cx="722004" cy="458472"/>
         </a:xfrm>
         <a:prstGeom prst="roundRect">
           <a:avLst>
@@ -9062,8 +9965,8 @@
         </a:p>
       </dsp:txBody>
       <dsp:txXfrm>
-        <a:off x="4508053" y="1930501"/>
-        <a:ext cx="695131" cy="431606"/>
+        <a:off x="4508159" y="1930497"/>
+        <a:ext cx="695148" cy="431616"/>
       </dsp:txXfrm>
     </dsp:sp>
     <dsp:sp modelId="{397BFF34-A5DE-4FD9-8F71-52D81A856CA9}">
@@ -9073,8 +9976,8 @@
       </dsp:nvSpPr>
       <dsp:spPr>
         <a:xfrm>
-          <a:off x="3531975" y="2509304"/>
-          <a:ext cx="721987" cy="458462"/>
+          <a:off x="3532058" y="2509313"/>
+          <a:ext cx="722004" cy="458472"/>
         </a:xfrm>
         <a:prstGeom prst="roundRect">
           <a:avLst>
@@ -9125,8 +10028,8 @@
       </dsp:nvSpPr>
       <dsp:spPr>
         <a:xfrm>
-          <a:off x="3612196" y="2585513"/>
-          <a:ext cx="721987" cy="458462"/>
+          <a:off x="3612281" y="2585525"/>
+          <a:ext cx="722004" cy="458472"/>
         </a:xfrm>
         <a:prstGeom prst="roundRect">
           <a:avLst>
@@ -9193,8 +10096,8 @@
         </a:p>
       </dsp:txBody>
       <dsp:txXfrm>
-        <a:off x="3625624" y="2598941"/>
-        <a:ext cx="695131" cy="431606"/>
+        <a:off x="3625709" y="2598953"/>
+        <a:ext cx="695148" cy="431616"/>
       </dsp:txXfrm>
     </dsp:sp>
     <dsp:sp modelId="{067CD781-B3E9-40FD-8885-84DEB11389DB}">
@@ -9204,8 +10107,8 @@
       </dsp:nvSpPr>
       <dsp:spPr>
         <a:xfrm>
-          <a:off x="3531975" y="3177744"/>
-          <a:ext cx="721987" cy="458462"/>
+          <a:off x="3532058" y="3177769"/>
+          <a:ext cx="722004" cy="458472"/>
         </a:xfrm>
         <a:prstGeom prst="roundRect">
           <a:avLst>
@@ -9256,8 +10159,8 @@
       </dsp:nvSpPr>
       <dsp:spPr>
         <a:xfrm>
-          <a:off x="3612196" y="3253953"/>
-          <a:ext cx="721987" cy="458462"/>
+          <a:off x="3612281" y="3253980"/>
+          <a:ext cx="722004" cy="458472"/>
         </a:xfrm>
         <a:prstGeom prst="roundRect">
           <a:avLst>
@@ -9324,8 +10227,8 @@
         </a:p>
       </dsp:txBody>
       <dsp:txXfrm>
-        <a:off x="3625624" y="3267381"/>
-        <a:ext cx="695131" cy="431606"/>
+        <a:off x="3625709" y="3267408"/>
+        <a:ext cx="695148" cy="431616"/>
       </dsp:txXfrm>
     </dsp:sp>
     <dsp:sp modelId="{3B781A0E-CF22-4544-BE5B-2135F587846B}">
@@ -9335,8 +10238,8 @@
       </dsp:nvSpPr>
       <dsp:spPr>
         <a:xfrm>
-          <a:off x="4414404" y="2509304"/>
-          <a:ext cx="721987" cy="458462"/>
+          <a:off x="4414508" y="2509313"/>
+          <a:ext cx="722004" cy="458472"/>
         </a:xfrm>
         <a:prstGeom prst="roundRect">
           <a:avLst>
@@ -9387,8 +10290,8 @@
       </dsp:nvSpPr>
       <dsp:spPr>
         <a:xfrm>
-          <a:off x="4494625" y="2585513"/>
-          <a:ext cx="721987" cy="458462"/>
+          <a:off x="4494731" y="2585525"/>
+          <a:ext cx="722004" cy="458472"/>
         </a:xfrm>
         <a:prstGeom prst="roundRect">
           <a:avLst>
@@ -9455,8 +10358,8 @@
         </a:p>
       </dsp:txBody>
       <dsp:txXfrm>
-        <a:off x="4508053" y="2598941"/>
-        <a:ext cx="695131" cy="431606"/>
+        <a:off x="4508159" y="2598953"/>
+        <a:ext cx="695148" cy="431616"/>
       </dsp:txXfrm>
     </dsp:sp>
     <dsp:sp modelId="{0D5F6ACE-4F3B-4461-8143-CD357D6B7A2B}">
@@ -9466,8 +10369,8 @@
       </dsp:nvSpPr>
       <dsp:spPr>
         <a:xfrm>
-          <a:off x="4414404" y="3177744"/>
-          <a:ext cx="721987" cy="458462"/>
+          <a:off x="4414508" y="3177769"/>
+          <a:ext cx="722004" cy="458472"/>
         </a:xfrm>
         <a:prstGeom prst="roundRect">
           <a:avLst>
@@ -9518,8 +10421,8 @@
       </dsp:nvSpPr>
       <dsp:spPr>
         <a:xfrm>
-          <a:off x="4494625" y="3253953"/>
-          <a:ext cx="721987" cy="458462"/>
+          <a:off x="4494731" y="3253980"/>
+          <a:ext cx="722004" cy="458472"/>
         </a:xfrm>
         <a:prstGeom prst="roundRect">
           <a:avLst>
@@ -9586,8 +10489,8 @@
         </a:p>
       </dsp:txBody>
       <dsp:txXfrm>
-        <a:off x="4508053" y="3267381"/>
-        <a:ext cx="695131" cy="431606"/>
+        <a:off x="4508159" y="3267408"/>
+        <a:ext cx="695148" cy="431616"/>
       </dsp:txXfrm>
     </dsp:sp>
     <dsp:sp modelId="{76A8F55D-A6E5-4E79-B561-B036017813F2}">
@@ -9597,8 +10500,8 @@
       </dsp:nvSpPr>
       <dsp:spPr>
         <a:xfrm>
-          <a:off x="5296833" y="2509304"/>
-          <a:ext cx="721987" cy="458462"/>
+          <a:off x="5296958" y="2509313"/>
+          <a:ext cx="722004" cy="458472"/>
         </a:xfrm>
         <a:prstGeom prst="roundRect">
           <a:avLst>
@@ -9649,8 +10552,8 @@
       </dsp:nvSpPr>
       <dsp:spPr>
         <a:xfrm>
-          <a:off x="5377054" y="2585513"/>
-          <a:ext cx="721987" cy="458462"/>
+          <a:off x="5377181" y="2585525"/>
+          <a:ext cx="722004" cy="458472"/>
         </a:xfrm>
         <a:prstGeom prst="roundRect">
           <a:avLst>
@@ -9717,8 +10620,8 @@
         </a:p>
       </dsp:txBody>
       <dsp:txXfrm>
-        <a:off x="5390482" y="2598941"/>
-        <a:ext cx="695131" cy="431606"/>
+        <a:off x="5390609" y="2598953"/>
+        <a:ext cx="695148" cy="431616"/>
       </dsp:txXfrm>
     </dsp:sp>
     <dsp:sp modelId="{7551041A-ED71-4D10-AE92-26F19E23F1BE}">
@@ -9728,8 +10631,8 @@
       </dsp:nvSpPr>
       <dsp:spPr>
         <a:xfrm>
-          <a:off x="5738048" y="1172424"/>
-          <a:ext cx="721987" cy="458462"/>
+          <a:off x="5738183" y="1172401"/>
+          <a:ext cx="722004" cy="458472"/>
         </a:xfrm>
         <a:prstGeom prst="roundRect">
           <a:avLst>
@@ -9780,8 +10683,8 @@
       </dsp:nvSpPr>
       <dsp:spPr>
         <a:xfrm>
-          <a:off x="5818268" y="1248633"/>
-          <a:ext cx="721987" cy="458462"/>
+          <a:off x="5818406" y="1248613"/>
+          <a:ext cx="722004" cy="458472"/>
         </a:xfrm>
         <a:prstGeom prst="roundRect">
           <a:avLst>
@@ -9848,8 +10751,8 @@
         </a:p>
       </dsp:txBody>
       <dsp:txXfrm>
-        <a:off x="5831696" y="1262061"/>
-        <a:ext cx="695131" cy="431606"/>
+        <a:off x="5831834" y="1262041"/>
+        <a:ext cx="695148" cy="431616"/>
       </dsp:txXfrm>
     </dsp:sp>
     <dsp:sp modelId="{E11949C2-E516-41D5-8840-492165451202}">
@@ -9859,8 +10762,8 @@
       </dsp:nvSpPr>
       <dsp:spPr>
         <a:xfrm>
-          <a:off x="5296833" y="1840864"/>
-          <a:ext cx="721987" cy="458462"/>
+          <a:off x="5296958" y="1840857"/>
+          <a:ext cx="722004" cy="458472"/>
         </a:xfrm>
         <a:prstGeom prst="roundRect">
           <a:avLst>
@@ -9911,8 +10814,8 @@
       </dsp:nvSpPr>
       <dsp:spPr>
         <a:xfrm>
-          <a:off x="5377054" y="1917073"/>
-          <a:ext cx="721987" cy="458462"/>
+          <a:off x="5377181" y="1917069"/>
+          <a:ext cx="722004" cy="458472"/>
         </a:xfrm>
         <a:prstGeom prst="roundRect">
           <a:avLst>
@@ -9979,8 +10882,8 @@
         </a:p>
       </dsp:txBody>
       <dsp:txXfrm>
-        <a:off x="5390482" y="1930501"/>
-        <a:ext cx="695131" cy="431606"/>
+        <a:off x="5390609" y="1930497"/>
+        <a:ext cx="695148" cy="431616"/>
       </dsp:txXfrm>
     </dsp:sp>
     <dsp:sp modelId="{B24D92A1-EFB8-46EF-BCF1-483FACC6CAB4}">
@@ -9990,8 +10893,8 @@
       </dsp:nvSpPr>
       <dsp:spPr>
         <a:xfrm>
-          <a:off x="6179262" y="1840864"/>
-          <a:ext cx="721987" cy="458462"/>
+          <a:off x="6179408" y="1840857"/>
+          <a:ext cx="722004" cy="458472"/>
         </a:xfrm>
         <a:prstGeom prst="roundRect">
           <a:avLst>
@@ -10042,8 +10945,8 @@
       </dsp:nvSpPr>
       <dsp:spPr>
         <a:xfrm>
-          <a:off x="6259483" y="1917073"/>
-          <a:ext cx="721987" cy="458462"/>
+          <a:off x="6259631" y="1917069"/>
+          <a:ext cx="722004" cy="458472"/>
         </a:xfrm>
         <a:prstGeom prst="roundRect">
           <a:avLst>
@@ -10110,8 +11013,8 @@
         </a:p>
       </dsp:txBody>
       <dsp:txXfrm>
-        <a:off x="6272911" y="1930501"/>
-        <a:ext cx="695131" cy="431606"/>
+        <a:off x="6273059" y="1930497"/>
+        <a:ext cx="695148" cy="431616"/>
       </dsp:txXfrm>
     </dsp:sp>
   </dsp:spTree>

</xml_diff>

<commit_message>
Création du CU : Confirmer sa présence.
</commit_message>
<xml_diff>
--- a/Brouillon - Structure code Java - Cas d'utilisation.docx
+++ b/Brouillon - Structure code Java - Cas d'utilisation.docx
@@ -2540,6 +2540,7 @@
       <w:pPr>
         <w:jc w:val="both"/>
       </w:pPr>
+      <w:bookmarkStart w:id="2" w:name="_Hlk515812229"/>
       <w:r>
         <w:rPr>
           <w:b/>
@@ -2547,10 +2548,7 @@
         <w:t>Cas d'utilisation</w:t>
       </w:r>
       <w:r>
-        <w:t xml:space="preserve"> : </w:t>
-      </w:r>
-      <w:r>
-        <w:t xml:space="preserve">S’inscrire à un cours ou à une consultation EXTENDS </w:t>
+        <w:t xml:space="preserve"> : S’inscrire à un cours ou à une consultation EXTENDS </w:t>
       </w:r>
       <w:r>
         <w:rPr>
@@ -2582,13 +2580,7 @@
         <w:t>But</w:t>
       </w:r>
       <w:r>
-        <w:t xml:space="preserve"> : Permettre au Membre </w:t>
-      </w:r>
-      <w:r>
-        <w:t>de s’inscrire à un cours ou à une consultation avec un Professionnel</w:t>
-      </w:r>
-      <w:r>
-        <w:t>.</w:t>
+        <w:t xml:space="preserve"> : Permettre au Membre de s’inscrire à un cours ou à une consultation avec un Professionnel.</w:t>
       </w:r>
     </w:p>
     <w:p>
@@ -2676,6 +2668,7 @@
         <w:t xml:space="preserve"> Remplace l’étape 6 du cas de base (consulter l’offre de services).</w:t>
       </w:r>
     </w:p>
+    <w:bookmarkEnd w:id="2"/>
     <w:p>
       <w:pPr>
         <w:jc w:val="both"/>
@@ -2698,19 +2691,7 @@
         <w:t xml:space="preserve"> </w:t>
       </w:r>
       <w:r>
-        <w:t>doit s</w:t>
-      </w:r>
-      <w:r>
-        <w:t>’</w:t>
-      </w:r>
-      <w:r>
-        <w:t>identifi</w:t>
-      </w:r>
-      <w:r>
-        <w:t>er</w:t>
-      </w:r>
-      <w:r>
-        <w:t xml:space="preserve"> avec le cas d’utilisation « </w:t>
+        <w:t>doit s’identifier avec le cas d’utilisation « </w:t>
       </w:r>
       <w:r>
         <w:rPr>
@@ -2727,15 +2708,7 @@
         <w:jc w:val="both"/>
       </w:pPr>
       <w:r>
-        <w:t xml:space="preserve">L’Agent sélectionne le cours ou </w:t>
-      </w:r>
-      <w:proofErr w:type="spellStart"/>
-      <w:r>
-        <w:t>la</w:t>
-      </w:r>
-      <w:proofErr w:type="spellEnd"/>
-      <w:r>
-        <w:t xml:space="preserve"> consultation qui intéresse le Membre.</w:t>
+        <w:t>L’Agent sélectionne le cours ou la consultation qui intéresse le Membre.</w:t>
       </w:r>
     </w:p>
     <w:p>
@@ -3136,8 +3109,6 @@
       <w:pPr>
         <w:jc w:val="both"/>
       </w:pPr>
-      <w:bookmarkStart w:id="2" w:name="_GoBack"/>
-      <w:bookmarkEnd w:id="2"/>
     </w:p>
     <w:p>
       <w:pPr>
@@ -3157,6 +3128,712 @@
           <w:b/>
           <w:u w:val="single"/>
         </w:rPr>
+        <w:t>Confirmer sa présence à un cours</w:t>
+      </w:r>
+    </w:p>
+    <w:p>
+      <w:pPr>
+        <w:jc w:val="both"/>
+      </w:pPr>
+      <w:r>
+        <w:rPr>
+          <w:b/>
+        </w:rPr>
+        <w:t>Cas d'utilisation</w:t>
+      </w:r>
+      <w:r>
+        <w:t xml:space="preserve"> : </w:t>
+      </w:r>
+      <w:r>
+        <w:t>Confirmation de présence.</w:t>
+      </w:r>
+    </w:p>
+    <w:p>
+      <w:pPr>
+        <w:jc w:val="both"/>
+      </w:pPr>
+      <w:r>
+        <w:rPr>
+          <w:b/>
+        </w:rPr>
+        <w:t>But</w:t>
+      </w:r>
+      <w:r>
+        <w:t xml:space="preserve"> : </w:t>
+      </w:r>
+      <w:r>
+        <w:t xml:space="preserve">Permettre au Membre de confirmer sa présence avant le début de la séance de cours ou de consultation. </w:t>
+      </w:r>
+    </w:p>
+    <w:p>
+      <w:pPr>
+        <w:jc w:val="both"/>
+      </w:pPr>
+      <w:r>
+        <w:rPr>
+          <w:b/>
+        </w:rPr>
+        <w:t>Préconditions</w:t>
+      </w:r>
+      <w:r>
+        <w:t xml:space="preserve"> : </w:t>
+      </w:r>
+    </w:p>
+    <w:p>
+      <w:pPr>
+        <w:jc w:val="both"/>
+      </w:pPr>
+      <w:r>
+        <w:t>Le Membre doit avoir sa carte de membre (ou son numéro à 9 chiffres).</w:t>
+      </w:r>
+    </w:p>
+    <w:p>
+      <w:pPr>
+        <w:jc w:val="both"/>
+      </w:pPr>
+      <w:r>
+        <w:t>Le Membre doit avoir</w:t>
+      </w:r>
+      <w:r>
+        <w:t xml:space="preserve"> le papier de confirmation d’inscription, ou le code du service à 7 chiffres</w:t>
+      </w:r>
+      <w:r>
+        <w:t>.</w:t>
+      </w:r>
+    </w:p>
+    <w:p>
+      <w:pPr>
+        <w:jc w:val="both"/>
+      </w:pPr>
+      <w:r>
+        <w:t xml:space="preserve">Le </w:t>
+      </w:r>
+      <w:r>
+        <w:t>Membre</w:t>
+      </w:r>
+      <w:r>
+        <w:t xml:space="preserve"> doit attendre qu’un Agent soit disponible pour le servir.</w:t>
+      </w:r>
+    </w:p>
+    <w:p>
+      <w:pPr>
+        <w:jc w:val="both"/>
+      </w:pPr>
+      <w:r>
+        <w:t>Le système informatique doit être opérationnel.</w:t>
+      </w:r>
+    </w:p>
+    <w:p>
+      <w:pPr>
+        <w:jc w:val="both"/>
+      </w:pPr>
+      <w:r>
+        <w:rPr>
+          <w:b/>
+        </w:rPr>
+        <w:t>Acteurs</w:t>
+      </w:r>
+      <w:r>
+        <w:t xml:space="preserve"> : </w:t>
+      </w:r>
+    </w:p>
+    <w:p>
+      <w:pPr>
+        <w:jc w:val="both"/>
+      </w:pPr>
+      <w:r>
+        <w:t>Acteur principal : Le Membre.</w:t>
+      </w:r>
+    </w:p>
+    <w:p>
+      <w:pPr>
+        <w:jc w:val="both"/>
+      </w:pPr>
+      <w:r>
+        <w:t>Acteur secondaire : L’agent du centre #GYM.</w:t>
+      </w:r>
+    </w:p>
+    <w:p>
+      <w:pPr>
+        <w:jc w:val="both"/>
+      </w:pPr>
+      <w:r>
+        <w:rPr>
+          <w:b/>
+        </w:rPr>
+        <w:t>Scénario principal</w:t>
+      </w:r>
+      <w:r>
+        <w:t xml:space="preserve"> :</w:t>
+      </w:r>
+    </w:p>
+    <w:p>
+      <w:pPr>
+        <w:pStyle w:val="ListParagraph"/>
+        <w:numPr>
+          <w:ilvl w:val="0"/>
+          <w:numId w:val="17"/>
+        </w:numPr>
+        <w:jc w:val="both"/>
+      </w:pPr>
+      <w:r>
+        <w:t>Le Membre demande à l’Agent de confirmer sa présence.</w:t>
+      </w:r>
+    </w:p>
+    <w:p>
+      <w:pPr>
+        <w:pStyle w:val="ListParagraph"/>
+        <w:numPr>
+          <w:ilvl w:val="0"/>
+          <w:numId w:val="17"/>
+        </w:numPr>
+        <w:jc w:val="both"/>
+      </w:pPr>
+      <w:r>
+        <w:lastRenderedPageBreak/>
+        <w:t>L’Agent choisit le Répertoire de Services.</w:t>
+      </w:r>
+    </w:p>
+    <w:p>
+      <w:pPr>
+        <w:pStyle w:val="ListParagraph"/>
+        <w:numPr>
+          <w:ilvl w:val="0"/>
+          <w:numId w:val="17"/>
+        </w:numPr>
+        <w:jc w:val="both"/>
+      </w:pPr>
+      <w:r>
+        <w:t>L’Agent demande au Membre son papier d’inscription, ou le numéro du code de service.</w:t>
+      </w:r>
+    </w:p>
+    <w:p>
+      <w:pPr>
+        <w:pStyle w:val="ListParagraph"/>
+        <w:numPr>
+          <w:ilvl w:val="0"/>
+          <w:numId w:val="17"/>
+        </w:numPr>
+        <w:jc w:val="both"/>
+      </w:pPr>
+      <w:r>
+        <w:t>Le Membre donne l’information à l’Agent.</w:t>
+      </w:r>
+    </w:p>
+    <w:p>
+      <w:pPr>
+        <w:pStyle w:val="ListParagraph"/>
+        <w:numPr>
+          <w:ilvl w:val="0"/>
+          <w:numId w:val="17"/>
+        </w:numPr>
+        <w:jc w:val="both"/>
+      </w:pPr>
+      <w:r>
+        <w:t xml:space="preserve">L’Agent choisit l’option « Rechercher un service » et entre le code de service à 7 chiffres. </w:t>
+      </w:r>
+    </w:p>
+    <w:p>
+      <w:pPr>
+        <w:pStyle w:val="ListParagraph"/>
+        <w:numPr>
+          <w:ilvl w:val="0"/>
+          <w:numId w:val="17"/>
+        </w:numPr>
+        <w:jc w:val="both"/>
+      </w:pPr>
+      <w:r>
+        <w:t>Le Système affiche à l’écran avec toute l’information.</w:t>
+      </w:r>
+    </w:p>
+    <w:p>
+      <w:pPr>
+        <w:pStyle w:val="ListParagraph"/>
+        <w:numPr>
+          <w:ilvl w:val="0"/>
+          <w:numId w:val="17"/>
+        </w:numPr>
+        <w:jc w:val="both"/>
+      </w:pPr>
+      <w:r>
+        <w:t>L’Agent choisit l’option « Confirmer inscriptions »</w:t>
+      </w:r>
+      <w:r>
+        <w:t>.</w:t>
+      </w:r>
+    </w:p>
+    <w:p>
+      <w:pPr>
+        <w:pStyle w:val="ListParagraph"/>
+        <w:numPr>
+          <w:ilvl w:val="0"/>
+          <w:numId w:val="17"/>
+        </w:numPr>
+        <w:jc w:val="both"/>
+      </w:pPr>
+      <w:r>
+        <w:t>L’Agent demande au Client sa carte de Membre, ou son numéro de Membre.</w:t>
+      </w:r>
+    </w:p>
+    <w:p>
+      <w:pPr>
+        <w:pStyle w:val="ListParagraph"/>
+        <w:numPr>
+          <w:ilvl w:val="0"/>
+          <w:numId w:val="17"/>
+        </w:numPr>
+        <w:jc w:val="both"/>
+      </w:pPr>
+      <w:r>
+        <w:t>Le Membre donne l’information.</w:t>
+      </w:r>
+    </w:p>
+    <w:p>
+      <w:pPr>
+        <w:pStyle w:val="ListParagraph"/>
+        <w:numPr>
+          <w:ilvl w:val="0"/>
+          <w:numId w:val="17"/>
+        </w:numPr>
+        <w:jc w:val="both"/>
+      </w:pPr>
+      <w:r>
+        <w:t>L’Agent entre le numéro de membre à 9 chiffres.</w:t>
+      </w:r>
+    </w:p>
+    <w:p>
+      <w:pPr>
+        <w:pStyle w:val="ListParagraph"/>
+        <w:numPr>
+          <w:ilvl w:val="0"/>
+          <w:numId w:val="17"/>
+        </w:numPr>
+        <w:jc w:val="both"/>
+      </w:pPr>
+      <w:r>
+        <w:t>La requête est envoyée au Centre de données pour valider l’inscription.</w:t>
+      </w:r>
+    </w:p>
+    <w:p>
+      <w:pPr>
+        <w:pStyle w:val="ListParagraph"/>
+        <w:numPr>
+          <w:ilvl w:val="0"/>
+          <w:numId w:val="17"/>
+        </w:numPr>
+        <w:jc w:val="both"/>
+      </w:pPr>
+      <w:r>
+        <w:t>Le Système affiche Valid</w:t>
+      </w:r>
+      <w:r>
+        <w:t>e</w:t>
+      </w:r>
+      <w:r>
+        <w:t>.</w:t>
+      </w:r>
+    </w:p>
+    <w:p>
+      <w:pPr>
+        <w:pStyle w:val="ListParagraph"/>
+        <w:numPr>
+          <w:ilvl w:val="0"/>
+          <w:numId w:val="17"/>
+        </w:numPr>
+        <w:jc w:val="both"/>
+      </w:pPr>
+      <w:r>
+        <w:t>L’Agent rend tous les documents (carte, papier d’inscription) au Membre.</w:t>
+      </w:r>
+    </w:p>
+    <w:p>
+      <w:pPr>
+        <w:pStyle w:val="ListParagraph"/>
+        <w:numPr>
+          <w:ilvl w:val="0"/>
+          <w:numId w:val="17"/>
+        </w:numPr>
+        <w:jc w:val="both"/>
+      </w:pPr>
+      <w:r>
+        <w:t>Le Membre reprend ses documents et peut aller à sa séance.</w:t>
+      </w:r>
+    </w:p>
+    <w:p>
+      <w:pPr>
+        <w:jc w:val="both"/>
+        <w:rPr>
+          <w:b/>
+        </w:rPr>
+      </w:pPr>
+      <w:r>
+        <w:rPr>
+          <w:b/>
+        </w:rPr>
+        <w:t>Scénarios alternatifs :</w:t>
+      </w:r>
+    </w:p>
+    <w:p>
+      <w:pPr>
+        <w:jc w:val="both"/>
+      </w:pPr>
+      <w:r>
+        <w:t>Remplace l’étape 12 du scénario principal : Le Système affiche Invalide</w:t>
+      </w:r>
+    </w:p>
+    <w:p>
+      <w:pPr>
+        <w:jc w:val="both"/>
+      </w:pPr>
+      <w:r>
+        <w:t>L’Agent signale au Membre qu’il n’est malheureusement pas inscrit au cours.</w:t>
+      </w:r>
+    </w:p>
+    <w:p>
+      <w:pPr>
+        <w:jc w:val="both"/>
+      </w:pPr>
+      <w:r>
+        <w:t>S’il reste de la place, l’Agent peut proposer au Membre de faire l’inscription.</w:t>
+      </w:r>
+    </w:p>
+    <w:p>
+      <w:pPr>
+        <w:jc w:val="both"/>
+      </w:pPr>
+      <w:r>
+        <w:t>Si le Membre accepte, l’Agent rend les documents au Membre, on quitte le CU confirmation de présence pour aller au CU s’inscrire à un cours ou à une consultation.</w:t>
+      </w:r>
+    </w:p>
+    <w:p>
+      <w:pPr>
+        <w:jc w:val="both"/>
+      </w:pPr>
+      <w:r>
+        <w:t>S’il ne reste plus de place, l’Agent rend les documents au Membre, fin du CU confirmation d’inscription.</w:t>
+      </w:r>
+      <w:bookmarkStart w:id="3" w:name="_GoBack"/>
+      <w:bookmarkEnd w:id="3"/>
+    </w:p>
+    <w:p>
+      <w:pPr>
+        <w:jc w:val="both"/>
+      </w:pPr>
+      <w:r>
+        <w:rPr>
+          <w:b/>
+        </w:rPr>
+        <w:t>Postconditions :</w:t>
+      </w:r>
+      <w:r>
+        <w:t xml:space="preserve"> </w:t>
+      </w:r>
+    </w:p>
+    <w:p>
+      <w:pPr>
+        <w:spacing w:before="100" w:beforeAutospacing="1" w:after="100" w:afterAutospacing="1" w:line="240" w:lineRule="auto"/>
+        <w:jc w:val="both"/>
+        <w:rPr>
+          <w:rFonts w:ascii="Arial" w:eastAsia="Times New Roman" w:hAnsi="Arial" w:cs="Arial"/>
+          <w:color w:val="000000"/>
+          <w:sz w:val="24"/>
+          <w:szCs w:val="24"/>
+        </w:rPr>
+      </w:pPr>
+      <w:r>
+        <w:rPr>
+          <w:rFonts w:ascii="Arial" w:eastAsia="Times New Roman" w:hAnsi="Arial" w:cs="Arial"/>
+          <w:color w:val="000000"/>
+          <w:sz w:val="24"/>
+          <w:szCs w:val="24"/>
+        </w:rPr>
+        <w:t xml:space="preserve">Une fois que le Système </w:t>
+      </w:r>
+      <w:r>
+        <w:rPr>
+          <w:rFonts w:ascii="Arial" w:eastAsia="Times New Roman" w:hAnsi="Arial" w:cs="Arial"/>
+          <w:color w:val="000000"/>
+          <w:sz w:val="24"/>
+          <w:szCs w:val="24"/>
+        </w:rPr>
+        <w:t xml:space="preserve">a </w:t>
+      </w:r>
+      <w:r>
+        <w:rPr>
+          <w:rFonts w:ascii="Arial" w:eastAsia="Times New Roman" w:hAnsi="Arial" w:cs="Arial"/>
+          <w:color w:val="000000"/>
+          <w:sz w:val="24"/>
+          <w:szCs w:val="24"/>
+        </w:rPr>
+        <w:t>valid</w:t>
+      </w:r>
+      <w:r>
+        <w:rPr>
+          <w:rFonts w:ascii="Arial" w:eastAsia="Times New Roman" w:hAnsi="Arial" w:cs="Arial"/>
+          <w:color w:val="000000"/>
+          <w:sz w:val="24"/>
+          <w:szCs w:val="24"/>
+        </w:rPr>
+        <w:t>é</w:t>
+      </w:r>
+      <w:r>
+        <w:rPr>
+          <w:rFonts w:ascii="Arial" w:eastAsia="Times New Roman" w:hAnsi="Arial" w:cs="Arial"/>
+          <w:color w:val="000000"/>
+          <w:sz w:val="24"/>
+          <w:szCs w:val="24"/>
+        </w:rPr>
+        <w:t xml:space="preserve"> la présence d’un membre</w:t>
+      </w:r>
+      <w:r>
+        <w:rPr>
+          <w:rFonts w:ascii="Arial" w:eastAsia="Times New Roman" w:hAnsi="Arial" w:cs="Arial"/>
+          <w:color w:val="000000"/>
+          <w:sz w:val="24"/>
+          <w:szCs w:val="24"/>
+        </w:rPr>
+        <w:t>, le logiciel crée un enregistrement sur le disque qui contient les champs ci-dessous. C'est la confirmation à l'avance que le service a été fourni.</w:t>
+      </w:r>
+    </w:p>
+    <w:p>
+      <w:pPr>
+        <w:tabs>
+          <w:tab w:val="left" w:pos="916"/>
+          <w:tab w:val="left" w:pos="1832"/>
+          <w:tab w:val="left" w:pos="2748"/>
+          <w:tab w:val="left" w:pos="3664"/>
+          <w:tab w:val="left" w:pos="4580"/>
+          <w:tab w:val="left" w:pos="5496"/>
+          <w:tab w:val="left" w:pos="6412"/>
+          <w:tab w:val="left" w:pos="7328"/>
+          <w:tab w:val="left" w:pos="8244"/>
+          <w:tab w:val="left" w:pos="9160"/>
+          <w:tab w:val="left" w:pos="10076"/>
+          <w:tab w:val="left" w:pos="10992"/>
+          <w:tab w:val="left" w:pos="11908"/>
+          <w:tab w:val="left" w:pos="12824"/>
+          <w:tab w:val="left" w:pos="13740"/>
+          <w:tab w:val="left" w:pos="14656"/>
+        </w:tabs>
+        <w:spacing w:after="0" w:line="240" w:lineRule="auto"/>
+        <w:jc w:val="both"/>
+        <w:rPr>
+          <w:rFonts w:ascii="Courier New" w:eastAsia="Times New Roman" w:hAnsi="Courier New" w:cs="Courier New"/>
+          <w:color w:val="000000"/>
+          <w:sz w:val="20"/>
+          <w:szCs w:val="20"/>
+        </w:rPr>
+      </w:pPr>
+      <w:r>
+        <w:rPr>
+          <w:rFonts w:ascii="Courier New" w:eastAsia="Times New Roman" w:hAnsi="Courier New" w:cs="Courier New"/>
+          <w:color w:val="000000"/>
+          <w:sz w:val="20"/>
+          <w:szCs w:val="20"/>
+        </w:rPr>
+        <w:t xml:space="preserve">    Date et heure actuelles</w:t>
+      </w:r>
+    </w:p>
+    <w:p>
+      <w:pPr>
+        <w:tabs>
+          <w:tab w:val="left" w:pos="916"/>
+          <w:tab w:val="left" w:pos="1832"/>
+          <w:tab w:val="left" w:pos="2748"/>
+          <w:tab w:val="left" w:pos="3664"/>
+          <w:tab w:val="left" w:pos="4580"/>
+          <w:tab w:val="left" w:pos="5496"/>
+          <w:tab w:val="left" w:pos="6412"/>
+          <w:tab w:val="left" w:pos="7328"/>
+          <w:tab w:val="left" w:pos="8244"/>
+          <w:tab w:val="left" w:pos="9160"/>
+          <w:tab w:val="left" w:pos="10076"/>
+          <w:tab w:val="left" w:pos="10992"/>
+          <w:tab w:val="left" w:pos="11908"/>
+          <w:tab w:val="left" w:pos="12824"/>
+          <w:tab w:val="left" w:pos="13740"/>
+          <w:tab w:val="left" w:pos="14656"/>
+        </w:tabs>
+        <w:spacing w:after="0" w:line="240" w:lineRule="auto"/>
+        <w:jc w:val="both"/>
+        <w:rPr>
+          <w:rFonts w:ascii="Courier New" w:eastAsia="Times New Roman" w:hAnsi="Courier New" w:cs="Courier New"/>
+          <w:color w:val="000000"/>
+          <w:sz w:val="20"/>
+          <w:szCs w:val="20"/>
+        </w:rPr>
+      </w:pPr>
+      <w:r>
+        <w:rPr>
+          <w:rFonts w:ascii="Courier New" w:eastAsia="Times New Roman" w:hAnsi="Courier New" w:cs="Courier New"/>
+          <w:color w:val="000000"/>
+          <w:sz w:val="20"/>
+          <w:szCs w:val="20"/>
+        </w:rPr>
+        <w:t xml:space="preserve">    Numéro du professionnel</w:t>
+      </w:r>
+    </w:p>
+    <w:p>
+      <w:pPr>
+        <w:tabs>
+          <w:tab w:val="left" w:pos="916"/>
+          <w:tab w:val="left" w:pos="1832"/>
+          <w:tab w:val="left" w:pos="2748"/>
+          <w:tab w:val="left" w:pos="3664"/>
+          <w:tab w:val="left" w:pos="4580"/>
+          <w:tab w:val="left" w:pos="5496"/>
+          <w:tab w:val="left" w:pos="6412"/>
+          <w:tab w:val="left" w:pos="7328"/>
+          <w:tab w:val="left" w:pos="8244"/>
+          <w:tab w:val="left" w:pos="9160"/>
+          <w:tab w:val="left" w:pos="10076"/>
+          <w:tab w:val="left" w:pos="10992"/>
+          <w:tab w:val="left" w:pos="11908"/>
+          <w:tab w:val="left" w:pos="12824"/>
+          <w:tab w:val="left" w:pos="13740"/>
+          <w:tab w:val="left" w:pos="14656"/>
+        </w:tabs>
+        <w:spacing w:after="0" w:line="240" w:lineRule="auto"/>
+        <w:jc w:val="both"/>
+        <w:rPr>
+          <w:rFonts w:ascii="Courier New" w:eastAsia="Times New Roman" w:hAnsi="Courier New" w:cs="Courier New"/>
+          <w:color w:val="000000"/>
+          <w:sz w:val="20"/>
+          <w:szCs w:val="20"/>
+        </w:rPr>
+      </w:pPr>
+      <w:r>
+        <w:rPr>
+          <w:rFonts w:ascii="Courier New" w:eastAsia="Times New Roman" w:hAnsi="Courier New" w:cs="Courier New"/>
+          <w:color w:val="000000"/>
+          <w:sz w:val="20"/>
+          <w:szCs w:val="20"/>
+        </w:rPr>
+        <w:t xml:space="preserve">    Numéro du membre</w:t>
+      </w:r>
+    </w:p>
+    <w:p>
+      <w:pPr>
+        <w:tabs>
+          <w:tab w:val="left" w:pos="916"/>
+          <w:tab w:val="left" w:pos="1832"/>
+          <w:tab w:val="left" w:pos="2748"/>
+          <w:tab w:val="left" w:pos="3664"/>
+          <w:tab w:val="left" w:pos="4580"/>
+          <w:tab w:val="left" w:pos="5496"/>
+          <w:tab w:val="left" w:pos="6412"/>
+          <w:tab w:val="left" w:pos="7328"/>
+          <w:tab w:val="left" w:pos="8244"/>
+          <w:tab w:val="left" w:pos="9160"/>
+          <w:tab w:val="left" w:pos="10076"/>
+          <w:tab w:val="left" w:pos="10992"/>
+          <w:tab w:val="left" w:pos="11908"/>
+          <w:tab w:val="left" w:pos="12824"/>
+          <w:tab w:val="left" w:pos="13740"/>
+          <w:tab w:val="left" w:pos="14656"/>
+        </w:tabs>
+        <w:spacing w:after="0" w:line="240" w:lineRule="auto"/>
+        <w:jc w:val="both"/>
+        <w:rPr>
+          <w:rFonts w:ascii="Courier New" w:eastAsia="Times New Roman" w:hAnsi="Courier New" w:cs="Courier New"/>
+          <w:color w:val="000000"/>
+          <w:sz w:val="20"/>
+          <w:szCs w:val="20"/>
+        </w:rPr>
+      </w:pPr>
+      <w:r>
+        <w:rPr>
+          <w:rFonts w:ascii="Courier New" w:eastAsia="Times New Roman" w:hAnsi="Courier New" w:cs="Courier New"/>
+          <w:color w:val="000000"/>
+          <w:sz w:val="20"/>
+          <w:szCs w:val="20"/>
+        </w:rPr>
+        <w:t xml:space="preserve">    Code du service</w:t>
+      </w:r>
+    </w:p>
+    <w:p>
+      <w:pPr>
+        <w:tabs>
+          <w:tab w:val="left" w:pos="916"/>
+          <w:tab w:val="left" w:pos="1832"/>
+          <w:tab w:val="left" w:pos="2748"/>
+          <w:tab w:val="left" w:pos="3664"/>
+          <w:tab w:val="left" w:pos="4580"/>
+          <w:tab w:val="left" w:pos="5496"/>
+          <w:tab w:val="left" w:pos="6412"/>
+          <w:tab w:val="left" w:pos="7328"/>
+          <w:tab w:val="left" w:pos="8244"/>
+          <w:tab w:val="left" w:pos="9160"/>
+          <w:tab w:val="left" w:pos="10076"/>
+          <w:tab w:val="left" w:pos="10992"/>
+          <w:tab w:val="left" w:pos="11908"/>
+          <w:tab w:val="left" w:pos="12824"/>
+          <w:tab w:val="left" w:pos="13740"/>
+          <w:tab w:val="left" w:pos="14656"/>
+        </w:tabs>
+        <w:spacing w:after="0" w:line="240" w:lineRule="auto"/>
+        <w:jc w:val="both"/>
+        <w:rPr>
+          <w:rFonts w:ascii="Courier New" w:eastAsia="Times New Roman" w:hAnsi="Courier New" w:cs="Courier New"/>
+          <w:color w:val="000000"/>
+          <w:sz w:val="20"/>
+          <w:szCs w:val="20"/>
+        </w:rPr>
+      </w:pPr>
+      <w:r>
+        <w:rPr>
+          <w:rFonts w:ascii="Courier New" w:eastAsia="Times New Roman" w:hAnsi="Courier New" w:cs="Courier New"/>
+          <w:color w:val="000000"/>
+          <w:sz w:val="20"/>
+          <w:szCs w:val="20"/>
+        </w:rPr>
+        <w:t xml:space="preserve">    Commentaires (facultatif).</w:t>
+      </w:r>
+    </w:p>
+    <w:p>
+      <w:pPr>
+        <w:jc w:val="both"/>
+      </w:pPr>
+      <w:r>
+        <w:t>L’agent ferme ensuite la session active et retourne au menu principal. Il est prêt à servir un autre Client.</w:t>
+      </w:r>
+    </w:p>
+    <w:p>
+      <w:pPr>
+        <w:jc w:val="both"/>
+        <w:rPr>
+          <w:b/>
+          <w:u w:val="single"/>
+        </w:rPr>
+      </w:pPr>
+    </w:p>
+    <w:p>
+      <w:pPr>
+        <w:jc w:val="both"/>
+        <w:rPr>
+          <w:b/>
+          <w:u w:val="single"/>
+        </w:rPr>
+      </w:pPr>
+    </w:p>
+    <w:p>
+      <w:pPr>
+        <w:pStyle w:val="ListParagraph"/>
+        <w:numPr>
+          <w:ilvl w:val="0"/>
+          <w:numId w:val="1"/>
+        </w:numPr>
+        <w:jc w:val="both"/>
+        <w:rPr>
+          <w:b/>
+          <w:u w:val="single"/>
+        </w:rPr>
+      </w:pPr>
+      <w:r>
+        <w:rPr>
+          <w:b/>
+          <w:u w:val="single"/>
+        </w:rPr>
         <w:t>Répertoire des cours</w:t>
       </w:r>
     </w:p>
@@ -3183,6 +3860,7 @@
         <w:jc w:val="both"/>
       </w:pPr>
       <w:r>
+        <w:lastRenderedPageBreak/>
         <w:t xml:space="preserve">Recherche de séance : (Fonction </w:t>
       </w:r>
       <w:proofErr w:type="spellStart"/>
@@ -3222,7 +3900,6 @@
         <w:rPr>
           <w:noProof/>
         </w:rPr>
-        <w:lastRenderedPageBreak/>
         <w:drawing>
           <wp:inline distT="0" distB="0" distL="0" distR="0">
             <wp:extent cx="6983895" cy="4216400"/>
@@ -4476,6 +5153,92 @@
     </w:lvl>
   </w:abstractNum>
   <w:abstractNum w:abstractNumId="11" w15:restartNumberingAfterBreak="0">
+    <w:nsid w:val="4DAC0290"/>
+    <w:multiLevelType w:val="hybridMultilevel"/>
+    <w:tmpl w:val="10A85EEA"/>
+    <w:lvl w:ilvl="0" w:tplc="0C0C001B">
+      <w:start w:val="1"/>
+      <w:numFmt w:val="lowerRoman"/>
+      <w:lvlText w:val="%1."/>
+      <w:lvlJc w:val="right"/>
+      <w:pPr>
+        <w:ind w:left="720" w:hanging="360"/>
+      </w:pPr>
+    </w:lvl>
+    <w:lvl w:ilvl="1" w:tplc="0C0C0019" w:tentative="1">
+      <w:start w:val="1"/>
+      <w:numFmt w:val="lowerLetter"/>
+      <w:lvlText w:val="%2."/>
+      <w:lvlJc w:val="left"/>
+      <w:pPr>
+        <w:ind w:left="1440" w:hanging="360"/>
+      </w:pPr>
+    </w:lvl>
+    <w:lvl w:ilvl="2" w:tplc="0C0C001B" w:tentative="1">
+      <w:start w:val="1"/>
+      <w:numFmt w:val="lowerRoman"/>
+      <w:lvlText w:val="%3."/>
+      <w:lvlJc w:val="right"/>
+      <w:pPr>
+        <w:ind w:left="2160" w:hanging="180"/>
+      </w:pPr>
+    </w:lvl>
+    <w:lvl w:ilvl="3" w:tplc="0C0C000F" w:tentative="1">
+      <w:start w:val="1"/>
+      <w:numFmt w:val="decimal"/>
+      <w:lvlText w:val="%4."/>
+      <w:lvlJc w:val="left"/>
+      <w:pPr>
+        <w:ind w:left="2880" w:hanging="360"/>
+      </w:pPr>
+    </w:lvl>
+    <w:lvl w:ilvl="4" w:tplc="0C0C0019" w:tentative="1">
+      <w:start w:val="1"/>
+      <w:numFmt w:val="lowerLetter"/>
+      <w:lvlText w:val="%5."/>
+      <w:lvlJc w:val="left"/>
+      <w:pPr>
+        <w:ind w:left="3600" w:hanging="360"/>
+      </w:pPr>
+    </w:lvl>
+    <w:lvl w:ilvl="5" w:tplc="0C0C001B" w:tentative="1">
+      <w:start w:val="1"/>
+      <w:numFmt w:val="lowerRoman"/>
+      <w:lvlText w:val="%6."/>
+      <w:lvlJc w:val="right"/>
+      <w:pPr>
+        <w:ind w:left="4320" w:hanging="180"/>
+      </w:pPr>
+    </w:lvl>
+    <w:lvl w:ilvl="6" w:tplc="0C0C000F" w:tentative="1">
+      <w:start w:val="1"/>
+      <w:numFmt w:val="decimal"/>
+      <w:lvlText w:val="%7."/>
+      <w:lvlJc w:val="left"/>
+      <w:pPr>
+        <w:ind w:left="5040" w:hanging="360"/>
+      </w:pPr>
+    </w:lvl>
+    <w:lvl w:ilvl="7" w:tplc="0C0C0019" w:tentative="1">
+      <w:start w:val="1"/>
+      <w:numFmt w:val="lowerLetter"/>
+      <w:lvlText w:val="%8."/>
+      <w:lvlJc w:val="left"/>
+      <w:pPr>
+        <w:ind w:left="5760" w:hanging="360"/>
+      </w:pPr>
+    </w:lvl>
+    <w:lvl w:ilvl="8" w:tplc="0C0C001B" w:tentative="1">
+      <w:start w:val="1"/>
+      <w:numFmt w:val="lowerRoman"/>
+      <w:lvlText w:val="%9."/>
+      <w:lvlJc w:val="right"/>
+      <w:pPr>
+        <w:ind w:left="6480" w:hanging="180"/>
+      </w:pPr>
+    </w:lvl>
+  </w:abstractNum>
+  <w:abstractNum w:abstractNumId="12" w15:restartNumberingAfterBreak="0">
     <w:nsid w:val="53D96CDD"/>
     <w:multiLevelType w:val="hybridMultilevel"/>
     <w:tmpl w:val="4A9CD6EA"/>
@@ -4567,7 +5330,7 @@
       </w:pPr>
     </w:lvl>
   </w:abstractNum>
-  <w:abstractNum w:abstractNumId="12" w15:restartNumberingAfterBreak="0">
+  <w:abstractNum w:abstractNumId="13" w15:restartNumberingAfterBreak="0">
     <w:nsid w:val="55684472"/>
     <w:multiLevelType w:val="hybridMultilevel"/>
     <w:tmpl w:val="6FC080CA"/>
@@ -4656,7 +5419,7 @@
       </w:pPr>
     </w:lvl>
   </w:abstractNum>
-  <w:abstractNum w:abstractNumId="13" w15:restartNumberingAfterBreak="0">
+  <w:abstractNum w:abstractNumId="14" w15:restartNumberingAfterBreak="0">
     <w:nsid w:val="5B7D0EB8"/>
     <w:multiLevelType w:val="hybridMultilevel"/>
     <w:tmpl w:val="AACE52A4"/>
@@ -4748,7 +5511,7 @@
       </w:pPr>
     </w:lvl>
   </w:abstractNum>
-  <w:abstractNum w:abstractNumId="14" w15:restartNumberingAfterBreak="0">
+  <w:abstractNum w:abstractNumId="15" w15:restartNumberingAfterBreak="0">
     <w:nsid w:val="61F6721D"/>
     <w:multiLevelType w:val="hybridMultilevel"/>
     <w:tmpl w:val="3502E8CA"/>
@@ -4834,7 +5597,7 @@
       </w:pPr>
     </w:lvl>
   </w:abstractNum>
-  <w:abstractNum w:abstractNumId="15" w15:restartNumberingAfterBreak="0">
+  <w:abstractNum w:abstractNumId="16" w15:restartNumberingAfterBreak="0">
     <w:nsid w:val="6378305C"/>
     <w:multiLevelType w:val="hybridMultilevel"/>
     <w:tmpl w:val="CE3ED1A0"/>
@@ -4924,7 +5687,7 @@
     <w:abstractNumId w:val="7"/>
   </w:num>
   <w:num w:numId="2">
-    <w:abstractNumId w:val="14"/>
+    <w:abstractNumId w:val="15"/>
   </w:num>
   <w:num w:numId="3">
     <w:abstractNumId w:val="2"/>
@@ -4939,22 +5702,22 @@
     <w:abstractNumId w:val="1"/>
   </w:num>
   <w:num w:numId="7">
-    <w:abstractNumId w:val="15"/>
+    <w:abstractNumId w:val="16"/>
   </w:num>
   <w:num w:numId="8">
     <w:abstractNumId w:val="4"/>
   </w:num>
   <w:num w:numId="9">
-    <w:abstractNumId w:val="12"/>
+    <w:abstractNumId w:val="13"/>
   </w:num>
   <w:num w:numId="10">
-    <w:abstractNumId w:val="13"/>
+    <w:abstractNumId w:val="14"/>
   </w:num>
   <w:num w:numId="11">
     <w:abstractNumId w:val="10"/>
   </w:num>
   <w:num w:numId="12">
-    <w:abstractNumId w:val="11"/>
+    <w:abstractNumId w:val="12"/>
   </w:num>
   <w:num w:numId="13">
     <w:abstractNumId w:val="3"/>
@@ -4967,6 +5730,9 @@
   </w:num>
   <w:num w:numId="16">
     <w:abstractNumId w:val="6"/>
+  </w:num>
+  <w:num w:numId="17">
+    <w:abstractNumId w:val="11"/>
   </w:num>
 </w:numbering>
 </file>
@@ -5373,6 +6139,7 @@
   <w:style w:type="character" w:default="1" w:styleId="DefaultParagraphFont">
     <w:name w:val="Default Paragraph Font"/>
     <w:uiPriority w:val="1"/>
+    <w:semiHidden/>
     <w:unhideWhenUsed/>
   </w:style>
   <w:style w:type="table" w:default="1" w:styleId="TableNormal">
@@ -5497,6 +6264,22 @@
       <w:rFonts w:ascii="Courier New" w:eastAsia="Times New Roman" w:hAnsi="Courier New" w:cs="Courier New"/>
       <w:sz w:val="20"/>
       <w:szCs w:val="20"/>
+    </w:rPr>
+  </w:style>
+  <w:style w:type="paragraph" w:styleId="NormalWeb">
+    <w:name w:val="Normal (Web)"/>
+    <w:basedOn w:val="Normal"/>
+    <w:uiPriority w:val="99"/>
+    <w:semiHidden/>
+    <w:unhideWhenUsed/>
+    <w:rsid w:val="00ED43EC"/>
+    <w:pPr>
+      <w:spacing w:before="100" w:beforeAutospacing="1" w:after="100" w:afterAutospacing="1" w:line="240" w:lineRule="auto"/>
+    </w:pPr>
+    <w:rPr>
+      <w:rFonts w:ascii="Times New Roman" w:eastAsia="Times New Roman" w:hAnsi="Times New Roman" w:cs="Times New Roman"/>
+      <w:sz w:val="24"/>
+      <w:szCs w:val="24"/>
     </w:rPr>
   </w:style>
 </w:styles>

</xml_diff>

<commit_message>
Création du CU #8 Annuler une inscription à un cours ou à une consultation
</commit_message>
<xml_diff>
--- a/Brouillon - Structure code Java - Cas d'utilisation.docx
+++ b/Brouillon - Structure code Java - Cas d'utilisation.docx
@@ -2557,12 +2557,27 @@
         <w:t>consulter l’ensemble des services</w:t>
       </w:r>
       <w:r>
-        <w:t xml:space="preserve"> INCLUDES </w:t>
+        <w:t xml:space="preserve"> </w:t>
+      </w:r>
+      <w:r>
+        <w:t xml:space="preserve">EXTENDS </w:t>
       </w:r>
       <w:r>
         <w:rPr>
           <w:i/>
         </w:rPr>
+        <w:t>Annuler une inscription à un cours ou à une consultation</w:t>
+      </w:r>
+      <w:r>
+        <w:t xml:space="preserve"> </w:t>
+      </w:r>
+      <w:r>
+        <w:t xml:space="preserve">INCLUDES </w:t>
+      </w:r>
+      <w:r>
+        <w:rPr>
+          <w:i/>
+        </w:rPr>
         <w:t>valider l’identité du Membre</w:t>
       </w:r>
       <w:r>
@@ -2665,7 +2680,7 @@
         <w:t xml:space="preserve"> :</w:t>
       </w:r>
       <w:r>
-        <w:t xml:space="preserve"> Remplace l’étape 6 du cas de base (consulter l’offre de services).</w:t>
+        <w:t xml:space="preserve"> </w:t>
       </w:r>
     </w:p>
     <w:bookmarkEnd w:id="2"/>
@@ -2902,6 +2917,7 @@
         <w:jc w:val="both"/>
       </w:pPr>
       <w:r>
+        <w:lastRenderedPageBreak/>
         <w:t>Le Membre donne des précisions sur sa situation.</w:t>
       </w:r>
     </w:p>
@@ -2910,7 +2926,6 @@
         <w:jc w:val="both"/>
       </w:pPr>
       <w:r>
-        <w:lastRenderedPageBreak/>
         <w:t>L’Agent laisse un commentaire dans le Système.</w:t>
       </w:r>
     </w:p>
@@ -2955,129 +2970,63 @@
         <w:jc w:val="both"/>
       </w:pPr>
       <w:r>
-        <w:t>&lt;</w:t>
-      </w:r>
-      <w:proofErr w:type="spellStart"/>
-      <w:proofErr w:type="gramStart"/>
-      <w:r>
-        <w:t>pre</w:t>
-      </w:r>
-      <w:proofErr w:type="spellEnd"/>
-      <w:proofErr w:type="gramEnd"/>
-      <w:r>
-        <w:t>&gt;</w:t>
-      </w:r>
-    </w:p>
-    <w:p>
-      <w:pPr>
-        <w:jc w:val="both"/>
-      </w:pPr>
-      <w:r>
-        <w:t xml:space="preserve">    Date et heure actuelles</w:t>
-      </w:r>
-      <w:proofErr w:type="gramStart"/>
-      <w:r>
-        <w:t>&lt;!--</w:t>
-      </w:r>
-      <w:proofErr w:type="gramEnd"/>
-      <w:r>
-        <w:t xml:space="preserve"> (JJ-MM-AAAA HH:MM:SS)--&gt;</w:t>
-      </w:r>
-    </w:p>
-    <w:p>
-      <w:pPr>
-        <w:jc w:val="both"/>
-      </w:pPr>
-      <w:r>
-        <w:t xml:space="preserve">    Date à laquelle du service qui sera fourni</w:t>
-      </w:r>
-      <w:proofErr w:type="gramStart"/>
-      <w:r>
-        <w:t>&lt;!--</w:t>
-      </w:r>
-      <w:proofErr w:type="gramEnd"/>
-      <w:r>
-        <w:t xml:space="preserve"> (JJ-MM-AAAA)--&gt;</w:t>
-      </w:r>
-    </w:p>
-    <w:p>
-      <w:pPr>
-        <w:jc w:val="both"/>
-      </w:pPr>
-      <w:r>
-        <w:t xml:space="preserve">    Numéro du professionnel</w:t>
-      </w:r>
-      <w:proofErr w:type="gramStart"/>
-      <w:r>
-        <w:t>&lt;!--</w:t>
-      </w:r>
-      <w:proofErr w:type="gramEnd"/>
-      <w:r>
-        <w:t xml:space="preserve"> (9 chiffres)--&gt;</w:t>
-      </w:r>
-    </w:p>
-    <w:p>
-      <w:pPr>
-        <w:jc w:val="both"/>
-      </w:pPr>
-      <w:r>
-        <w:t xml:space="preserve">    Numéro du membre</w:t>
-      </w:r>
-      <w:proofErr w:type="gramStart"/>
-      <w:r>
-        <w:t>&lt;!--</w:t>
-      </w:r>
-      <w:proofErr w:type="gramEnd"/>
-      <w:r>
-        <w:t xml:space="preserve"> (9 chiffres)--&gt;</w:t>
-      </w:r>
-    </w:p>
-    <w:p>
-      <w:pPr>
-        <w:jc w:val="both"/>
-      </w:pPr>
-      <w:r>
-        <w:t xml:space="preserve">    Code du service</w:t>
-      </w:r>
-      <w:proofErr w:type="gramStart"/>
-      <w:r>
-        <w:t>&lt;!--</w:t>
-      </w:r>
-      <w:proofErr w:type="gramEnd"/>
-      <w:r>
-        <w:t xml:space="preserve"> (7 chiffres)--&gt;</w:t>
-      </w:r>
-    </w:p>
-    <w:p>
-      <w:pPr>
-        <w:jc w:val="both"/>
-      </w:pPr>
-      <w:r>
-        <w:t xml:space="preserve">    Commentaires</w:t>
-      </w:r>
-      <w:proofErr w:type="gramStart"/>
-      <w:r>
-        <w:t>&lt;!--</w:t>
-      </w:r>
-      <w:proofErr w:type="gramEnd"/>
-      <w:r>
-        <w:t xml:space="preserve"> (100 caractères)--&gt; (facultatif).</w:t>
-      </w:r>
-    </w:p>
-    <w:p>
-      <w:pPr>
-        <w:jc w:val="both"/>
-      </w:pPr>
-      <w:r>
-        <w:t>&lt;/</w:t>
-      </w:r>
-      <w:proofErr w:type="spellStart"/>
-      <w:r>
-        <w:t>pre</w:t>
-      </w:r>
-      <w:proofErr w:type="spellEnd"/>
-      <w:r>
-        <w:t>&gt;</w:t>
+        <w:t>&lt;pre&gt;</w:t>
+      </w:r>
+    </w:p>
+    <w:p>
+      <w:pPr>
+        <w:jc w:val="both"/>
+      </w:pPr>
+      <w:r>
+        <w:t xml:space="preserve">    Date et heure actuelles&lt;!-- (JJ-MM-AAAA HH:MM:SS)--&gt;</w:t>
+      </w:r>
+    </w:p>
+    <w:p>
+      <w:pPr>
+        <w:jc w:val="both"/>
+      </w:pPr>
+      <w:r>
+        <w:t xml:space="preserve">    Date à laquelle du service qui sera fourni&lt;!-- (JJ-MM-AAAA)--&gt;</w:t>
+      </w:r>
+    </w:p>
+    <w:p>
+      <w:pPr>
+        <w:jc w:val="both"/>
+      </w:pPr>
+      <w:r>
+        <w:t xml:space="preserve">    Numéro du professionnel&lt;!-- (9 chiffres)--&gt;</w:t>
+      </w:r>
+    </w:p>
+    <w:p>
+      <w:pPr>
+        <w:jc w:val="both"/>
+      </w:pPr>
+      <w:r>
+        <w:t xml:space="preserve">    Numéro du membre&lt;!-- (9 chiffres)--&gt;</w:t>
+      </w:r>
+    </w:p>
+    <w:p>
+      <w:pPr>
+        <w:jc w:val="both"/>
+      </w:pPr>
+      <w:r>
+        <w:t xml:space="preserve">    Code du service&lt;!-- (7 chiffres)--&gt;</w:t>
+      </w:r>
+    </w:p>
+    <w:p>
+      <w:pPr>
+        <w:jc w:val="both"/>
+      </w:pPr>
+      <w:r>
+        <w:t xml:space="preserve">    Commentaires&lt;!-- (100 caractères)--&gt; (facultatif).</w:t>
+      </w:r>
+    </w:p>
+    <w:p>
+      <w:pPr>
+        <w:jc w:val="both"/>
+      </w:pPr>
+      <w:r>
+        <w:t>&lt;/pre&gt;</w:t>
       </w:r>
     </w:p>
     <w:p>
@@ -3135,6 +3084,7 @@
       <w:pPr>
         <w:jc w:val="both"/>
       </w:pPr>
+      <w:bookmarkStart w:id="3" w:name="_Hlk515876074"/>
       <w:r>
         <w:rPr>
           <w:b/>
@@ -3267,6 +3217,7 @@
         <w:t xml:space="preserve"> :</w:t>
       </w:r>
     </w:p>
+    <w:bookmarkEnd w:id="3"/>
     <w:p>
       <w:pPr>
         <w:pStyle w:val="ListParagraph"/>
@@ -3277,6 +3228,7 @@
         <w:jc w:val="both"/>
       </w:pPr>
       <w:r>
+        <w:lastRenderedPageBreak/>
         <w:t>Le Membre demande à l’Agent de confirmer sa présence.</w:t>
       </w:r>
     </w:p>
@@ -3290,7 +3242,6 @@
         <w:jc w:val="both"/>
       </w:pPr>
       <w:r>
-        <w:lastRenderedPageBreak/>
         <w:t>L’Agent choisit le Répertoire de Services.</w:t>
       </w:r>
     </w:p>
@@ -3356,10 +3307,7 @@
         <w:jc w:val="both"/>
       </w:pPr>
       <w:r>
-        <w:t>L’Agent choisit l’option « Confirmer inscriptions »</w:t>
-      </w:r>
-      <w:r>
-        <w:t>.</w:t>
+        <w:t>L’Agent choisit l’option « Confirmer inscriptions ».</w:t>
       </w:r>
     </w:p>
     <w:p>
@@ -3512,8 +3460,6 @@
       <w:r>
         <w:t>S’il ne reste plus de place, l’Agent rend les documents au Membre, fin du CU confirmation d’inscription.</w:t>
       </w:r>
-      <w:bookmarkStart w:id="3" w:name="_GoBack"/>
-      <w:bookmarkEnd w:id="3"/>
     </w:p>
     <w:p>
       <w:pPr>
@@ -3834,6 +3780,305 @@
           <w:b/>
           <w:u w:val="single"/>
         </w:rPr>
+        <w:t>Annuler une inscription à un cours ou à une consultation</w:t>
+      </w:r>
+    </w:p>
+    <w:p>
+      <w:pPr>
+        <w:jc w:val="both"/>
+      </w:pPr>
+      <w:r>
+        <w:rPr>
+          <w:b/>
+        </w:rPr>
+        <w:t>Cas d'utilisation</w:t>
+      </w:r>
+      <w:r>
+        <w:t xml:space="preserve"> : Annuler une inscription à un cours ou à une consultation </w:t>
+      </w:r>
+    </w:p>
+    <w:p>
+      <w:pPr>
+        <w:jc w:val="both"/>
+      </w:pPr>
+      <w:r>
+        <w:rPr>
+          <w:b/>
+        </w:rPr>
+        <w:lastRenderedPageBreak/>
+        <w:t>But</w:t>
+      </w:r>
+      <w:r>
+        <w:t xml:space="preserve"> : Permettre au Membre d’annuler son rendez-vous ou son cours. </w:t>
+      </w:r>
+    </w:p>
+    <w:p>
+      <w:pPr>
+        <w:jc w:val="both"/>
+      </w:pPr>
+      <w:r>
+        <w:rPr>
+          <w:b/>
+        </w:rPr>
+        <w:t>Préconditions</w:t>
+      </w:r>
+      <w:r>
+        <w:t xml:space="preserve"> : </w:t>
+      </w:r>
+    </w:p>
+    <w:p>
+      <w:pPr>
+        <w:jc w:val="both"/>
+      </w:pPr>
+      <w:r>
+        <w:t>Le Membre doit avoir sa carte de membre (ou son numéro à 9 chiffres).</w:t>
+      </w:r>
+    </w:p>
+    <w:p>
+      <w:pPr>
+        <w:jc w:val="both"/>
+      </w:pPr>
+      <w:r>
+        <w:t>Le Membre doit avoir le papier de confirmation d’inscription, ou le code du service à 7 chiffres.</w:t>
+      </w:r>
+    </w:p>
+    <w:p>
+      <w:pPr>
+        <w:jc w:val="both"/>
+      </w:pPr>
+      <w:r>
+        <w:t>Le Membre doit attendre qu’un Agent soit disponible pour le servir.</w:t>
+      </w:r>
+    </w:p>
+    <w:p>
+      <w:pPr>
+        <w:jc w:val="both"/>
+      </w:pPr>
+      <w:r>
+        <w:t>Le système informatique doit être opérationnel.</w:t>
+      </w:r>
+    </w:p>
+    <w:p>
+      <w:pPr>
+        <w:jc w:val="both"/>
+      </w:pPr>
+      <w:r>
+        <w:rPr>
+          <w:b/>
+        </w:rPr>
+        <w:t>Acteurs</w:t>
+      </w:r>
+      <w:r>
+        <w:t xml:space="preserve"> : </w:t>
+      </w:r>
+    </w:p>
+    <w:p>
+      <w:pPr>
+        <w:jc w:val="both"/>
+      </w:pPr>
+      <w:r>
+        <w:t>Acteur principal : Le Membre.</w:t>
+      </w:r>
+    </w:p>
+    <w:p>
+      <w:pPr>
+        <w:jc w:val="both"/>
+      </w:pPr>
+      <w:r>
+        <w:t>Acteur secondaire : L’agent du centre #GYM.</w:t>
+      </w:r>
+    </w:p>
+    <w:p>
+      <w:pPr>
+        <w:jc w:val="both"/>
+      </w:pPr>
+      <w:r>
+        <w:rPr>
+          <w:b/>
+        </w:rPr>
+        <w:t>Scénario principal</w:t>
+      </w:r>
+      <w:r>
+        <w:t xml:space="preserve"> :</w:t>
+      </w:r>
+    </w:p>
+    <w:p>
+      <w:pPr>
+        <w:jc w:val="both"/>
+      </w:pPr>
+      <w:r>
+        <w:t>Le Membre signale à l’Agent d’annuler son inscription à un cours ou à une consultation.</w:t>
+      </w:r>
+    </w:p>
+    <w:p>
+      <w:pPr>
+        <w:jc w:val="both"/>
+      </w:pPr>
+      <w:r>
+        <w:t>L’Agent démarre le Répertoire de Service.</w:t>
+      </w:r>
+    </w:p>
+    <w:p>
+      <w:pPr>
+        <w:jc w:val="both"/>
+      </w:pPr>
+      <w:r>
+        <w:t>L’Agent choisit l’option d’Annuler une inscription.</w:t>
+      </w:r>
+    </w:p>
+    <w:p>
+      <w:pPr>
+        <w:jc w:val="both"/>
+      </w:pPr>
+      <w:r>
+        <w:t>L’Agent demande au Membre sa carte de membre et le code de service.</w:t>
+      </w:r>
+    </w:p>
+    <w:p>
+      <w:pPr>
+        <w:jc w:val="both"/>
+      </w:pPr>
+      <w:r>
+        <w:t>Le Membre donne les documents demandés.</w:t>
+      </w:r>
+    </w:p>
+    <w:p>
+      <w:pPr>
+        <w:jc w:val="both"/>
+      </w:pPr>
+      <w:r>
+        <w:t>L’Agent entre les informations dans le Système (numéro de Membre à 9 chiffres, code de service à 7 chiffres).</w:t>
+      </w:r>
+    </w:p>
+    <w:p>
+      <w:pPr>
+        <w:jc w:val="both"/>
+      </w:pPr>
+      <w:r>
+        <w:t>Le Système affiche « Inscription annulée ».</w:t>
+      </w:r>
+    </w:p>
+    <w:p>
+      <w:pPr>
+        <w:jc w:val="both"/>
+      </w:pPr>
+      <w:r>
+        <w:t>L’Agent demande au Membre s’il désire s’inscrire à une autre séance.</w:t>
+      </w:r>
+    </w:p>
+    <w:p>
+      <w:pPr>
+        <w:jc w:val="both"/>
+      </w:pPr>
+      <w:r>
+        <w:t>Le Membre répond non.</w:t>
+      </w:r>
+    </w:p>
+    <w:p>
+      <w:pPr>
+        <w:jc w:val="both"/>
+      </w:pPr>
+      <w:r>
+        <w:t>L’Agent remet les documents du Membre.</w:t>
+      </w:r>
+    </w:p>
+    <w:p>
+      <w:pPr>
+        <w:jc w:val="both"/>
+      </w:pPr>
+    </w:p>
+    <w:p>
+      <w:pPr>
+        <w:jc w:val="both"/>
+        <w:rPr>
+          <w:b/>
+          <w:u w:val="single"/>
+        </w:rPr>
+      </w:pPr>
+      <w:r>
+        <w:rPr>
+          <w:b/>
+          <w:u w:val="single"/>
+        </w:rPr>
+        <w:t>Scénarios alternatifs :</w:t>
+      </w:r>
+    </w:p>
+    <w:p>
+      <w:pPr>
+        <w:jc w:val="both"/>
+      </w:pPr>
+      <w:r>
+        <w:t>Scénario alternatif à l’étape 9 : le membre répond oui, il désire s’inscrire à un autre cours.</w:t>
+      </w:r>
+    </w:p>
+    <w:p>
+      <w:pPr>
+        <w:jc w:val="both"/>
+      </w:pPr>
+      <w:r>
+        <w:t xml:space="preserve">On quitte le CU </w:t>
+      </w:r>
+      <w:r>
+        <w:rPr>
+          <w:i/>
+        </w:rPr>
+        <w:t>annuler une inscription à un cours ou à une consultation</w:t>
+      </w:r>
+      <w:r>
+        <w:t xml:space="preserve"> pour aller au CU s’inscrire à un cours ou à une consultation</w:t>
+      </w:r>
+      <w:r>
+        <w:t>.</w:t>
+      </w:r>
+    </w:p>
+    <w:p>
+      <w:pPr>
+        <w:jc w:val="both"/>
+      </w:pPr>
+      <w:r>
+        <w:rPr>
+          <w:b/>
+        </w:rPr>
+        <w:t>Postconditions</w:t>
+      </w:r>
+      <w:r>
+        <w:rPr>
+          <w:b/>
+        </w:rPr>
+        <w:t xml:space="preserve"> : </w:t>
+      </w:r>
+      <w:r>
+        <w:t>L’Agent</w:t>
+      </w:r>
+      <w:r>
+        <w:t xml:space="preserve"> ferme la session active et retourne au menu principal. Il est prêt à servir le prochain Client.</w:t>
+      </w:r>
+    </w:p>
+    <w:p>
+      <w:pPr>
+        <w:jc w:val="both"/>
+      </w:pPr>
+      <w:bookmarkStart w:id="4" w:name="_GoBack"/>
+      <w:bookmarkEnd w:id="4"/>
+    </w:p>
+    <w:p>
+      <w:pPr>
+        <w:pStyle w:val="ListParagraph"/>
+        <w:numPr>
+          <w:ilvl w:val="0"/>
+          <w:numId w:val="1"/>
+        </w:numPr>
+        <w:jc w:val="both"/>
+        <w:rPr>
+          <w:b/>
+          <w:u w:val="single"/>
+        </w:rPr>
+      </w:pPr>
+      <w:r>
+        <w:rPr>
+          <w:b/>
+          <w:u w:val="single"/>
+        </w:rPr>
         <w:t>Répertoire des cours</w:t>
       </w:r>
     </w:p>
@@ -3847,6 +4092,7 @@
         <w:jc w:val="both"/>
       </w:pPr>
       <w:r>
+        <w:lastRenderedPageBreak/>
         <w:t>Affiche l’offre totale (ou pour le jour même?) de cours et autres services de #GYM. Aucune validation n’est nécessaire à cette fonction.</w:t>
       </w:r>
     </w:p>
@@ -3860,16 +4106,7 @@
         <w:jc w:val="both"/>
       </w:pPr>
       <w:r>
-        <w:lastRenderedPageBreak/>
-        <w:t xml:space="preserve">Recherche de séance : (Fonction </w:t>
-      </w:r>
-      <w:proofErr w:type="spellStart"/>
-      <w:r>
-        <w:t>search</w:t>
-      </w:r>
-      <w:proofErr w:type="spellEnd"/>
-      <w:r>
-        <w:t xml:space="preserve"> par nom de cours) – L’employé entre le nom du cours, ce qui affiche toute l’information nécessaire.</w:t>
+        <w:t>Recherche de séance : (Fonction search par nom de cours) – L’employé entre le nom du cours, ce qui affiche toute l’information nécessaire.</w:t>
       </w:r>
     </w:p>
     <w:p>

</xml_diff>

<commit_message>
Création du CU : Ouvrir les tourniquets (EXTENDS valider identité)
</commit_message>
<xml_diff>
--- a/Brouillon - Structure code Java - Cas d'utilisation.docx
+++ b/Brouillon - Structure code Java - Cas d'utilisation.docx
@@ -4058,8 +4058,11 @@
       <w:pPr>
         <w:jc w:val="both"/>
       </w:pPr>
-      <w:bookmarkStart w:id="4" w:name="_GoBack"/>
-      <w:bookmarkEnd w:id="4"/>
+    </w:p>
+    <w:p>
+      <w:pPr>
+        <w:jc w:val="both"/>
+      </w:pPr>
     </w:p>
     <w:p>
       <w:pPr>
@@ -4079,6 +4082,271 @@
           <w:b/>
           <w:u w:val="single"/>
         </w:rPr>
+        <w:lastRenderedPageBreak/>
+        <w:t>Ouvrir les tourniquets</w:t>
+      </w:r>
+    </w:p>
+    <w:p>
+      <w:pPr>
+        <w:jc w:val="both"/>
+      </w:pPr>
+      <w:r>
+        <w:rPr>
+          <w:b/>
+        </w:rPr>
+        <w:t>Cas d'utilisation</w:t>
+      </w:r>
+      <w:r>
+        <w:t xml:space="preserve"> : </w:t>
+      </w:r>
+      <w:r>
+        <w:t xml:space="preserve">Ouvrir les tourniquets EXTENDS </w:t>
+      </w:r>
+      <w:r>
+        <w:rPr>
+          <w:i/>
+        </w:rPr>
+        <w:t>Valider l’identité du membre ou du professionnel</w:t>
+      </w:r>
+    </w:p>
+    <w:p>
+      <w:pPr>
+        <w:jc w:val="both"/>
+      </w:pPr>
+      <w:r>
+        <w:rPr>
+          <w:b/>
+        </w:rPr>
+        <w:t>But</w:t>
+      </w:r>
+      <w:r>
+        <w:t xml:space="preserve"> : Permettre au </w:t>
+      </w:r>
+      <w:r>
+        <w:t>Client de traverser la barrière physique et d’accéder aux services du centre sportif #GYM</w:t>
+      </w:r>
+      <w:r>
+        <w:t xml:space="preserve">. </w:t>
+      </w:r>
+    </w:p>
+    <w:p>
+      <w:pPr>
+        <w:jc w:val="both"/>
+      </w:pPr>
+      <w:r>
+        <w:rPr>
+          <w:b/>
+        </w:rPr>
+        <w:t>Préconditions</w:t>
+      </w:r>
+      <w:r>
+        <w:t xml:space="preserve"> : </w:t>
+      </w:r>
+    </w:p>
+    <w:p>
+      <w:pPr>
+        <w:jc w:val="both"/>
+      </w:pPr>
+      <w:r>
+        <w:t>Le</w:t>
+      </w:r>
+      <w:r>
+        <w:t xml:space="preserve"> Client</w:t>
+      </w:r>
+      <w:r>
+        <w:t xml:space="preserve"> doit avoir</w:t>
+      </w:r>
+      <w:r>
+        <w:t xml:space="preserve"> au préalable</w:t>
+      </w:r>
+      <w:r>
+        <w:t xml:space="preserve"> </w:t>
+      </w:r>
+      <w:r>
+        <w:t>valider son identité</w:t>
+      </w:r>
+    </w:p>
+    <w:p>
+      <w:pPr>
+        <w:jc w:val="both"/>
+      </w:pPr>
+      <w:r>
+        <w:rPr>
+          <w:b/>
+        </w:rPr>
+        <w:t>Acteurs</w:t>
+      </w:r>
+      <w:r>
+        <w:t xml:space="preserve"> : </w:t>
+      </w:r>
+    </w:p>
+    <w:p>
+      <w:pPr>
+        <w:jc w:val="both"/>
+      </w:pPr>
+      <w:r>
+        <w:t>Acteur principal : Le</w:t>
+      </w:r>
+      <w:r>
+        <w:t xml:space="preserve"> Client</w:t>
+      </w:r>
+      <w:r>
+        <w:t>.</w:t>
+      </w:r>
+    </w:p>
+    <w:p>
+      <w:pPr>
+        <w:jc w:val="both"/>
+      </w:pPr>
+      <w:r>
+        <w:t>Acteur secondaire : L’agent du centre #GYM.</w:t>
+      </w:r>
+    </w:p>
+    <w:p>
+      <w:pPr>
+        <w:jc w:val="both"/>
+      </w:pPr>
+      <w:r>
+        <w:rPr>
+          <w:b/>
+        </w:rPr>
+        <w:t>Scénario principal</w:t>
+      </w:r>
+      <w:r>
+        <w:t xml:space="preserve"> :</w:t>
+      </w:r>
+    </w:p>
+    <w:p>
+      <w:pPr>
+        <w:jc w:val="both"/>
+      </w:pPr>
+      <w:r>
+        <w:t xml:space="preserve">Ce CU s’exécute à la fin du CU </w:t>
+      </w:r>
+      <w:r>
+        <w:t>Valider l'identité du Membre ou du Professionnel</w:t>
+      </w:r>
+      <w:r>
+        <w:t xml:space="preserve"> et s’ajoute après l’étape 6.</w:t>
+      </w:r>
+    </w:p>
+    <w:p>
+      <w:pPr>
+        <w:jc w:val="both"/>
+      </w:pPr>
+      <w:r>
+        <w:t>L’Agent débloque les tourniquets.</w:t>
+      </w:r>
+    </w:p>
+    <w:p>
+      <w:pPr>
+        <w:jc w:val="both"/>
+      </w:pPr>
+      <w:r>
+        <w:t>L’Agent signale au Client qu’il peut pénétrer les lieux.</w:t>
+      </w:r>
+    </w:p>
+    <w:p>
+      <w:pPr>
+        <w:jc w:val="both"/>
+      </w:pPr>
+      <w:r>
+        <w:t>Le Membre remercie l’Agent et entre dans le #GYM.</w:t>
+      </w:r>
+    </w:p>
+    <w:p>
+      <w:pPr>
+        <w:jc w:val="both"/>
+      </w:pPr>
+      <w:r>
+        <w:t>L’Agent bloque les tourniquets.</w:t>
+      </w:r>
+    </w:p>
+    <w:p>
+      <w:pPr>
+        <w:jc w:val="both"/>
+      </w:pPr>
+    </w:p>
+    <w:p>
+      <w:pPr>
+        <w:jc w:val="both"/>
+      </w:pPr>
+      <w:r>
+        <w:rPr>
+          <w:b/>
+        </w:rPr>
+        <w:t>Scénarios alternatifs</w:t>
+      </w:r>
+      <w:r>
+        <w:t> :</w:t>
+      </w:r>
+    </w:p>
+    <w:p>
+      <w:pPr>
+        <w:jc w:val="both"/>
+      </w:pPr>
+      <w:r>
+        <w:t>Aucun scénario alternatif</w:t>
+      </w:r>
+      <w:r>
+        <w:t>.</w:t>
+      </w:r>
+    </w:p>
+    <w:p>
+      <w:pPr>
+        <w:jc w:val="both"/>
+      </w:pPr>
+    </w:p>
+    <w:p>
+      <w:pPr>
+        <w:jc w:val="both"/>
+      </w:pPr>
+      <w:r>
+        <w:rPr>
+          <w:b/>
+        </w:rPr>
+        <w:t>Postconditions</w:t>
+      </w:r>
+      <w:r>
+        <w:t xml:space="preserve"> : </w:t>
+      </w:r>
+    </w:p>
+    <w:p>
+      <w:pPr>
+        <w:pBdr>
+          <w:bottom w:val="single" w:sz="6" w:space="1" w:color="auto"/>
+        </w:pBdr>
+        <w:jc w:val="both"/>
+      </w:pPr>
+      <w:r>
+        <w:t>Les tourniquets sont bloqués. L’Agent est prêt à servir un autre Client.</w:t>
+      </w:r>
+    </w:p>
+    <w:p>
+      <w:pPr>
+        <w:jc w:val="both"/>
+      </w:pPr>
+      <w:bookmarkStart w:id="4" w:name="_GoBack"/>
+      <w:bookmarkEnd w:id="4"/>
+    </w:p>
+    <w:p>
+      <w:pPr>
+        <w:pStyle w:val="ListParagraph"/>
+        <w:numPr>
+          <w:ilvl w:val="0"/>
+          <w:numId w:val="1"/>
+        </w:numPr>
+        <w:jc w:val="both"/>
+        <w:rPr>
+          <w:b/>
+          <w:u w:val="single"/>
+        </w:rPr>
+      </w:pPr>
+      <w:r>
+        <w:rPr>
+          <w:b/>
+          <w:u w:val="single"/>
+        </w:rPr>
         <w:t>Répertoire des cours</w:t>
       </w:r>
     </w:p>
@@ -4092,7 +4360,6 @@
         <w:jc w:val="both"/>
       </w:pPr>
       <w:r>
-        <w:lastRenderedPageBreak/>
         <w:t>Affiche l’offre totale (ou pour le jour même?) de cours et autres services de #GYM. Aucune validation n’est nécessaire à cette fonction.</w:t>
       </w:r>
     </w:p>
@@ -4137,6 +4404,7 @@
         <w:rPr>
           <w:noProof/>
         </w:rPr>
+        <w:lastRenderedPageBreak/>
         <w:drawing>
           <wp:inline distT="0" distB="0" distL="0" distR="0">
             <wp:extent cx="6983895" cy="4216400"/>
@@ -6376,7 +6644,6 @@
   <w:style w:type="character" w:default="1" w:styleId="DefaultParagraphFont">
     <w:name w:val="Default Paragraph Font"/>
     <w:uiPriority w:val="1"/>
-    <w:semiHidden/>
     <w:unhideWhenUsed/>
   </w:style>
   <w:style w:type="table" w:default="1" w:styleId="TableNormal">

</xml_diff>

<commit_message>
Création du CU : Suspendre un Membre
</commit_message>
<xml_diff>
--- a/Brouillon - Structure code Java - Cas d'utilisation.docx
+++ b/Brouillon - Structure code Java - Cas d'utilisation.docx
@@ -95,7 +95,15 @@
         <w:jc w:val="both"/>
       </w:pPr>
       <w:r>
-        <w:t>Si l’inscription est confirmée, des informations sont envoyées (on peut également envoyer un courriel de confirmation)</w:t>
+        <w:t xml:space="preserve">Si l’inscription est confirmée, des informations sont envoyées (on peut </w:t>
+      </w:r>
+      <w:proofErr w:type="gramStart"/>
+      <w:r>
+        <w:t>également</w:t>
+      </w:r>
+      <w:proofErr w:type="gramEnd"/>
+      <w:r>
+        <w:t xml:space="preserve"> envoyer un courriel de confirmation)</w:t>
       </w:r>
     </w:p>
     <w:p>
@@ -2802,6 +2810,8 @@
         </w:rPr>
         <w:t xml:space="preserve">    Numéro du membre</w:t>
       </w:r>
+      <w:bookmarkStart w:id="3" w:name="_GoBack"/>
+      <w:bookmarkEnd w:id="3"/>
     </w:p>
     <w:p>
       <w:pPr>
@@ -2970,63 +2980,129 @@
         <w:jc w:val="both"/>
       </w:pPr>
       <w:r>
-        <w:t>&lt;pre&gt;</w:t>
-      </w:r>
-    </w:p>
-    <w:p>
-      <w:pPr>
-        <w:jc w:val="both"/>
-      </w:pPr>
-      <w:r>
-        <w:t xml:space="preserve">    Date et heure actuelles&lt;!-- (JJ-MM-AAAA HH:MM:SS)--&gt;</w:t>
-      </w:r>
-    </w:p>
-    <w:p>
-      <w:pPr>
-        <w:jc w:val="both"/>
-      </w:pPr>
-      <w:r>
-        <w:t xml:space="preserve">    Date à laquelle du service qui sera fourni&lt;!-- (JJ-MM-AAAA)--&gt;</w:t>
-      </w:r>
-    </w:p>
-    <w:p>
-      <w:pPr>
-        <w:jc w:val="both"/>
-      </w:pPr>
-      <w:r>
-        <w:t xml:space="preserve">    Numéro du professionnel&lt;!-- (9 chiffres)--&gt;</w:t>
-      </w:r>
-    </w:p>
-    <w:p>
-      <w:pPr>
-        <w:jc w:val="both"/>
-      </w:pPr>
-      <w:r>
-        <w:t xml:space="preserve">    Numéro du membre&lt;!-- (9 chiffres)--&gt;</w:t>
-      </w:r>
-    </w:p>
-    <w:p>
-      <w:pPr>
-        <w:jc w:val="both"/>
-      </w:pPr>
-      <w:r>
-        <w:t xml:space="preserve">    Code du service&lt;!-- (7 chiffres)--&gt;</w:t>
-      </w:r>
-    </w:p>
-    <w:p>
-      <w:pPr>
-        <w:jc w:val="both"/>
-      </w:pPr>
-      <w:r>
-        <w:t xml:space="preserve">    Commentaires&lt;!-- (100 caractères)--&gt; (facultatif).</w:t>
-      </w:r>
-    </w:p>
-    <w:p>
-      <w:pPr>
-        <w:jc w:val="both"/>
-      </w:pPr>
-      <w:r>
-        <w:t>&lt;/pre&gt;</w:t>
+        <w:t>&lt;</w:t>
+      </w:r>
+      <w:proofErr w:type="spellStart"/>
+      <w:proofErr w:type="gramStart"/>
+      <w:r>
+        <w:t>pre</w:t>
+      </w:r>
+      <w:proofErr w:type="spellEnd"/>
+      <w:proofErr w:type="gramEnd"/>
+      <w:r>
+        <w:t>&gt;</w:t>
+      </w:r>
+    </w:p>
+    <w:p>
+      <w:pPr>
+        <w:jc w:val="both"/>
+      </w:pPr>
+      <w:r>
+        <w:t xml:space="preserve">    Date et heure actuelles</w:t>
+      </w:r>
+      <w:proofErr w:type="gramStart"/>
+      <w:r>
+        <w:t>&lt;!--</w:t>
+      </w:r>
+      <w:proofErr w:type="gramEnd"/>
+      <w:r>
+        <w:t xml:space="preserve"> (JJ-MM-AAAA HH:MM:SS)--&gt;</w:t>
+      </w:r>
+    </w:p>
+    <w:p>
+      <w:pPr>
+        <w:jc w:val="both"/>
+      </w:pPr>
+      <w:r>
+        <w:t xml:space="preserve">    Date à laquelle du service qui sera fourni</w:t>
+      </w:r>
+      <w:proofErr w:type="gramStart"/>
+      <w:r>
+        <w:t>&lt;!--</w:t>
+      </w:r>
+      <w:proofErr w:type="gramEnd"/>
+      <w:r>
+        <w:t xml:space="preserve"> (JJ-MM-AAAA)--&gt;</w:t>
+      </w:r>
+    </w:p>
+    <w:p>
+      <w:pPr>
+        <w:jc w:val="both"/>
+      </w:pPr>
+      <w:r>
+        <w:t xml:space="preserve">    Numéro du professionnel</w:t>
+      </w:r>
+      <w:proofErr w:type="gramStart"/>
+      <w:r>
+        <w:t>&lt;!--</w:t>
+      </w:r>
+      <w:proofErr w:type="gramEnd"/>
+      <w:r>
+        <w:t xml:space="preserve"> (9 chiffres)--&gt;</w:t>
+      </w:r>
+    </w:p>
+    <w:p>
+      <w:pPr>
+        <w:jc w:val="both"/>
+      </w:pPr>
+      <w:r>
+        <w:t xml:space="preserve">    Numéro du membre</w:t>
+      </w:r>
+      <w:proofErr w:type="gramStart"/>
+      <w:r>
+        <w:t>&lt;!--</w:t>
+      </w:r>
+      <w:proofErr w:type="gramEnd"/>
+      <w:r>
+        <w:t xml:space="preserve"> (9 chiffres)--&gt;</w:t>
+      </w:r>
+    </w:p>
+    <w:p>
+      <w:pPr>
+        <w:jc w:val="both"/>
+      </w:pPr>
+      <w:r>
+        <w:t xml:space="preserve">    Code du service</w:t>
+      </w:r>
+      <w:proofErr w:type="gramStart"/>
+      <w:r>
+        <w:t>&lt;!--</w:t>
+      </w:r>
+      <w:proofErr w:type="gramEnd"/>
+      <w:r>
+        <w:t xml:space="preserve"> (7 chiffres)--&gt;</w:t>
+      </w:r>
+    </w:p>
+    <w:p>
+      <w:pPr>
+        <w:jc w:val="both"/>
+      </w:pPr>
+      <w:r>
+        <w:t xml:space="preserve">    Commentaires</w:t>
+      </w:r>
+      <w:proofErr w:type="gramStart"/>
+      <w:r>
+        <w:t>&lt;!--</w:t>
+      </w:r>
+      <w:proofErr w:type="gramEnd"/>
+      <w:r>
+        <w:t xml:space="preserve"> (100 caractères)--&gt; (facultatif).</w:t>
+      </w:r>
+    </w:p>
+    <w:p>
+      <w:pPr>
+        <w:jc w:val="both"/>
+      </w:pPr>
+      <w:r>
+        <w:t>&lt;/</w:t>
+      </w:r>
+      <w:proofErr w:type="spellStart"/>
+      <w:r>
+        <w:t>pre</w:t>
+      </w:r>
+      <w:proofErr w:type="spellEnd"/>
+      <w:r>
+        <w:t>&gt;</w:t>
       </w:r>
     </w:p>
     <w:p>
@@ -3084,7 +3160,7 @@
       <w:pPr>
         <w:jc w:val="both"/>
       </w:pPr>
-      <w:bookmarkStart w:id="3" w:name="_Hlk515876074"/>
+      <w:bookmarkStart w:id="4" w:name="_Hlk515876074"/>
       <w:r>
         <w:rPr>
           <w:b/>
@@ -3217,7 +3293,7 @@
         <w:t xml:space="preserve"> :</w:t>
       </w:r>
     </w:p>
-    <w:bookmarkEnd w:id="3"/>
+    <w:bookmarkEnd w:id="4"/>
     <w:p>
       <w:pPr>
         <w:pStyle w:val="ListParagraph"/>
@@ -3904,6 +3980,11 @@
     </w:p>
     <w:p>
       <w:pPr>
+        <w:pStyle w:val="ListParagraph"/>
+        <w:numPr>
+          <w:ilvl w:val="0"/>
+          <w:numId w:val="20"/>
+        </w:numPr>
         <w:jc w:val="both"/>
       </w:pPr>
       <w:r>
@@ -3912,6 +3993,11 @@
     </w:p>
     <w:p>
       <w:pPr>
+        <w:pStyle w:val="ListParagraph"/>
+        <w:numPr>
+          <w:ilvl w:val="0"/>
+          <w:numId w:val="20"/>
+        </w:numPr>
         <w:jc w:val="both"/>
       </w:pPr>
       <w:r>
@@ -3920,6 +4006,11 @@
     </w:p>
     <w:p>
       <w:pPr>
+        <w:pStyle w:val="ListParagraph"/>
+        <w:numPr>
+          <w:ilvl w:val="0"/>
+          <w:numId w:val="20"/>
+        </w:numPr>
         <w:jc w:val="both"/>
       </w:pPr>
       <w:r>
@@ -3928,6 +4019,11 @@
     </w:p>
     <w:p>
       <w:pPr>
+        <w:pStyle w:val="ListParagraph"/>
+        <w:numPr>
+          <w:ilvl w:val="0"/>
+          <w:numId w:val="20"/>
+        </w:numPr>
         <w:jc w:val="both"/>
       </w:pPr>
       <w:r>
@@ -3936,6 +4032,11 @@
     </w:p>
     <w:p>
       <w:pPr>
+        <w:pStyle w:val="ListParagraph"/>
+        <w:numPr>
+          <w:ilvl w:val="0"/>
+          <w:numId w:val="20"/>
+        </w:numPr>
         <w:jc w:val="both"/>
       </w:pPr>
       <w:r>
@@ -3944,6 +4045,11 @@
     </w:p>
     <w:p>
       <w:pPr>
+        <w:pStyle w:val="ListParagraph"/>
+        <w:numPr>
+          <w:ilvl w:val="0"/>
+          <w:numId w:val="20"/>
+        </w:numPr>
         <w:jc w:val="both"/>
       </w:pPr>
       <w:r>
@@ -3952,6 +4058,11 @@
     </w:p>
     <w:p>
       <w:pPr>
+        <w:pStyle w:val="ListParagraph"/>
+        <w:numPr>
+          <w:ilvl w:val="0"/>
+          <w:numId w:val="20"/>
+        </w:numPr>
         <w:jc w:val="both"/>
       </w:pPr>
       <w:r>
@@ -3960,6 +4071,11 @@
     </w:p>
     <w:p>
       <w:pPr>
+        <w:pStyle w:val="ListParagraph"/>
+        <w:numPr>
+          <w:ilvl w:val="0"/>
+          <w:numId w:val="20"/>
+        </w:numPr>
         <w:jc w:val="both"/>
       </w:pPr>
       <w:r>
@@ -3968,6 +4084,11 @@
     </w:p>
     <w:p>
       <w:pPr>
+        <w:pStyle w:val="ListParagraph"/>
+        <w:numPr>
+          <w:ilvl w:val="0"/>
+          <w:numId w:val="20"/>
+        </w:numPr>
         <w:jc w:val="both"/>
       </w:pPr>
       <w:r>
@@ -3976,6 +4097,11 @@
     </w:p>
     <w:p>
       <w:pPr>
+        <w:pStyle w:val="ListParagraph"/>
+        <w:numPr>
+          <w:ilvl w:val="0"/>
+          <w:numId w:val="20"/>
+        </w:numPr>
         <w:jc w:val="both"/>
       </w:pPr>
       <w:r>
@@ -4082,8 +4208,42 @@
           <w:b/>
           <w:u w:val="single"/>
         </w:rPr>
+        <w:t>Ouvrir les tourniquets</w:t>
+      </w:r>
+    </w:p>
+    <w:p>
+      <w:pPr>
+        <w:jc w:val="both"/>
+      </w:pPr>
+      <w:r>
+        <w:rPr>
+          <w:b/>
+        </w:rPr>
+        <w:t>Cas d'utilisation</w:t>
+      </w:r>
+      <w:r>
+        <w:t xml:space="preserve"> : Ouvrir les tourniquets EXTENDS </w:t>
+      </w:r>
+      <w:r>
+        <w:rPr>
+          <w:i/>
+        </w:rPr>
+        <w:t>Valider l’identité du membre ou du professionnel</w:t>
+      </w:r>
+    </w:p>
+    <w:p>
+      <w:pPr>
+        <w:jc w:val="both"/>
+      </w:pPr>
+      <w:r>
+        <w:rPr>
+          <w:b/>
+        </w:rPr>
         <w:lastRenderedPageBreak/>
-        <w:t>Ouvrir les tourniquets</w:t>
+        <w:t>But</w:t>
+      </w:r>
+      <w:r>
+        <w:t xml:space="preserve"> : Permettre au Client de traverser la barrière physique et d’accéder aux services du centre sportif #GYM. </w:t>
       </w:r>
     </w:p>
     <w:p>
@@ -4094,19 +4254,18 @@
         <w:rPr>
           <w:b/>
         </w:rPr>
-        <w:t>Cas d'utilisation</w:t>
+        <w:t>Préconditions</w:t>
       </w:r>
       <w:r>
         <w:t xml:space="preserve"> : </w:t>
       </w:r>
-      <w:r>
-        <w:t xml:space="preserve">Ouvrir les tourniquets EXTENDS </w:t>
-      </w:r>
-      <w:r>
-        <w:rPr>
-          <w:i/>
-        </w:rPr>
-        <w:t>Valider l’identité du membre ou du professionnel</w:t>
+    </w:p>
+    <w:p>
+      <w:pPr>
+        <w:jc w:val="both"/>
+      </w:pPr>
+      <w:r>
+        <w:t>Le Client doit avoir au préalable valider son identité</w:t>
       </w:r>
     </w:p>
     <w:p>
@@ -4117,16 +4276,26 @@
         <w:rPr>
           <w:b/>
         </w:rPr>
-        <w:t>But</w:t>
-      </w:r>
-      <w:r>
-        <w:t xml:space="preserve"> : Permettre au </w:t>
-      </w:r>
-      <w:r>
-        <w:t>Client de traverser la barrière physique et d’accéder aux services du centre sportif #GYM</w:t>
-      </w:r>
-      <w:r>
-        <w:t xml:space="preserve">. </w:t>
+        <w:t>Acteurs</w:t>
+      </w:r>
+      <w:r>
+        <w:t xml:space="preserve"> : </w:t>
+      </w:r>
+    </w:p>
+    <w:p>
+      <w:pPr>
+        <w:jc w:val="both"/>
+      </w:pPr>
+      <w:r>
+        <w:t>Acteur principal : Le Client.</w:t>
+      </w:r>
+    </w:p>
+    <w:p>
+      <w:pPr>
+        <w:jc w:val="both"/>
+      </w:pPr>
+      <w:r>
+        <w:t>Acteur secondaire : L’agent du centre #GYM.</w:t>
       </w:r>
     </w:p>
     <w:p>
@@ -4137,79 +4306,6 @@
         <w:rPr>
           <w:b/>
         </w:rPr>
-        <w:t>Préconditions</w:t>
-      </w:r>
-      <w:r>
-        <w:t xml:space="preserve"> : </w:t>
-      </w:r>
-    </w:p>
-    <w:p>
-      <w:pPr>
-        <w:jc w:val="both"/>
-      </w:pPr>
-      <w:r>
-        <w:t>Le</w:t>
-      </w:r>
-      <w:r>
-        <w:t xml:space="preserve"> Client</w:t>
-      </w:r>
-      <w:r>
-        <w:t xml:space="preserve"> doit avoir</w:t>
-      </w:r>
-      <w:r>
-        <w:t xml:space="preserve"> au préalable</w:t>
-      </w:r>
-      <w:r>
-        <w:t xml:space="preserve"> </w:t>
-      </w:r>
-      <w:r>
-        <w:t>valider son identité</w:t>
-      </w:r>
-    </w:p>
-    <w:p>
-      <w:pPr>
-        <w:jc w:val="both"/>
-      </w:pPr>
-      <w:r>
-        <w:rPr>
-          <w:b/>
-        </w:rPr>
-        <w:t>Acteurs</w:t>
-      </w:r>
-      <w:r>
-        <w:t xml:space="preserve"> : </w:t>
-      </w:r>
-    </w:p>
-    <w:p>
-      <w:pPr>
-        <w:jc w:val="both"/>
-      </w:pPr>
-      <w:r>
-        <w:t>Acteur principal : Le</w:t>
-      </w:r>
-      <w:r>
-        <w:t xml:space="preserve"> Client</w:t>
-      </w:r>
-      <w:r>
-        <w:t>.</w:t>
-      </w:r>
-    </w:p>
-    <w:p>
-      <w:pPr>
-        <w:jc w:val="both"/>
-      </w:pPr>
-      <w:r>
-        <w:t>Acteur secondaire : L’agent du centre #GYM.</w:t>
-      </w:r>
-    </w:p>
-    <w:p>
-      <w:pPr>
-        <w:jc w:val="both"/>
-      </w:pPr>
-      <w:r>
-        <w:rPr>
-          <w:b/>
-        </w:rPr>
         <w:t>Scénario principal</w:t>
       </w:r>
       <w:r>
@@ -4232,6 +4328,11 @@
     </w:p>
     <w:p>
       <w:pPr>
+        <w:pStyle w:val="ListParagraph"/>
+        <w:numPr>
+          <w:ilvl w:val="0"/>
+          <w:numId w:val="19"/>
+        </w:numPr>
         <w:jc w:val="both"/>
       </w:pPr>
       <w:r>
@@ -4240,6 +4341,11 @@
     </w:p>
     <w:p>
       <w:pPr>
+        <w:pStyle w:val="ListParagraph"/>
+        <w:numPr>
+          <w:ilvl w:val="0"/>
+          <w:numId w:val="19"/>
+        </w:numPr>
         <w:jc w:val="both"/>
       </w:pPr>
       <w:r>
@@ -4248,6 +4354,11 @@
     </w:p>
     <w:p>
       <w:pPr>
+        <w:pStyle w:val="ListParagraph"/>
+        <w:numPr>
+          <w:ilvl w:val="0"/>
+          <w:numId w:val="19"/>
+        </w:numPr>
         <w:jc w:val="both"/>
       </w:pPr>
       <w:r>
@@ -4256,6 +4367,11 @@
     </w:p>
     <w:p>
       <w:pPr>
+        <w:pStyle w:val="ListParagraph"/>
+        <w:numPr>
+          <w:ilvl w:val="0"/>
+          <w:numId w:val="19"/>
+        </w:numPr>
         <w:jc w:val="both"/>
       </w:pPr>
       <w:r>
@@ -4326,8 +4442,6 @@
       <w:pPr>
         <w:jc w:val="both"/>
       </w:pPr>
-      <w:bookmarkStart w:id="4" w:name="_GoBack"/>
-      <w:bookmarkEnd w:id="4"/>
     </w:p>
     <w:p>
       <w:pPr>
@@ -4347,6 +4461,410 @@
           <w:b/>
           <w:u w:val="single"/>
         </w:rPr>
+        <w:t>Suspendre un membre</w:t>
+      </w:r>
+    </w:p>
+    <w:p>
+      <w:pPr>
+        <w:jc w:val="both"/>
+      </w:pPr>
+      <w:r>
+        <w:rPr>
+          <w:b/>
+        </w:rPr>
+        <w:t>Cas d'utilisation</w:t>
+      </w:r>
+      <w:r>
+        <w:t xml:space="preserve"> : </w:t>
+      </w:r>
+      <w:r>
+        <w:t>Suspendre un Membre</w:t>
+      </w:r>
+      <w:r>
+        <w:t>.</w:t>
+      </w:r>
+    </w:p>
+    <w:p>
+      <w:pPr>
+        <w:jc w:val="both"/>
+      </w:pPr>
+      <w:r>
+        <w:rPr>
+          <w:b/>
+        </w:rPr>
+        <w:t>But</w:t>
+      </w:r>
+      <w:r>
+        <w:t xml:space="preserve"> : Permettre </w:t>
+      </w:r>
+      <w:r>
+        <w:t>à l’Agent de suspendre un Membre du centre sportif en raison d’une infraction au code de comportement, ou en raison de retards de paiement</w:t>
+      </w:r>
+      <w:r>
+        <w:t xml:space="preserve">. </w:t>
+      </w:r>
+    </w:p>
+    <w:p>
+      <w:pPr>
+        <w:jc w:val="both"/>
+      </w:pPr>
+      <w:r>
+        <w:rPr>
+          <w:b/>
+        </w:rPr>
+        <w:t>Préconditions</w:t>
+      </w:r>
+      <w:r>
+        <w:t xml:space="preserve"> : </w:t>
+      </w:r>
+    </w:p>
+    <w:p>
+      <w:pPr>
+        <w:jc w:val="both"/>
+      </w:pPr>
+      <w:r>
+        <w:t>Un Agent du centre sportif #GYM remarque un incident impliquant un Membre. Cet incident peut notamment être un comportement inapproprié, un manquement au code d’utilisateur, un défaut de paiement…</w:t>
+      </w:r>
+    </w:p>
+    <w:p>
+      <w:pPr>
+        <w:jc w:val="both"/>
+      </w:pPr>
+      <w:r>
+        <w:t>L’Agent a pris en note le numéro de Membre de la personne fautive.</w:t>
+      </w:r>
+    </w:p>
+    <w:p>
+      <w:pPr>
+        <w:jc w:val="both"/>
+      </w:pPr>
+      <w:r>
+        <w:t>Le système informatique doit être opérationnel.</w:t>
+      </w:r>
+    </w:p>
+    <w:p>
+      <w:pPr>
+        <w:jc w:val="both"/>
+      </w:pPr>
+      <w:r>
+        <w:rPr>
+          <w:b/>
+        </w:rPr>
+        <w:lastRenderedPageBreak/>
+        <w:t>Acteurs</w:t>
+      </w:r>
+      <w:r>
+        <w:t xml:space="preserve"> : </w:t>
+      </w:r>
+    </w:p>
+    <w:p>
+      <w:pPr>
+        <w:jc w:val="both"/>
+      </w:pPr>
+      <w:r>
+        <w:t xml:space="preserve">Acteur principal : </w:t>
+      </w:r>
+      <w:r>
+        <w:t>L’Agent du centre #GYM.</w:t>
+      </w:r>
+    </w:p>
+    <w:p>
+      <w:pPr>
+        <w:jc w:val="both"/>
+      </w:pPr>
+      <w:r>
+        <w:t xml:space="preserve">Acteur secondaire : </w:t>
+      </w:r>
+      <w:r>
+        <w:t>Aucun.</w:t>
+      </w:r>
+    </w:p>
+    <w:p>
+      <w:pPr>
+        <w:jc w:val="both"/>
+      </w:pPr>
+      <w:r>
+        <w:rPr>
+          <w:b/>
+        </w:rPr>
+        <w:t>Scénario principal</w:t>
+      </w:r>
+      <w:r>
+        <w:t xml:space="preserve"> :</w:t>
+      </w:r>
+    </w:p>
+    <w:p>
+      <w:pPr>
+        <w:pStyle w:val="ListParagraph"/>
+        <w:numPr>
+          <w:ilvl w:val="0"/>
+          <w:numId w:val="18"/>
+        </w:numPr>
+        <w:jc w:val="both"/>
+      </w:pPr>
+      <w:r>
+        <w:t xml:space="preserve">L’Agent démarre le Centre de Données. </w:t>
+      </w:r>
+    </w:p>
+    <w:p>
+      <w:pPr>
+        <w:pStyle w:val="ListParagraph"/>
+        <w:numPr>
+          <w:ilvl w:val="0"/>
+          <w:numId w:val="18"/>
+        </w:numPr>
+        <w:jc w:val="both"/>
+      </w:pPr>
+      <w:r>
+        <w:t>L’Agent choisit le gestionnaire des Membres.</w:t>
+      </w:r>
+    </w:p>
+    <w:p>
+      <w:pPr>
+        <w:pStyle w:val="ListParagraph"/>
+        <w:numPr>
+          <w:ilvl w:val="0"/>
+          <w:numId w:val="18"/>
+        </w:numPr>
+        <w:jc w:val="both"/>
+      </w:pPr>
+      <w:r>
+        <w:t>L’Agent choisit l’option Suspendre un Membre.</w:t>
+      </w:r>
+    </w:p>
+    <w:p>
+      <w:pPr>
+        <w:pStyle w:val="ListParagraph"/>
+        <w:numPr>
+          <w:ilvl w:val="0"/>
+          <w:numId w:val="18"/>
+        </w:numPr>
+        <w:jc w:val="both"/>
+      </w:pPr>
+      <w:r>
+        <w:t>L’Agent entre le numéro de Membre de la personne à suspendre.</w:t>
+      </w:r>
+    </w:p>
+    <w:p>
+      <w:pPr>
+        <w:pStyle w:val="ListParagraph"/>
+        <w:numPr>
+          <w:ilvl w:val="0"/>
+          <w:numId w:val="18"/>
+        </w:numPr>
+        <w:jc w:val="both"/>
+      </w:pPr>
+      <w:r>
+        <w:t>Le Système demande à l’Agent d’entrer la raison de la suspension.</w:t>
+      </w:r>
+    </w:p>
+    <w:p>
+      <w:pPr>
+        <w:pStyle w:val="ListParagraph"/>
+        <w:numPr>
+          <w:ilvl w:val="0"/>
+          <w:numId w:val="18"/>
+        </w:numPr>
+        <w:jc w:val="both"/>
+      </w:pPr>
+      <w:r>
+        <w:t xml:space="preserve">L’Agent rédige </w:t>
+      </w:r>
+      <w:r>
+        <w:t>la raison de la suspension.</w:t>
+      </w:r>
+    </w:p>
+    <w:p>
+      <w:pPr>
+        <w:pStyle w:val="ListParagraph"/>
+        <w:numPr>
+          <w:ilvl w:val="0"/>
+          <w:numId w:val="18"/>
+        </w:numPr>
+        <w:jc w:val="both"/>
+      </w:pPr>
+      <w:r>
+        <w:t>Le Système demande à l’Agent d’entrer la durée de la suspension.</w:t>
+      </w:r>
+    </w:p>
+    <w:p>
+      <w:pPr>
+        <w:pStyle w:val="ListParagraph"/>
+        <w:numPr>
+          <w:ilvl w:val="0"/>
+          <w:numId w:val="18"/>
+        </w:numPr>
+        <w:jc w:val="both"/>
+      </w:pPr>
+      <w:r>
+        <w:t>L’Agent entre la durée de la suspension en journées, conformément à la politique du centre sportif #GYM.</w:t>
+      </w:r>
+    </w:p>
+    <w:p>
+      <w:pPr>
+        <w:pStyle w:val="ListParagraph"/>
+        <w:numPr>
+          <w:ilvl w:val="0"/>
+          <w:numId w:val="18"/>
+        </w:numPr>
+        <w:jc w:val="both"/>
+      </w:pPr>
+      <w:r>
+        <w:t>Le Système demande à l’Agent de confirmer la suspension.</w:t>
+      </w:r>
+    </w:p>
+    <w:p>
+      <w:pPr>
+        <w:pStyle w:val="ListParagraph"/>
+        <w:numPr>
+          <w:ilvl w:val="0"/>
+          <w:numId w:val="18"/>
+        </w:numPr>
+        <w:jc w:val="both"/>
+      </w:pPr>
+      <w:r>
+        <w:t>L’Agent confirme la suspension.</w:t>
+      </w:r>
+    </w:p>
+    <w:p>
+      <w:pPr>
+        <w:pStyle w:val="ListParagraph"/>
+        <w:numPr>
+          <w:ilvl w:val="0"/>
+          <w:numId w:val="18"/>
+        </w:numPr>
+        <w:jc w:val="both"/>
+      </w:pPr>
+      <w:r>
+        <w:t xml:space="preserve">Le Système envoie une requête au Centre de Données qui modifie le statut du Membre à </w:t>
+      </w:r>
+      <w:r>
+        <w:rPr>
+          <w:i/>
+        </w:rPr>
+        <w:t xml:space="preserve">Membre suspendu </w:t>
+      </w:r>
+      <w:r>
+        <w:t>et qui ajoute en commentaires la raison de la suspension ainsi que sa durée.</w:t>
+      </w:r>
+    </w:p>
+    <w:p>
+      <w:pPr>
+        <w:pStyle w:val="ListParagraph"/>
+        <w:numPr>
+          <w:ilvl w:val="0"/>
+          <w:numId w:val="18"/>
+        </w:numPr>
+        <w:jc w:val="both"/>
+      </w:pPr>
+      <w:r>
+        <w:t>Le Système affiche « Suspension confirmée</w:t>
+      </w:r>
+      <w:r>
+        <w:t>.</w:t>
+      </w:r>
+      <w:r>
+        <w:t> ».</w:t>
+      </w:r>
+    </w:p>
+    <w:p>
+      <w:pPr>
+        <w:pStyle w:val="ListParagraph"/>
+        <w:numPr>
+          <w:ilvl w:val="0"/>
+          <w:numId w:val="18"/>
+        </w:numPr>
+        <w:jc w:val="both"/>
+      </w:pPr>
+      <w:r>
+        <w:t>L’Agent ferme la session.</w:t>
+      </w:r>
+    </w:p>
+    <w:p>
+      <w:pPr>
+        <w:jc w:val="both"/>
+      </w:pPr>
+      <w:r>
+        <w:rPr>
+          <w:b/>
+        </w:rPr>
+        <w:t xml:space="preserve">Scénarios alternatifs : </w:t>
+      </w:r>
+      <w:r>
+        <w:t>Aucun</w:t>
+      </w:r>
+    </w:p>
+    <w:p>
+      <w:pPr>
+        <w:jc w:val="both"/>
+      </w:pPr>
+      <w:r>
+        <w:rPr>
+          <w:b/>
+        </w:rPr>
+        <w:t>Postconditions</w:t>
+      </w:r>
+      <w:r>
+        <w:t xml:space="preserve"> : </w:t>
+      </w:r>
+    </w:p>
+    <w:p>
+      <w:pPr>
+        <w:jc w:val="both"/>
+      </w:pPr>
+      <w:r>
+        <w:t xml:space="preserve">Le Système met à jour le dossier </w:t>
+      </w:r>
+      <w:r>
+        <w:t xml:space="preserve">du Membre suspendu en changeant son état à </w:t>
+      </w:r>
+      <w:r>
+        <w:rPr>
+          <w:i/>
+        </w:rPr>
+        <w:t>Membre suspendu</w:t>
+      </w:r>
+      <w:r>
+        <w:t>, et en ajoutant en commentaires la durée de la suspension, ainsi que la raison.</w:t>
+      </w:r>
+    </w:p>
+    <w:p>
+      <w:pPr>
+        <w:pBdr>
+          <w:bottom w:val="single" w:sz="12" w:space="1" w:color="auto"/>
+        </w:pBdr>
+        <w:jc w:val="both"/>
+      </w:pPr>
+      <w:r>
+        <w:t>L’Agent retourne au menu principal et est prêt à servir un Client.</w:t>
+      </w:r>
+    </w:p>
+    <w:p>
+      <w:pPr>
+        <w:jc w:val="both"/>
+      </w:pPr>
+      <w:r>
+        <w:t xml:space="preserve"> </w:t>
+      </w:r>
+    </w:p>
+    <w:p>
+      <w:pPr>
+        <w:pStyle w:val="ListParagraph"/>
+        <w:numPr>
+          <w:ilvl w:val="0"/>
+          <w:numId w:val="1"/>
+        </w:numPr>
+        <w:jc w:val="both"/>
+        <w:rPr>
+          <w:b/>
+          <w:u w:val="single"/>
+        </w:rPr>
+      </w:pPr>
+      <w:r>
+        <w:rPr>
+          <w:b/>
+          <w:u w:val="single"/>
+        </w:rPr>
         <w:t>Répertoire des cours</w:t>
       </w:r>
     </w:p>
@@ -4373,7 +4891,15 @@
         <w:jc w:val="both"/>
       </w:pPr>
       <w:r>
-        <w:t>Recherche de séance : (Fonction search par nom de cours) – L’employé entre le nom du cours, ce qui affiche toute l’information nécessaire.</w:t>
+        <w:t xml:space="preserve">Recherche de séance : (Fonction </w:t>
+      </w:r>
+      <w:proofErr w:type="spellStart"/>
+      <w:r>
+        <w:t>search</w:t>
+      </w:r>
+      <w:proofErr w:type="spellEnd"/>
+      <w:r>
+        <w:t xml:space="preserve"> par nom de cours) – L’employé entre le nom du cours, ce qui affiche toute l’information nécessaire.</w:t>
       </w:r>
     </w:p>
     <w:p>
@@ -4845,6 +5371,178 @@
     </w:lvl>
   </w:abstractNum>
   <w:abstractNum w:abstractNumId="3" w15:restartNumberingAfterBreak="0">
+    <w:nsid w:val="10205290"/>
+    <w:multiLevelType w:val="hybridMultilevel"/>
+    <w:tmpl w:val="3410D72C"/>
+    <w:lvl w:ilvl="0" w:tplc="0C0C0013">
+      <w:start w:val="1"/>
+      <w:numFmt w:val="upperRoman"/>
+      <w:lvlText w:val="%1."/>
+      <w:lvlJc w:val="right"/>
+      <w:pPr>
+        <w:ind w:left="720" w:hanging="360"/>
+      </w:pPr>
+    </w:lvl>
+    <w:lvl w:ilvl="1" w:tplc="0C0C0019" w:tentative="1">
+      <w:start w:val="1"/>
+      <w:numFmt w:val="lowerLetter"/>
+      <w:lvlText w:val="%2."/>
+      <w:lvlJc w:val="left"/>
+      <w:pPr>
+        <w:ind w:left="1440" w:hanging="360"/>
+      </w:pPr>
+    </w:lvl>
+    <w:lvl w:ilvl="2" w:tplc="0C0C001B" w:tentative="1">
+      <w:start w:val="1"/>
+      <w:numFmt w:val="lowerRoman"/>
+      <w:lvlText w:val="%3."/>
+      <w:lvlJc w:val="right"/>
+      <w:pPr>
+        <w:ind w:left="2160" w:hanging="180"/>
+      </w:pPr>
+    </w:lvl>
+    <w:lvl w:ilvl="3" w:tplc="0C0C000F" w:tentative="1">
+      <w:start w:val="1"/>
+      <w:numFmt w:val="decimal"/>
+      <w:lvlText w:val="%4."/>
+      <w:lvlJc w:val="left"/>
+      <w:pPr>
+        <w:ind w:left="2880" w:hanging="360"/>
+      </w:pPr>
+    </w:lvl>
+    <w:lvl w:ilvl="4" w:tplc="0C0C0019" w:tentative="1">
+      <w:start w:val="1"/>
+      <w:numFmt w:val="lowerLetter"/>
+      <w:lvlText w:val="%5."/>
+      <w:lvlJc w:val="left"/>
+      <w:pPr>
+        <w:ind w:left="3600" w:hanging="360"/>
+      </w:pPr>
+    </w:lvl>
+    <w:lvl w:ilvl="5" w:tplc="0C0C001B" w:tentative="1">
+      <w:start w:val="1"/>
+      <w:numFmt w:val="lowerRoman"/>
+      <w:lvlText w:val="%6."/>
+      <w:lvlJc w:val="right"/>
+      <w:pPr>
+        <w:ind w:left="4320" w:hanging="180"/>
+      </w:pPr>
+    </w:lvl>
+    <w:lvl w:ilvl="6" w:tplc="0C0C000F" w:tentative="1">
+      <w:start w:val="1"/>
+      <w:numFmt w:val="decimal"/>
+      <w:lvlText w:val="%7."/>
+      <w:lvlJc w:val="left"/>
+      <w:pPr>
+        <w:ind w:left="5040" w:hanging="360"/>
+      </w:pPr>
+    </w:lvl>
+    <w:lvl w:ilvl="7" w:tplc="0C0C0019" w:tentative="1">
+      <w:start w:val="1"/>
+      <w:numFmt w:val="lowerLetter"/>
+      <w:lvlText w:val="%8."/>
+      <w:lvlJc w:val="left"/>
+      <w:pPr>
+        <w:ind w:left="5760" w:hanging="360"/>
+      </w:pPr>
+    </w:lvl>
+    <w:lvl w:ilvl="8" w:tplc="0C0C001B" w:tentative="1">
+      <w:start w:val="1"/>
+      <w:numFmt w:val="lowerRoman"/>
+      <w:lvlText w:val="%9."/>
+      <w:lvlJc w:val="right"/>
+      <w:pPr>
+        <w:ind w:left="6480" w:hanging="180"/>
+      </w:pPr>
+    </w:lvl>
+  </w:abstractNum>
+  <w:abstractNum w:abstractNumId="4" w15:restartNumberingAfterBreak="0">
+    <w:nsid w:val="22997878"/>
+    <w:multiLevelType w:val="hybridMultilevel"/>
+    <w:tmpl w:val="AAB45F62"/>
+    <w:lvl w:ilvl="0" w:tplc="0C0C0013">
+      <w:start w:val="1"/>
+      <w:numFmt w:val="upperRoman"/>
+      <w:lvlText w:val="%1."/>
+      <w:lvlJc w:val="right"/>
+      <w:pPr>
+        <w:ind w:left="720" w:hanging="360"/>
+      </w:pPr>
+    </w:lvl>
+    <w:lvl w:ilvl="1" w:tplc="0C0C0019" w:tentative="1">
+      <w:start w:val="1"/>
+      <w:numFmt w:val="lowerLetter"/>
+      <w:lvlText w:val="%2."/>
+      <w:lvlJc w:val="left"/>
+      <w:pPr>
+        <w:ind w:left="1440" w:hanging="360"/>
+      </w:pPr>
+    </w:lvl>
+    <w:lvl w:ilvl="2" w:tplc="0C0C001B" w:tentative="1">
+      <w:start w:val="1"/>
+      <w:numFmt w:val="lowerRoman"/>
+      <w:lvlText w:val="%3."/>
+      <w:lvlJc w:val="right"/>
+      <w:pPr>
+        <w:ind w:left="2160" w:hanging="180"/>
+      </w:pPr>
+    </w:lvl>
+    <w:lvl w:ilvl="3" w:tplc="0C0C000F" w:tentative="1">
+      <w:start w:val="1"/>
+      <w:numFmt w:val="decimal"/>
+      <w:lvlText w:val="%4."/>
+      <w:lvlJc w:val="left"/>
+      <w:pPr>
+        <w:ind w:left="2880" w:hanging="360"/>
+      </w:pPr>
+    </w:lvl>
+    <w:lvl w:ilvl="4" w:tplc="0C0C0019" w:tentative="1">
+      <w:start w:val="1"/>
+      <w:numFmt w:val="lowerLetter"/>
+      <w:lvlText w:val="%5."/>
+      <w:lvlJc w:val="left"/>
+      <w:pPr>
+        <w:ind w:left="3600" w:hanging="360"/>
+      </w:pPr>
+    </w:lvl>
+    <w:lvl w:ilvl="5" w:tplc="0C0C001B" w:tentative="1">
+      <w:start w:val="1"/>
+      <w:numFmt w:val="lowerRoman"/>
+      <w:lvlText w:val="%6."/>
+      <w:lvlJc w:val="right"/>
+      <w:pPr>
+        <w:ind w:left="4320" w:hanging="180"/>
+      </w:pPr>
+    </w:lvl>
+    <w:lvl w:ilvl="6" w:tplc="0C0C000F" w:tentative="1">
+      <w:start w:val="1"/>
+      <w:numFmt w:val="decimal"/>
+      <w:lvlText w:val="%7."/>
+      <w:lvlJc w:val="left"/>
+      <w:pPr>
+        <w:ind w:left="5040" w:hanging="360"/>
+      </w:pPr>
+    </w:lvl>
+    <w:lvl w:ilvl="7" w:tplc="0C0C0019" w:tentative="1">
+      <w:start w:val="1"/>
+      <w:numFmt w:val="lowerLetter"/>
+      <w:lvlText w:val="%8."/>
+      <w:lvlJc w:val="left"/>
+      <w:pPr>
+        <w:ind w:left="5760" w:hanging="360"/>
+      </w:pPr>
+    </w:lvl>
+    <w:lvl w:ilvl="8" w:tplc="0C0C001B" w:tentative="1">
+      <w:start w:val="1"/>
+      <w:numFmt w:val="lowerRoman"/>
+      <w:lvlText w:val="%9."/>
+      <w:lvlJc w:val="right"/>
+      <w:pPr>
+        <w:ind w:left="6480" w:hanging="180"/>
+      </w:pPr>
+    </w:lvl>
+  </w:abstractNum>
+  <w:abstractNum w:abstractNumId="5" w15:restartNumberingAfterBreak="0">
     <w:nsid w:val="24B858E8"/>
     <w:multiLevelType w:val="multilevel"/>
     <w:tmpl w:val="07F252F4"/>
@@ -4957,7 +5655,7 @@
       </w:pPr>
     </w:lvl>
   </w:abstractNum>
-  <w:abstractNum w:abstractNumId="4" w15:restartNumberingAfterBreak="0">
+  <w:abstractNum w:abstractNumId="6" w15:restartNumberingAfterBreak="0">
     <w:nsid w:val="25A848DC"/>
     <w:multiLevelType w:val="hybridMultilevel"/>
     <w:tmpl w:val="E362EB12"/>
@@ -5043,7 +5741,93 @@
       </w:pPr>
     </w:lvl>
   </w:abstractNum>
-  <w:abstractNum w:abstractNumId="5" w15:restartNumberingAfterBreak="0">
+  <w:abstractNum w:abstractNumId="7" w15:restartNumberingAfterBreak="0">
+    <w:nsid w:val="2A536EE9"/>
+    <w:multiLevelType w:val="hybridMultilevel"/>
+    <w:tmpl w:val="71A649B0"/>
+    <w:lvl w:ilvl="0" w:tplc="0C0C0013">
+      <w:start w:val="1"/>
+      <w:numFmt w:val="upperRoman"/>
+      <w:lvlText w:val="%1."/>
+      <w:lvlJc w:val="right"/>
+      <w:pPr>
+        <w:ind w:left="720" w:hanging="360"/>
+      </w:pPr>
+    </w:lvl>
+    <w:lvl w:ilvl="1" w:tplc="0C0C0019" w:tentative="1">
+      <w:start w:val="1"/>
+      <w:numFmt w:val="lowerLetter"/>
+      <w:lvlText w:val="%2."/>
+      <w:lvlJc w:val="left"/>
+      <w:pPr>
+        <w:ind w:left="1440" w:hanging="360"/>
+      </w:pPr>
+    </w:lvl>
+    <w:lvl w:ilvl="2" w:tplc="0C0C001B" w:tentative="1">
+      <w:start w:val="1"/>
+      <w:numFmt w:val="lowerRoman"/>
+      <w:lvlText w:val="%3."/>
+      <w:lvlJc w:val="right"/>
+      <w:pPr>
+        <w:ind w:left="2160" w:hanging="180"/>
+      </w:pPr>
+    </w:lvl>
+    <w:lvl w:ilvl="3" w:tplc="0C0C000F" w:tentative="1">
+      <w:start w:val="1"/>
+      <w:numFmt w:val="decimal"/>
+      <w:lvlText w:val="%4."/>
+      <w:lvlJc w:val="left"/>
+      <w:pPr>
+        <w:ind w:left="2880" w:hanging="360"/>
+      </w:pPr>
+    </w:lvl>
+    <w:lvl w:ilvl="4" w:tplc="0C0C0019" w:tentative="1">
+      <w:start w:val="1"/>
+      <w:numFmt w:val="lowerLetter"/>
+      <w:lvlText w:val="%5."/>
+      <w:lvlJc w:val="left"/>
+      <w:pPr>
+        <w:ind w:left="3600" w:hanging="360"/>
+      </w:pPr>
+    </w:lvl>
+    <w:lvl w:ilvl="5" w:tplc="0C0C001B" w:tentative="1">
+      <w:start w:val="1"/>
+      <w:numFmt w:val="lowerRoman"/>
+      <w:lvlText w:val="%6."/>
+      <w:lvlJc w:val="right"/>
+      <w:pPr>
+        <w:ind w:left="4320" w:hanging="180"/>
+      </w:pPr>
+    </w:lvl>
+    <w:lvl w:ilvl="6" w:tplc="0C0C000F" w:tentative="1">
+      <w:start w:val="1"/>
+      <w:numFmt w:val="decimal"/>
+      <w:lvlText w:val="%7."/>
+      <w:lvlJc w:val="left"/>
+      <w:pPr>
+        <w:ind w:left="5040" w:hanging="360"/>
+      </w:pPr>
+    </w:lvl>
+    <w:lvl w:ilvl="7" w:tplc="0C0C0019" w:tentative="1">
+      <w:start w:val="1"/>
+      <w:numFmt w:val="lowerLetter"/>
+      <w:lvlText w:val="%8."/>
+      <w:lvlJc w:val="left"/>
+      <w:pPr>
+        <w:ind w:left="5760" w:hanging="360"/>
+      </w:pPr>
+    </w:lvl>
+    <w:lvl w:ilvl="8" w:tplc="0C0C001B" w:tentative="1">
+      <w:start w:val="1"/>
+      <w:numFmt w:val="lowerRoman"/>
+      <w:lvlText w:val="%9."/>
+      <w:lvlJc w:val="right"/>
+      <w:pPr>
+        <w:ind w:left="6480" w:hanging="180"/>
+      </w:pPr>
+    </w:lvl>
+  </w:abstractNum>
+  <w:abstractNum w:abstractNumId="8" w15:restartNumberingAfterBreak="0">
     <w:nsid w:val="2E7F0CA0"/>
     <w:multiLevelType w:val="multilevel"/>
     <w:tmpl w:val="94308CCE"/>
@@ -5164,7 +5948,7 @@
       </w:rPr>
     </w:lvl>
   </w:abstractNum>
-  <w:abstractNum w:abstractNumId="6" w15:restartNumberingAfterBreak="0">
+  <w:abstractNum w:abstractNumId="9" w15:restartNumberingAfterBreak="0">
     <w:nsid w:val="2E9E1DAF"/>
     <w:multiLevelType w:val="hybridMultilevel"/>
     <w:tmpl w:val="D1EE1DA8"/>
@@ -5250,7 +6034,7 @@
       </w:pPr>
     </w:lvl>
   </w:abstractNum>
-  <w:abstractNum w:abstractNumId="7" w15:restartNumberingAfterBreak="0">
+  <w:abstractNum w:abstractNumId="10" w15:restartNumberingAfterBreak="0">
     <w:nsid w:val="2EB171E9"/>
     <w:multiLevelType w:val="hybridMultilevel"/>
     <w:tmpl w:val="F7E4AD08"/>
@@ -5342,7 +6126,7 @@
       </w:pPr>
     </w:lvl>
   </w:abstractNum>
-  <w:abstractNum w:abstractNumId="8" w15:restartNumberingAfterBreak="0">
+  <w:abstractNum w:abstractNumId="11" w15:restartNumberingAfterBreak="0">
     <w:nsid w:val="35A37557"/>
     <w:multiLevelType w:val="hybridMultilevel"/>
     <w:tmpl w:val="BE60D812"/>
@@ -5455,7 +6239,7 @@
       </w:rPr>
     </w:lvl>
   </w:abstractNum>
-  <w:abstractNum w:abstractNumId="9" w15:restartNumberingAfterBreak="0">
+  <w:abstractNum w:abstractNumId="12" w15:restartNumberingAfterBreak="0">
     <w:nsid w:val="459821BC"/>
     <w:multiLevelType w:val="hybridMultilevel"/>
     <w:tmpl w:val="A4C0D19E"/>
@@ -5568,7 +6352,7 @@
       </w:rPr>
     </w:lvl>
   </w:abstractNum>
-  <w:abstractNum w:abstractNumId="10" w15:restartNumberingAfterBreak="0">
+  <w:abstractNum w:abstractNumId="13" w15:restartNumberingAfterBreak="0">
     <w:nsid w:val="48BC29AC"/>
     <w:multiLevelType w:val="hybridMultilevel"/>
     <w:tmpl w:val="9BBA9A6E"/>
@@ -5657,7 +6441,7 @@
       </w:pPr>
     </w:lvl>
   </w:abstractNum>
-  <w:abstractNum w:abstractNumId="11" w15:restartNumberingAfterBreak="0">
+  <w:abstractNum w:abstractNumId="14" w15:restartNumberingAfterBreak="0">
     <w:nsid w:val="4DAC0290"/>
     <w:multiLevelType w:val="hybridMultilevel"/>
     <w:tmpl w:val="10A85EEA"/>
@@ -5743,7 +6527,7 @@
       </w:pPr>
     </w:lvl>
   </w:abstractNum>
-  <w:abstractNum w:abstractNumId="12" w15:restartNumberingAfterBreak="0">
+  <w:abstractNum w:abstractNumId="15" w15:restartNumberingAfterBreak="0">
     <w:nsid w:val="53D96CDD"/>
     <w:multiLevelType w:val="hybridMultilevel"/>
     <w:tmpl w:val="4A9CD6EA"/>
@@ -5835,7 +6619,7 @@
       </w:pPr>
     </w:lvl>
   </w:abstractNum>
-  <w:abstractNum w:abstractNumId="13" w15:restartNumberingAfterBreak="0">
+  <w:abstractNum w:abstractNumId="16" w15:restartNumberingAfterBreak="0">
     <w:nsid w:val="55684472"/>
     <w:multiLevelType w:val="hybridMultilevel"/>
     <w:tmpl w:val="6FC080CA"/>
@@ -5924,7 +6708,7 @@
       </w:pPr>
     </w:lvl>
   </w:abstractNum>
-  <w:abstractNum w:abstractNumId="14" w15:restartNumberingAfterBreak="0">
+  <w:abstractNum w:abstractNumId="17" w15:restartNumberingAfterBreak="0">
     <w:nsid w:val="5B7D0EB8"/>
     <w:multiLevelType w:val="hybridMultilevel"/>
     <w:tmpl w:val="AACE52A4"/>
@@ -6016,7 +6800,7 @@
       </w:pPr>
     </w:lvl>
   </w:abstractNum>
-  <w:abstractNum w:abstractNumId="15" w15:restartNumberingAfterBreak="0">
+  <w:abstractNum w:abstractNumId="18" w15:restartNumberingAfterBreak="0">
     <w:nsid w:val="61F6721D"/>
     <w:multiLevelType w:val="hybridMultilevel"/>
     <w:tmpl w:val="3502E8CA"/>
@@ -6102,7 +6886,7 @@
       </w:pPr>
     </w:lvl>
   </w:abstractNum>
-  <w:abstractNum w:abstractNumId="16" w15:restartNumberingAfterBreak="0">
+  <w:abstractNum w:abstractNumId="19" w15:restartNumberingAfterBreak="0">
     <w:nsid w:val="6378305C"/>
     <w:multiLevelType w:val="hybridMultilevel"/>
     <w:tmpl w:val="CE3ED1A0"/>
@@ -6189,10 +6973,10 @@
     </w:lvl>
   </w:abstractNum>
   <w:num w:numId="1">
-    <w:abstractNumId w:val="7"/>
+    <w:abstractNumId w:val="10"/>
   </w:num>
   <w:num w:numId="2">
-    <w:abstractNumId w:val="15"/>
+    <w:abstractNumId w:val="18"/>
   </w:num>
   <w:num w:numId="3">
     <w:abstractNumId w:val="2"/>
@@ -6201,43 +6985,52 @@
     <w:abstractNumId w:val="0"/>
   </w:num>
   <w:num w:numId="5">
-    <w:abstractNumId w:val="5"/>
+    <w:abstractNumId w:val="8"/>
   </w:num>
   <w:num w:numId="6">
     <w:abstractNumId w:val="1"/>
   </w:num>
   <w:num w:numId="7">
+    <w:abstractNumId w:val="19"/>
+  </w:num>
+  <w:num w:numId="8">
+    <w:abstractNumId w:val="6"/>
+  </w:num>
+  <w:num w:numId="9">
     <w:abstractNumId w:val="16"/>
   </w:num>
-  <w:num w:numId="8">
+  <w:num w:numId="10">
+    <w:abstractNumId w:val="17"/>
+  </w:num>
+  <w:num w:numId="11">
+    <w:abstractNumId w:val="13"/>
+  </w:num>
+  <w:num w:numId="12">
+    <w:abstractNumId w:val="15"/>
+  </w:num>
+  <w:num w:numId="13">
+    <w:abstractNumId w:val="5"/>
+  </w:num>
+  <w:num w:numId="14">
+    <w:abstractNumId w:val="12"/>
+  </w:num>
+  <w:num w:numId="15">
+    <w:abstractNumId w:val="11"/>
+  </w:num>
+  <w:num w:numId="16">
+    <w:abstractNumId w:val="9"/>
+  </w:num>
+  <w:num w:numId="17">
+    <w:abstractNumId w:val="14"/>
+  </w:num>
+  <w:num w:numId="18">
     <w:abstractNumId w:val="4"/>
   </w:num>
-  <w:num w:numId="9">
-    <w:abstractNumId w:val="13"/>
+  <w:num w:numId="19">
+    <w:abstractNumId w:val="7"/>
   </w:num>
-  <w:num w:numId="10">
-    <w:abstractNumId w:val="14"/>
-  </w:num>
-  <w:num w:numId="11">
-    <w:abstractNumId w:val="10"/>
-  </w:num>
-  <w:num w:numId="12">
-    <w:abstractNumId w:val="12"/>
-  </w:num>
-  <w:num w:numId="13">
+  <w:num w:numId="20">
     <w:abstractNumId w:val="3"/>
-  </w:num>
-  <w:num w:numId="14">
-    <w:abstractNumId w:val="9"/>
-  </w:num>
-  <w:num w:numId="15">
-    <w:abstractNumId w:val="8"/>
-  </w:num>
-  <w:num w:numId="16">
-    <w:abstractNumId w:val="6"/>
-  </w:num>
-  <w:num w:numId="17">
-    <w:abstractNumId w:val="11"/>
   </w:num>
 </w:numbering>
 </file>
@@ -6644,6 +7437,7 @@
   <w:style w:type="character" w:default="1" w:styleId="DefaultParagraphFont">
     <w:name w:val="Default Paragraph Font"/>
     <w:uiPriority w:val="1"/>
+    <w:semiHidden/>
     <w:unhideWhenUsed/>
   </w:style>
   <w:style w:type="table" w:default="1" w:styleId="TableNormal">

</xml_diff>

<commit_message>
creation du CU consultation des inscription a un service
</commit_message>
<xml_diff>
--- a/Brouillon - Structure code Java - Cas d'utilisation.docx
+++ b/Brouillon - Structure code Java - Cas d'utilisation.docx
@@ -5112,7 +5112,10 @@
         <w:t xml:space="preserve"> </w:t>
       </w:r>
       <w:r>
-        <w:t>identification d’un membre</w:t>
+        <w:t>validation de l’identité</w:t>
+      </w:r>
+      <w:r>
+        <w:t xml:space="preserve"> d’un membre</w:t>
       </w:r>
     </w:p>
     <w:p>
@@ -5642,6 +5645,7 @@
         <w:jc w:val="both"/>
       </w:pPr>
       <w:r>
+        <w:lastRenderedPageBreak/>
         <w:tab/>
         <w:t xml:space="preserve">A l aide du CU inscrire le professionnel </w:t>
       </w:r>
@@ -5659,7 +5663,6 @@
         <w:jc w:val="both"/>
       </w:pPr>
       <w:r>
-        <w:lastRenderedPageBreak/>
         <w:t>Inscrire le professionnel</w:t>
       </w:r>
     </w:p>
@@ -5778,9 +5781,418 @@
     </w:p>
     <w:p>
       <w:r>
-        <w:br w:type="page"/>
-      </w:r>
-    </w:p>
+        <w:rPr>
+          <w:b/>
+          <w:u w:val="single"/>
+        </w:rPr>
+        <w:t>Consultation des inscriptions d’un service</w:t>
+      </w:r>
+    </w:p>
+    <w:p>
+      <w:pPr>
+        <w:jc w:val="both"/>
+      </w:pPr>
+      <w:r>
+        <w:rPr>
+          <w:b/>
+        </w:rPr>
+        <w:t>Cas d'utilisation</w:t>
+      </w:r>
+      <w:r>
+        <w:t xml:space="preserve"> : </w:t>
+      </w:r>
+      <w:r>
+        <w:t xml:space="preserve">Consultation des inscriptions a </w:t>
+      </w:r>
+      <w:r>
+        <w:t>un service</w:t>
+      </w:r>
+    </w:p>
+    <w:p>
+      <w:pPr>
+        <w:jc w:val="both"/>
+      </w:pPr>
+      <w:r>
+        <w:rPr>
+          <w:b/>
+        </w:rPr>
+        <w:t>But</w:t>
+      </w:r>
+      <w:r>
+        <w:t xml:space="preserve"> : Permettre au professionnel de consulter les inscriptions a son service</w:t>
+      </w:r>
+    </w:p>
+    <w:p>
+      <w:pPr>
+        <w:jc w:val="both"/>
+      </w:pPr>
+      <w:proofErr w:type="spellStart"/>
+      <w:r>
+        <w:rPr>
+          <w:b/>
+        </w:rPr>
+        <w:t>Préconditions</w:t>
+      </w:r>
+      <w:proofErr w:type="spellEnd"/>
+      <w:r>
+        <w:t xml:space="preserve"> : </w:t>
+      </w:r>
+    </w:p>
+    <w:p>
+      <w:pPr>
+        <w:jc w:val="both"/>
+      </w:pPr>
+      <w:r>
+        <w:t>Le professionnel doit être inscrit au #GYM.</w:t>
+      </w:r>
+    </w:p>
+    <w:p>
+      <w:pPr>
+        <w:jc w:val="both"/>
+      </w:pPr>
+      <w:r>
+        <w:t>La séance de service doit avoir été créé et valid</w:t>
+      </w:r>
+      <w:r>
+        <w:t xml:space="preserve">é </w:t>
+      </w:r>
+      <w:r>
+        <w:t xml:space="preserve"> par le #GYM.</w:t>
+      </w:r>
+    </w:p>
+    <w:p>
+      <w:pPr>
+        <w:jc w:val="both"/>
+      </w:pPr>
+      <w:r>
+        <w:rPr>
+          <w:b/>
+        </w:rPr>
+        <w:t>Acteurs</w:t>
+      </w:r>
+      <w:r>
+        <w:t xml:space="preserve"> : </w:t>
+      </w:r>
+    </w:p>
+    <w:p>
+      <w:pPr>
+        <w:jc w:val="both"/>
+      </w:pPr>
+      <w:r>
+        <w:t>Acteur principal : Le professionnel.</w:t>
+      </w:r>
+    </w:p>
+    <w:p>
+      <w:pPr>
+        <w:jc w:val="both"/>
+      </w:pPr>
+      <w:r>
+        <w:t>Acteur secondaire : L’agent du centre #GYM.</w:t>
+      </w:r>
+    </w:p>
+    <w:p>
+      <w:pPr>
+        <w:jc w:val="both"/>
+      </w:pPr>
+      <w:r>
+        <w:rPr>
+          <w:b/>
+        </w:rPr>
+        <w:t>Scénario principal</w:t>
+      </w:r>
+      <w:r>
+        <w:t xml:space="preserve"> :</w:t>
+      </w:r>
+    </w:p>
+    <w:p>
+      <w:pPr>
+        <w:pStyle w:val="Paragraphedeliste"/>
+        <w:numPr>
+          <w:ilvl w:val="0"/>
+          <w:numId w:val="26"/>
+        </w:numPr>
+        <w:jc w:val="both"/>
+      </w:pPr>
+      <w:r>
+        <w:t xml:space="preserve">Le professionnel dit a l’agent qu’il veut </w:t>
+      </w:r>
+      <w:r>
+        <w:t>consulter les inscriptions</w:t>
+      </w:r>
+      <w:r>
+        <w:tab/>
+      </w:r>
+    </w:p>
+    <w:p>
+      <w:pPr>
+        <w:pStyle w:val="Paragraphedeliste"/>
+        <w:numPr>
+          <w:ilvl w:val="0"/>
+          <w:numId w:val="26"/>
+        </w:numPr>
+        <w:jc w:val="both"/>
+      </w:pPr>
+      <w:r>
+        <w:t>L’agent démarre le centre de données</w:t>
+      </w:r>
+    </w:p>
+    <w:p>
+      <w:pPr>
+        <w:pStyle w:val="Paragraphedeliste"/>
+        <w:numPr>
+          <w:ilvl w:val="0"/>
+          <w:numId w:val="26"/>
+        </w:numPr>
+        <w:jc w:val="both"/>
+      </w:pPr>
+      <w:r>
+        <w:t xml:space="preserve">L’Agent valide l’identité du professionnel avec le CU  </w:t>
+      </w:r>
+      <w:r>
+        <w:t>validation de l’identité</w:t>
+      </w:r>
+      <w:r>
+        <w:t xml:space="preserve"> d’un membre</w:t>
+      </w:r>
+    </w:p>
+    <w:p>
+      <w:pPr>
+        <w:pStyle w:val="Paragraphedeliste"/>
+        <w:numPr>
+          <w:ilvl w:val="0"/>
+          <w:numId w:val="26"/>
+        </w:numPr>
+        <w:jc w:val="both"/>
+      </w:pPr>
+      <w:r>
+        <w:t xml:space="preserve">L’agent demande </w:t>
+      </w:r>
+      <w:r>
+        <w:t xml:space="preserve">le numéro du professionnel </w:t>
+      </w:r>
+      <w:r>
+        <w:tab/>
+      </w:r>
+      <w:r>
+        <w:tab/>
+      </w:r>
+      <w:r>
+        <w:tab/>
+      </w:r>
+      <w:r>
+        <w:tab/>
+      </w:r>
+      <w:r>
+        <w:tab/>
+      </w:r>
+    </w:p>
+    <w:p>
+      <w:pPr>
+        <w:pStyle w:val="Paragraphedeliste"/>
+        <w:numPr>
+          <w:ilvl w:val="0"/>
+          <w:numId w:val="26"/>
+        </w:numPr>
+        <w:jc w:val="both"/>
+      </w:pPr>
+      <w:r>
+        <w:rPr>
+          <w:color w:val="000000"/>
+          <w:lang w:eastAsia="fr-CA"/>
+        </w:rPr>
+        <w:t xml:space="preserve">L’agent demande le code du service </w:t>
+      </w:r>
+      <w:r>
+        <w:rPr>
+          <w:color w:val="000000"/>
+          <w:lang w:eastAsia="fr-CA"/>
+        </w:rPr>
+        <w:t>au professionnel</w:t>
+      </w:r>
+    </w:p>
+    <w:p>
+      <w:pPr>
+        <w:pStyle w:val="Paragraphedeliste"/>
+        <w:numPr>
+          <w:ilvl w:val="0"/>
+          <w:numId w:val="26"/>
+        </w:numPr>
+        <w:jc w:val="both"/>
+      </w:pPr>
+      <w:r>
+        <w:rPr>
+          <w:color w:val="000000"/>
+          <w:lang w:eastAsia="fr-CA"/>
+        </w:rPr>
+        <w:t xml:space="preserve">L’agent récupère les inscriptions du centre de données </w:t>
+      </w:r>
+    </w:p>
+    <w:p>
+      <w:pPr>
+        <w:pStyle w:val="Paragraphedeliste"/>
+        <w:numPr>
+          <w:ilvl w:val="0"/>
+          <w:numId w:val="26"/>
+        </w:numPr>
+        <w:jc w:val="both"/>
+      </w:pPr>
+      <w:r>
+        <w:rPr>
+          <w:color w:val="000000"/>
+          <w:lang w:eastAsia="fr-CA"/>
+        </w:rPr>
+        <w:t>L’agent montre les inscriptions au professionnel</w:t>
+      </w:r>
+    </w:p>
+    <w:p>
+      <w:pPr>
+        <w:pStyle w:val="Paragraphedeliste"/>
+        <w:numPr>
+          <w:ilvl w:val="0"/>
+          <w:numId w:val="26"/>
+        </w:numPr>
+        <w:jc w:val="both"/>
+      </w:pPr>
+      <w:r>
+        <w:t>L’agent ferme la session.</w:t>
+      </w:r>
+    </w:p>
+    <w:p>
+      <w:pPr>
+        <w:jc w:val="both"/>
+        <w:rPr>
+          <w:b/>
+        </w:rPr>
+      </w:pPr>
+      <w:r>
+        <w:rPr>
+          <w:b/>
+        </w:rPr>
+        <w:t>Scénarios alternatifs :</w:t>
+      </w:r>
+    </w:p>
+    <w:p>
+      <w:pPr>
+        <w:jc w:val="both"/>
+        <w:rPr>
+          <w:b/>
+        </w:rPr>
+      </w:pPr>
+      <w:proofErr w:type="spellStart"/>
+      <w:r>
+        <w:rPr>
+          <w:b/>
+        </w:rPr>
+        <w:t>Etape</w:t>
+      </w:r>
+      <w:proofErr w:type="spellEnd"/>
+      <w:r>
+        <w:rPr>
+          <w:b/>
+        </w:rPr>
+        <w:t xml:space="preserve"> 7 : </w:t>
+      </w:r>
+    </w:p>
+    <w:p>
+      <w:pPr>
+        <w:jc w:val="both"/>
+      </w:pPr>
+      <w:r>
+        <w:t xml:space="preserve">Le professionnel veut voir les inscriptions </w:t>
+      </w:r>
+      <w:proofErr w:type="gramStart"/>
+      <w:r>
+        <w:t>a</w:t>
+      </w:r>
+      <w:proofErr w:type="gramEnd"/>
+      <w:r>
+        <w:t xml:space="preserve"> une autre </w:t>
+      </w:r>
+      <w:proofErr w:type="spellStart"/>
+      <w:r>
+        <w:t>activite</w:t>
+      </w:r>
+      <w:proofErr w:type="spellEnd"/>
+    </w:p>
+    <w:p>
+      <w:pPr>
+        <w:pStyle w:val="Paragraphedeliste"/>
+        <w:numPr>
+          <w:ilvl w:val="0"/>
+          <w:numId w:val="28"/>
+        </w:numPr>
+        <w:jc w:val="both"/>
+      </w:pPr>
+      <w:r>
+        <w:t>L’agent demande le nouveau code du service au professionnel</w:t>
+      </w:r>
+    </w:p>
+    <w:p>
+      <w:pPr>
+        <w:pStyle w:val="Paragraphedeliste"/>
+        <w:numPr>
+          <w:ilvl w:val="0"/>
+          <w:numId w:val="28"/>
+        </w:numPr>
+        <w:jc w:val="both"/>
+      </w:pPr>
+      <w:r>
+        <w:rPr>
+          <w:color w:val="000000"/>
+          <w:lang w:eastAsia="fr-CA"/>
+        </w:rPr>
+        <w:lastRenderedPageBreak/>
+        <w:t xml:space="preserve">L’agent récupère les inscriptions du centre de données </w:t>
+      </w:r>
+    </w:p>
+    <w:p>
+      <w:pPr>
+        <w:pStyle w:val="Paragraphedeliste"/>
+        <w:numPr>
+          <w:ilvl w:val="0"/>
+          <w:numId w:val="28"/>
+        </w:numPr>
+        <w:jc w:val="both"/>
+      </w:pPr>
+      <w:r>
+        <w:rPr>
+          <w:color w:val="000000"/>
+          <w:lang w:eastAsia="fr-CA"/>
+        </w:rPr>
+        <w:t>Retour a l’étape 7</w:t>
+      </w:r>
+    </w:p>
+    <w:p>
+      <w:pPr>
+        <w:jc w:val="both"/>
+      </w:pPr>
+      <w:r>
+        <w:t xml:space="preserve"> </w:t>
+      </w:r>
+    </w:p>
+    <w:p>
+      <w:pPr>
+        <w:jc w:val="both"/>
+      </w:pPr>
+      <w:proofErr w:type="spellStart"/>
+      <w:r>
+        <w:rPr>
+          <w:b/>
+        </w:rPr>
+        <w:t>Postconditions</w:t>
+      </w:r>
+      <w:proofErr w:type="spellEnd"/>
+      <w:r>
+        <w:rPr>
+          <w:b/>
+        </w:rPr>
+        <w:t xml:space="preserve"> : </w:t>
+      </w:r>
+      <w:r>
+        <w:t>La session active est fermée et l’Agent est prêt à servir un autre Client.</w:t>
+      </w:r>
+    </w:p>
+    <w:p/>
     <w:p>
       <w:pPr>
         <w:pStyle w:val="Paragraphedeliste"/>
@@ -6124,6 +6536,92 @@
     </w:lvl>
   </w:abstractNum>
   <w:abstractNum w:abstractNumId="2">
+    <w:nsid w:val="0B9D3812"/>
+    <w:multiLevelType w:val="hybridMultilevel"/>
+    <w:tmpl w:val="8124C63C"/>
+    <w:lvl w:ilvl="0" w:tplc="0C0C000F">
+      <w:start w:val="1"/>
+      <w:numFmt w:val="decimal"/>
+      <w:lvlText w:val="%1."/>
+      <w:lvlJc w:val="left"/>
+      <w:pPr>
+        <w:ind w:left="720" w:hanging="360"/>
+      </w:pPr>
+    </w:lvl>
+    <w:lvl w:ilvl="1" w:tplc="0C0C0019" w:tentative="1">
+      <w:start w:val="1"/>
+      <w:numFmt w:val="lowerLetter"/>
+      <w:lvlText w:val="%2."/>
+      <w:lvlJc w:val="left"/>
+      <w:pPr>
+        <w:ind w:left="1440" w:hanging="360"/>
+      </w:pPr>
+    </w:lvl>
+    <w:lvl w:ilvl="2" w:tplc="0C0C001B" w:tentative="1">
+      <w:start w:val="1"/>
+      <w:numFmt w:val="lowerRoman"/>
+      <w:lvlText w:val="%3."/>
+      <w:lvlJc w:val="right"/>
+      <w:pPr>
+        <w:ind w:left="2160" w:hanging="180"/>
+      </w:pPr>
+    </w:lvl>
+    <w:lvl w:ilvl="3" w:tplc="0C0C000F" w:tentative="1">
+      <w:start w:val="1"/>
+      <w:numFmt w:val="decimal"/>
+      <w:lvlText w:val="%4."/>
+      <w:lvlJc w:val="left"/>
+      <w:pPr>
+        <w:ind w:left="2880" w:hanging="360"/>
+      </w:pPr>
+    </w:lvl>
+    <w:lvl w:ilvl="4" w:tplc="0C0C0019" w:tentative="1">
+      <w:start w:val="1"/>
+      <w:numFmt w:val="lowerLetter"/>
+      <w:lvlText w:val="%5."/>
+      <w:lvlJc w:val="left"/>
+      <w:pPr>
+        <w:ind w:left="3600" w:hanging="360"/>
+      </w:pPr>
+    </w:lvl>
+    <w:lvl w:ilvl="5" w:tplc="0C0C001B" w:tentative="1">
+      <w:start w:val="1"/>
+      <w:numFmt w:val="lowerRoman"/>
+      <w:lvlText w:val="%6."/>
+      <w:lvlJc w:val="right"/>
+      <w:pPr>
+        <w:ind w:left="4320" w:hanging="180"/>
+      </w:pPr>
+    </w:lvl>
+    <w:lvl w:ilvl="6" w:tplc="0C0C000F" w:tentative="1">
+      <w:start w:val="1"/>
+      <w:numFmt w:val="decimal"/>
+      <w:lvlText w:val="%7."/>
+      <w:lvlJc w:val="left"/>
+      <w:pPr>
+        <w:ind w:left="5040" w:hanging="360"/>
+      </w:pPr>
+    </w:lvl>
+    <w:lvl w:ilvl="7" w:tplc="0C0C0019" w:tentative="1">
+      <w:start w:val="1"/>
+      <w:numFmt w:val="lowerLetter"/>
+      <w:lvlText w:val="%8."/>
+      <w:lvlJc w:val="left"/>
+      <w:pPr>
+        <w:ind w:left="5760" w:hanging="360"/>
+      </w:pPr>
+    </w:lvl>
+    <w:lvl w:ilvl="8" w:tplc="0C0C001B" w:tentative="1">
+      <w:start w:val="1"/>
+      <w:numFmt w:val="lowerRoman"/>
+      <w:lvlText w:val="%9."/>
+      <w:lvlJc w:val="right"/>
+      <w:pPr>
+        <w:ind w:left="6480" w:hanging="180"/>
+      </w:pPr>
+    </w:lvl>
+  </w:abstractNum>
+  <w:abstractNum w:abstractNumId="3">
     <w:nsid w:val="0D442067"/>
     <w:multiLevelType w:val="hybridMultilevel"/>
     <w:tmpl w:val="845C1F7E"/>
@@ -6236,7 +6734,7 @@
       </w:rPr>
     </w:lvl>
   </w:abstractNum>
-  <w:abstractNum w:abstractNumId="3">
+  <w:abstractNum w:abstractNumId="4">
     <w:nsid w:val="10205290"/>
     <w:multiLevelType w:val="hybridMultilevel"/>
     <w:tmpl w:val="3410D72C"/>
@@ -6322,7 +6820,7 @@
       </w:pPr>
     </w:lvl>
   </w:abstractNum>
-  <w:abstractNum w:abstractNumId="4">
+  <w:abstractNum w:abstractNumId="5">
     <w:nsid w:val="22997878"/>
     <w:multiLevelType w:val="hybridMultilevel"/>
     <w:tmpl w:val="AAB45F62"/>
@@ -6408,7 +6906,7 @@
       </w:pPr>
     </w:lvl>
   </w:abstractNum>
-  <w:abstractNum w:abstractNumId="5">
+  <w:abstractNum w:abstractNumId="6">
     <w:nsid w:val="23C9149D"/>
     <w:multiLevelType w:val="hybridMultilevel"/>
     <w:tmpl w:val="11066E4E"/>
@@ -6494,7 +6992,7 @@
       </w:pPr>
     </w:lvl>
   </w:abstractNum>
-  <w:abstractNum w:abstractNumId="6">
+  <w:abstractNum w:abstractNumId="7">
     <w:nsid w:val="24B858E8"/>
     <w:multiLevelType w:val="multilevel"/>
     <w:tmpl w:val="07F252F4"/>
@@ -6607,7 +7105,7 @@
       </w:pPr>
     </w:lvl>
   </w:abstractNum>
-  <w:abstractNum w:abstractNumId="7">
+  <w:abstractNum w:abstractNumId="8">
     <w:nsid w:val="25A848DC"/>
     <w:multiLevelType w:val="hybridMultilevel"/>
     <w:tmpl w:val="E362EB12"/>
@@ -6693,7 +7191,7 @@
       </w:pPr>
     </w:lvl>
   </w:abstractNum>
-  <w:abstractNum w:abstractNumId="8">
+  <w:abstractNum w:abstractNumId="9">
     <w:nsid w:val="2A536EE9"/>
     <w:multiLevelType w:val="hybridMultilevel"/>
     <w:tmpl w:val="71A649B0"/>
@@ -6779,7 +7277,7 @@
       </w:pPr>
     </w:lvl>
   </w:abstractNum>
-  <w:abstractNum w:abstractNumId="9">
+  <w:abstractNum w:abstractNumId="10">
     <w:nsid w:val="2E7F0CA0"/>
     <w:multiLevelType w:val="multilevel"/>
     <w:tmpl w:val="94308CCE"/>
@@ -6900,7 +7398,7 @@
       </w:rPr>
     </w:lvl>
   </w:abstractNum>
-  <w:abstractNum w:abstractNumId="10">
+  <w:abstractNum w:abstractNumId="11">
     <w:nsid w:val="2E9E1DAF"/>
     <w:multiLevelType w:val="hybridMultilevel"/>
     <w:tmpl w:val="D1EE1DA8"/>
@@ -6986,7 +7484,7 @@
       </w:pPr>
     </w:lvl>
   </w:abstractNum>
-  <w:abstractNum w:abstractNumId="11">
+  <w:abstractNum w:abstractNumId="12">
     <w:nsid w:val="2EB171E9"/>
     <w:multiLevelType w:val="hybridMultilevel"/>
     <w:tmpl w:val="F7E4AD08"/>
@@ -7078,7 +7576,7 @@
       </w:pPr>
     </w:lvl>
   </w:abstractNum>
-  <w:abstractNum w:abstractNumId="12">
+  <w:abstractNum w:abstractNumId="13">
     <w:nsid w:val="35A37557"/>
     <w:multiLevelType w:val="hybridMultilevel"/>
     <w:tmpl w:val="BE60D812"/>
@@ -7191,7 +7689,7 @@
       </w:rPr>
     </w:lvl>
   </w:abstractNum>
-  <w:abstractNum w:abstractNumId="13">
+  <w:abstractNum w:abstractNumId="14">
     <w:nsid w:val="459821BC"/>
     <w:multiLevelType w:val="hybridMultilevel"/>
     <w:tmpl w:val="A4C0D19E"/>
@@ -7304,17 +7802,17 @@
       </w:rPr>
     </w:lvl>
   </w:abstractNum>
-  <w:abstractNum w:abstractNumId="14">
+  <w:abstractNum w:abstractNumId="15">
     <w:nsid w:val="4642222F"/>
     <w:multiLevelType w:val="hybridMultilevel"/>
-    <w:tmpl w:val="67802682"/>
+    <w:tmpl w:val="F76A2CA0"/>
     <w:lvl w:ilvl="0" w:tplc="0C0C000F">
       <w:start w:val="1"/>
       <w:numFmt w:val="decimal"/>
       <w:lvlText w:val="%1."/>
       <w:lvlJc w:val="left"/>
       <w:pPr>
-        <w:ind w:left="720" w:hanging="360"/>
+        <w:ind w:left="786" w:hanging="360"/>
       </w:pPr>
       <w:rPr>
         <w:rFonts w:hint="default"/>
@@ -7326,7 +7824,7 @@
       <w:lvlText w:val="%2."/>
       <w:lvlJc w:val="right"/>
       <w:pPr>
-        <w:ind w:left="1440" w:hanging="360"/>
+        <w:ind w:left="1506" w:hanging="360"/>
       </w:pPr>
     </w:lvl>
     <w:lvl w:ilvl="2" w:tplc="0C0C0001">
@@ -7335,7 +7833,7 @@
       <w:lvlText w:val=""/>
       <w:lvlJc w:val="left"/>
       <w:pPr>
-        <w:ind w:left="2160" w:hanging="180"/>
+        <w:ind w:left="2226" w:hanging="180"/>
       </w:pPr>
       <w:rPr>
         <w:rFonts w:ascii="Symbol" w:hAnsi="Symbol" w:hint="default"/>
@@ -7347,7 +7845,7 @@
       <w:lvlText w:val="%4."/>
       <w:lvlJc w:val="left"/>
       <w:pPr>
-        <w:ind w:left="2880" w:hanging="360"/>
+        <w:ind w:left="2946" w:hanging="360"/>
       </w:pPr>
     </w:lvl>
     <w:lvl w:ilvl="4" w:tplc="0C0C0019" w:tentative="1">
@@ -7356,7 +7854,7 @@
       <w:lvlText w:val="%5."/>
       <w:lvlJc w:val="left"/>
       <w:pPr>
-        <w:ind w:left="3600" w:hanging="360"/>
+        <w:ind w:left="3666" w:hanging="360"/>
       </w:pPr>
     </w:lvl>
     <w:lvl w:ilvl="5" w:tplc="0C0C001B" w:tentative="1">
@@ -7365,7 +7863,7 @@
       <w:lvlText w:val="%6."/>
       <w:lvlJc w:val="right"/>
       <w:pPr>
-        <w:ind w:left="4320" w:hanging="180"/>
+        <w:ind w:left="4386" w:hanging="180"/>
       </w:pPr>
     </w:lvl>
     <w:lvl w:ilvl="6" w:tplc="0C0C000F" w:tentative="1">
@@ -7374,7 +7872,7 @@
       <w:lvlText w:val="%7."/>
       <w:lvlJc w:val="left"/>
       <w:pPr>
-        <w:ind w:left="5040" w:hanging="360"/>
+        <w:ind w:left="5106" w:hanging="360"/>
       </w:pPr>
     </w:lvl>
     <w:lvl w:ilvl="7" w:tplc="0C0C0019" w:tentative="1">
@@ -7383,7 +7881,7 @@
       <w:lvlText w:val="%8."/>
       <w:lvlJc w:val="left"/>
       <w:pPr>
-        <w:ind w:left="5760" w:hanging="360"/>
+        <w:ind w:left="5826" w:hanging="360"/>
       </w:pPr>
     </w:lvl>
     <w:lvl w:ilvl="8" w:tplc="0C0C001B" w:tentative="1">
@@ -7392,11 +7890,11 @@
       <w:lvlText w:val="%9."/>
       <w:lvlJc w:val="right"/>
       <w:pPr>
-        <w:ind w:left="6480" w:hanging="180"/>
+        <w:ind w:left="6546" w:hanging="180"/>
       </w:pPr>
     </w:lvl>
   </w:abstractNum>
-  <w:abstractNum w:abstractNumId="15">
+  <w:abstractNum w:abstractNumId="16">
     <w:nsid w:val="48BC29AC"/>
     <w:multiLevelType w:val="hybridMultilevel"/>
     <w:tmpl w:val="9BBA9A6E"/>
@@ -7485,7 +7983,7 @@
       </w:pPr>
     </w:lvl>
   </w:abstractNum>
-  <w:abstractNum w:abstractNumId="16">
+  <w:abstractNum w:abstractNumId="17">
     <w:nsid w:val="4DAC0290"/>
     <w:multiLevelType w:val="hybridMultilevel"/>
     <w:tmpl w:val="10A85EEA"/>
@@ -7571,7 +8069,7 @@
       </w:pPr>
     </w:lvl>
   </w:abstractNum>
-  <w:abstractNum w:abstractNumId="17">
+  <w:abstractNum w:abstractNumId="18">
     <w:nsid w:val="53D96CDD"/>
     <w:multiLevelType w:val="hybridMultilevel"/>
     <w:tmpl w:val="4A9CD6EA"/>
@@ -7663,7 +8161,7 @@
       </w:pPr>
     </w:lvl>
   </w:abstractNum>
-  <w:abstractNum w:abstractNumId="18">
+  <w:abstractNum w:abstractNumId="19">
     <w:nsid w:val="55684472"/>
     <w:multiLevelType w:val="hybridMultilevel"/>
     <w:tmpl w:val="6FC080CA"/>
@@ -7752,7 +8250,7 @@
       </w:pPr>
     </w:lvl>
   </w:abstractNum>
-  <w:abstractNum w:abstractNumId="19">
+  <w:abstractNum w:abstractNumId="20">
     <w:nsid w:val="58A57859"/>
     <w:multiLevelType w:val="hybridMultilevel"/>
     <w:tmpl w:val="5C463D3C"/>
@@ -7838,7 +8336,7 @@
       </w:pPr>
     </w:lvl>
   </w:abstractNum>
-  <w:abstractNum w:abstractNumId="20">
+  <w:abstractNum w:abstractNumId="21">
     <w:nsid w:val="5B7D0EB8"/>
     <w:multiLevelType w:val="hybridMultilevel"/>
     <w:tmpl w:val="AACE52A4"/>
@@ -7930,7 +8428,93 @@
       </w:pPr>
     </w:lvl>
   </w:abstractNum>
-  <w:abstractNum w:abstractNumId="21">
+  <w:abstractNum w:abstractNumId="22">
+    <w:nsid w:val="612B0B8B"/>
+    <w:multiLevelType w:val="hybridMultilevel"/>
+    <w:tmpl w:val="8124C63C"/>
+    <w:lvl w:ilvl="0" w:tplc="0C0C000F">
+      <w:start w:val="1"/>
+      <w:numFmt w:val="decimal"/>
+      <w:lvlText w:val="%1."/>
+      <w:lvlJc w:val="left"/>
+      <w:pPr>
+        <w:ind w:left="720" w:hanging="360"/>
+      </w:pPr>
+    </w:lvl>
+    <w:lvl w:ilvl="1" w:tplc="0C0C0019" w:tentative="1">
+      <w:start w:val="1"/>
+      <w:numFmt w:val="lowerLetter"/>
+      <w:lvlText w:val="%2."/>
+      <w:lvlJc w:val="left"/>
+      <w:pPr>
+        <w:ind w:left="1440" w:hanging="360"/>
+      </w:pPr>
+    </w:lvl>
+    <w:lvl w:ilvl="2" w:tplc="0C0C001B" w:tentative="1">
+      <w:start w:val="1"/>
+      <w:numFmt w:val="lowerRoman"/>
+      <w:lvlText w:val="%3."/>
+      <w:lvlJc w:val="right"/>
+      <w:pPr>
+        <w:ind w:left="2160" w:hanging="180"/>
+      </w:pPr>
+    </w:lvl>
+    <w:lvl w:ilvl="3" w:tplc="0C0C000F" w:tentative="1">
+      <w:start w:val="1"/>
+      <w:numFmt w:val="decimal"/>
+      <w:lvlText w:val="%4."/>
+      <w:lvlJc w:val="left"/>
+      <w:pPr>
+        <w:ind w:left="2880" w:hanging="360"/>
+      </w:pPr>
+    </w:lvl>
+    <w:lvl w:ilvl="4" w:tplc="0C0C0019" w:tentative="1">
+      <w:start w:val="1"/>
+      <w:numFmt w:val="lowerLetter"/>
+      <w:lvlText w:val="%5."/>
+      <w:lvlJc w:val="left"/>
+      <w:pPr>
+        <w:ind w:left="3600" w:hanging="360"/>
+      </w:pPr>
+    </w:lvl>
+    <w:lvl w:ilvl="5" w:tplc="0C0C001B" w:tentative="1">
+      <w:start w:val="1"/>
+      <w:numFmt w:val="lowerRoman"/>
+      <w:lvlText w:val="%6."/>
+      <w:lvlJc w:val="right"/>
+      <w:pPr>
+        <w:ind w:left="4320" w:hanging="180"/>
+      </w:pPr>
+    </w:lvl>
+    <w:lvl w:ilvl="6" w:tplc="0C0C000F" w:tentative="1">
+      <w:start w:val="1"/>
+      <w:numFmt w:val="decimal"/>
+      <w:lvlText w:val="%7."/>
+      <w:lvlJc w:val="left"/>
+      <w:pPr>
+        <w:ind w:left="5040" w:hanging="360"/>
+      </w:pPr>
+    </w:lvl>
+    <w:lvl w:ilvl="7" w:tplc="0C0C0019" w:tentative="1">
+      <w:start w:val="1"/>
+      <w:numFmt w:val="lowerLetter"/>
+      <w:lvlText w:val="%8."/>
+      <w:lvlJc w:val="left"/>
+      <w:pPr>
+        <w:ind w:left="5760" w:hanging="360"/>
+      </w:pPr>
+    </w:lvl>
+    <w:lvl w:ilvl="8" w:tplc="0C0C001B" w:tentative="1">
+      <w:start w:val="1"/>
+      <w:numFmt w:val="lowerRoman"/>
+      <w:lvlText w:val="%9."/>
+      <w:lvlJc w:val="right"/>
+      <w:pPr>
+        <w:ind w:left="6480" w:hanging="180"/>
+      </w:pPr>
+    </w:lvl>
+  </w:abstractNum>
+  <w:abstractNum w:abstractNumId="23">
     <w:nsid w:val="61F6721D"/>
     <w:multiLevelType w:val="hybridMultilevel"/>
     <w:tmpl w:val="3502E8CA"/>
@@ -8016,7 +8600,7 @@
       </w:pPr>
     </w:lvl>
   </w:abstractNum>
-  <w:abstractNum w:abstractNumId="22">
+  <w:abstractNum w:abstractNumId="24">
     <w:nsid w:val="6378305C"/>
     <w:multiLevelType w:val="hybridMultilevel"/>
     <w:tmpl w:val="CE3ED1A0"/>
@@ -8102,7 +8686,7 @@
       </w:pPr>
     </w:lvl>
   </w:abstractNum>
-  <w:abstractNum w:abstractNumId="23">
+  <w:abstractNum w:abstractNumId="25">
     <w:nsid w:val="72CA77F5"/>
     <w:multiLevelType w:val="hybridMultilevel"/>
     <w:tmpl w:val="915ABA6A"/>
@@ -8188,7 +8772,7 @@
       </w:pPr>
     </w:lvl>
   </w:abstractNum>
-  <w:abstractNum w:abstractNumId="24">
+  <w:abstractNum w:abstractNumId="26">
     <w:nsid w:val="794B07B1"/>
     <w:multiLevelType w:val="hybridMultilevel"/>
     <w:tmpl w:val="A768DBA2"/>
@@ -8301,80 +8885,175 @@
       </w:rPr>
     </w:lvl>
   </w:abstractNum>
+  <w:abstractNum w:abstractNumId="27">
+    <w:nsid w:val="7DA56CF6"/>
+    <w:multiLevelType w:val="hybridMultilevel"/>
+    <w:tmpl w:val="AE161334"/>
+    <w:lvl w:ilvl="0" w:tplc="0C0C000F">
+      <w:start w:val="1"/>
+      <w:numFmt w:val="decimal"/>
+      <w:lvlText w:val="%1."/>
+      <w:lvlJc w:val="left"/>
+      <w:pPr>
+        <w:ind w:left="720" w:hanging="360"/>
+      </w:pPr>
+    </w:lvl>
+    <w:lvl w:ilvl="1" w:tplc="0C0C0019" w:tentative="1">
+      <w:start w:val="1"/>
+      <w:numFmt w:val="lowerLetter"/>
+      <w:lvlText w:val="%2."/>
+      <w:lvlJc w:val="left"/>
+      <w:pPr>
+        <w:ind w:left="1440" w:hanging="360"/>
+      </w:pPr>
+    </w:lvl>
+    <w:lvl w:ilvl="2" w:tplc="0C0C001B" w:tentative="1">
+      <w:start w:val="1"/>
+      <w:numFmt w:val="lowerRoman"/>
+      <w:lvlText w:val="%3."/>
+      <w:lvlJc w:val="right"/>
+      <w:pPr>
+        <w:ind w:left="2160" w:hanging="180"/>
+      </w:pPr>
+    </w:lvl>
+    <w:lvl w:ilvl="3" w:tplc="0C0C000F" w:tentative="1">
+      <w:start w:val="1"/>
+      <w:numFmt w:val="decimal"/>
+      <w:lvlText w:val="%4."/>
+      <w:lvlJc w:val="left"/>
+      <w:pPr>
+        <w:ind w:left="2880" w:hanging="360"/>
+      </w:pPr>
+    </w:lvl>
+    <w:lvl w:ilvl="4" w:tplc="0C0C0019" w:tentative="1">
+      <w:start w:val="1"/>
+      <w:numFmt w:val="lowerLetter"/>
+      <w:lvlText w:val="%5."/>
+      <w:lvlJc w:val="left"/>
+      <w:pPr>
+        <w:ind w:left="3600" w:hanging="360"/>
+      </w:pPr>
+    </w:lvl>
+    <w:lvl w:ilvl="5" w:tplc="0C0C001B" w:tentative="1">
+      <w:start w:val="1"/>
+      <w:numFmt w:val="lowerRoman"/>
+      <w:lvlText w:val="%6."/>
+      <w:lvlJc w:val="right"/>
+      <w:pPr>
+        <w:ind w:left="4320" w:hanging="180"/>
+      </w:pPr>
+    </w:lvl>
+    <w:lvl w:ilvl="6" w:tplc="0C0C000F" w:tentative="1">
+      <w:start w:val="1"/>
+      <w:numFmt w:val="decimal"/>
+      <w:lvlText w:val="%7."/>
+      <w:lvlJc w:val="left"/>
+      <w:pPr>
+        <w:ind w:left="5040" w:hanging="360"/>
+      </w:pPr>
+    </w:lvl>
+    <w:lvl w:ilvl="7" w:tplc="0C0C0019" w:tentative="1">
+      <w:start w:val="1"/>
+      <w:numFmt w:val="lowerLetter"/>
+      <w:lvlText w:val="%8."/>
+      <w:lvlJc w:val="left"/>
+      <w:pPr>
+        <w:ind w:left="5760" w:hanging="360"/>
+      </w:pPr>
+    </w:lvl>
+    <w:lvl w:ilvl="8" w:tplc="0C0C001B" w:tentative="1">
+      <w:start w:val="1"/>
+      <w:numFmt w:val="lowerRoman"/>
+      <w:lvlText w:val="%9."/>
+      <w:lvlJc w:val="right"/>
+      <w:pPr>
+        <w:ind w:left="6480" w:hanging="180"/>
+      </w:pPr>
+    </w:lvl>
+  </w:abstractNum>
   <w:num w:numId="1">
-    <w:abstractNumId w:val="11"/>
+    <w:abstractNumId w:val="12"/>
   </w:num>
   <w:num w:numId="2">
-    <w:abstractNumId w:val="21"/>
+    <w:abstractNumId w:val="23"/>
   </w:num>
   <w:num w:numId="3">
-    <w:abstractNumId w:val="2"/>
+    <w:abstractNumId w:val="3"/>
   </w:num>
   <w:num w:numId="4">
     <w:abstractNumId w:val="0"/>
   </w:num>
   <w:num w:numId="5">
-    <w:abstractNumId w:val="9"/>
+    <w:abstractNumId w:val="10"/>
   </w:num>
   <w:num w:numId="6">
     <w:abstractNumId w:val="1"/>
   </w:num>
   <w:num w:numId="7">
+    <w:abstractNumId w:val="24"/>
+  </w:num>
+  <w:num w:numId="8">
+    <w:abstractNumId w:val="8"/>
+  </w:num>
+  <w:num w:numId="9">
+    <w:abstractNumId w:val="19"/>
+  </w:num>
+  <w:num w:numId="10">
+    <w:abstractNumId w:val="21"/>
+  </w:num>
+  <w:num w:numId="11">
+    <w:abstractNumId w:val="16"/>
+  </w:num>
+  <w:num w:numId="12">
+    <w:abstractNumId w:val="18"/>
+  </w:num>
+  <w:num w:numId="13">
+    <w:abstractNumId w:val="7"/>
+  </w:num>
+  <w:num w:numId="14">
+    <w:abstractNumId w:val="14"/>
+  </w:num>
+  <w:num w:numId="15">
+    <w:abstractNumId w:val="13"/>
+  </w:num>
+  <w:num w:numId="16">
+    <w:abstractNumId w:val="11"/>
+  </w:num>
+  <w:num w:numId="17">
+    <w:abstractNumId w:val="17"/>
+  </w:num>
+  <w:num w:numId="18">
+    <w:abstractNumId w:val="5"/>
+  </w:num>
+  <w:num w:numId="19">
+    <w:abstractNumId w:val="9"/>
+  </w:num>
+  <w:num w:numId="20">
+    <w:abstractNumId w:val="4"/>
+  </w:num>
+  <w:num w:numId="21">
+    <w:abstractNumId w:val="15"/>
+  </w:num>
+  <w:num w:numId="22">
+    <w:abstractNumId w:val="26"/>
+  </w:num>
+  <w:num w:numId="23">
+    <w:abstractNumId w:val="6"/>
+  </w:num>
+  <w:num w:numId="24">
+    <w:abstractNumId w:val="25"/>
+  </w:num>
+  <w:num w:numId="25">
+    <w:abstractNumId w:val="20"/>
+  </w:num>
+  <w:num w:numId="26">
+    <w:abstractNumId w:val="2"/>
+  </w:num>
+  <w:num w:numId="27">
     <w:abstractNumId w:val="22"/>
   </w:num>
-  <w:num w:numId="8">
-    <w:abstractNumId w:val="7"/>
-  </w:num>
-  <w:num w:numId="9">
-    <w:abstractNumId w:val="18"/>
-  </w:num>
-  <w:num w:numId="10">
-    <w:abstractNumId w:val="20"/>
-  </w:num>
-  <w:num w:numId="11">
-    <w:abstractNumId w:val="15"/>
-  </w:num>
-  <w:num w:numId="12">
-    <w:abstractNumId w:val="17"/>
-  </w:num>
-  <w:num w:numId="13">
-    <w:abstractNumId w:val="6"/>
-  </w:num>
-  <w:num w:numId="14">
-    <w:abstractNumId w:val="13"/>
-  </w:num>
-  <w:num w:numId="15">
-    <w:abstractNumId w:val="12"/>
-  </w:num>
-  <w:num w:numId="16">
-    <w:abstractNumId w:val="10"/>
-  </w:num>
-  <w:num w:numId="17">
-    <w:abstractNumId w:val="16"/>
-  </w:num>
-  <w:num w:numId="18">
-    <w:abstractNumId w:val="4"/>
-  </w:num>
-  <w:num w:numId="19">
-    <w:abstractNumId w:val="8"/>
-  </w:num>
-  <w:num w:numId="20">
-    <w:abstractNumId w:val="3"/>
-  </w:num>
-  <w:num w:numId="21">
-    <w:abstractNumId w:val="14"/>
-  </w:num>
-  <w:num w:numId="22">
-    <w:abstractNumId w:val="24"/>
-  </w:num>
-  <w:num w:numId="23">
-    <w:abstractNumId w:val="5"/>
-  </w:num>
-  <w:num w:numId="24">
-    <w:abstractNumId w:val="23"/>
-  </w:num>
-  <w:num w:numId="25">
-    <w:abstractNumId w:val="19"/>
+  <w:num w:numId="28">
+    <w:abstractNumId w:val="27"/>
   </w:num>
 </w:numbering>
 </file>
@@ -10901,167 +11580,167 @@
     </dgm:pt>
   </dgm:ptLst>
   <dgm:cxnLst>
-    <dgm:cxn modelId="{C4FC7891-D2F0-475F-9D94-07277AC40F20}" type="presOf" srcId="{6DCFD858-C574-4B82-BAA1-D298F1B28458}" destId="{1628B7B7-7E36-4989-9E08-A26188A2D278}" srcOrd="0" destOrd="0" presId="urn:microsoft.com/office/officeart/2005/8/layout/hierarchy1"/>
-    <dgm:cxn modelId="{7FD12D5E-4E9D-4783-8646-4DC1F00AFF60}" type="presOf" srcId="{40954814-D465-45C8-A4D5-B1B80F02FA1C}" destId="{77AAAE43-99FC-4BBC-A2FA-6833F234102D}" srcOrd="0" destOrd="0" presId="urn:microsoft.com/office/officeart/2005/8/layout/hierarchy1"/>
-    <dgm:cxn modelId="{4D72BB10-DDF4-4617-8A6C-4CEE91E509E0}" type="presOf" srcId="{0DB5F283-ABE1-4B2C-BA3D-259C91445C69}" destId="{550CC910-26DC-44AE-891B-FD048E9829D1}" srcOrd="0" destOrd="0" presId="urn:microsoft.com/office/officeart/2005/8/layout/hierarchy1"/>
-    <dgm:cxn modelId="{AB24F862-9E60-4D63-A3FB-3FFE49495348}" type="presOf" srcId="{55D3FABD-6D4D-446C-9814-6FFD0CF4080C}" destId="{E49B473A-A834-4E6A-8950-125A93DC4A66}" srcOrd="0" destOrd="0" presId="urn:microsoft.com/office/officeart/2005/8/layout/hierarchy1"/>
-    <dgm:cxn modelId="{765ABD34-F68F-47B8-AE95-3CFAB44EA7D2}" type="presOf" srcId="{B06BE1C3-6A16-4BA6-B2F9-8C0234B60946}" destId="{E03A6481-FBA3-49BA-87E5-B33BB947652A}" srcOrd="0" destOrd="0" presId="urn:microsoft.com/office/officeart/2005/8/layout/hierarchy1"/>
-    <dgm:cxn modelId="{377238B8-1C7A-460B-8502-98630267D655}" type="presOf" srcId="{DA6FA829-8AA5-47DC-8B19-EA0D2F6A3F69}" destId="{0AB2FBB2-64EA-4F28-A1D2-86B5C18F1BB6}" srcOrd="0" destOrd="0" presId="urn:microsoft.com/office/officeart/2005/8/layout/hierarchy1"/>
+    <dgm:cxn modelId="{F781C8E8-5D17-4CDE-BE40-B9451C4710B2}" type="presOf" srcId="{F75C9016-0E85-4801-B2B7-CA9C745958A4}" destId="{781FDE9C-3836-4C94-AB6B-16DEC58A99C4}" srcOrd="0" destOrd="0" presId="urn:microsoft.com/office/officeart/2005/8/layout/hierarchy1"/>
+    <dgm:cxn modelId="{9CAF9427-29DE-475D-A6F1-FF7B4412190C}" type="presOf" srcId="{90440B38-B92C-491C-AE7E-54B7E32159F5}" destId="{E3638BBA-016F-41FD-8B3D-909E04004420}" srcOrd="0" destOrd="0" presId="urn:microsoft.com/office/officeart/2005/8/layout/hierarchy1"/>
+    <dgm:cxn modelId="{55AE32B0-56E7-44CF-B809-6B4A675937F6}" type="presOf" srcId="{BB31535C-A49B-4E7F-A0FF-78211ADC8582}" destId="{7C876A9F-627F-44F3-BE5E-09C7A98D28D4}" srcOrd="0" destOrd="0" presId="urn:microsoft.com/office/officeart/2005/8/layout/hierarchy1"/>
+    <dgm:cxn modelId="{4A8DD967-41B7-4D64-9019-8F012FF8CAA4}" srcId="{BB31535C-A49B-4E7F-A0FF-78211ADC8582}" destId="{31AFFB3A-D28F-4B63-9DB2-8C8AD0AFC6C7}" srcOrd="1" destOrd="0" parTransId="{62DC51B8-87B6-4846-908F-D6CA42BB0BDB}" sibTransId="{E224DD7D-E600-4500-B6DA-6AB4F8EB56F8}"/>
+    <dgm:cxn modelId="{ABB2BC0D-011F-483A-958A-16FDA2ABFD3D}" type="presOf" srcId="{C2ED617C-F5B9-4E92-9E62-E1C3A321C810}" destId="{C389327C-FDFD-4731-B3C0-C6DFF3C2E5BC}" srcOrd="0" destOrd="0" presId="urn:microsoft.com/office/officeart/2005/8/layout/hierarchy1"/>
+    <dgm:cxn modelId="{BFAFBFF1-94DB-4D35-B759-81C3AEEC4A8F}" type="presOf" srcId="{F6473A81-4228-4315-BBDC-284FCE078722}" destId="{92317327-AF41-4E4F-8FA7-A12AE219CA96}" srcOrd="0" destOrd="0" presId="urn:microsoft.com/office/officeart/2005/8/layout/hierarchy1"/>
+    <dgm:cxn modelId="{4FC3B16C-4EBC-4C5E-AB75-2E5058F5138D}" srcId="{0DB5F283-ABE1-4B2C-BA3D-259C91445C69}" destId="{B06BE1C3-6A16-4BA6-B2F9-8C0234B60946}" srcOrd="0" destOrd="0" parTransId="{8B59CCDF-48DD-43DB-9F02-8B4FD50CBAEE}" sibTransId="{F531B90C-C79F-4418-9482-48891912B000}"/>
+    <dgm:cxn modelId="{16066F17-9D5A-462D-A9A7-0C286D4ABA44}" srcId="{0DB5F283-ABE1-4B2C-BA3D-259C91445C69}" destId="{FA8EBD13-7E8F-49CD-876D-0600CAA0301E}" srcOrd="2" destOrd="0" parTransId="{885ADCE9-4436-403A-9BE3-43DDC320AAAF}" sibTransId="{FF72E615-14DE-4105-9564-CCBC651B5F0D}"/>
+    <dgm:cxn modelId="{DA9DD60E-C6ED-4F20-9849-135AADEDF33F}" type="presOf" srcId="{FA8EBD13-7E8F-49CD-876D-0600CAA0301E}" destId="{83FF1BDF-61B4-4EB9-B1CF-0519ACB55CA2}" srcOrd="0" destOrd="0" presId="urn:microsoft.com/office/officeart/2005/8/layout/hierarchy1"/>
+    <dgm:cxn modelId="{3A8B0DCC-F598-40D9-9346-722A5B22BCC6}" type="presOf" srcId="{B06BE1C3-6A16-4BA6-B2F9-8C0234B60946}" destId="{E03A6481-FBA3-49BA-87E5-B33BB947652A}" srcOrd="0" destOrd="0" presId="urn:microsoft.com/office/officeart/2005/8/layout/hierarchy1"/>
+    <dgm:cxn modelId="{D4A317ED-B1C7-40DD-9E78-0FD1DAC6D23E}" type="presOf" srcId="{55050DBB-B290-4D5C-8804-810402D4162C}" destId="{3E55C714-623E-4C7C-8A4B-4409C2ECADBB}" srcOrd="0" destOrd="0" presId="urn:microsoft.com/office/officeart/2005/8/layout/hierarchy1"/>
+    <dgm:cxn modelId="{60C40E91-D5B0-417E-B0DD-68541F89754C}" type="presOf" srcId="{4D3C7BFC-F979-4750-A68B-2E093BB141B6}" destId="{8D58EB35-E720-48E3-8910-2709B392A49B}" srcOrd="0" destOrd="0" presId="urn:microsoft.com/office/officeart/2005/8/layout/hierarchy1"/>
+    <dgm:cxn modelId="{4277B45C-F204-406F-886D-6098B13D3A1D}" srcId="{29185306-A812-4CCF-9A37-DB6DD9A71C10}" destId="{FBFDEA75-EC1D-4152-A09F-9EB0AFE9B4EB}" srcOrd="1" destOrd="0" parTransId="{4D16FEEB-9BB4-4260-B76D-ACF537D35315}" sibTransId="{C937B50A-4B7A-4782-9410-F7D4D0CA214C}"/>
+    <dgm:cxn modelId="{90F40DBB-5993-4CC2-91AD-1E7E9E546408}" type="presOf" srcId="{55D3FABD-6D4D-446C-9814-6FFD0CF4080C}" destId="{E49B473A-A834-4E6A-8950-125A93DC4A66}" srcOrd="0" destOrd="0" presId="urn:microsoft.com/office/officeart/2005/8/layout/hierarchy1"/>
+    <dgm:cxn modelId="{C8E7D888-17B6-4062-A4A4-746463C5DA67}" type="presOf" srcId="{9204002B-1F74-4739-B21D-41D3B8D09A62}" destId="{28DB61C9-771D-43A7-AB0C-B89BD38D5067}" srcOrd="0" destOrd="0" presId="urn:microsoft.com/office/officeart/2005/8/layout/hierarchy1"/>
+    <dgm:cxn modelId="{A0F6A7CE-16A8-41C7-A6E5-24E830778A1B}" type="presOf" srcId="{C0E00BE3-8A4A-4398-8984-03B3F1997409}" destId="{8255EC7A-91FF-44CE-996B-9F2F7EB41A1B}" srcOrd="0" destOrd="0" presId="urn:microsoft.com/office/officeart/2005/8/layout/hierarchy1"/>
+    <dgm:cxn modelId="{89D7481B-FC0F-4654-A5C1-434EC6B1EC90}" type="presOf" srcId="{0708C987-B24B-467A-A727-817B5C1219D3}" destId="{E6BCDDA4-AFC6-4339-8B99-1635906DDEBF}" srcOrd="0" destOrd="0" presId="urn:microsoft.com/office/officeart/2005/8/layout/hierarchy1"/>
+    <dgm:cxn modelId="{8DD89A08-AE01-48C6-96EC-9160AA45427A}" srcId="{0DB5F283-ABE1-4B2C-BA3D-259C91445C69}" destId="{C038D7B1-5FAA-4646-A43B-25CA8B91A349}" srcOrd="1" destOrd="0" parTransId="{6DCFD858-C574-4B82-BAA1-D298F1B28458}" sibTransId="{FB00642E-3479-4475-B254-3497860F6B67}"/>
+    <dgm:cxn modelId="{9A1A1F4B-02FA-457C-B83D-365432D93D12}" type="presOf" srcId="{8B59CCDF-48DD-43DB-9F02-8B4FD50CBAEE}" destId="{ABAF8642-7E0E-4CBC-9FE1-0DD0FC1D2AEE}" srcOrd="0" destOrd="0" presId="urn:microsoft.com/office/officeart/2005/8/layout/hierarchy1"/>
+    <dgm:cxn modelId="{7582299F-C4B7-4C5A-8D33-604E8E55277C}" type="presOf" srcId="{C8CCB0B9-F77D-45D7-8065-C780955FB931}" destId="{28B7CA79-F736-4BE2-AA68-388045ED4A7C}" srcOrd="0" destOrd="0" presId="urn:microsoft.com/office/officeart/2005/8/layout/hierarchy1"/>
+    <dgm:cxn modelId="{05DF3111-9B5F-4227-964C-1EB55DAAE9D9}" type="presOf" srcId="{2BB6C3CC-93DE-46F8-A57F-90BAA3C9909F}" destId="{0A57968E-A379-4670-B74F-553C4C0A24F4}" srcOrd="0" destOrd="0" presId="urn:microsoft.com/office/officeart/2005/8/layout/hierarchy1"/>
+    <dgm:cxn modelId="{426FE842-2404-4D81-BF6E-1B75225A293B}" srcId="{31AFFB3A-D28F-4B63-9DB2-8C8AD0AFC6C7}" destId="{C2ED617C-F5B9-4E92-9E62-E1C3A321C810}" srcOrd="1" destOrd="0" parTransId="{55050DBB-B290-4D5C-8804-810402D4162C}" sibTransId="{97C3058F-E3B2-449B-9F8A-9689AF306396}"/>
+    <dgm:cxn modelId="{B294A6E1-9809-4456-AE15-60C939EFC2F5}" type="presOf" srcId="{31AFFB3A-D28F-4B63-9DB2-8C8AD0AFC6C7}" destId="{0037F488-F3C9-41C5-88D6-FDF9B58E80A8}" srcOrd="0" destOrd="0" presId="urn:microsoft.com/office/officeart/2005/8/layout/hierarchy1"/>
+    <dgm:cxn modelId="{925939CD-FE84-476E-B453-1933606A63E6}" type="presOf" srcId="{1D8C7EB1-B03B-4ABC-A9F6-0331FCF5D2F3}" destId="{8CEC22E2-5035-4756-8E3D-22D0741F1F98}" srcOrd="0" destOrd="0" presId="urn:microsoft.com/office/officeart/2005/8/layout/hierarchy1"/>
+    <dgm:cxn modelId="{B29D4616-7DF5-4056-9DA8-E8B60613ABDA}" type="presOf" srcId="{DA6FA829-8AA5-47DC-8B19-EA0D2F6A3F69}" destId="{0AB2FBB2-64EA-4F28-A1D2-86B5C18F1BB6}" srcOrd="0" destOrd="0" presId="urn:microsoft.com/office/officeart/2005/8/layout/hierarchy1"/>
+    <dgm:cxn modelId="{739C3941-FE3D-4C1B-B5D5-69A2D2ED91B8}" type="presOf" srcId="{4D16FEEB-9BB4-4260-B76D-ACF537D35315}" destId="{2A19DF1E-9B8F-4B39-BE3B-AC4014BE407A}" srcOrd="0" destOrd="0" presId="urn:microsoft.com/office/officeart/2005/8/layout/hierarchy1"/>
+    <dgm:cxn modelId="{CC80DC4D-6E9D-4357-8B6B-153004817AB4}" type="presOf" srcId="{29185306-A812-4CCF-9A37-DB6DD9A71C10}" destId="{9F15E542-D102-4C89-A5DF-BBC2F19A76CB}" srcOrd="0" destOrd="0" presId="urn:microsoft.com/office/officeart/2005/8/layout/hierarchy1"/>
+    <dgm:cxn modelId="{F19AF40B-F66C-48A6-98D1-0213CABCD9F4}" srcId="{29185306-A812-4CCF-9A37-DB6DD9A71C10}" destId="{2BB6C3CC-93DE-46F8-A57F-90BAA3C9909F}" srcOrd="0" destOrd="0" parTransId="{40954814-D465-45C8-A4D5-B1B80F02FA1C}" sibTransId="{9D0D4AE9-FFF1-4D4A-B5ED-03439CA4123F}"/>
+    <dgm:cxn modelId="{A61500D1-803A-441B-9A10-E26F69685AE1}" srcId="{BB31535C-A49B-4E7F-A0FF-78211ADC8582}" destId="{0DB5F283-ABE1-4B2C-BA3D-259C91445C69}" srcOrd="0" destOrd="0" parTransId="{90440B38-B92C-491C-AE7E-54B7E32159F5}" sibTransId="{45D437CF-F5C4-4649-B94E-2174999B667E}"/>
+    <dgm:cxn modelId="{D3CEDE22-B003-4AE4-904F-5F0C7E09146E}" type="presOf" srcId="{80140AC1-10CC-4C2C-BE0F-BA22829EF9C6}" destId="{DDE19289-662A-4EAC-827B-D3F1A72C9DAE}" srcOrd="0" destOrd="0" presId="urn:microsoft.com/office/officeart/2005/8/layout/hierarchy1"/>
+    <dgm:cxn modelId="{5D223860-B6F1-490F-8D78-006F659E791B}" type="presOf" srcId="{E72F7363-5353-4AE9-8DCF-3D191A65BFE5}" destId="{4CF7A34D-4897-49DC-99E5-0789B8CA6020}" srcOrd="0" destOrd="0" presId="urn:microsoft.com/office/officeart/2005/8/layout/hierarchy1"/>
+    <dgm:cxn modelId="{F9F7177B-E208-450B-AE1D-B255047BBB7D}" type="presOf" srcId="{FBFDEA75-EC1D-4152-A09F-9EB0AFE9B4EB}" destId="{896C62CC-DFFE-4C48-B90D-553F4246BD15}" srcOrd="0" destOrd="0" presId="urn:microsoft.com/office/officeart/2005/8/layout/hierarchy1"/>
+    <dgm:cxn modelId="{C5BF19D5-9B99-45C2-8606-715D738BE3EE}" type="presOf" srcId="{B3FCFCA4-34BD-427A-8548-B91BCE0DC39C}" destId="{224E2574-06E3-4B9D-A5DA-063C9ABC4123}" srcOrd="0" destOrd="0" presId="urn:microsoft.com/office/officeart/2005/8/layout/hierarchy1"/>
+    <dgm:cxn modelId="{FB0FE852-6752-424E-980D-20C1194B5ABA}" srcId="{C0E00BE3-8A4A-4398-8984-03B3F1997409}" destId="{525D02DF-3F97-48FD-9231-4C67ADE9E072}" srcOrd="0" destOrd="0" parTransId="{4D3C7BFC-F979-4750-A68B-2E093BB141B6}" sibTransId="{D3F17709-31E0-4049-9D04-19566900C1B8}"/>
     <dgm:cxn modelId="{2C1E62A9-ABEB-495A-8F96-44BDCAA74AC0}" srcId="{31AFFB3A-D28F-4B63-9DB2-8C8AD0AFC6C7}" destId="{E72F7363-5353-4AE9-8DCF-3D191A65BFE5}" srcOrd="0" destOrd="0" parTransId="{0708C987-B24B-467A-A727-817B5C1219D3}" sibTransId="{6A4A7B18-D411-42B0-B75F-CE06F15EE060}"/>
-    <dgm:cxn modelId="{27E9BF80-CD04-435A-AC08-537707D9E06D}" type="presOf" srcId="{62DC51B8-87B6-4846-908F-D6CA42BB0BDB}" destId="{A80B164B-13FF-470D-B94B-0F9810E2CC90}" srcOrd="0" destOrd="0" presId="urn:microsoft.com/office/officeart/2005/8/layout/hierarchy1"/>
-    <dgm:cxn modelId="{96594776-80F0-4EB2-8BA7-FF288B70F35D}" type="presOf" srcId="{525D02DF-3F97-48FD-9231-4C67ADE9E072}" destId="{60AE45B2-2136-4C92-99FC-75C027D7D52A}" srcOrd="0" destOrd="0" presId="urn:microsoft.com/office/officeart/2005/8/layout/hierarchy1"/>
-    <dgm:cxn modelId="{39E5D4A4-63E5-4395-A0AD-BB5712F5759B}" type="presOf" srcId="{C038D7B1-5FAA-4646-A43B-25CA8B91A349}" destId="{B5046F93-7A79-4D4B-94F8-E93562301D49}" srcOrd="0" destOrd="0" presId="urn:microsoft.com/office/officeart/2005/8/layout/hierarchy1"/>
-    <dgm:cxn modelId="{F19AF40B-F66C-48A6-98D1-0213CABCD9F4}" srcId="{29185306-A812-4CCF-9A37-DB6DD9A71C10}" destId="{2BB6C3CC-93DE-46F8-A57F-90BAA3C9909F}" srcOrd="0" destOrd="0" parTransId="{40954814-D465-45C8-A4D5-B1B80F02FA1C}" sibTransId="{9D0D4AE9-FFF1-4D4A-B5ED-03439CA4123F}"/>
-    <dgm:cxn modelId="{10D81CBB-27F7-4FB8-B171-0E55732747BC}" type="presOf" srcId="{49311C18-8F37-416C-AA48-456390C43134}" destId="{B15DE4BC-DC79-4A37-89A5-57545FDBED87}" srcOrd="0" destOrd="0" presId="urn:microsoft.com/office/officeart/2005/8/layout/hierarchy1"/>
-    <dgm:cxn modelId="{4277B45C-F204-406F-886D-6098B13D3A1D}" srcId="{29185306-A812-4CCF-9A37-DB6DD9A71C10}" destId="{FBFDEA75-EC1D-4152-A09F-9EB0AFE9B4EB}" srcOrd="1" destOrd="0" parTransId="{4D16FEEB-9BB4-4260-B76D-ACF537D35315}" sibTransId="{C937B50A-4B7A-4782-9410-F7D4D0CA214C}"/>
-    <dgm:cxn modelId="{F511EB27-A3A5-47FD-8F8D-9898A63C3EC3}" type="presOf" srcId="{80140AC1-10CC-4C2C-BE0F-BA22829EF9C6}" destId="{DDE19289-662A-4EAC-827B-D3F1A72C9DAE}" srcOrd="0" destOrd="0" presId="urn:microsoft.com/office/officeart/2005/8/layout/hierarchy1"/>
-    <dgm:cxn modelId="{BA5ED357-00EE-4B9F-AD8A-C35F6F53FA3E}" type="presOf" srcId="{C2ED617C-F5B9-4E92-9E62-E1C3A321C810}" destId="{C389327C-FDFD-4731-B3C0-C6DFF3C2E5BC}" srcOrd="0" destOrd="0" presId="urn:microsoft.com/office/officeart/2005/8/layout/hierarchy1"/>
-    <dgm:cxn modelId="{EBA6EC37-31F2-4DB3-BCCC-C83AED60CA2F}" type="presOf" srcId="{FA8EBD13-7E8F-49CD-876D-0600CAA0301E}" destId="{83FF1BDF-61B4-4EB9-B1CF-0519ACB55CA2}" srcOrd="0" destOrd="0" presId="urn:microsoft.com/office/officeart/2005/8/layout/hierarchy1"/>
-    <dgm:cxn modelId="{16066F17-9D5A-462D-A9A7-0C286D4ABA44}" srcId="{0DB5F283-ABE1-4B2C-BA3D-259C91445C69}" destId="{FA8EBD13-7E8F-49CD-876D-0600CAA0301E}" srcOrd="2" destOrd="0" parTransId="{885ADCE9-4436-403A-9BE3-43DDC320AAAF}" sibTransId="{FF72E615-14DE-4105-9564-CCBC651B5F0D}"/>
-    <dgm:cxn modelId="{9B423C12-B933-4F23-8F4B-0B4F8A9DC38C}" type="presOf" srcId="{4D3C7BFC-F979-4750-A68B-2E093BB141B6}" destId="{8D58EB35-E720-48E3-8910-2709B392A49B}" srcOrd="0" destOrd="0" presId="urn:microsoft.com/office/officeart/2005/8/layout/hierarchy1"/>
-    <dgm:cxn modelId="{1983B5C6-557D-43AA-8731-34F10CDC6352}" type="presOf" srcId="{31AFFB3A-D28F-4B63-9DB2-8C8AD0AFC6C7}" destId="{0037F488-F3C9-41C5-88D6-FDF9B58E80A8}" srcOrd="0" destOrd="0" presId="urn:microsoft.com/office/officeart/2005/8/layout/hierarchy1"/>
-    <dgm:cxn modelId="{4FC3B16C-4EBC-4C5E-AB75-2E5058F5138D}" srcId="{0DB5F283-ABE1-4B2C-BA3D-259C91445C69}" destId="{B06BE1C3-6A16-4BA6-B2F9-8C0234B60946}" srcOrd="0" destOrd="0" parTransId="{8B59CCDF-48DD-43DB-9F02-8B4FD50CBAEE}" sibTransId="{F531B90C-C79F-4418-9482-48891912B000}"/>
-    <dgm:cxn modelId="{C4545A60-9C55-4CA2-A5A2-85C05DDF20AB}" type="presOf" srcId="{2BB6C3CC-93DE-46F8-A57F-90BAA3C9909F}" destId="{0A57968E-A379-4670-B74F-553C4C0A24F4}" srcOrd="0" destOrd="0" presId="urn:microsoft.com/office/officeart/2005/8/layout/hierarchy1"/>
-    <dgm:cxn modelId="{5DE9FF1C-42FF-43B9-BC52-4C71E3EF6974}" type="presOf" srcId="{8B59CCDF-48DD-43DB-9F02-8B4FD50CBAEE}" destId="{ABAF8642-7E0E-4CBC-9FE1-0DD0FC1D2AEE}" srcOrd="0" destOrd="0" presId="urn:microsoft.com/office/officeart/2005/8/layout/hierarchy1"/>
-    <dgm:cxn modelId="{17D8C34A-B48F-4BD5-9B1C-6FB9F8D097A6}" type="presOf" srcId="{C0E00BE3-8A4A-4398-8984-03B3F1997409}" destId="{8255EC7A-91FF-44CE-996B-9F2F7EB41A1B}" srcOrd="0" destOrd="0" presId="urn:microsoft.com/office/officeart/2005/8/layout/hierarchy1"/>
-    <dgm:cxn modelId="{3BEE5AFA-7067-47A0-B543-8744D14F0CC9}" type="presOf" srcId="{4D16FEEB-9BB4-4260-B76D-ACF537D35315}" destId="{2A19DF1E-9B8F-4B39-BE3B-AC4014BE407A}" srcOrd="0" destOrd="0" presId="urn:microsoft.com/office/officeart/2005/8/layout/hierarchy1"/>
-    <dgm:cxn modelId="{6D9E234F-85AC-44B7-A62D-96E27AB64727}" type="presOf" srcId="{29185306-A812-4CCF-9A37-DB6DD9A71C10}" destId="{9F15E542-D102-4C89-A5DF-BBC2F19A76CB}" srcOrd="0" destOrd="0" presId="urn:microsoft.com/office/officeart/2005/8/layout/hierarchy1"/>
+    <dgm:cxn modelId="{2E50B149-ED0D-4964-A654-3E307A8BDB37}" type="presOf" srcId="{C038D7B1-5FAA-4646-A43B-25CA8B91A349}" destId="{B5046F93-7A79-4D4B-94F8-E93562301D49}" srcOrd="0" destOrd="0" presId="urn:microsoft.com/office/officeart/2005/8/layout/hierarchy1"/>
+    <dgm:cxn modelId="{6F70B47A-22B7-4A42-A838-920396909E67}" type="presOf" srcId="{6DCFD858-C574-4B82-BAA1-D298F1B28458}" destId="{1628B7B7-7E36-4989-9E08-A26188A2D278}" srcOrd="0" destOrd="0" presId="urn:microsoft.com/office/officeart/2005/8/layout/hierarchy1"/>
+    <dgm:cxn modelId="{F848A97A-72DB-4676-A070-D3D4DD7078A0}" type="presOf" srcId="{62DC51B8-87B6-4846-908F-D6CA42BB0BDB}" destId="{A80B164B-13FF-470D-B94B-0F9810E2CC90}" srcOrd="0" destOrd="0" presId="urn:microsoft.com/office/officeart/2005/8/layout/hierarchy1"/>
+    <dgm:cxn modelId="{0D86A3EA-1065-431E-B766-7ED1FD15CF3A}" type="presOf" srcId="{0DB5F283-ABE1-4B2C-BA3D-259C91445C69}" destId="{550CC910-26DC-44AE-891B-FD048E9829D1}" srcOrd="0" destOrd="0" presId="urn:microsoft.com/office/officeart/2005/8/layout/hierarchy1"/>
+    <dgm:cxn modelId="{1CF44F84-19FD-4F35-9196-346C80968AC7}" srcId="{C2ED617C-F5B9-4E92-9E62-E1C3A321C810}" destId="{8067B9AE-5C2E-414C-849E-7D8EA98CC9EE}" srcOrd="0" destOrd="0" parTransId="{49311C18-8F37-416C-AA48-456390C43134}" sibTransId="{5D46E0C0-875C-49BA-9031-5C91E90CECCB}"/>
+    <dgm:cxn modelId="{17D87789-6ED2-44BD-8D92-EDB2032C2C68}" type="presOf" srcId="{1C14F446-A5E6-437F-9B95-438A811FB72E}" destId="{29D92EA1-0B4B-46A7-BDFC-E7BF0D733208}" srcOrd="0" destOrd="0" presId="urn:microsoft.com/office/officeart/2005/8/layout/hierarchy1"/>
+    <dgm:cxn modelId="{520B99C9-EF30-4A3E-9418-6C77EFC51DBE}" type="presOf" srcId="{49311C18-8F37-416C-AA48-456390C43134}" destId="{B15DE4BC-DC79-4A37-89A5-57545FDBED87}" srcOrd="0" destOrd="0" presId="urn:microsoft.com/office/officeart/2005/8/layout/hierarchy1"/>
+    <dgm:cxn modelId="{16197455-28A8-42B4-A3DA-BDF0C68CEBD6}" type="presOf" srcId="{885ADCE9-4436-403A-9BE3-43DDC320AAAF}" destId="{38639278-2E51-4827-84F2-262DAE7E8A93}" srcOrd="0" destOrd="0" presId="urn:microsoft.com/office/officeart/2005/8/layout/hierarchy1"/>
+    <dgm:cxn modelId="{3A37A9DA-2E37-4DB5-B09C-E68561B4E8D1}" srcId="{31AFFB3A-D28F-4B63-9DB2-8C8AD0AFC6C7}" destId="{9204002B-1F74-4739-B21D-41D3B8D09A62}" srcOrd="2" destOrd="0" parTransId="{1D8C7EB1-B03B-4ABC-A9F6-0331FCF5D2F3}" sibTransId="{565FB95A-F91B-4B04-AF7C-FB3D6E879888}"/>
+    <dgm:cxn modelId="{71FB2E67-EAA4-4864-A1C8-3299FBD64A31}" type="presOf" srcId="{525D02DF-3F97-48FD-9231-4C67ADE9E072}" destId="{60AE45B2-2136-4C92-99FC-75C027D7D52A}" srcOrd="0" destOrd="0" presId="urn:microsoft.com/office/officeart/2005/8/layout/hierarchy1"/>
+    <dgm:cxn modelId="{4BD2792F-AA03-4F7F-8073-45282DC5DB15}" srcId="{B3FCFCA4-34BD-427A-8548-B91BCE0DC39C}" destId="{BB31535C-A49B-4E7F-A0FF-78211ADC8582}" srcOrd="1" destOrd="0" parTransId="{C730838C-4767-4299-9BAC-69C4EAF7D095}" sibTransId="{6A15EEF4-EABB-448A-B55E-0E93FED899B8}"/>
+    <dgm:cxn modelId="{293FFC89-CE5A-4ABD-AAAC-E771718D3D2E}" type="presOf" srcId="{40954814-D465-45C8-A4D5-B1B80F02FA1C}" destId="{77AAAE43-99FC-4BBC-A2FA-6833F234102D}" srcOrd="0" destOrd="0" presId="urn:microsoft.com/office/officeart/2005/8/layout/hierarchy1"/>
     <dgm:cxn modelId="{A0003FDC-6BBF-4BDA-8B1D-18F079FB1E39}" srcId="{C0E00BE3-8A4A-4398-8984-03B3F1997409}" destId="{80140AC1-10CC-4C2C-BE0F-BA22829EF9C6}" srcOrd="1" destOrd="0" parTransId="{F6473A81-4228-4315-BBDC-284FCE078722}" sibTransId="{D83C40D5-D4EF-4601-BCC1-6DEAF6636347}"/>
-    <dgm:cxn modelId="{8DD89A08-AE01-48C6-96EC-9160AA45427A}" srcId="{0DB5F283-ABE1-4B2C-BA3D-259C91445C69}" destId="{C038D7B1-5FAA-4646-A43B-25CA8B91A349}" srcOrd="1" destOrd="0" parTransId="{6DCFD858-C574-4B82-BAA1-D298F1B28458}" sibTransId="{FB00642E-3479-4475-B254-3497860F6B67}"/>
-    <dgm:cxn modelId="{E443AD00-EA0C-45A1-AEB4-524B318B9D16}" type="presOf" srcId="{F6473A81-4228-4315-BBDC-284FCE078722}" destId="{92317327-AF41-4E4F-8FA7-A12AE219CA96}" srcOrd="0" destOrd="0" presId="urn:microsoft.com/office/officeart/2005/8/layout/hierarchy1"/>
-    <dgm:cxn modelId="{E15B2CBD-AFF6-4A93-B120-8ADCB54EFD4C}" type="presOf" srcId="{C730838C-4767-4299-9BAC-69C4EAF7D095}" destId="{A7EE07F8-0EEB-4E4F-83FA-774CBDF8202F}" srcOrd="0" destOrd="0" presId="urn:microsoft.com/office/officeart/2005/8/layout/hierarchy1"/>
+    <dgm:cxn modelId="{3A15644B-2250-4E37-8CD5-9753A6437FD7}" srcId="{B3FCFCA4-34BD-427A-8548-B91BCE0DC39C}" destId="{C0E00BE3-8A4A-4398-8984-03B3F1997409}" srcOrd="2" destOrd="0" parTransId="{DA6FA829-8AA5-47DC-8B19-EA0D2F6A3F69}" sibTransId="{0D190AE0-52CA-4D0A-87F1-8F74D17EDB40}"/>
     <dgm:cxn modelId="{792CF90C-0E95-44B1-AB6A-31CFD325F0BD}" srcId="{C8CCB0B9-F77D-45D7-8065-C780955FB931}" destId="{B3FCFCA4-34BD-427A-8548-B91BCE0DC39C}" srcOrd="0" destOrd="0" parTransId="{EFDD9D68-26DA-490E-A8A1-337E60D99C05}" sibTransId="{A1048A95-6A10-4EDA-8CCA-57E3310D95B9}"/>
-    <dgm:cxn modelId="{D592AA27-50FC-479F-9C1D-494AAD5FD30F}" type="presOf" srcId="{8067B9AE-5C2E-414C-849E-7D8EA98CC9EE}" destId="{14531CAE-380B-481E-B125-4144CD8E3BED}" srcOrd="0" destOrd="0" presId="urn:microsoft.com/office/officeart/2005/8/layout/hierarchy1"/>
-    <dgm:cxn modelId="{2B3B4669-BF48-48BA-B2C0-F916812335AA}" type="presOf" srcId="{BB31535C-A49B-4E7F-A0FF-78211ADC8582}" destId="{7C876A9F-627F-44F3-BE5E-09C7A98D28D4}" srcOrd="0" destOrd="0" presId="urn:microsoft.com/office/officeart/2005/8/layout/hierarchy1"/>
-    <dgm:cxn modelId="{07986A3C-C046-4D28-AC83-197228B5EC55}" type="presOf" srcId="{55050DBB-B290-4D5C-8804-810402D4162C}" destId="{3E55C714-623E-4C7C-8A4B-4409C2ECADBB}" srcOrd="0" destOrd="0" presId="urn:microsoft.com/office/officeart/2005/8/layout/hierarchy1"/>
-    <dgm:cxn modelId="{47412823-7A5F-428F-A23D-E90AADF5DC75}" type="presOf" srcId="{1D8C7EB1-B03B-4ABC-A9F6-0331FCF5D2F3}" destId="{8CEC22E2-5035-4756-8E3D-22D0741F1F98}" srcOrd="0" destOrd="0" presId="urn:microsoft.com/office/officeart/2005/8/layout/hierarchy1"/>
-    <dgm:cxn modelId="{4A8DD967-41B7-4D64-9019-8F012FF8CAA4}" srcId="{BB31535C-A49B-4E7F-A0FF-78211ADC8582}" destId="{31AFFB3A-D28F-4B63-9DB2-8C8AD0AFC6C7}" srcOrd="1" destOrd="0" parTransId="{62DC51B8-87B6-4846-908F-D6CA42BB0BDB}" sibTransId="{E224DD7D-E600-4500-B6DA-6AB4F8EB56F8}"/>
-    <dgm:cxn modelId="{AEDA49D5-6BF6-4948-AA6A-F0574ABC6B95}" type="presOf" srcId="{E72F7363-5353-4AE9-8DCF-3D191A65BFE5}" destId="{4CF7A34D-4897-49DC-99E5-0789B8CA6020}" srcOrd="0" destOrd="0" presId="urn:microsoft.com/office/officeart/2005/8/layout/hierarchy1"/>
-    <dgm:cxn modelId="{4BD2792F-AA03-4F7F-8073-45282DC5DB15}" srcId="{B3FCFCA4-34BD-427A-8548-B91BCE0DC39C}" destId="{BB31535C-A49B-4E7F-A0FF-78211ADC8582}" srcOrd="1" destOrd="0" parTransId="{C730838C-4767-4299-9BAC-69C4EAF7D095}" sibTransId="{6A15EEF4-EABB-448A-B55E-0E93FED899B8}"/>
-    <dgm:cxn modelId="{A61500D1-803A-441B-9A10-E26F69685AE1}" srcId="{BB31535C-A49B-4E7F-A0FF-78211ADC8582}" destId="{0DB5F283-ABE1-4B2C-BA3D-259C91445C69}" srcOrd="0" destOrd="0" parTransId="{90440B38-B92C-491C-AE7E-54B7E32159F5}" sibTransId="{45D437CF-F5C4-4649-B94E-2174999B667E}"/>
-    <dgm:cxn modelId="{1CF44F84-19FD-4F35-9196-346C80968AC7}" srcId="{C2ED617C-F5B9-4E92-9E62-E1C3A321C810}" destId="{8067B9AE-5C2E-414C-849E-7D8EA98CC9EE}" srcOrd="0" destOrd="0" parTransId="{49311C18-8F37-416C-AA48-456390C43134}" sibTransId="{5D46E0C0-875C-49BA-9031-5C91E90CECCB}"/>
-    <dgm:cxn modelId="{5A77EDE9-0E8F-49D5-935D-405072333288}" type="presOf" srcId="{885ADCE9-4436-403A-9BE3-43DDC320AAAF}" destId="{38639278-2E51-4827-84F2-262DAE7E8A93}" srcOrd="0" destOrd="0" presId="urn:microsoft.com/office/officeart/2005/8/layout/hierarchy1"/>
-    <dgm:cxn modelId="{FB0FE852-6752-424E-980D-20C1194B5ABA}" srcId="{C0E00BE3-8A4A-4398-8984-03B3F1997409}" destId="{525D02DF-3F97-48FD-9231-4C67ADE9E072}" srcOrd="0" destOrd="0" parTransId="{4D3C7BFC-F979-4750-A68B-2E093BB141B6}" sibTransId="{D3F17709-31E0-4049-9D04-19566900C1B8}"/>
-    <dgm:cxn modelId="{9B4AC0FA-7676-4AE1-B703-ECCEDFD7A5AD}" type="presOf" srcId="{FBFDEA75-EC1D-4152-A09F-9EB0AFE9B4EB}" destId="{896C62CC-DFFE-4C48-B90D-553F4246BD15}" srcOrd="0" destOrd="0" presId="urn:microsoft.com/office/officeart/2005/8/layout/hierarchy1"/>
+    <dgm:cxn modelId="{E4E421B9-1396-4BEF-A6E4-48FFD1CCAC39}" type="presOf" srcId="{8067B9AE-5C2E-414C-849E-7D8EA98CC9EE}" destId="{14531CAE-380B-481E-B125-4144CD8E3BED}" srcOrd="0" destOrd="0" presId="urn:microsoft.com/office/officeart/2005/8/layout/hierarchy1"/>
+    <dgm:cxn modelId="{37A7E55D-F4EB-46CF-9112-522FE994BA4E}" type="presOf" srcId="{C730838C-4767-4299-9BAC-69C4EAF7D095}" destId="{A7EE07F8-0EEB-4E4F-83FA-774CBDF8202F}" srcOrd="0" destOrd="0" presId="urn:microsoft.com/office/officeart/2005/8/layout/hierarchy1"/>
     <dgm:cxn modelId="{3A97C456-924C-4C7E-8874-A25DF9B7A5BA}" srcId="{B3FCFCA4-34BD-427A-8548-B91BCE0DC39C}" destId="{29185306-A812-4CCF-9A37-DB6DD9A71C10}" srcOrd="0" destOrd="0" parTransId="{55D3FABD-6D4D-446C-9814-6FFD0CF4080C}" sibTransId="{254504E0-00FC-4A94-8F77-C3CEF7292236}"/>
     <dgm:cxn modelId="{B20322A6-01FE-4A40-B14A-0146E9F94BFC}" srcId="{E72F7363-5353-4AE9-8DCF-3D191A65BFE5}" destId="{1C14F446-A5E6-437F-9B95-438A811FB72E}" srcOrd="0" destOrd="0" parTransId="{F75C9016-0E85-4801-B2B7-CA9C745958A4}" sibTransId="{2CAC238F-3157-47A7-8F5A-A0642D331AF4}"/>
-    <dgm:cxn modelId="{4BA20248-DAE5-48A6-BAC0-830DF1AEDDC5}" type="presOf" srcId="{F75C9016-0E85-4801-B2B7-CA9C745958A4}" destId="{781FDE9C-3836-4C94-AB6B-16DEC58A99C4}" srcOrd="0" destOrd="0" presId="urn:microsoft.com/office/officeart/2005/8/layout/hierarchy1"/>
-    <dgm:cxn modelId="{3179C8FB-0052-49D3-8570-EA34F07C816B}" type="presOf" srcId="{0708C987-B24B-467A-A727-817B5C1219D3}" destId="{E6BCDDA4-AFC6-4339-8B99-1635906DDEBF}" srcOrd="0" destOrd="0" presId="urn:microsoft.com/office/officeart/2005/8/layout/hierarchy1"/>
-    <dgm:cxn modelId="{0CE56853-67D2-44D7-AEAA-03A426B7C32E}" type="presOf" srcId="{90440B38-B92C-491C-AE7E-54B7E32159F5}" destId="{E3638BBA-016F-41FD-8B3D-909E04004420}" srcOrd="0" destOrd="0" presId="urn:microsoft.com/office/officeart/2005/8/layout/hierarchy1"/>
-    <dgm:cxn modelId="{265D61C1-2FAE-4A4B-8741-8CFC71D34F29}" type="presOf" srcId="{1C14F446-A5E6-437F-9B95-438A811FB72E}" destId="{29D92EA1-0B4B-46A7-BDFC-E7BF0D733208}" srcOrd="0" destOrd="0" presId="urn:microsoft.com/office/officeart/2005/8/layout/hierarchy1"/>
-    <dgm:cxn modelId="{3BD32D7E-FCCF-4C73-86F3-C1074253F5C4}" type="presOf" srcId="{C8CCB0B9-F77D-45D7-8065-C780955FB931}" destId="{28B7CA79-F736-4BE2-AA68-388045ED4A7C}" srcOrd="0" destOrd="0" presId="urn:microsoft.com/office/officeart/2005/8/layout/hierarchy1"/>
-    <dgm:cxn modelId="{63A18949-2934-4A16-B396-AC0D4CE7974C}" type="presOf" srcId="{B3FCFCA4-34BD-427A-8548-B91BCE0DC39C}" destId="{224E2574-06E3-4B9D-A5DA-063C9ABC4123}" srcOrd="0" destOrd="0" presId="urn:microsoft.com/office/officeart/2005/8/layout/hierarchy1"/>
-    <dgm:cxn modelId="{3A15644B-2250-4E37-8CD5-9753A6437FD7}" srcId="{B3FCFCA4-34BD-427A-8548-B91BCE0DC39C}" destId="{C0E00BE3-8A4A-4398-8984-03B3F1997409}" srcOrd="2" destOrd="0" parTransId="{DA6FA829-8AA5-47DC-8B19-EA0D2F6A3F69}" sibTransId="{0D190AE0-52CA-4D0A-87F1-8F74D17EDB40}"/>
-    <dgm:cxn modelId="{F3288238-1D5A-4FFA-94CB-87315782886A}" type="presOf" srcId="{9204002B-1F74-4739-B21D-41D3B8D09A62}" destId="{28DB61C9-771D-43A7-AB0C-B89BD38D5067}" srcOrd="0" destOrd="0" presId="urn:microsoft.com/office/officeart/2005/8/layout/hierarchy1"/>
-    <dgm:cxn modelId="{3A37A9DA-2E37-4DB5-B09C-E68561B4E8D1}" srcId="{31AFFB3A-D28F-4B63-9DB2-8C8AD0AFC6C7}" destId="{9204002B-1F74-4739-B21D-41D3B8D09A62}" srcOrd="2" destOrd="0" parTransId="{1D8C7EB1-B03B-4ABC-A9F6-0331FCF5D2F3}" sibTransId="{565FB95A-F91B-4B04-AF7C-FB3D6E879888}"/>
-    <dgm:cxn modelId="{426FE842-2404-4D81-BF6E-1B75225A293B}" srcId="{31AFFB3A-D28F-4B63-9DB2-8C8AD0AFC6C7}" destId="{C2ED617C-F5B9-4E92-9E62-E1C3A321C810}" srcOrd="1" destOrd="0" parTransId="{55050DBB-B290-4D5C-8804-810402D4162C}" sibTransId="{97C3058F-E3B2-449B-9F8A-9689AF306396}"/>
-    <dgm:cxn modelId="{5F3F9BBD-894B-4D99-9A88-3319D9F0BC48}" type="presParOf" srcId="{28B7CA79-F736-4BE2-AA68-388045ED4A7C}" destId="{89FAB3BC-E94D-475F-87F4-2BD034554A85}" srcOrd="0" destOrd="0" presId="urn:microsoft.com/office/officeart/2005/8/layout/hierarchy1"/>
-    <dgm:cxn modelId="{19236834-69C1-4C26-805A-6F0E7B8167F4}" type="presParOf" srcId="{89FAB3BC-E94D-475F-87F4-2BD034554A85}" destId="{54555CE9-2647-4852-BFA1-91E21D294E2E}" srcOrd="0" destOrd="0" presId="urn:microsoft.com/office/officeart/2005/8/layout/hierarchy1"/>
-    <dgm:cxn modelId="{436B5615-0BCF-4800-AF97-EBCCBD0900A9}" type="presParOf" srcId="{54555CE9-2647-4852-BFA1-91E21D294E2E}" destId="{07E4B5D1-A589-4DEC-A74A-ED4FD167C796}" srcOrd="0" destOrd="0" presId="urn:microsoft.com/office/officeart/2005/8/layout/hierarchy1"/>
-    <dgm:cxn modelId="{D7545CD8-8095-4DF4-AB8B-095A1690D9DB}" type="presParOf" srcId="{54555CE9-2647-4852-BFA1-91E21D294E2E}" destId="{224E2574-06E3-4B9D-A5DA-063C9ABC4123}" srcOrd="1" destOrd="0" presId="urn:microsoft.com/office/officeart/2005/8/layout/hierarchy1"/>
-    <dgm:cxn modelId="{C8B4507D-BF00-4F9D-84DA-99C0FE240F27}" type="presParOf" srcId="{89FAB3BC-E94D-475F-87F4-2BD034554A85}" destId="{EA6F1F1A-D6D4-4D49-BC9D-A89581D540C5}" srcOrd="1" destOrd="0" presId="urn:microsoft.com/office/officeart/2005/8/layout/hierarchy1"/>
-    <dgm:cxn modelId="{92051545-37A8-4F1B-B8C9-ECC639826704}" type="presParOf" srcId="{EA6F1F1A-D6D4-4D49-BC9D-A89581D540C5}" destId="{E49B473A-A834-4E6A-8950-125A93DC4A66}" srcOrd="0" destOrd="0" presId="urn:microsoft.com/office/officeart/2005/8/layout/hierarchy1"/>
-    <dgm:cxn modelId="{227086BB-9206-4E66-AE74-9DF6DB4781BE}" type="presParOf" srcId="{EA6F1F1A-D6D4-4D49-BC9D-A89581D540C5}" destId="{116ECFD3-0E26-4F8A-BCD8-B84BC39105E0}" srcOrd="1" destOrd="0" presId="urn:microsoft.com/office/officeart/2005/8/layout/hierarchy1"/>
-    <dgm:cxn modelId="{6C521DA3-4116-4987-BFD2-609AF91A7B97}" type="presParOf" srcId="{116ECFD3-0E26-4F8A-BCD8-B84BC39105E0}" destId="{958D7F42-AF06-4174-B87A-70E9E6062410}" srcOrd="0" destOrd="0" presId="urn:microsoft.com/office/officeart/2005/8/layout/hierarchy1"/>
-    <dgm:cxn modelId="{25CEFF68-2FFD-4F5D-97B0-02C3F3A641F7}" type="presParOf" srcId="{958D7F42-AF06-4174-B87A-70E9E6062410}" destId="{3CF2F56B-6FFB-4FF7-BC51-E974640D49EE}" srcOrd="0" destOrd="0" presId="urn:microsoft.com/office/officeart/2005/8/layout/hierarchy1"/>
-    <dgm:cxn modelId="{05AB6AA9-4AED-4832-8EB2-3B967B9752CD}" type="presParOf" srcId="{958D7F42-AF06-4174-B87A-70E9E6062410}" destId="{9F15E542-D102-4C89-A5DF-BBC2F19A76CB}" srcOrd="1" destOrd="0" presId="urn:microsoft.com/office/officeart/2005/8/layout/hierarchy1"/>
-    <dgm:cxn modelId="{3ED26618-A3B8-4C6A-9BFF-466E1DACDD95}" type="presParOf" srcId="{116ECFD3-0E26-4F8A-BCD8-B84BC39105E0}" destId="{0C76F925-B9D2-46A4-B28D-6E35F1FF4B1C}" srcOrd="1" destOrd="0" presId="urn:microsoft.com/office/officeart/2005/8/layout/hierarchy1"/>
-    <dgm:cxn modelId="{7804141B-8467-4101-9641-05EABA0C4DA1}" type="presParOf" srcId="{0C76F925-B9D2-46A4-B28D-6E35F1FF4B1C}" destId="{77AAAE43-99FC-4BBC-A2FA-6833F234102D}" srcOrd="0" destOrd="0" presId="urn:microsoft.com/office/officeart/2005/8/layout/hierarchy1"/>
-    <dgm:cxn modelId="{78CE582D-DFC4-4C11-AD41-45537EA0EF19}" type="presParOf" srcId="{0C76F925-B9D2-46A4-B28D-6E35F1FF4B1C}" destId="{313391C9-B89D-4671-A3AB-8E93D73AB148}" srcOrd="1" destOrd="0" presId="urn:microsoft.com/office/officeart/2005/8/layout/hierarchy1"/>
-    <dgm:cxn modelId="{9DAA4BF3-750B-4531-93D7-FDE607340C02}" type="presParOf" srcId="{313391C9-B89D-4671-A3AB-8E93D73AB148}" destId="{C72EA873-CDA8-4ED2-81C1-35A6023ADCA8}" srcOrd="0" destOrd="0" presId="urn:microsoft.com/office/officeart/2005/8/layout/hierarchy1"/>
-    <dgm:cxn modelId="{7D0801CA-EFC4-49CB-841B-05AEC58241C0}" type="presParOf" srcId="{C72EA873-CDA8-4ED2-81C1-35A6023ADCA8}" destId="{C1717161-1415-45F8-831D-3B73AF61E98B}" srcOrd="0" destOrd="0" presId="urn:microsoft.com/office/officeart/2005/8/layout/hierarchy1"/>
-    <dgm:cxn modelId="{D6D06C8D-2921-4B8A-BE57-BC8257A25509}" type="presParOf" srcId="{C72EA873-CDA8-4ED2-81C1-35A6023ADCA8}" destId="{0A57968E-A379-4670-B74F-553C4C0A24F4}" srcOrd="1" destOrd="0" presId="urn:microsoft.com/office/officeart/2005/8/layout/hierarchy1"/>
-    <dgm:cxn modelId="{4F0512E5-3371-4303-B429-3301F48E8023}" type="presParOf" srcId="{313391C9-B89D-4671-A3AB-8E93D73AB148}" destId="{DDDBFD7D-5AFE-4508-A0BC-B232C5DD71D8}" srcOrd="1" destOrd="0" presId="urn:microsoft.com/office/officeart/2005/8/layout/hierarchy1"/>
-    <dgm:cxn modelId="{AEE1136E-2C5C-4198-9955-16F431B0DA6B}" type="presParOf" srcId="{0C76F925-B9D2-46A4-B28D-6E35F1FF4B1C}" destId="{2A19DF1E-9B8F-4B39-BE3B-AC4014BE407A}" srcOrd="2" destOrd="0" presId="urn:microsoft.com/office/officeart/2005/8/layout/hierarchy1"/>
-    <dgm:cxn modelId="{A7A6FD52-4714-4B3D-9FFE-725D005C513D}" type="presParOf" srcId="{0C76F925-B9D2-46A4-B28D-6E35F1FF4B1C}" destId="{0D871546-096A-4A5F-8831-D59BBE667CC7}" srcOrd="3" destOrd="0" presId="urn:microsoft.com/office/officeart/2005/8/layout/hierarchy1"/>
-    <dgm:cxn modelId="{1E197BCB-0A0B-4CFC-9288-2E41ECF89CEA}" type="presParOf" srcId="{0D871546-096A-4A5F-8831-D59BBE667CC7}" destId="{778EEA15-8F34-45AD-949D-9D873C9624DE}" srcOrd="0" destOrd="0" presId="urn:microsoft.com/office/officeart/2005/8/layout/hierarchy1"/>
-    <dgm:cxn modelId="{07296AFE-7B8D-4EFB-B2BF-4EDC172F4F21}" type="presParOf" srcId="{778EEA15-8F34-45AD-949D-9D873C9624DE}" destId="{6250C62D-0562-492D-9501-A0B5CC642580}" srcOrd="0" destOrd="0" presId="urn:microsoft.com/office/officeart/2005/8/layout/hierarchy1"/>
-    <dgm:cxn modelId="{1AB619CF-74A9-4A4B-9F4F-5827EF8FE188}" type="presParOf" srcId="{778EEA15-8F34-45AD-949D-9D873C9624DE}" destId="{896C62CC-DFFE-4C48-B90D-553F4246BD15}" srcOrd="1" destOrd="0" presId="urn:microsoft.com/office/officeart/2005/8/layout/hierarchy1"/>
-    <dgm:cxn modelId="{B0B41B31-EB66-4278-81B9-A7F843E88277}" type="presParOf" srcId="{0D871546-096A-4A5F-8831-D59BBE667CC7}" destId="{CAE138C4-BEBB-4CE6-A4DA-1BF3EDD3C587}" srcOrd="1" destOrd="0" presId="urn:microsoft.com/office/officeart/2005/8/layout/hierarchy1"/>
-    <dgm:cxn modelId="{9DC9C55D-B7A6-449B-A410-7CF8F8B4926C}" type="presParOf" srcId="{EA6F1F1A-D6D4-4D49-BC9D-A89581D540C5}" destId="{A7EE07F8-0EEB-4E4F-83FA-774CBDF8202F}" srcOrd="2" destOrd="0" presId="urn:microsoft.com/office/officeart/2005/8/layout/hierarchy1"/>
-    <dgm:cxn modelId="{D51C845A-9786-42F6-A349-EB3820CE4EF5}" type="presParOf" srcId="{EA6F1F1A-D6D4-4D49-BC9D-A89581D540C5}" destId="{160242A9-4217-4DF9-86E8-72F4484A3A67}" srcOrd="3" destOrd="0" presId="urn:microsoft.com/office/officeart/2005/8/layout/hierarchy1"/>
-    <dgm:cxn modelId="{EAE374C6-4DC0-4D5A-9756-896A790D88BE}" type="presParOf" srcId="{160242A9-4217-4DF9-86E8-72F4484A3A67}" destId="{04788A41-E767-412D-A35B-75F544AE885A}" srcOrd="0" destOrd="0" presId="urn:microsoft.com/office/officeart/2005/8/layout/hierarchy1"/>
-    <dgm:cxn modelId="{025B5650-4E35-4395-BC23-AF14CD736404}" type="presParOf" srcId="{04788A41-E767-412D-A35B-75F544AE885A}" destId="{A7E031F8-891E-4B9B-8A90-1959ED43E10E}" srcOrd="0" destOrd="0" presId="urn:microsoft.com/office/officeart/2005/8/layout/hierarchy1"/>
-    <dgm:cxn modelId="{5BB9E58C-90CF-4B32-90A9-069CEDCD7B92}" type="presParOf" srcId="{04788A41-E767-412D-A35B-75F544AE885A}" destId="{7C876A9F-627F-44F3-BE5E-09C7A98D28D4}" srcOrd="1" destOrd="0" presId="urn:microsoft.com/office/officeart/2005/8/layout/hierarchy1"/>
-    <dgm:cxn modelId="{183E890B-BB90-4641-8489-5C0E1ED940BE}" type="presParOf" srcId="{160242A9-4217-4DF9-86E8-72F4484A3A67}" destId="{8EBE67D8-FDE4-4F70-BE6F-A9618876136B}" srcOrd="1" destOrd="0" presId="urn:microsoft.com/office/officeart/2005/8/layout/hierarchy1"/>
-    <dgm:cxn modelId="{076B6B0A-9900-4B22-96BB-19FED82D1236}" type="presParOf" srcId="{8EBE67D8-FDE4-4F70-BE6F-A9618876136B}" destId="{E3638BBA-016F-41FD-8B3D-909E04004420}" srcOrd="0" destOrd="0" presId="urn:microsoft.com/office/officeart/2005/8/layout/hierarchy1"/>
-    <dgm:cxn modelId="{0833E565-B6EF-44E2-BB0F-92B3C59B372F}" type="presParOf" srcId="{8EBE67D8-FDE4-4F70-BE6F-A9618876136B}" destId="{FE9D7006-D81D-4E3F-900F-2B6DD8B98698}" srcOrd="1" destOrd="0" presId="urn:microsoft.com/office/officeart/2005/8/layout/hierarchy1"/>
-    <dgm:cxn modelId="{9A72AA24-101C-4D83-A6B2-00B38D1B3CBE}" type="presParOf" srcId="{FE9D7006-D81D-4E3F-900F-2B6DD8B98698}" destId="{B4A1BBCB-DE67-496F-A294-B2A1432360F3}" srcOrd="0" destOrd="0" presId="urn:microsoft.com/office/officeart/2005/8/layout/hierarchy1"/>
-    <dgm:cxn modelId="{71D203E7-B752-46D9-B1AF-2452FA645099}" type="presParOf" srcId="{B4A1BBCB-DE67-496F-A294-B2A1432360F3}" destId="{22B7C132-CE54-4D1E-B3BA-937466EF6559}" srcOrd="0" destOrd="0" presId="urn:microsoft.com/office/officeart/2005/8/layout/hierarchy1"/>
-    <dgm:cxn modelId="{785D9BB8-05ED-4B1C-82FA-FCA801629F44}" type="presParOf" srcId="{B4A1BBCB-DE67-496F-A294-B2A1432360F3}" destId="{550CC910-26DC-44AE-891B-FD048E9829D1}" srcOrd="1" destOrd="0" presId="urn:microsoft.com/office/officeart/2005/8/layout/hierarchy1"/>
-    <dgm:cxn modelId="{62BADCF3-9D43-4563-8F86-B733BA1A1B6A}" type="presParOf" srcId="{FE9D7006-D81D-4E3F-900F-2B6DD8B98698}" destId="{1D90DFD1-32C8-4D73-8910-195A78EE34D9}" srcOrd="1" destOrd="0" presId="urn:microsoft.com/office/officeart/2005/8/layout/hierarchy1"/>
-    <dgm:cxn modelId="{91AF1D23-2C76-4942-BB1A-5E336C37399C}" type="presParOf" srcId="{1D90DFD1-32C8-4D73-8910-195A78EE34D9}" destId="{ABAF8642-7E0E-4CBC-9FE1-0DD0FC1D2AEE}" srcOrd="0" destOrd="0" presId="urn:microsoft.com/office/officeart/2005/8/layout/hierarchy1"/>
-    <dgm:cxn modelId="{E1845710-C539-4014-8624-0A85AD907F15}" type="presParOf" srcId="{1D90DFD1-32C8-4D73-8910-195A78EE34D9}" destId="{62430A95-EC63-4370-94B8-73A64D360B8C}" srcOrd="1" destOrd="0" presId="urn:microsoft.com/office/officeart/2005/8/layout/hierarchy1"/>
-    <dgm:cxn modelId="{CEC2A522-3560-4C34-8821-9973CE7B078A}" type="presParOf" srcId="{62430A95-EC63-4370-94B8-73A64D360B8C}" destId="{A26B4390-F6CE-49C5-B003-F1FD404C1D08}" srcOrd="0" destOrd="0" presId="urn:microsoft.com/office/officeart/2005/8/layout/hierarchy1"/>
-    <dgm:cxn modelId="{DEDFE0F8-9960-4D0C-B85F-75D6ABC0CE8F}" type="presParOf" srcId="{A26B4390-F6CE-49C5-B003-F1FD404C1D08}" destId="{C520D1EC-EDC4-415F-9D29-F935986A085F}" srcOrd="0" destOrd="0" presId="urn:microsoft.com/office/officeart/2005/8/layout/hierarchy1"/>
-    <dgm:cxn modelId="{FA96D1C9-C922-4ECA-AFB0-EBF1940B8E81}" type="presParOf" srcId="{A26B4390-F6CE-49C5-B003-F1FD404C1D08}" destId="{E03A6481-FBA3-49BA-87E5-B33BB947652A}" srcOrd="1" destOrd="0" presId="urn:microsoft.com/office/officeart/2005/8/layout/hierarchy1"/>
-    <dgm:cxn modelId="{E8E851EA-DB52-44F6-B6C2-2C427E2FEE34}" type="presParOf" srcId="{62430A95-EC63-4370-94B8-73A64D360B8C}" destId="{425FF942-C9FF-4F96-9837-8891FA0BADB3}" srcOrd="1" destOrd="0" presId="urn:microsoft.com/office/officeart/2005/8/layout/hierarchy1"/>
-    <dgm:cxn modelId="{50F27562-C232-4C1C-BE8F-F9E5DAF3EFC2}" type="presParOf" srcId="{1D90DFD1-32C8-4D73-8910-195A78EE34D9}" destId="{1628B7B7-7E36-4989-9E08-A26188A2D278}" srcOrd="2" destOrd="0" presId="urn:microsoft.com/office/officeart/2005/8/layout/hierarchy1"/>
-    <dgm:cxn modelId="{E59576CC-D043-4ECF-B788-27AFD45E6122}" type="presParOf" srcId="{1D90DFD1-32C8-4D73-8910-195A78EE34D9}" destId="{762D510B-AA34-497E-A83C-FEA86EC417F3}" srcOrd="3" destOrd="0" presId="urn:microsoft.com/office/officeart/2005/8/layout/hierarchy1"/>
-    <dgm:cxn modelId="{066F0ECD-23BA-43BC-916F-F031A926A5C8}" type="presParOf" srcId="{762D510B-AA34-497E-A83C-FEA86EC417F3}" destId="{F6D2D5B7-C8CB-4C84-95B4-152DCF7E6FD3}" srcOrd="0" destOrd="0" presId="urn:microsoft.com/office/officeart/2005/8/layout/hierarchy1"/>
-    <dgm:cxn modelId="{0929DE05-1279-43BE-899E-9A2E2D8188D6}" type="presParOf" srcId="{F6D2D5B7-C8CB-4C84-95B4-152DCF7E6FD3}" destId="{4D233E0F-0A15-471C-9FFF-9C2AF635F6BA}" srcOrd="0" destOrd="0" presId="urn:microsoft.com/office/officeart/2005/8/layout/hierarchy1"/>
-    <dgm:cxn modelId="{A0854F27-4541-4277-A01A-E394455C5619}" type="presParOf" srcId="{F6D2D5B7-C8CB-4C84-95B4-152DCF7E6FD3}" destId="{B5046F93-7A79-4D4B-94F8-E93562301D49}" srcOrd="1" destOrd="0" presId="urn:microsoft.com/office/officeart/2005/8/layout/hierarchy1"/>
-    <dgm:cxn modelId="{A4050F8C-8FFA-4C0F-82E1-17E28C0AA89C}" type="presParOf" srcId="{762D510B-AA34-497E-A83C-FEA86EC417F3}" destId="{A8752373-3176-4DAD-A755-1DB992D6A9CD}" srcOrd="1" destOrd="0" presId="urn:microsoft.com/office/officeart/2005/8/layout/hierarchy1"/>
-    <dgm:cxn modelId="{6B2384B0-3771-458A-A6E2-6A3BC4B7A1FC}" type="presParOf" srcId="{1D90DFD1-32C8-4D73-8910-195A78EE34D9}" destId="{38639278-2E51-4827-84F2-262DAE7E8A93}" srcOrd="4" destOrd="0" presId="urn:microsoft.com/office/officeart/2005/8/layout/hierarchy1"/>
-    <dgm:cxn modelId="{EB72AF32-9523-462E-9E95-BABFC515A89C}" type="presParOf" srcId="{1D90DFD1-32C8-4D73-8910-195A78EE34D9}" destId="{869C9C81-42C2-4368-8526-B7B7948C275A}" srcOrd="5" destOrd="0" presId="urn:microsoft.com/office/officeart/2005/8/layout/hierarchy1"/>
-    <dgm:cxn modelId="{8B92AB1C-F51D-4E95-9133-1B3448308BF4}" type="presParOf" srcId="{869C9C81-42C2-4368-8526-B7B7948C275A}" destId="{8E4FE4AE-78E7-40BA-B111-F9BEDCF878A2}" srcOrd="0" destOrd="0" presId="urn:microsoft.com/office/officeart/2005/8/layout/hierarchy1"/>
-    <dgm:cxn modelId="{893265CC-107F-478B-BF6D-C0EBAB0CB34A}" type="presParOf" srcId="{8E4FE4AE-78E7-40BA-B111-F9BEDCF878A2}" destId="{3D7C13D6-0A24-4CDF-9DAA-64511AAAA34E}" srcOrd="0" destOrd="0" presId="urn:microsoft.com/office/officeart/2005/8/layout/hierarchy1"/>
-    <dgm:cxn modelId="{3B215322-0BCE-43AB-88E5-6FEC76E32752}" type="presParOf" srcId="{8E4FE4AE-78E7-40BA-B111-F9BEDCF878A2}" destId="{83FF1BDF-61B4-4EB9-B1CF-0519ACB55CA2}" srcOrd="1" destOrd="0" presId="urn:microsoft.com/office/officeart/2005/8/layout/hierarchy1"/>
-    <dgm:cxn modelId="{F8C79617-DAC7-4AC2-B870-9A2697BE66A5}" type="presParOf" srcId="{869C9C81-42C2-4368-8526-B7B7948C275A}" destId="{0E284653-D2AD-4614-873D-A2E50FBBCBBE}" srcOrd="1" destOrd="0" presId="urn:microsoft.com/office/officeart/2005/8/layout/hierarchy1"/>
-    <dgm:cxn modelId="{C7097E94-C4B1-48DD-998D-DC4DAA127911}" type="presParOf" srcId="{8EBE67D8-FDE4-4F70-BE6F-A9618876136B}" destId="{A80B164B-13FF-470D-B94B-0F9810E2CC90}" srcOrd="2" destOrd="0" presId="urn:microsoft.com/office/officeart/2005/8/layout/hierarchy1"/>
-    <dgm:cxn modelId="{7207960B-473B-4BAC-A501-EA8ABDB837D8}" type="presParOf" srcId="{8EBE67D8-FDE4-4F70-BE6F-A9618876136B}" destId="{2748F192-7239-455D-AADD-957E19EDA3F0}" srcOrd="3" destOrd="0" presId="urn:microsoft.com/office/officeart/2005/8/layout/hierarchy1"/>
-    <dgm:cxn modelId="{46C398B8-FB2D-42F5-A7A0-BC0E03439AE8}" type="presParOf" srcId="{2748F192-7239-455D-AADD-957E19EDA3F0}" destId="{BCB2B0E2-2B30-498C-A483-D504D7336247}" srcOrd="0" destOrd="0" presId="urn:microsoft.com/office/officeart/2005/8/layout/hierarchy1"/>
-    <dgm:cxn modelId="{39A5D933-66CF-4E20-87CA-7557B4868B82}" type="presParOf" srcId="{BCB2B0E2-2B30-498C-A483-D504D7336247}" destId="{1C99B306-7E79-4906-9283-A5C3C4AE1EF5}" srcOrd="0" destOrd="0" presId="urn:microsoft.com/office/officeart/2005/8/layout/hierarchy1"/>
-    <dgm:cxn modelId="{25D220E5-02FF-4C21-BE2B-E0D4AC406C27}" type="presParOf" srcId="{BCB2B0E2-2B30-498C-A483-D504D7336247}" destId="{0037F488-F3C9-41C5-88D6-FDF9B58E80A8}" srcOrd="1" destOrd="0" presId="urn:microsoft.com/office/officeart/2005/8/layout/hierarchy1"/>
-    <dgm:cxn modelId="{C07AE765-31F0-43DB-B8CA-9549AE8F722B}" type="presParOf" srcId="{2748F192-7239-455D-AADD-957E19EDA3F0}" destId="{F923F019-22D5-47E8-8FE7-E0E5C22EC382}" srcOrd="1" destOrd="0" presId="urn:microsoft.com/office/officeart/2005/8/layout/hierarchy1"/>
-    <dgm:cxn modelId="{FCA961BA-4AB7-4643-9015-834C41AA5525}" type="presParOf" srcId="{F923F019-22D5-47E8-8FE7-E0E5C22EC382}" destId="{E6BCDDA4-AFC6-4339-8B99-1635906DDEBF}" srcOrd="0" destOrd="0" presId="urn:microsoft.com/office/officeart/2005/8/layout/hierarchy1"/>
-    <dgm:cxn modelId="{5A33966F-888C-4ADC-B0B9-855C6E6C1E5F}" type="presParOf" srcId="{F923F019-22D5-47E8-8FE7-E0E5C22EC382}" destId="{A3A267AD-C8C5-4CA1-87C4-089F98DF1F2B}" srcOrd="1" destOrd="0" presId="urn:microsoft.com/office/officeart/2005/8/layout/hierarchy1"/>
-    <dgm:cxn modelId="{B1617E26-F966-4847-9DFB-8B145BD3B4F2}" type="presParOf" srcId="{A3A267AD-C8C5-4CA1-87C4-089F98DF1F2B}" destId="{00CDFE67-9AFF-469B-A33F-1861033ED61F}" srcOrd="0" destOrd="0" presId="urn:microsoft.com/office/officeart/2005/8/layout/hierarchy1"/>
-    <dgm:cxn modelId="{83B71AC1-103B-4B6B-99F1-F7B9E3C70AFF}" type="presParOf" srcId="{00CDFE67-9AFF-469B-A33F-1861033ED61F}" destId="{397BFF34-A5DE-4FD9-8F71-52D81A856CA9}" srcOrd="0" destOrd="0" presId="urn:microsoft.com/office/officeart/2005/8/layout/hierarchy1"/>
-    <dgm:cxn modelId="{1E0215D3-745A-4599-8119-68B1522764F2}" type="presParOf" srcId="{00CDFE67-9AFF-469B-A33F-1861033ED61F}" destId="{4CF7A34D-4897-49DC-99E5-0789B8CA6020}" srcOrd="1" destOrd="0" presId="urn:microsoft.com/office/officeart/2005/8/layout/hierarchy1"/>
-    <dgm:cxn modelId="{A24F0643-1111-4415-8C0A-4F6924B198D3}" type="presParOf" srcId="{A3A267AD-C8C5-4CA1-87C4-089F98DF1F2B}" destId="{1F05B9BA-6BF5-436B-94F9-ABCF8B9E1657}" srcOrd="1" destOrd="0" presId="urn:microsoft.com/office/officeart/2005/8/layout/hierarchy1"/>
-    <dgm:cxn modelId="{BE6ED137-534B-4312-BFF5-76F71F622817}" type="presParOf" srcId="{1F05B9BA-6BF5-436B-94F9-ABCF8B9E1657}" destId="{781FDE9C-3836-4C94-AB6B-16DEC58A99C4}" srcOrd="0" destOrd="0" presId="urn:microsoft.com/office/officeart/2005/8/layout/hierarchy1"/>
-    <dgm:cxn modelId="{2C97A385-EDC5-4C1C-A40E-8BB5234DFBD5}" type="presParOf" srcId="{1F05B9BA-6BF5-436B-94F9-ABCF8B9E1657}" destId="{B0F5659B-E811-4B87-8922-3C71AC02A4B6}" srcOrd="1" destOrd="0" presId="urn:microsoft.com/office/officeart/2005/8/layout/hierarchy1"/>
-    <dgm:cxn modelId="{DBD73A95-684B-4517-B56A-FBFB7F7C67A9}" type="presParOf" srcId="{B0F5659B-E811-4B87-8922-3C71AC02A4B6}" destId="{BCE99E52-4064-4B5A-8596-9F8E995A4C3E}" srcOrd="0" destOrd="0" presId="urn:microsoft.com/office/officeart/2005/8/layout/hierarchy1"/>
-    <dgm:cxn modelId="{65DE5DC6-0250-44BA-A5D1-CFF8E2DA8A32}" type="presParOf" srcId="{BCE99E52-4064-4B5A-8596-9F8E995A4C3E}" destId="{067CD781-B3E9-40FD-8885-84DEB11389DB}" srcOrd="0" destOrd="0" presId="urn:microsoft.com/office/officeart/2005/8/layout/hierarchy1"/>
-    <dgm:cxn modelId="{DCCFD002-4EB4-44C6-A0CF-A065C517EC38}" type="presParOf" srcId="{BCE99E52-4064-4B5A-8596-9F8E995A4C3E}" destId="{29D92EA1-0B4B-46A7-BDFC-E7BF0D733208}" srcOrd="1" destOrd="0" presId="urn:microsoft.com/office/officeart/2005/8/layout/hierarchy1"/>
-    <dgm:cxn modelId="{79E42F5E-C79D-46D4-BBFA-C8994C15FA91}" type="presParOf" srcId="{B0F5659B-E811-4B87-8922-3C71AC02A4B6}" destId="{80E3C2F6-E721-4C49-8B30-B2DB3FE74EA1}" srcOrd="1" destOrd="0" presId="urn:microsoft.com/office/officeart/2005/8/layout/hierarchy1"/>
-    <dgm:cxn modelId="{C0F21D80-A21A-4A39-960F-E49EAD16D0DF}" type="presParOf" srcId="{F923F019-22D5-47E8-8FE7-E0E5C22EC382}" destId="{3E55C714-623E-4C7C-8A4B-4409C2ECADBB}" srcOrd="2" destOrd="0" presId="urn:microsoft.com/office/officeart/2005/8/layout/hierarchy1"/>
-    <dgm:cxn modelId="{AC2483C0-BD46-42BF-9717-5268D5EBEDE7}" type="presParOf" srcId="{F923F019-22D5-47E8-8FE7-E0E5C22EC382}" destId="{9F1CCFD8-AB28-4B95-88A0-E9FDDD7C3B87}" srcOrd="3" destOrd="0" presId="urn:microsoft.com/office/officeart/2005/8/layout/hierarchy1"/>
-    <dgm:cxn modelId="{67F60FA9-FC2B-40CC-95BF-763ACBE779A5}" type="presParOf" srcId="{9F1CCFD8-AB28-4B95-88A0-E9FDDD7C3B87}" destId="{596665E3-E5F6-4E77-96C3-E8F4E05F9377}" srcOrd="0" destOrd="0" presId="urn:microsoft.com/office/officeart/2005/8/layout/hierarchy1"/>
-    <dgm:cxn modelId="{79FA1005-9355-4E02-9D14-5417FD856313}" type="presParOf" srcId="{596665E3-E5F6-4E77-96C3-E8F4E05F9377}" destId="{3B781A0E-CF22-4544-BE5B-2135F587846B}" srcOrd="0" destOrd="0" presId="urn:microsoft.com/office/officeart/2005/8/layout/hierarchy1"/>
-    <dgm:cxn modelId="{FA78F201-5ADC-4947-A649-1E04F504D55C}" type="presParOf" srcId="{596665E3-E5F6-4E77-96C3-E8F4E05F9377}" destId="{C389327C-FDFD-4731-B3C0-C6DFF3C2E5BC}" srcOrd="1" destOrd="0" presId="urn:microsoft.com/office/officeart/2005/8/layout/hierarchy1"/>
-    <dgm:cxn modelId="{EF71345E-5B69-4FE0-B906-B89D09B43D6B}" type="presParOf" srcId="{9F1CCFD8-AB28-4B95-88A0-E9FDDD7C3B87}" destId="{984D308B-D03D-4318-ACA9-F3851D65EC15}" srcOrd="1" destOrd="0" presId="urn:microsoft.com/office/officeart/2005/8/layout/hierarchy1"/>
-    <dgm:cxn modelId="{89CBE471-8273-46A7-A6DD-43894E21603F}" type="presParOf" srcId="{984D308B-D03D-4318-ACA9-F3851D65EC15}" destId="{B15DE4BC-DC79-4A37-89A5-57545FDBED87}" srcOrd="0" destOrd="0" presId="urn:microsoft.com/office/officeart/2005/8/layout/hierarchy1"/>
-    <dgm:cxn modelId="{B79EBC5C-C023-4648-9F21-E023457F028B}" type="presParOf" srcId="{984D308B-D03D-4318-ACA9-F3851D65EC15}" destId="{D36CF08E-1F05-4504-B953-38721949B7E9}" srcOrd="1" destOrd="0" presId="urn:microsoft.com/office/officeart/2005/8/layout/hierarchy1"/>
-    <dgm:cxn modelId="{AC315F21-AAB0-4589-92D5-81EEACAE23CB}" type="presParOf" srcId="{D36CF08E-1F05-4504-B953-38721949B7E9}" destId="{E5B21F54-18A2-42D5-BDF2-590AE1642345}" srcOrd="0" destOrd="0" presId="urn:microsoft.com/office/officeart/2005/8/layout/hierarchy1"/>
-    <dgm:cxn modelId="{F27D30E4-4190-4251-B464-36E3408BC1C7}" type="presParOf" srcId="{E5B21F54-18A2-42D5-BDF2-590AE1642345}" destId="{0D5F6ACE-4F3B-4461-8143-CD357D6B7A2B}" srcOrd="0" destOrd="0" presId="urn:microsoft.com/office/officeart/2005/8/layout/hierarchy1"/>
-    <dgm:cxn modelId="{2BD303A2-FE47-48E6-A179-420A93EB656E}" type="presParOf" srcId="{E5B21F54-18A2-42D5-BDF2-590AE1642345}" destId="{14531CAE-380B-481E-B125-4144CD8E3BED}" srcOrd="1" destOrd="0" presId="urn:microsoft.com/office/officeart/2005/8/layout/hierarchy1"/>
-    <dgm:cxn modelId="{C6930482-989E-4E42-B0E2-C9854BD559FD}" type="presParOf" srcId="{D36CF08E-1F05-4504-B953-38721949B7E9}" destId="{13C7240F-0EB5-488E-97B3-264BC1DCDB88}" srcOrd="1" destOrd="0" presId="urn:microsoft.com/office/officeart/2005/8/layout/hierarchy1"/>
-    <dgm:cxn modelId="{D613C50D-A0BE-4267-A50B-1DFE357B6CD1}" type="presParOf" srcId="{F923F019-22D5-47E8-8FE7-E0E5C22EC382}" destId="{8CEC22E2-5035-4756-8E3D-22D0741F1F98}" srcOrd="4" destOrd="0" presId="urn:microsoft.com/office/officeart/2005/8/layout/hierarchy1"/>
-    <dgm:cxn modelId="{31392A9D-999F-4A40-89D3-7BB10D9F812B}" type="presParOf" srcId="{F923F019-22D5-47E8-8FE7-E0E5C22EC382}" destId="{15967DD0-8332-42FF-9CCA-07861CD07AC2}" srcOrd="5" destOrd="0" presId="urn:microsoft.com/office/officeart/2005/8/layout/hierarchy1"/>
-    <dgm:cxn modelId="{2788D123-B655-4C48-A7B5-2161B6502893}" type="presParOf" srcId="{15967DD0-8332-42FF-9CCA-07861CD07AC2}" destId="{686CE364-1746-4FC1-A65C-078DD9E9E1F5}" srcOrd="0" destOrd="0" presId="urn:microsoft.com/office/officeart/2005/8/layout/hierarchy1"/>
-    <dgm:cxn modelId="{BB786365-7E33-422E-B5E7-56EC18FC8B24}" type="presParOf" srcId="{686CE364-1746-4FC1-A65C-078DD9E9E1F5}" destId="{76A8F55D-A6E5-4E79-B561-B036017813F2}" srcOrd="0" destOrd="0" presId="urn:microsoft.com/office/officeart/2005/8/layout/hierarchy1"/>
-    <dgm:cxn modelId="{C3596802-0B18-43D8-AE2A-45AD739E2FEE}" type="presParOf" srcId="{686CE364-1746-4FC1-A65C-078DD9E9E1F5}" destId="{28DB61C9-771D-43A7-AB0C-B89BD38D5067}" srcOrd="1" destOrd="0" presId="urn:microsoft.com/office/officeart/2005/8/layout/hierarchy1"/>
-    <dgm:cxn modelId="{1429577B-3D69-454A-98F3-E16DC4EBE2DF}" type="presParOf" srcId="{15967DD0-8332-42FF-9CCA-07861CD07AC2}" destId="{71BFF054-AEC6-42D0-9913-53BBB91DC48B}" srcOrd="1" destOrd="0" presId="urn:microsoft.com/office/officeart/2005/8/layout/hierarchy1"/>
-    <dgm:cxn modelId="{F46CD96D-B05E-44CF-9BB3-756198724046}" type="presParOf" srcId="{EA6F1F1A-D6D4-4D49-BC9D-A89581D540C5}" destId="{0AB2FBB2-64EA-4F28-A1D2-86B5C18F1BB6}" srcOrd="4" destOrd="0" presId="urn:microsoft.com/office/officeart/2005/8/layout/hierarchy1"/>
-    <dgm:cxn modelId="{7A99C8CE-9BC8-4BD3-B542-B41E30CF1481}" type="presParOf" srcId="{EA6F1F1A-D6D4-4D49-BC9D-A89581D540C5}" destId="{DFF2D009-DA79-424D-A2A3-03A583287EC8}" srcOrd="5" destOrd="0" presId="urn:microsoft.com/office/officeart/2005/8/layout/hierarchy1"/>
-    <dgm:cxn modelId="{63C2D824-3CCF-43FA-BA65-2ECE22C334FF}" type="presParOf" srcId="{DFF2D009-DA79-424D-A2A3-03A583287EC8}" destId="{DB9A37BF-1B20-4E79-865E-4D240721987C}" srcOrd="0" destOrd="0" presId="urn:microsoft.com/office/officeart/2005/8/layout/hierarchy1"/>
-    <dgm:cxn modelId="{DE10D61D-3A43-4B92-8FD9-F5DB9C9C18B9}" type="presParOf" srcId="{DB9A37BF-1B20-4E79-865E-4D240721987C}" destId="{7551041A-ED71-4D10-AE92-26F19E23F1BE}" srcOrd="0" destOrd="0" presId="urn:microsoft.com/office/officeart/2005/8/layout/hierarchy1"/>
-    <dgm:cxn modelId="{D96D243C-6EB8-474E-B32D-EFCC9E829403}" type="presParOf" srcId="{DB9A37BF-1B20-4E79-865E-4D240721987C}" destId="{8255EC7A-91FF-44CE-996B-9F2F7EB41A1B}" srcOrd="1" destOrd="0" presId="urn:microsoft.com/office/officeart/2005/8/layout/hierarchy1"/>
-    <dgm:cxn modelId="{56AE0AC3-A938-42BE-B205-8F061D416B41}" type="presParOf" srcId="{DFF2D009-DA79-424D-A2A3-03A583287EC8}" destId="{A0CAA582-717F-47ED-95E1-62E6FC5D1F53}" srcOrd="1" destOrd="0" presId="urn:microsoft.com/office/officeart/2005/8/layout/hierarchy1"/>
-    <dgm:cxn modelId="{F0BFD83E-77C7-4D98-ACC2-499F63584C3A}" type="presParOf" srcId="{A0CAA582-717F-47ED-95E1-62E6FC5D1F53}" destId="{8D58EB35-E720-48E3-8910-2709B392A49B}" srcOrd="0" destOrd="0" presId="urn:microsoft.com/office/officeart/2005/8/layout/hierarchy1"/>
-    <dgm:cxn modelId="{45B6DDAD-5751-4F85-9B3A-925D7F2BD4CA}" type="presParOf" srcId="{A0CAA582-717F-47ED-95E1-62E6FC5D1F53}" destId="{AB735292-D6B4-4680-8052-A18D13DEAD19}" srcOrd="1" destOrd="0" presId="urn:microsoft.com/office/officeart/2005/8/layout/hierarchy1"/>
-    <dgm:cxn modelId="{B61290B6-E229-4BBC-BFBD-BE4E4FA16294}" type="presParOf" srcId="{AB735292-D6B4-4680-8052-A18D13DEAD19}" destId="{1687B449-4651-464D-A443-48AAEA6511F3}" srcOrd="0" destOrd="0" presId="urn:microsoft.com/office/officeart/2005/8/layout/hierarchy1"/>
-    <dgm:cxn modelId="{FD09FFB8-8DF9-4AE1-A202-6E8416838EAD}" type="presParOf" srcId="{1687B449-4651-464D-A443-48AAEA6511F3}" destId="{E11949C2-E516-41D5-8840-492165451202}" srcOrd="0" destOrd="0" presId="urn:microsoft.com/office/officeart/2005/8/layout/hierarchy1"/>
-    <dgm:cxn modelId="{C6F3FE26-3711-4FAA-96F2-16E2A5675ECB}" type="presParOf" srcId="{1687B449-4651-464D-A443-48AAEA6511F3}" destId="{60AE45B2-2136-4C92-99FC-75C027D7D52A}" srcOrd="1" destOrd="0" presId="urn:microsoft.com/office/officeart/2005/8/layout/hierarchy1"/>
-    <dgm:cxn modelId="{C339A2D4-6B73-4058-A639-EFEAFEC8F65C}" type="presParOf" srcId="{AB735292-D6B4-4680-8052-A18D13DEAD19}" destId="{54B9AA6F-6744-40CF-9211-A65D7E424AD2}" srcOrd="1" destOrd="0" presId="urn:microsoft.com/office/officeart/2005/8/layout/hierarchy1"/>
-    <dgm:cxn modelId="{C635A087-46E7-4B3B-B56D-7B0AB4717CD3}" type="presParOf" srcId="{A0CAA582-717F-47ED-95E1-62E6FC5D1F53}" destId="{92317327-AF41-4E4F-8FA7-A12AE219CA96}" srcOrd="2" destOrd="0" presId="urn:microsoft.com/office/officeart/2005/8/layout/hierarchy1"/>
-    <dgm:cxn modelId="{7459BDA4-92C5-409B-AC1C-82B939AF8259}" type="presParOf" srcId="{A0CAA582-717F-47ED-95E1-62E6FC5D1F53}" destId="{1DFB7852-847D-4435-8E71-4F77B661F418}" srcOrd="3" destOrd="0" presId="urn:microsoft.com/office/officeart/2005/8/layout/hierarchy1"/>
-    <dgm:cxn modelId="{49391542-8F4F-47CE-8447-2AA4FAFB6CF9}" type="presParOf" srcId="{1DFB7852-847D-4435-8E71-4F77B661F418}" destId="{3D0A7A89-7B9D-49B6-A3F4-B4BC65A2F8E4}" srcOrd="0" destOrd="0" presId="urn:microsoft.com/office/officeart/2005/8/layout/hierarchy1"/>
-    <dgm:cxn modelId="{1A342D20-5EC1-4728-B626-79EE013DBDC1}" type="presParOf" srcId="{3D0A7A89-7B9D-49B6-A3F4-B4BC65A2F8E4}" destId="{B24D92A1-EFB8-46EF-BCF1-483FACC6CAB4}" srcOrd="0" destOrd="0" presId="urn:microsoft.com/office/officeart/2005/8/layout/hierarchy1"/>
-    <dgm:cxn modelId="{69EE1A44-860A-40D4-8F2D-DFF6CE70DBC2}" type="presParOf" srcId="{3D0A7A89-7B9D-49B6-A3F4-B4BC65A2F8E4}" destId="{DDE19289-662A-4EAC-827B-D3F1A72C9DAE}" srcOrd="1" destOrd="0" presId="urn:microsoft.com/office/officeart/2005/8/layout/hierarchy1"/>
-    <dgm:cxn modelId="{A2823A79-19F9-462C-90B7-EB9DECC9D9C8}" type="presParOf" srcId="{1DFB7852-847D-4435-8E71-4F77B661F418}" destId="{A2EACE66-7210-4ED9-952A-E9ED465DD05C}" srcOrd="1" destOrd="0" presId="urn:microsoft.com/office/officeart/2005/8/layout/hierarchy1"/>
+    <dgm:cxn modelId="{7F0215AC-E1CC-4D0A-A302-C683DE3348D6}" type="presParOf" srcId="{28B7CA79-F736-4BE2-AA68-388045ED4A7C}" destId="{89FAB3BC-E94D-475F-87F4-2BD034554A85}" srcOrd="0" destOrd="0" presId="urn:microsoft.com/office/officeart/2005/8/layout/hierarchy1"/>
+    <dgm:cxn modelId="{C9EA2B42-A321-417B-B34A-669938C8D4C8}" type="presParOf" srcId="{89FAB3BC-E94D-475F-87F4-2BD034554A85}" destId="{54555CE9-2647-4852-BFA1-91E21D294E2E}" srcOrd="0" destOrd="0" presId="urn:microsoft.com/office/officeart/2005/8/layout/hierarchy1"/>
+    <dgm:cxn modelId="{E6A44014-9CC9-4544-8088-37B5A710D857}" type="presParOf" srcId="{54555CE9-2647-4852-BFA1-91E21D294E2E}" destId="{07E4B5D1-A589-4DEC-A74A-ED4FD167C796}" srcOrd="0" destOrd="0" presId="urn:microsoft.com/office/officeart/2005/8/layout/hierarchy1"/>
+    <dgm:cxn modelId="{90840754-AEBB-4C7C-9B13-6D79DA0911C4}" type="presParOf" srcId="{54555CE9-2647-4852-BFA1-91E21D294E2E}" destId="{224E2574-06E3-4B9D-A5DA-063C9ABC4123}" srcOrd="1" destOrd="0" presId="urn:microsoft.com/office/officeart/2005/8/layout/hierarchy1"/>
+    <dgm:cxn modelId="{D80D3105-11F0-4FA2-9A50-6BC96EAC11C4}" type="presParOf" srcId="{89FAB3BC-E94D-475F-87F4-2BD034554A85}" destId="{EA6F1F1A-D6D4-4D49-BC9D-A89581D540C5}" srcOrd="1" destOrd="0" presId="urn:microsoft.com/office/officeart/2005/8/layout/hierarchy1"/>
+    <dgm:cxn modelId="{B643BBBB-DDFE-4335-BCDC-53DEF003474E}" type="presParOf" srcId="{EA6F1F1A-D6D4-4D49-BC9D-A89581D540C5}" destId="{E49B473A-A834-4E6A-8950-125A93DC4A66}" srcOrd="0" destOrd="0" presId="urn:microsoft.com/office/officeart/2005/8/layout/hierarchy1"/>
+    <dgm:cxn modelId="{8449E3B2-28FB-4859-BEF2-DC32C029F518}" type="presParOf" srcId="{EA6F1F1A-D6D4-4D49-BC9D-A89581D540C5}" destId="{116ECFD3-0E26-4F8A-BCD8-B84BC39105E0}" srcOrd="1" destOrd="0" presId="urn:microsoft.com/office/officeart/2005/8/layout/hierarchy1"/>
+    <dgm:cxn modelId="{11FF7E10-ABF7-471F-9538-7A006B865260}" type="presParOf" srcId="{116ECFD3-0E26-4F8A-BCD8-B84BC39105E0}" destId="{958D7F42-AF06-4174-B87A-70E9E6062410}" srcOrd="0" destOrd="0" presId="urn:microsoft.com/office/officeart/2005/8/layout/hierarchy1"/>
+    <dgm:cxn modelId="{8EF2DE0E-FC01-4781-8374-999C37F45905}" type="presParOf" srcId="{958D7F42-AF06-4174-B87A-70E9E6062410}" destId="{3CF2F56B-6FFB-4FF7-BC51-E974640D49EE}" srcOrd="0" destOrd="0" presId="urn:microsoft.com/office/officeart/2005/8/layout/hierarchy1"/>
+    <dgm:cxn modelId="{4BFDCB05-90A8-44F8-A4A9-E47675E8C8AC}" type="presParOf" srcId="{958D7F42-AF06-4174-B87A-70E9E6062410}" destId="{9F15E542-D102-4C89-A5DF-BBC2F19A76CB}" srcOrd="1" destOrd="0" presId="urn:microsoft.com/office/officeart/2005/8/layout/hierarchy1"/>
+    <dgm:cxn modelId="{7A231105-8541-4C67-AB34-B211AD0E667C}" type="presParOf" srcId="{116ECFD3-0E26-4F8A-BCD8-B84BC39105E0}" destId="{0C76F925-B9D2-46A4-B28D-6E35F1FF4B1C}" srcOrd="1" destOrd="0" presId="urn:microsoft.com/office/officeart/2005/8/layout/hierarchy1"/>
+    <dgm:cxn modelId="{BDD76E2B-6DB2-4242-92DE-7253FBA14370}" type="presParOf" srcId="{0C76F925-B9D2-46A4-B28D-6E35F1FF4B1C}" destId="{77AAAE43-99FC-4BBC-A2FA-6833F234102D}" srcOrd="0" destOrd="0" presId="urn:microsoft.com/office/officeart/2005/8/layout/hierarchy1"/>
+    <dgm:cxn modelId="{40D2F9CA-7B14-44A0-A799-9AE3C89A92CD}" type="presParOf" srcId="{0C76F925-B9D2-46A4-B28D-6E35F1FF4B1C}" destId="{313391C9-B89D-4671-A3AB-8E93D73AB148}" srcOrd="1" destOrd="0" presId="urn:microsoft.com/office/officeart/2005/8/layout/hierarchy1"/>
+    <dgm:cxn modelId="{FD28E177-BA53-4F92-AC38-132B07F0D2E3}" type="presParOf" srcId="{313391C9-B89D-4671-A3AB-8E93D73AB148}" destId="{C72EA873-CDA8-4ED2-81C1-35A6023ADCA8}" srcOrd="0" destOrd="0" presId="urn:microsoft.com/office/officeart/2005/8/layout/hierarchy1"/>
+    <dgm:cxn modelId="{162A6D59-8D8B-4206-ACDD-DABBB9DD6453}" type="presParOf" srcId="{C72EA873-CDA8-4ED2-81C1-35A6023ADCA8}" destId="{C1717161-1415-45F8-831D-3B73AF61E98B}" srcOrd="0" destOrd="0" presId="urn:microsoft.com/office/officeart/2005/8/layout/hierarchy1"/>
+    <dgm:cxn modelId="{D418286A-4237-446E-A661-B0A22E89AB5F}" type="presParOf" srcId="{C72EA873-CDA8-4ED2-81C1-35A6023ADCA8}" destId="{0A57968E-A379-4670-B74F-553C4C0A24F4}" srcOrd="1" destOrd="0" presId="urn:microsoft.com/office/officeart/2005/8/layout/hierarchy1"/>
+    <dgm:cxn modelId="{6BAFC51F-6036-4B79-A88F-78C75C9958E7}" type="presParOf" srcId="{313391C9-B89D-4671-A3AB-8E93D73AB148}" destId="{DDDBFD7D-5AFE-4508-A0BC-B232C5DD71D8}" srcOrd="1" destOrd="0" presId="urn:microsoft.com/office/officeart/2005/8/layout/hierarchy1"/>
+    <dgm:cxn modelId="{F0D5BA6A-3E6E-4BD8-B4D5-1267CBC309CD}" type="presParOf" srcId="{0C76F925-B9D2-46A4-B28D-6E35F1FF4B1C}" destId="{2A19DF1E-9B8F-4B39-BE3B-AC4014BE407A}" srcOrd="2" destOrd="0" presId="urn:microsoft.com/office/officeart/2005/8/layout/hierarchy1"/>
+    <dgm:cxn modelId="{69C14564-84B8-4CF1-A1D3-EA949A0418A4}" type="presParOf" srcId="{0C76F925-B9D2-46A4-B28D-6E35F1FF4B1C}" destId="{0D871546-096A-4A5F-8831-D59BBE667CC7}" srcOrd="3" destOrd="0" presId="urn:microsoft.com/office/officeart/2005/8/layout/hierarchy1"/>
+    <dgm:cxn modelId="{EA49370E-2B20-4985-80B1-2F2B10D863B6}" type="presParOf" srcId="{0D871546-096A-4A5F-8831-D59BBE667CC7}" destId="{778EEA15-8F34-45AD-949D-9D873C9624DE}" srcOrd="0" destOrd="0" presId="urn:microsoft.com/office/officeart/2005/8/layout/hierarchy1"/>
+    <dgm:cxn modelId="{C4E86CBE-5233-42C4-9610-B30D6755EC7F}" type="presParOf" srcId="{778EEA15-8F34-45AD-949D-9D873C9624DE}" destId="{6250C62D-0562-492D-9501-A0B5CC642580}" srcOrd="0" destOrd="0" presId="urn:microsoft.com/office/officeart/2005/8/layout/hierarchy1"/>
+    <dgm:cxn modelId="{CECC81C5-42C9-4D91-883C-CA1738C3CDE9}" type="presParOf" srcId="{778EEA15-8F34-45AD-949D-9D873C9624DE}" destId="{896C62CC-DFFE-4C48-B90D-553F4246BD15}" srcOrd="1" destOrd="0" presId="urn:microsoft.com/office/officeart/2005/8/layout/hierarchy1"/>
+    <dgm:cxn modelId="{B6726C87-5A20-4ED7-A5A1-0E8CF2F6300A}" type="presParOf" srcId="{0D871546-096A-4A5F-8831-D59BBE667CC7}" destId="{CAE138C4-BEBB-4CE6-A4DA-1BF3EDD3C587}" srcOrd="1" destOrd="0" presId="urn:microsoft.com/office/officeart/2005/8/layout/hierarchy1"/>
+    <dgm:cxn modelId="{95A09455-1F6B-43E0-BD05-CD5B5FE38C90}" type="presParOf" srcId="{EA6F1F1A-D6D4-4D49-BC9D-A89581D540C5}" destId="{A7EE07F8-0EEB-4E4F-83FA-774CBDF8202F}" srcOrd="2" destOrd="0" presId="urn:microsoft.com/office/officeart/2005/8/layout/hierarchy1"/>
+    <dgm:cxn modelId="{D0DC588A-0179-47E6-92DB-BE132FF1E674}" type="presParOf" srcId="{EA6F1F1A-D6D4-4D49-BC9D-A89581D540C5}" destId="{160242A9-4217-4DF9-86E8-72F4484A3A67}" srcOrd="3" destOrd="0" presId="urn:microsoft.com/office/officeart/2005/8/layout/hierarchy1"/>
+    <dgm:cxn modelId="{EA3DC1F9-835E-4B54-B19F-5DC898180B3F}" type="presParOf" srcId="{160242A9-4217-4DF9-86E8-72F4484A3A67}" destId="{04788A41-E767-412D-A35B-75F544AE885A}" srcOrd="0" destOrd="0" presId="urn:microsoft.com/office/officeart/2005/8/layout/hierarchy1"/>
+    <dgm:cxn modelId="{A3D9BD74-F912-4390-A3B7-071C1E1E06F7}" type="presParOf" srcId="{04788A41-E767-412D-A35B-75F544AE885A}" destId="{A7E031F8-891E-4B9B-8A90-1959ED43E10E}" srcOrd="0" destOrd="0" presId="urn:microsoft.com/office/officeart/2005/8/layout/hierarchy1"/>
+    <dgm:cxn modelId="{3B7A3A0D-C6C9-41A2-8213-451ECB2A4B49}" type="presParOf" srcId="{04788A41-E767-412D-A35B-75F544AE885A}" destId="{7C876A9F-627F-44F3-BE5E-09C7A98D28D4}" srcOrd="1" destOrd="0" presId="urn:microsoft.com/office/officeart/2005/8/layout/hierarchy1"/>
+    <dgm:cxn modelId="{BC0B0C4C-75BB-400F-97A6-E31D826BADAE}" type="presParOf" srcId="{160242A9-4217-4DF9-86E8-72F4484A3A67}" destId="{8EBE67D8-FDE4-4F70-BE6F-A9618876136B}" srcOrd="1" destOrd="0" presId="urn:microsoft.com/office/officeart/2005/8/layout/hierarchy1"/>
+    <dgm:cxn modelId="{ACF9ECC8-7AF1-497B-8B27-D8E77FA79CEB}" type="presParOf" srcId="{8EBE67D8-FDE4-4F70-BE6F-A9618876136B}" destId="{E3638BBA-016F-41FD-8B3D-909E04004420}" srcOrd="0" destOrd="0" presId="urn:microsoft.com/office/officeart/2005/8/layout/hierarchy1"/>
+    <dgm:cxn modelId="{58816578-7674-405B-B5CF-78B17D6957F1}" type="presParOf" srcId="{8EBE67D8-FDE4-4F70-BE6F-A9618876136B}" destId="{FE9D7006-D81D-4E3F-900F-2B6DD8B98698}" srcOrd="1" destOrd="0" presId="urn:microsoft.com/office/officeart/2005/8/layout/hierarchy1"/>
+    <dgm:cxn modelId="{90DA8C01-485D-4B7E-890E-427213E36386}" type="presParOf" srcId="{FE9D7006-D81D-4E3F-900F-2B6DD8B98698}" destId="{B4A1BBCB-DE67-496F-A294-B2A1432360F3}" srcOrd="0" destOrd="0" presId="urn:microsoft.com/office/officeart/2005/8/layout/hierarchy1"/>
+    <dgm:cxn modelId="{17EBDE48-3F66-4790-9CB0-597D5D651358}" type="presParOf" srcId="{B4A1BBCB-DE67-496F-A294-B2A1432360F3}" destId="{22B7C132-CE54-4D1E-B3BA-937466EF6559}" srcOrd="0" destOrd="0" presId="urn:microsoft.com/office/officeart/2005/8/layout/hierarchy1"/>
+    <dgm:cxn modelId="{B0900BEB-C5E2-4474-A0DA-DD2ECCE41386}" type="presParOf" srcId="{B4A1BBCB-DE67-496F-A294-B2A1432360F3}" destId="{550CC910-26DC-44AE-891B-FD048E9829D1}" srcOrd="1" destOrd="0" presId="urn:microsoft.com/office/officeart/2005/8/layout/hierarchy1"/>
+    <dgm:cxn modelId="{94B8A39C-6B88-4EF3-AC24-28873EDC061E}" type="presParOf" srcId="{FE9D7006-D81D-4E3F-900F-2B6DD8B98698}" destId="{1D90DFD1-32C8-4D73-8910-195A78EE34D9}" srcOrd="1" destOrd="0" presId="urn:microsoft.com/office/officeart/2005/8/layout/hierarchy1"/>
+    <dgm:cxn modelId="{99F9520C-692C-40EB-AF65-BB05DBFC0F99}" type="presParOf" srcId="{1D90DFD1-32C8-4D73-8910-195A78EE34D9}" destId="{ABAF8642-7E0E-4CBC-9FE1-0DD0FC1D2AEE}" srcOrd="0" destOrd="0" presId="urn:microsoft.com/office/officeart/2005/8/layout/hierarchy1"/>
+    <dgm:cxn modelId="{91B4A188-C8EE-41EC-BD7E-1F9575D3B61B}" type="presParOf" srcId="{1D90DFD1-32C8-4D73-8910-195A78EE34D9}" destId="{62430A95-EC63-4370-94B8-73A64D360B8C}" srcOrd="1" destOrd="0" presId="urn:microsoft.com/office/officeart/2005/8/layout/hierarchy1"/>
+    <dgm:cxn modelId="{1A3AF610-FF97-4829-8CDC-814069B5C4E8}" type="presParOf" srcId="{62430A95-EC63-4370-94B8-73A64D360B8C}" destId="{A26B4390-F6CE-49C5-B003-F1FD404C1D08}" srcOrd="0" destOrd="0" presId="urn:microsoft.com/office/officeart/2005/8/layout/hierarchy1"/>
+    <dgm:cxn modelId="{489F319C-87CD-4163-8BB1-0848CE7B02F8}" type="presParOf" srcId="{A26B4390-F6CE-49C5-B003-F1FD404C1D08}" destId="{C520D1EC-EDC4-415F-9D29-F935986A085F}" srcOrd="0" destOrd="0" presId="urn:microsoft.com/office/officeart/2005/8/layout/hierarchy1"/>
+    <dgm:cxn modelId="{0D7455D9-1FCD-4ADA-8870-27EF394F8568}" type="presParOf" srcId="{A26B4390-F6CE-49C5-B003-F1FD404C1D08}" destId="{E03A6481-FBA3-49BA-87E5-B33BB947652A}" srcOrd="1" destOrd="0" presId="urn:microsoft.com/office/officeart/2005/8/layout/hierarchy1"/>
+    <dgm:cxn modelId="{1FDFAE03-A87A-4C0F-9C21-B0D9FE6E88CF}" type="presParOf" srcId="{62430A95-EC63-4370-94B8-73A64D360B8C}" destId="{425FF942-C9FF-4F96-9837-8891FA0BADB3}" srcOrd="1" destOrd="0" presId="urn:microsoft.com/office/officeart/2005/8/layout/hierarchy1"/>
+    <dgm:cxn modelId="{BD8FDD45-8A48-45C0-A56F-73E86793D5EC}" type="presParOf" srcId="{1D90DFD1-32C8-4D73-8910-195A78EE34D9}" destId="{1628B7B7-7E36-4989-9E08-A26188A2D278}" srcOrd="2" destOrd="0" presId="urn:microsoft.com/office/officeart/2005/8/layout/hierarchy1"/>
+    <dgm:cxn modelId="{7C7D601B-1A5C-4D77-A908-76A77FCC4515}" type="presParOf" srcId="{1D90DFD1-32C8-4D73-8910-195A78EE34D9}" destId="{762D510B-AA34-497E-A83C-FEA86EC417F3}" srcOrd="3" destOrd="0" presId="urn:microsoft.com/office/officeart/2005/8/layout/hierarchy1"/>
+    <dgm:cxn modelId="{1889C02A-3F50-4D00-98E2-5D9AC56822FC}" type="presParOf" srcId="{762D510B-AA34-497E-A83C-FEA86EC417F3}" destId="{F6D2D5B7-C8CB-4C84-95B4-152DCF7E6FD3}" srcOrd="0" destOrd="0" presId="urn:microsoft.com/office/officeart/2005/8/layout/hierarchy1"/>
+    <dgm:cxn modelId="{92125456-E7D7-4E04-8AF3-35BE64D62419}" type="presParOf" srcId="{F6D2D5B7-C8CB-4C84-95B4-152DCF7E6FD3}" destId="{4D233E0F-0A15-471C-9FFF-9C2AF635F6BA}" srcOrd="0" destOrd="0" presId="urn:microsoft.com/office/officeart/2005/8/layout/hierarchy1"/>
+    <dgm:cxn modelId="{D340D38E-228D-4B8F-8ABD-F60E4A959E60}" type="presParOf" srcId="{F6D2D5B7-C8CB-4C84-95B4-152DCF7E6FD3}" destId="{B5046F93-7A79-4D4B-94F8-E93562301D49}" srcOrd="1" destOrd="0" presId="urn:microsoft.com/office/officeart/2005/8/layout/hierarchy1"/>
+    <dgm:cxn modelId="{348CB3AE-8333-4FE2-8F3B-0A9B8848229B}" type="presParOf" srcId="{762D510B-AA34-497E-A83C-FEA86EC417F3}" destId="{A8752373-3176-4DAD-A755-1DB992D6A9CD}" srcOrd="1" destOrd="0" presId="urn:microsoft.com/office/officeart/2005/8/layout/hierarchy1"/>
+    <dgm:cxn modelId="{7D4A536F-2E57-41E6-8163-F166A438F10C}" type="presParOf" srcId="{1D90DFD1-32C8-4D73-8910-195A78EE34D9}" destId="{38639278-2E51-4827-84F2-262DAE7E8A93}" srcOrd="4" destOrd="0" presId="urn:microsoft.com/office/officeart/2005/8/layout/hierarchy1"/>
+    <dgm:cxn modelId="{E99CA6D5-7C0D-4882-98AE-661F91D52D48}" type="presParOf" srcId="{1D90DFD1-32C8-4D73-8910-195A78EE34D9}" destId="{869C9C81-42C2-4368-8526-B7B7948C275A}" srcOrd="5" destOrd="0" presId="urn:microsoft.com/office/officeart/2005/8/layout/hierarchy1"/>
+    <dgm:cxn modelId="{D418D317-550A-457B-B9A4-0FB803C87D9C}" type="presParOf" srcId="{869C9C81-42C2-4368-8526-B7B7948C275A}" destId="{8E4FE4AE-78E7-40BA-B111-F9BEDCF878A2}" srcOrd="0" destOrd="0" presId="urn:microsoft.com/office/officeart/2005/8/layout/hierarchy1"/>
+    <dgm:cxn modelId="{60CAC836-9688-43AE-9851-5DD620D7194E}" type="presParOf" srcId="{8E4FE4AE-78E7-40BA-B111-F9BEDCF878A2}" destId="{3D7C13D6-0A24-4CDF-9DAA-64511AAAA34E}" srcOrd="0" destOrd="0" presId="urn:microsoft.com/office/officeart/2005/8/layout/hierarchy1"/>
+    <dgm:cxn modelId="{2AD74FB4-9EB4-4A9D-A6CD-36585B1969F0}" type="presParOf" srcId="{8E4FE4AE-78E7-40BA-B111-F9BEDCF878A2}" destId="{83FF1BDF-61B4-4EB9-B1CF-0519ACB55CA2}" srcOrd="1" destOrd="0" presId="urn:microsoft.com/office/officeart/2005/8/layout/hierarchy1"/>
+    <dgm:cxn modelId="{57A2DFF9-3B73-41A9-9D30-056D5565E58D}" type="presParOf" srcId="{869C9C81-42C2-4368-8526-B7B7948C275A}" destId="{0E284653-D2AD-4614-873D-A2E50FBBCBBE}" srcOrd="1" destOrd="0" presId="urn:microsoft.com/office/officeart/2005/8/layout/hierarchy1"/>
+    <dgm:cxn modelId="{DFB89269-BCB0-4FB5-9AF7-EA44D41980A2}" type="presParOf" srcId="{8EBE67D8-FDE4-4F70-BE6F-A9618876136B}" destId="{A80B164B-13FF-470D-B94B-0F9810E2CC90}" srcOrd="2" destOrd="0" presId="urn:microsoft.com/office/officeart/2005/8/layout/hierarchy1"/>
+    <dgm:cxn modelId="{CA8D8F6B-290C-423A-8642-B785131B834F}" type="presParOf" srcId="{8EBE67D8-FDE4-4F70-BE6F-A9618876136B}" destId="{2748F192-7239-455D-AADD-957E19EDA3F0}" srcOrd="3" destOrd="0" presId="urn:microsoft.com/office/officeart/2005/8/layout/hierarchy1"/>
+    <dgm:cxn modelId="{9483EFC0-C52B-479F-9A6A-940FB1C51AF6}" type="presParOf" srcId="{2748F192-7239-455D-AADD-957E19EDA3F0}" destId="{BCB2B0E2-2B30-498C-A483-D504D7336247}" srcOrd="0" destOrd="0" presId="urn:microsoft.com/office/officeart/2005/8/layout/hierarchy1"/>
+    <dgm:cxn modelId="{C88056FD-AE99-44BB-BDDB-C355884E585F}" type="presParOf" srcId="{BCB2B0E2-2B30-498C-A483-D504D7336247}" destId="{1C99B306-7E79-4906-9283-A5C3C4AE1EF5}" srcOrd="0" destOrd="0" presId="urn:microsoft.com/office/officeart/2005/8/layout/hierarchy1"/>
+    <dgm:cxn modelId="{0FFDC4A1-0BFB-4BD8-9FCB-D2A4792481E2}" type="presParOf" srcId="{BCB2B0E2-2B30-498C-A483-D504D7336247}" destId="{0037F488-F3C9-41C5-88D6-FDF9B58E80A8}" srcOrd="1" destOrd="0" presId="urn:microsoft.com/office/officeart/2005/8/layout/hierarchy1"/>
+    <dgm:cxn modelId="{7EEEE99B-A35B-4725-84EF-8090780CCABC}" type="presParOf" srcId="{2748F192-7239-455D-AADD-957E19EDA3F0}" destId="{F923F019-22D5-47E8-8FE7-E0E5C22EC382}" srcOrd="1" destOrd="0" presId="urn:microsoft.com/office/officeart/2005/8/layout/hierarchy1"/>
+    <dgm:cxn modelId="{FBBA50AA-2A9F-423F-897E-E1D91A03ACD0}" type="presParOf" srcId="{F923F019-22D5-47E8-8FE7-E0E5C22EC382}" destId="{E6BCDDA4-AFC6-4339-8B99-1635906DDEBF}" srcOrd="0" destOrd="0" presId="urn:microsoft.com/office/officeart/2005/8/layout/hierarchy1"/>
+    <dgm:cxn modelId="{9B3BBB40-C8F2-4630-B443-57785C3A3C76}" type="presParOf" srcId="{F923F019-22D5-47E8-8FE7-E0E5C22EC382}" destId="{A3A267AD-C8C5-4CA1-87C4-089F98DF1F2B}" srcOrd="1" destOrd="0" presId="urn:microsoft.com/office/officeart/2005/8/layout/hierarchy1"/>
+    <dgm:cxn modelId="{F4FC66D9-4DDB-47E7-A92D-DD92B629A776}" type="presParOf" srcId="{A3A267AD-C8C5-4CA1-87C4-089F98DF1F2B}" destId="{00CDFE67-9AFF-469B-A33F-1861033ED61F}" srcOrd="0" destOrd="0" presId="urn:microsoft.com/office/officeart/2005/8/layout/hierarchy1"/>
+    <dgm:cxn modelId="{23FA3730-FB0B-443F-8442-CDB527820BB9}" type="presParOf" srcId="{00CDFE67-9AFF-469B-A33F-1861033ED61F}" destId="{397BFF34-A5DE-4FD9-8F71-52D81A856CA9}" srcOrd="0" destOrd="0" presId="urn:microsoft.com/office/officeart/2005/8/layout/hierarchy1"/>
+    <dgm:cxn modelId="{B0387AD9-B10B-4CDE-AB5E-6DEB9EBACA1D}" type="presParOf" srcId="{00CDFE67-9AFF-469B-A33F-1861033ED61F}" destId="{4CF7A34D-4897-49DC-99E5-0789B8CA6020}" srcOrd="1" destOrd="0" presId="urn:microsoft.com/office/officeart/2005/8/layout/hierarchy1"/>
+    <dgm:cxn modelId="{E0A99583-074A-4AC7-958D-6B27189F6B5D}" type="presParOf" srcId="{A3A267AD-C8C5-4CA1-87C4-089F98DF1F2B}" destId="{1F05B9BA-6BF5-436B-94F9-ABCF8B9E1657}" srcOrd="1" destOrd="0" presId="urn:microsoft.com/office/officeart/2005/8/layout/hierarchy1"/>
+    <dgm:cxn modelId="{DF0A63E1-7F69-405B-9BC1-AAD23DB5A27F}" type="presParOf" srcId="{1F05B9BA-6BF5-436B-94F9-ABCF8B9E1657}" destId="{781FDE9C-3836-4C94-AB6B-16DEC58A99C4}" srcOrd="0" destOrd="0" presId="urn:microsoft.com/office/officeart/2005/8/layout/hierarchy1"/>
+    <dgm:cxn modelId="{0304AD3A-C36F-45AD-BBB3-A76C5EDCFAA5}" type="presParOf" srcId="{1F05B9BA-6BF5-436B-94F9-ABCF8B9E1657}" destId="{B0F5659B-E811-4B87-8922-3C71AC02A4B6}" srcOrd="1" destOrd="0" presId="urn:microsoft.com/office/officeart/2005/8/layout/hierarchy1"/>
+    <dgm:cxn modelId="{B32260B5-1048-4852-AC01-4F9957C12A5B}" type="presParOf" srcId="{B0F5659B-E811-4B87-8922-3C71AC02A4B6}" destId="{BCE99E52-4064-4B5A-8596-9F8E995A4C3E}" srcOrd="0" destOrd="0" presId="urn:microsoft.com/office/officeart/2005/8/layout/hierarchy1"/>
+    <dgm:cxn modelId="{BC3008E9-AFFE-449C-9D36-1180C742DD26}" type="presParOf" srcId="{BCE99E52-4064-4B5A-8596-9F8E995A4C3E}" destId="{067CD781-B3E9-40FD-8885-84DEB11389DB}" srcOrd="0" destOrd="0" presId="urn:microsoft.com/office/officeart/2005/8/layout/hierarchy1"/>
+    <dgm:cxn modelId="{D5F04951-FDE1-47FF-927B-96865DE213F3}" type="presParOf" srcId="{BCE99E52-4064-4B5A-8596-9F8E995A4C3E}" destId="{29D92EA1-0B4B-46A7-BDFC-E7BF0D733208}" srcOrd="1" destOrd="0" presId="urn:microsoft.com/office/officeart/2005/8/layout/hierarchy1"/>
+    <dgm:cxn modelId="{F9DBD921-0FAD-4FAA-9A57-94FCABDB4164}" type="presParOf" srcId="{B0F5659B-E811-4B87-8922-3C71AC02A4B6}" destId="{80E3C2F6-E721-4C49-8B30-B2DB3FE74EA1}" srcOrd="1" destOrd="0" presId="urn:microsoft.com/office/officeart/2005/8/layout/hierarchy1"/>
+    <dgm:cxn modelId="{FEF84BE6-7BB0-4028-8863-00D83FB84F8C}" type="presParOf" srcId="{F923F019-22D5-47E8-8FE7-E0E5C22EC382}" destId="{3E55C714-623E-4C7C-8A4B-4409C2ECADBB}" srcOrd="2" destOrd="0" presId="urn:microsoft.com/office/officeart/2005/8/layout/hierarchy1"/>
+    <dgm:cxn modelId="{775DD5A4-2A3B-43C0-A028-F22662ABC6F3}" type="presParOf" srcId="{F923F019-22D5-47E8-8FE7-E0E5C22EC382}" destId="{9F1CCFD8-AB28-4B95-88A0-E9FDDD7C3B87}" srcOrd="3" destOrd="0" presId="urn:microsoft.com/office/officeart/2005/8/layout/hierarchy1"/>
+    <dgm:cxn modelId="{3F8C840D-A672-4BDA-927C-8E34E081A64C}" type="presParOf" srcId="{9F1CCFD8-AB28-4B95-88A0-E9FDDD7C3B87}" destId="{596665E3-E5F6-4E77-96C3-E8F4E05F9377}" srcOrd="0" destOrd="0" presId="urn:microsoft.com/office/officeart/2005/8/layout/hierarchy1"/>
+    <dgm:cxn modelId="{0AFBF3AB-304A-4251-8CA3-D8DBCFEC615E}" type="presParOf" srcId="{596665E3-E5F6-4E77-96C3-E8F4E05F9377}" destId="{3B781A0E-CF22-4544-BE5B-2135F587846B}" srcOrd="0" destOrd="0" presId="urn:microsoft.com/office/officeart/2005/8/layout/hierarchy1"/>
+    <dgm:cxn modelId="{5B75577C-4F67-4DE5-97E1-B25D409C189B}" type="presParOf" srcId="{596665E3-E5F6-4E77-96C3-E8F4E05F9377}" destId="{C389327C-FDFD-4731-B3C0-C6DFF3C2E5BC}" srcOrd="1" destOrd="0" presId="urn:microsoft.com/office/officeart/2005/8/layout/hierarchy1"/>
+    <dgm:cxn modelId="{F21013E6-1A80-426D-B253-7E6052183C8A}" type="presParOf" srcId="{9F1CCFD8-AB28-4B95-88A0-E9FDDD7C3B87}" destId="{984D308B-D03D-4318-ACA9-F3851D65EC15}" srcOrd="1" destOrd="0" presId="urn:microsoft.com/office/officeart/2005/8/layout/hierarchy1"/>
+    <dgm:cxn modelId="{B43B1839-0316-4EF7-B267-68EB8F82F5C7}" type="presParOf" srcId="{984D308B-D03D-4318-ACA9-F3851D65EC15}" destId="{B15DE4BC-DC79-4A37-89A5-57545FDBED87}" srcOrd="0" destOrd="0" presId="urn:microsoft.com/office/officeart/2005/8/layout/hierarchy1"/>
+    <dgm:cxn modelId="{4E336FC8-7AA2-4210-8F4E-79D7C3F8672B}" type="presParOf" srcId="{984D308B-D03D-4318-ACA9-F3851D65EC15}" destId="{D36CF08E-1F05-4504-B953-38721949B7E9}" srcOrd="1" destOrd="0" presId="urn:microsoft.com/office/officeart/2005/8/layout/hierarchy1"/>
+    <dgm:cxn modelId="{F4AC25DD-60A0-43CD-A055-7AEE1B4B7B99}" type="presParOf" srcId="{D36CF08E-1F05-4504-B953-38721949B7E9}" destId="{E5B21F54-18A2-42D5-BDF2-590AE1642345}" srcOrd="0" destOrd="0" presId="urn:microsoft.com/office/officeart/2005/8/layout/hierarchy1"/>
+    <dgm:cxn modelId="{98644C84-2F6C-4A46-8715-76CBC104FFA0}" type="presParOf" srcId="{E5B21F54-18A2-42D5-BDF2-590AE1642345}" destId="{0D5F6ACE-4F3B-4461-8143-CD357D6B7A2B}" srcOrd="0" destOrd="0" presId="urn:microsoft.com/office/officeart/2005/8/layout/hierarchy1"/>
+    <dgm:cxn modelId="{536C8E02-E73A-4298-8EF0-D6AA094BBBCA}" type="presParOf" srcId="{E5B21F54-18A2-42D5-BDF2-590AE1642345}" destId="{14531CAE-380B-481E-B125-4144CD8E3BED}" srcOrd="1" destOrd="0" presId="urn:microsoft.com/office/officeart/2005/8/layout/hierarchy1"/>
+    <dgm:cxn modelId="{0FA25588-B3C4-4B4C-A212-7F03E0F51D4C}" type="presParOf" srcId="{D36CF08E-1F05-4504-B953-38721949B7E9}" destId="{13C7240F-0EB5-488E-97B3-264BC1DCDB88}" srcOrd="1" destOrd="0" presId="urn:microsoft.com/office/officeart/2005/8/layout/hierarchy1"/>
+    <dgm:cxn modelId="{3CB23DBE-7084-4ED0-BBC0-D67543C83376}" type="presParOf" srcId="{F923F019-22D5-47E8-8FE7-E0E5C22EC382}" destId="{8CEC22E2-5035-4756-8E3D-22D0741F1F98}" srcOrd="4" destOrd="0" presId="urn:microsoft.com/office/officeart/2005/8/layout/hierarchy1"/>
+    <dgm:cxn modelId="{AA9CD547-2548-4F0B-B064-7EDD6101404A}" type="presParOf" srcId="{F923F019-22D5-47E8-8FE7-E0E5C22EC382}" destId="{15967DD0-8332-42FF-9CCA-07861CD07AC2}" srcOrd="5" destOrd="0" presId="urn:microsoft.com/office/officeart/2005/8/layout/hierarchy1"/>
+    <dgm:cxn modelId="{C65D255A-D51E-481C-9FA7-BE3A79FB6A51}" type="presParOf" srcId="{15967DD0-8332-42FF-9CCA-07861CD07AC2}" destId="{686CE364-1746-4FC1-A65C-078DD9E9E1F5}" srcOrd="0" destOrd="0" presId="urn:microsoft.com/office/officeart/2005/8/layout/hierarchy1"/>
+    <dgm:cxn modelId="{7803C091-EBFD-4E7B-866E-764BED4229DC}" type="presParOf" srcId="{686CE364-1746-4FC1-A65C-078DD9E9E1F5}" destId="{76A8F55D-A6E5-4E79-B561-B036017813F2}" srcOrd="0" destOrd="0" presId="urn:microsoft.com/office/officeart/2005/8/layout/hierarchy1"/>
+    <dgm:cxn modelId="{DB5C2F56-80FF-4BA6-A4E9-42B550F239BA}" type="presParOf" srcId="{686CE364-1746-4FC1-A65C-078DD9E9E1F5}" destId="{28DB61C9-771D-43A7-AB0C-B89BD38D5067}" srcOrd="1" destOrd="0" presId="urn:microsoft.com/office/officeart/2005/8/layout/hierarchy1"/>
+    <dgm:cxn modelId="{C2E1F9FE-1954-40BB-A734-BD1A01EDCEC7}" type="presParOf" srcId="{15967DD0-8332-42FF-9CCA-07861CD07AC2}" destId="{71BFF054-AEC6-42D0-9913-53BBB91DC48B}" srcOrd="1" destOrd="0" presId="urn:microsoft.com/office/officeart/2005/8/layout/hierarchy1"/>
+    <dgm:cxn modelId="{7105B6BB-9DAA-472E-8006-CAB1D197B488}" type="presParOf" srcId="{EA6F1F1A-D6D4-4D49-BC9D-A89581D540C5}" destId="{0AB2FBB2-64EA-4F28-A1D2-86B5C18F1BB6}" srcOrd="4" destOrd="0" presId="urn:microsoft.com/office/officeart/2005/8/layout/hierarchy1"/>
+    <dgm:cxn modelId="{7A4894B8-4AB0-4E01-86C4-BD7218DE2A05}" type="presParOf" srcId="{EA6F1F1A-D6D4-4D49-BC9D-A89581D540C5}" destId="{DFF2D009-DA79-424D-A2A3-03A583287EC8}" srcOrd="5" destOrd="0" presId="urn:microsoft.com/office/officeart/2005/8/layout/hierarchy1"/>
+    <dgm:cxn modelId="{D942E358-A36F-472A-80E8-6D04C92FC5FB}" type="presParOf" srcId="{DFF2D009-DA79-424D-A2A3-03A583287EC8}" destId="{DB9A37BF-1B20-4E79-865E-4D240721987C}" srcOrd="0" destOrd="0" presId="urn:microsoft.com/office/officeart/2005/8/layout/hierarchy1"/>
+    <dgm:cxn modelId="{620FC4D5-034B-4CBD-B143-33F14B3958A2}" type="presParOf" srcId="{DB9A37BF-1B20-4E79-865E-4D240721987C}" destId="{7551041A-ED71-4D10-AE92-26F19E23F1BE}" srcOrd="0" destOrd="0" presId="urn:microsoft.com/office/officeart/2005/8/layout/hierarchy1"/>
+    <dgm:cxn modelId="{A97BEF00-F585-476F-968B-D8092E0B167F}" type="presParOf" srcId="{DB9A37BF-1B20-4E79-865E-4D240721987C}" destId="{8255EC7A-91FF-44CE-996B-9F2F7EB41A1B}" srcOrd="1" destOrd="0" presId="urn:microsoft.com/office/officeart/2005/8/layout/hierarchy1"/>
+    <dgm:cxn modelId="{899234EA-FB27-4040-A1F1-83464B8B6D97}" type="presParOf" srcId="{DFF2D009-DA79-424D-A2A3-03A583287EC8}" destId="{A0CAA582-717F-47ED-95E1-62E6FC5D1F53}" srcOrd="1" destOrd="0" presId="urn:microsoft.com/office/officeart/2005/8/layout/hierarchy1"/>
+    <dgm:cxn modelId="{64C50789-5453-45D7-B7D9-B9F88B36D8EE}" type="presParOf" srcId="{A0CAA582-717F-47ED-95E1-62E6FC5D1F53}" destId="{8D58EB35-E720-48E3-8910-2709B392A49B}" srcOrd="0" destOrd="0" presId="urn:microsoft.com/office/officeart/2005/8/layout/hierarchy1"/>
+    <dgm:cxn modelId="{89524611-76BF-484C-B58F-B12B749C8E4E}" type="presParOf" srcId="{A0CAA582-717F-47ED-95E1-62E6FC5D1F53}" destId="{AB735292-D6B4-4680-8052-A18D13DEAD19}" srcOrd="1" destOrd="0" presId="urn:microsoft.com/office/officeart/2005/8/layout/hierarchy1"/>
+    <dgm:cxn modelId="{EDF23ADA-BBB6-46A8-A9DF-6F8BDBD78971}" type="presParOf" srcId="{AB735292-D6B4-4680-8052-A18D13DEAD19}" destId="{1687B449-4651-464D-A443-48AAEA6511F3}" srcOrd="0" destOrd="0" presId="urn:microsoft.com/office/officeart/2005/8/layout/hierarchy1"/>
+    <dgm:cxn modelId="{77E592B1-58F5-45CA-BFB0-A54F0ED9823E}" type="presParOf" srcId="{1687B449-4651-464D-A443-48AAEA6511F3}" destId="{E11949C2-E516-41D5-8840-492165451202}" srcOrd="0" destOrd="0" presId="urn:microsoft.com/office/officeart/2005/8/layout/hierarchy1"/>
+    <dgm:cxn modelId="{EF99F437-66DB-42E7-84BD-F71842CA3047}" type="presParOf" srcId="{1687B449-4651-464D-A443-48AAEA6511F3}" destId="{60AE45B2-2136-4C92-99FC-75C027D7D52A}" srcOrd="1" destOrd="0" presId="urn:microsoft.com/office/officeart/2005/8/layout/hierarchy1"/>
+    <dgm:cxn modelId="{3EFC6555-5B87-46FD-BEF9-E847E5086397}" type="presParOf" srcId="{AB735292-D6B4-4680-8052-A18D13DEAD19}" destId="{54B9AA6F-6744-40CF-9211-A65D7E424AD2}" srcOrd="1" destOrd="0" presId="urn:microsoft.com/office/officeart/2005/8/layout/hierarchy1"/>
+    <dgm:cxn modelId="{03EFE819-2E6C-4136-A195-49A5D07BB3D1}" type="presParOf" srcId="{A0CAA582-717F-47ED-95E1-62E6FC5D1F53}" destId="{92317327-AF41-4E4F-8FA7-A12AE219CA96}" srcOrd="2" destOrd="0" presId="urn:microsoft.com/office/officeart/2005/8/layout/hierarchy1"/>
+    <dgm:cxn modelId="{65E1EB15-CB0F-4C70-88F6-9DD3BCA76D1A}" type="presParOf" srcId="{A0CAA582-717F-47ED-95E1-62E6FC5D1F53}" destId="{1DFB7852-847D-4435-8E71-4F77B661F418}" srcOrd="3" destOrd="0" presId="urn:microsoft.com/office/officeart/2005/8/layout/hierarchy1"/>
+    <dgm:cxn modelId="{71DCFBEF-32C8-4548-A2E0-89FFD59E790B}" type="presParOf" srcId="{1DFB7852-847D-4435-8E71-4F77B661F418}" destId="{3D0A7A89-7B9D-49B6-A3F4-B4BC65A2F8E4}" srcOrd="0" destOrd="0" presId="urn:microsoft.com/office/officeart/2005/8/layout/hierarchy1"/>
+    <dgm:cxn modelId="{C9B04133-DE79-4273-96E8-EB62EB0ADE8A}" type="presParOf" srcId="{3D0A7A89-7B9D-49B6-A3F4-B4BC65A2F8E4}" destId="{B24D92A1-EFB8-46EF-BCF1-483FACC6CAB4}" srcOrd="0" destOrd="0" presId="urn:microsoft.com/office/officeart/2005/8/layout/hierarchy1"/>
+    <dgm:cxn modelId="{A6FAEE0D-725E-4B48-ADD3-6BD1338B4099}" type="presParOf" srcId="{3D0A7A89-7B9D-49B6-A3F4-B4BC65A2F8E4}" destId="{DDE19289-662A-4EAC-827B-D3F1A72C9DAE}" srcOrd="1" destOrd="0" presId="urn:microsoft.com/office/officeart/2005/8/layout/hierarchy1"/>
+    <dgm:cxn modelId="{4A7C945C-8BC9-46E7-8537-FCBABDC3544E}" type="presParOf" srcId="{1DFB7852-847D-4435-8E71-4F77B661F418}" destId="{A2EACE66-7210-4ED9-952A-E9ED465DD05C}" srcOrd="1" destOrd="0" presId="urn:microsoft.com/office/officeart/2005/8/layout/hierarchy1"/>
   </dgm:cxnLst>
   <dgm:bg/>
   <dgm:whole/>
@@ -16358,7 +17037,7 @@
   <a:extraClrSchemeLst/>
   <a:extLst>
     <a:ext uri="{05A4C25C-085E-4340-85A3-A5531E510DB2}">
-      <thm15:themeFamily xmlns="" xmlns:thm15="http://schemas.microsoft.com/office/thememl/2012/main" name="Office Theme" id="{62F939B6-93AF-4DB8-9C6B-D6C7DFDC589F}" vid="{4A3C46E8-61CC-4603-A589-7422A47A8E4A}"/>
+      <thm15:themeFamily xmlns:thm15="http://schemas.microsoft.com/office/thememl/2012/main" xmlns="" name="Office Theme" id="{62F939B6-93AF-4DB8-9C6B-D6C7DFDC589F}" vid="{4A3C46E8-61CC-4603-A589-7422A47A8E4A}"/>
     </a:ext>
   </a:extLst>
 </a:theme>

</xml_diff>